<commit_message>
edit some urs + add new file (URS_only file)
</commit_message>
<xml_diff>
--- a/URS_SRS.docx
+++ b/URS_SRS.docx
@@ -20,6 +20,25 @@
           <w:sz w:val="28"/>
         </w:rPr>
         <w:t>User Requirement Specification and System Requirement Specification</w:t>
+      </w:r>
+    </w:p>
+    <w:p>
+      <w:pPr>
+        <w:rPr>
+          <w:rFonts w:ascii="Calibri" w:eastAsia="Calibri" w:hAnsi="Calibri" w:cs="Calibri"/>
+          <w:b/>
+          <w:bCs/>
+          <w:sz w:val="28"/>
+        </w:rPr>
+      </w:pPr>
+      <w:r>
+        <w:rPr>
+          <w:rFonts w:ascii="Calibri" w:eastAsia="Calibri" w:hAnsi="Calibri" w:cs="Calibri"/>
+          <w:b/>
+          <w:bCs/>
+          <w:sz w:val="28"/>
+        </w:rPr>
+        <w:t>Visitor:</w:t>
       </w:r>
     </w:p>
     <w:p>
@@ -607,18 +626,18 @@
           <w:rFonts w:ascii="Calibri" w:eastAsia="Calibri" w:hAnsi="Calibri" w:cs="Calibri"/>
           <w:szCs w:val="22"/>
         </w:rPr>
-        <w:t xml:space="preserve"> </w:t>
-      </w:r>
-    </w:p>
-    <w:p>
-      <w:r>
-        <w:rPr>
-          <w:rFonts w:ascii="Calibri" w:eastAsia="Calibri" w:hAnsi="Calibri" w:cs="Calibri"/>
-          <w:b/>
-          <w:bCs/>
-          <w:szCs w:val="22"/>
-        </w:rPr>
         <w:lastRenderedPageBreak/>
+        <w:t xml:space="preserve"> </w:t>
+      </w:r>
+    </w:p>
+    <w:p>
+      <w:r>
+        <w:rPr>
+          <w:rFonts w:ascii="Calibri" w:eastAsia="Calibri" w:hAnsi="Calibri" w:cs="Calibri"/>
+          <w:b/>
+          <w:bCs/>
+          <w:szCs w:val="22"/>
+        </w:rPr>
         <w:t xml:space="preserve">URS03: </w:t>
       </w:r>
       <w:r>
@@ -1089,23 +1108,613 @@
         </w:rPr>
         <w:t xml:space="preserve"> System shall provide user interface to display all pictures of the </w:t>
       </w:r>
+      <w:r>
+        <w:rPr>
+          <w:rFonts w:ascii="Calibri" w:eastAsia="Calibri" w:hAnsi="Calibri" w:cs="Calibri"/>
+          <w:color w:val="C45911" w:themeColor="accent2" w:themeShade="BF"/>
+          <w:szCs w:val="22"/>
+        </w:rPr>
+        <w:t>chosen</w:t>
+      </w:r>
+      <w:r>
+        <w:rPr>
+          <w:rFonts w:ascii="Calibri" w:eastAsia="Calibri" w:hAnsi="Calibri" w:cs="Calibri"/>
+          <w:color w:val="C45911" w:themeColor="accent2" w:themeShade="BF"/>
+          <w:szCs w:val="22"/>
+        </w:rPr>
+        <w:t xml:space="preserve"> album.</w:t>
+      </w:r>
+    </w:p>
+    <w:p/>
+    <w:p>
+      <w:r>
+        <w:rPr>
+          <w:rFonts w:ascii="Calibri" w:eastAsia="Calibri" w:hAnsi="Calibri" w:cs="Calibri"/>
+          <w:b/>
+          <w:bCs/>
+          <w:szCs w:val="22"/>
+        </w:rPr>
+        <w:t xml:space="preserve">URS09: </w:t>
+      </w:r>
+      <w:r>
+        <w:rPr>
+          <w:rFonts w:ascii="Calibri" w:eastAsia="Calibri" w:hAnsi="Calibri" w:cs="Calibri"/>
+          <w:b/>
+          <w:bCs/>
+          <w:szCs w:val="22"/>
+        </w:rPr>
+        <w:t>Visito</w:t>
+      </w:r>
+      <w:r>
+        <w:rPr>
+          <w:rFonts w:ascii="Calibri" w:eastAsia="Calibri" w:hAnsi="Calibri" w:cs="Calibri"/>
+          <w:b/>
+          <w:bCs/>
+          <w:szCs w:val="22"/>
+        </w:rPr>
+        <w:t>r</w:t>
+      </w:r>
+      <w:r>
+        <w:rPr>
+          <w:rFonts w:ascii="Calibri" w:eastAsia="Calibri" w:hAnsi="Calibri" w:cs="Calibri"/>
+          <w:b/>
+          <w:bCs/>
+          <w:szCs w:val="22"/>
+        </w:rPr>
+        <w:t xml:space="preserve"> can view the larger size of each activity picture. </w:t>
+      </w:r>
+    </w:p>
+    <w:p>
+      <w:proofErr w:type="gramStart"/>
+      <w:r>
+        <w:rPr>
+          <w:rFonts w:ascii="Calibri" w:eastAsia="Calibri" w:hAnsi="Calibri" w:cs="Calibri"/>
+          <w:color w:val="C45911" w:themeColor="accent2" w:themeShade="BF"/>
+          <w:szCs w:val="22"/>
+        </w:rPr>
+        <w:lastRenderedPageBreak/>
+        <w:t>SRS :</w:t>
+      </w:r>
+      <w:proofErr w:type="gramEnd"/>
+      <w:r>
+        <w:rPr>
+          <w:rFonts w:ascii="Calibri" w:eastAsia="Calibri" w:hAnsi="Calibri" w:cs="Calibri"/>
+          <w:color w:val="C45911" w:themeColor="accent2" w:themeShade="BF"/>
+          <w:szCs w:val="22"/>
+        </w:rPr>
+        <w:t xml:space="preserve"> System shall provide the user interface to display the gallery page which contain the menu bar and list of picture's album link.</w:t>
+      </w:r>
+    </w:p>
+    <w:p>
+      <w:r>
+        <w:rPr>
+          <w:rFonts w:ascii="Calibri" w:eastAsia="Calibri" w:hAnsi="Calibri" w:cs="Calibri"/>
+          <w:color w:val="C45911" w:themeColor="accent2" w:themeShade="BF"/>
+          <w:szCs w:val="22"/>
+        </w:rPr>
+        <w:t xml:space="preserve"> </w:t>
+      </w:r>
+      <w:proofErr w:type="gramStart"/>
+      <w:r>
+        <w:rPr>
+          <w:rFonts w:ascii="Calibri" w:eastAsia="Calibri" w:hAnsi="Calibri" w:cs="Calibri"/>
+          <w:color w:val="C45911" w:themeColor="accent2" w:themeShade="BF"/>
+          <w:szCs w:val="22"/>
+        </w:rPr>
+        <w:t>SRS :</w:t>
+      </w:r>
+      <w:proofErr w:type="gramEnd"/>
+      <w:r>
+        <w:rPr>
+          <w:rFonts w:ascii="Calibri" w:eastAsia="Calibri" w:hAnsi="Calibri" w:cs="Calibri"/>
+          <w:color w:val="C45911" w:themeColor="accent2" w:themeShade="BF"/>
+          <w:szCs w:val="22"/>
+        </w:rPr>
+        <w:t xml:space="preserve"> System shall provide user interface to display all pictures of the </w:t>
+      </w:r>
+      <w:r>
+        <w:rPr>
+          <w:rFonts w:ascii="Calibri" w:eastAsia="Calibri" w:hAnsi="Calibri" w:cs="Calibri"/>
+          <w:color w:val="C45911" w:themeColor="accent2" w:themeShade="BF"/>
+          <w:szCs w:val="22"/>
+        </w:rPr>
+        <w:t>chosen</w:t>
+      </w:r>
+      <w:r>
+        <w:rPr>
+          <w:rFonts w:ascii="Calibri" w:eastAsia="Calibri" w:hAnsi="Calibri" w:cs="Calibri"/>
+          <w:color w:val="C45911" w:themeColor="accent2" w:themeShade="BF"/>
+          <w:szCs w:val="22"/>
+        </w:rPr>
+        <w:t xml:space="preserve"> album.</w:t>
+      </w:r>
+    </w:p>
+    <w:p>
+      <w:proofErr w:type="gramStart"/>
+      <w:r>
+        <w:rPr>
+          <w:rFonts w:ascii="Calibri" w:eastAsia="Calibri" w:hAnsi="Calibri" w:cs="Calibri"/>
+          <w:color w:val="000000" w:themeColor="text1"/>
+          <w:szCs w:val="22"/>
+        </w:rPr>
+        <w:t>SRS :</w:t>
+      </w:r>
+      <w:proofErr w:type="gramEnd"/>
+      <w:r>
+        <w:rPr>
+          <w:rFonts w:ascii="Calibri" w:eastAsia="Calibri" w:hAnsi="Calibri" w:cs="Calibri"/>
+          <w:color w:val="000000" w:themeColor="text1"/>
+          <w:szCs w:val="22"/>
+        </w:rPr>
+        <w:t xml:space="preserve"> System shall provide larger size of </w:t>
+      </w:r>
+      <w:r>
+        <w:rPr>
+          <w:rFonts w:ascii="Calibri" w:eastAsia="Calibri" w:hAnsi="Calibri" w:cs="Calibri"/>
+          <w:color w:val="000000" w:themeColor="text1"/>
+          <w:szCs w:val="22"/>
+        </w:rPr>
+        <w:t>chosen</w:t>
+      </w:r>
+      <w:r>
+        <w:rPr>
+          <w:rFonts w:ascii="Calibri" w:eastAsia="Calibri" w:hAnsi="Calibri" w:cs="Calibri"/>
+          <w:color w:val="000000" w:themeColor="text1"/>
+          <w:szCs w:val="22"/>
+        </w:rPr>
+        <w:t xml:space="preserve"> picture in the album.</w:t>
+      </w:r>
+    </w:p>
+    <w:p>
+      <w:r>
+        <w:rPr>
+          <w:rFonts w:ascii="Calibri" w:eastAsia="Calibri" w:hAnsi="Calibri" w:cs="Calibri"/>
+          <w:szCs w:val="22"/>
+        </w:rPr>
+        <w:t xml:space="preserve"> </w:t>
+      </w:r>
+    </w:p>
+    <w:p>
+      <w:r>
+        <w:rPr>
+          <w:rFonts w:ascii="Calibri" w:eastAsia="Calibri" w:hAnsi="Calibri" w:cs="Calibri"/>
+          <w:b/>
+          <w:bCs/>
+          <w:szCs w:val="22"/>
+        </w:rPr>
+        <w:t xml:space="preserve">URS10: </w:t>
+      </w:r>
+      <w:r>
+        <w:rPr>
+          <w:rFonts w:ascii="Calibri" w:eastAsia="Calibri" w:hAnsi="Calibri" w:cs="Calibri"/>
+          <w:b/>
+          <w:bCs/>
+          <w:szCs w:val="22"/>
+        </w:rPr>
+        <w:t>Visitor</w:t>
+      </w:r>
+      <w:r>
+        <w:rPr>
+          <w:rFonts w:ascii="Calibri" w:eastAsia="Calibri" w:hAnsi="Calibri" w:cs="Calibri"/>
+          <w:b/>
+          <w:bCs/>
+          <w:szCs w:val="22"/>
+        </w:rPr>
+        <w:t xml:space="preserve"> can view the contact page of the website. </w:t>
+      </w:r>
+    </w:p>
+    <w:p>
+      <w:proofErr w:type="gramStart"/>
+      <w:r>
+        <w:rPr>
+          <w:rFonts w:ascii="Calibri" w:eastAsia="Calibri" w:hAnsi="Calibri" w:cs="Calibri"/>
+          <w:szCs w:val="22"/>
+        </w:rPr>
+        <w:t>SRS :</w:t>
+      </w:r>
+      <w:proofErr w:type="gramEnd"/>
+      <w:r>
+        <w:rPr>
+          <w:rFonts w:ascii="Calibri" w:eastAsia="Calibri" w:hAnsi="Calibri" w:cs="Calibri"/>
+          <w:szCs w:val="22"/>
+        </w:rPr>
+        <w:t xml:space="preserve"> System shall provide the user interface to display the contact page which contain the menu bar and contact information. </w:t>
+      </w:r>
+    </w:p>
+    <w:p>
+      <w:r>
+        <w:rPr>
+          <w:rFonts w:ascii="Calibri" w:eastAsia="Calibri" w:hAnsi="Calibri" w:cs="Calibri"/>
+          <w:szCs w:val="22"/>
+        </w:rPr>
+        <w:t xml:space="preserve"> </w:t>
+      </w:r>
+    </w:p>
+    <w:p>
+      <w:r>
+        <w:rPr>
+          <w:rFonts w:ascii="Calibri" w:eastAsia="Calibri" w:hAnsi="Calibri" w:cs="Calibri"/>
+          <w:b/>
+          <w:bCs/>
+          <w:szCs w:val="22"/>
+        </w:rPr>
+        <w:t xml:space="preserve">URS11: </w:t>
+      </w:r>
+      <w:r>
+        <w:rPr>
+          <w:rFonts w:ascii="Calibri" w:eastAsia="Calibri" w:hAnsi="Calibri" w:cs="Calibri"/>
+          <w:b/>
+          <w:bCs/>
+          <w:szCs w:val="22"/>
+        </w:rPr>
+        <w:t>Visitor</w:t>
+      </w:r>
+      <w:r>
+        <w:rPr>
+          <w:rFonts w:ascii="Calibri" w:eastAsia="Calibri" w:hAnsi="Calibri" w:cs="Calibri"/>
+          <w:b/>
+          <w:bCs/>
+          <w:szCs w:val="22"/>
+        </w:rPr>
+        <w:t xml:space="preserve"> can view the map that shows the route from the current position to the temple. </w:t>
+      </w:r>
+    </w:p>
+    <w:p>
+      <w:proofErr w:type="gramStart"/>
+      <w:r>
+        <w:rPr>
+          <w:rFonts w:ascii="Calibri" w:eastAsia="Calibri" w:hAnsi="Calibri" w:cs="Calibri"/>
+          <w:szCs w:val="22"/>
+        </w:rPr>
+        <w:t>SRS :</w:t>
+      </w:r>
+      <w:proofErr w:type="gramEnd"/>
+      <w:r>
+        <w:rPr>
+          <w:rFonts w:ascii="Calibri" w:eastAsia="Calibri" w:hAnsi="Calibri" w:cs="Calibri"/>
+          <w:szCs w:val="22"/>
+        </w:rPr>
+        <w:t xml:space="preserve"> System shall provide the user interface to display the map page which contain the menu bar and map .</w:t>
+      </w:r>
+    </w:p>
+    <w:p>
+      <w:proofErr w:type="gramStart"/>
+      <w:r>
+        <w:rPr>
+          <w:rFonts w:ascii="Calibri" w:eastAsia="Calibri" w:hAnsi="Calibri" w:cs="Calibri"/>
+          <w:szCs w:val="22"/>
+        </w:rPr>
+        <w:t>SRS :</w:t>
+      </w:r>
+      <w:proofErr w:type="gramEnd"/>
+      <w:r>
+        <w:rPr>
+          <w:rFonts w:ascii="Calibri" w:eastAsia="Calibri" w:hAnsi="Calibri" w:cs="Calibri"/>
+          <w:szCs w:val="22"/>
+        </w:rPr>
+        <w:t xml:space="preserve"> System shall send the geometry information (latitude and longitude) of the user's current location to Google Maps API.</w:t>
+      </w:r>
+    </w:p>
+    <w:p>
+      <w:proofErr w:type="gramStart"/>
+      <w:r>
+        <w:rPr>
+          <w:rFonts w:ascii="Calibri" w:eastAsia="Calibri" w:hAnsi="Calibri" w:cs="Calibri"/>
+          <w:szCs w:val="22"/>
+        </w:rPr>
+        <w:t>SRS :</w:t>
+      </w:r>
+      <w:proofErr w:type="gramEnd"/>
+      <w:r>
+        <w:rPr>
+          <w:rFonts w:ascii="Calibri" w:eastAsia="Calibri" w:hAnsi="Calibri" w:cs="Calibri"/>
+          <w:szCs w:val="22"/>
+        </w:rPr>
+        <w:t xml:space="preserve"> System shall receive the route information from the current position to the temple by use Google maps.</w:t>
+      </w:r>
+    </w:p>
+    <w:p>
+      <w:proofErr w:type="gramStart"/>
+      <w:r>
+        <w:rPr>
+          <w:rFonts w:ascii="Calibri" w:eastAsia="Calibri" w:hAnsi="Calibri" w:cs="Calibri"/>
+          <w:szCs w:val="22"/>
+        </w:rPr>
+        <w:t>SRS :</w:t>
+      </w:r>
+      <w:proofErr w:type="gramEnd"/>
+      <w:r>
+        <w:rPr>
+          <w:rFonts w:ascii="Calibri" w:eastAsia="Calibri" w:hAnsi="Calibri" w:cs="Calibri"/>
+          <w:szCs w:val="22"/>
+        </w:rPr>
+        <w:t xml:space="preserve"> System shall display the markers of the </w:t>
+      </w:r>
+      <w:r>
+        <w:rPr>
+          <w:rFonts w:ascii="Calibri" w:eastAsia="Calibri" w:hAnsi="Calibri" w:cs="Calibri"/>
+          <w:szCs w:val="22"/>
+        </w:rPr>
+        <w:t xml:space="preserve">Visitor </w:t>
+      </w:r>
+      <w:r>
+        <w:rPr>
+          <w:rFonts w:ascii="Calibri" w:eastAsia="Calibri" w:hAnsi="Calibri" w:cs="Calibri"/>
+          <w:szCs w:val="22"/>
+        </w:rPr>
+        <w:t>’ current position and the temple on the map.</w:t>
+      </w:r>
+    </w:p>
+    <w:p>
+      <w:r>
+        <w:rPr>
+          <w:rFonts w:ascii="Calibri" w:eastAsia="Calibri" w:hAnsi="Calibri" w:cs="Calibri"/>
+          <w:szCs w:val="22"/>
+        </w:rPr>
+        <w:t>SRS-56: System shall pro</w:t>
+      </w:r>
+    </w:p>
+    <w:p>
+      <w:r>
+        <w:rPr>
+          <w:rFonts w:ascii="Calibri" w:eastAsia="Calibri" w:hAnsi="Calibri" w:cs="Calibri"/>
+          <w:szCs w:val="22"/>
+        </w:rPr>
+        <w:t xml:space="preserve"> </w:t>
+      </w:r>
+    </w:p>
+    <w:p>
+      <w:proofErr w:type="gramStart"/>
+      <w:r>
+        <w:rPr>
+          <w:rFonts w:ascii="Calibri" w:eastAsia="Calibri" w:hAnsi="Calibri" w:cs="Calibri"/>
+          <w:szCs w:val="22"/>
+        </w:rPr>
+        <w:t>SRS :</w:t>
+      </w:r>
+      <w:proofErr w:type="gramEnd"/>
+      <w:r>
+        <w:rPr>
+          <w:rFonts w:ascii="Calibri" w:eastAsia="Calibri" w:hAnsi="Calibri" w:cs="Calibri"/>
+          <w:szCs w:val="22"/>
+        </w:rPr>
+        <w:t xml:space="preserve"> </w:t>
+      </w:r>
+    </w:p>
+    <w:p/>
+    <w:p>
+      <w:r>
+        <w:rPr>
+          <w:rFonts w:ascii="Calibri" w:eastAsia="Calibri" w:hAnsi="Calibri" w:cs="Calibri"/>
+          <w:szCs w:val="22"/>
+        </w:rPr>
+        <w:t xml:space="preserve"> </w:t>
+      </w:r>
+    </w:p>
+    <w:p>
+      <w:pPr>
+        <w:rPr>
+          <w:b/>
+          <w:bCs/>
+        </w:rPr>
+      </w:pPr>
+      <w:r>
+        <w:rPr>
+          <w:rFonts w:ascii="Calibri" w:eastAsia="Calibri" w:hAnsi="Calibri" w:cs="Calibri"/>
+          <w:b/>
+          <w:bCs/>
+          <w:szCs w:val="22"/>
+        </w:rPr>
+        <w:t xml:space="preserve">URS12: </w:t>
+      </w:r>
+      <w:r>
+        <w:rPr>
+          <w:rFonts w:ascii="Calibri" w:eastAsia="Calibri" w:hAnsi="Calibri" w:cs="Calibri"/>
+          <w:b/>
+          <w:bCs/>
+          <w:szCs w:val="22"/>
+        </w:rPr>
+        <w:t xml:space="preserve">Visitor </w:t>
+      </w:r>
+      <w:r>
+        <w:rPr>
+          <w:rFonts w:ascii="Calibri" w:eastAsia="Calibri" w:hAnsi="Calibri" w:cs="Calibri"/>
+          <w:b/>
+          <w:bCs/>
+          <w:szCs w:val="22"/>
+        </w:rPr>
+        <w:t xml:space="preserve">can click to like Facebook fan page of temple. </w:t>
+      </w:r>
+    </w:p>
+    <w:p>
+      <w:r>
+        <w:rPr>
+          <w:rFonts w:ascii="Calibri" w:eastAsia="Calibri" w:hAnsi="Calibri" w:cs="Calibri"/>
+          <w:szCs w:val="22"/>
+        </w:rPr>
+        <w:t xml:space="preserve"> </w:t>
+      </w:r>
+    </w:p>
+    <w:p>
+      <w:r>
+        <w:br w:type="page"/>
+      </w:r>
+    </w:p>
+    <w:p>
+      <w:pPr>
+        <w:rPr>
+          <w:b/>
+          <w:bCs/>
+          <w:sz w:val="28"/>
+        </w:rPr>
+      </w:pPr>
+      <w:r>
+        <w:rPr>
+          <w:b/>
+          <w:bCs/>
+          <w:sz w:val="28"/>
+        </w:rPr>
+        <w:lastRenderedPageBreak/>
+        <w:t>Member:</w:t>
+      </w:r>
+    </w:p>
+    <w:p>
+      <w:pPr>
+        <w:rPr>
+          <w:b/>
+          <w:bCs/>
+        </w:rPr>
+      </w:pPr>
+      <w:r>
+        <w:rPr>
+          <w:rFonts w:ascii="Calibri" w:eastAsia="Calibri" w:hAnsi="Calibri" w:cs="Calibri"/>
+          <w:b/>
+          <w:bCs/>
+          <w:szCs w:val="22"/>
+        </w:rPr>
+        <w:t>URS13: Member</w:t>
+      </w:r>
+      <w:r>
+        <w:rPr>
+          <w:rFonts w:ascii="Calibri" w:eastAsia="Calibri" w:hAnsi="Calibri" w:cs="Calibri"/>
+          <w:b/>
+          <w:bCs/>
+          <w:szCs w:val="22"/>
+        </w:rPr>
+        <w:t xml:space="preserve"> can login </w:t>
+      </w:r>
+      <w:r>
+        <w:rPr>
+          <w:rFonts w:ascii="Calibri" w:eastAsia="Calibri" w:hAnsi="Calibri" w:cs="Calibri"/>
+          <w:b/>
+          <w:bCs/>
+          <w:szCs w:val="22"/>
+        </w:rPr>
+        <w:t xml:space="preserve">as a member to the </w:t>
+      </w:r>
       <w:proofErr w:type="spellStart"/>
       <w:r>
         <w:rPr>
           <w:rFonts w:ascii="Calibri" w:eastAsia="Calibri" w:hAnsi="Calibri" w:cs="Calibri"/>
-          <w:color w:val="C45911" w:themeColor="accent2" w:themeShade="BF"/>
-          <w:szCs w:val="22"/>
-        </w:rPr>
-        <w:t>choosen</w:t>
+          <w:b/>
+          <w:bCs/>
+          <w:szCs w:val="22"/>
+        </w:rPr>
+        <w:t>Wat</w:t>
       </w:r>
       <w:proofErr w:type="spellEnd"/>
       <w:r>
         <w:rPr>
           <w:rFonts w:ascii="Calibri" w:eastAsia="Calibri" w:hAnsi="Calibri" w:cs="Calibri"/>
-          <w:color w:val="C45911" w:themeColor="accent2" w:themeShade="BF"/>
-          <w:szCs w:val="22"/>
-        </w:rPr>
-        <w:t xml:space="preserve"> album.</w:t>
+          <w:b/>
+          <w:bCs/>
+          <w:szCs w:val="22"/>
+        </w:rPr>
+        <w:t xml:space="preserve"> </w:t>
+      </w:r>
+      <w:proofErr w:type="spellStart"/>
+      <w:r>
+        <w:rPr>
+          <w:rFonts w:ascii="Calibri" w:eastAsia="Calibri" w:hAnsi="Calibri" w:cs="Calibri"/>
+          <w:b/>
+          <w:bCs/>
+          <w:szCs w:val="22"/>
+        </w:rPr>
+        <w:t>Pra</w:t>
+      </w:r>
+      <w:proofErr w:type="spellEnd"/>
+      <w:r>
+        <w:rPr>
+          <w:rFonts w:ascii="Calibri" w:eastAsia="Calibri" w:hAnsi="Calibri" w:cs="Calibri"/>
+          <w:b/>
+          <w:bCs/>
+          <w:szCs w:val="22"/>
+        </w:rPr>
+        <w:t xml:space="preserve"> Singh</w:t>
+      </w:r>
+      <w:r>
+        <w:rPr>
+          <w:rFonts w:ascii="Calibri" w:eastAsia="Calibri" w:hAnsi="Calibri" w:cs="Calibri"/>
+          <w:b/>
+          <w:bCs/>
+          <w:szCs w:val="22"/>
+        </w:rPr>
+        <w:t xml:space="preserve"> website.  </w:t>
+      </w:r>
+    </w:p>
+    <w:p>
+      <w:pPr>
+        <w:rPr>
+          <w:b/>
+          <w:bCs/>
+        </w:rPr>
+      </w:pPr>
+      <w:r>
+        <w:rPr>
+          <w:rFonts w:ascii="Calibri" w:eastAsia="Calibri" w:hAnsi="Calibri" w:cs="Calibri"/>
+          <w:b/>
+          <w:bCs/>
+          <w:szCs w:val="22"/>
+        </w:rPr>
+        <w:t>URS14: Member</w:t>
+      </w:r>
+      <w:r>
+        <w:rPr>
+          <w:rFonts w:ascii="Calibri" w:eastAsia="Calibri" w:hAnsi="Calibri" w:cs="Calibri"/>
+          <w:b/>
+          <w:bCs/>
+          <w:szCs w:val="22"/>
+        </w:rPr>
+        <w:t xml:space="preserve"> </w:t>
+      </w:r>
+      <w:r>
+        <w:rPr>
+          <w:rFonts w:ascii="Calibri" w:eastAsia="Calibri" w:hAnsi="Calibri" w:cs="Calibri"/>
+          <w:b/>
+          <w:bCs/>
+          <w:szCs w:val="22"/>
+        </w:rPr>
+        <w:t xml:space="preserve">can logout from the </w:t>
+      </w:r>
+      <w:proofErr w:type="spellStart"/>
+      <w:r>
+        <w:rPr>
+          <w:rFonts w:ascii="Calibri" w:eastAsia="Calibri" w:hAnsi="Calibri" w:cs="Calibri"/>
+          <w:b/>
+          <w:bCs/>
+          <w:szCs w:val="22"/>
+        </w:rPr>
+        <w:t>Wat</w:t>
+      </w:r>
+      <w:proofErr w:type="spellEnd"/>
+      <w:r>
+        <w:rPr>
+          <w:rFonts w:ascii="Calibri" w:eastAsia="Calibri" w:hAnsi="Calibri" w:cs="Calibri"/>
+          <w:b/>
+          <w:bCs/>
+          <w:szCs w:val="22"/>
+        </w:rPr>
+        <w:t xml:space="preserve"> </w:t>
+      </w:r>
+      <w:proofErr w:type="spellStart"/>
+      <w:r>
+        <w:rPr>
+          <w:rFonts w:ascii="Calibri" w:eastAsia="Calibri" w:hAnsi="Calibri" w:cs="Calibri"/>
+          <w:b/>
+          <w:bCs/>
+          <w:szCs w:val="22"/>
+        </w:rPr>
+        <w:t>Pra</w:t>
+      </w:r>
+      <w:proofErr w:type="spellEnd"/>
+      <w:r>
+        <w:rPr>
+          <w:rFonts w:ascii="Calibri" w:eastAsia="Calibri" w:hAnsi="Calibri" w:cs="Calibri"/>
+          <w:b/>
+          <w:bCs/>
+          <w:szCs w:val="22"/>
+        </w:rPr>
+        <w:t xml:space="preserve"> Singh website.  </w:t>
       </w:r>
     </w:p>
     <w:p/>
@@ -1113,868 +1722,474 @@
       <w:r>
         <w:rPr>
           <w:rFonts w:ascii="Calibri" w:eastAsia="Calibri" w:hAnsi="Calibri" w:cs="Calibri"/>
-          <w:b/>
-          <w:bCs/>
-          <w:szCs w:val="22"/>
-        </w:rPr>
-        <w:t xml:space="preserve">URS09: </w:t>
-      </w:r>
-      <w:proofErr w:type="spellStart"/>
-      <w:proofErr w:type="gramStart"/>
-      <w:r>
-        <w:rPr>
-          <w:rFonts w:ascii="Calibri" w:eastAsia="Calibri" w:hAnsi="Calibri" w:cs="Calibri"/>
-          <w:b/>
-          <w:bCs/>
-          <w:szCs w:val="22"/>
-        </w:rPr>
-        <w:t>Visito</w:t>
-      </w:r>
-      <w:proofErr w:type="spellEnd"/>
-      <w:r>
-        <w:rPr>
-          <w:rFonts w:ascii="Calibri" w:eastAsia="Calibri" w:hAnsi="Calibri" w:cs="Calibri"/>
-          <w:b/>
-          <w:bCs/>
-          <w:szCs w:val="22"/>
-        </w:rPr>
-        <w:t xml:space="preserve"> </w:t>
-      </w:r>
-      <w:r>
-        <w:rPr>
-          <w:rFonts w:ascii="Calibri" w:eastAsia="Calibri" w:hAnsi="Calibri" w:cs="Calibri"/>
-          <w:b/>
-          <w:bCs/>
-          <w:szCs w:val="22"/>
-        </w:rPr>
-        <w:t xml:space="preserve"> can</w:t>
-      </w:r>
-      <w:proofErr w:type="gramEnd"/>
-      <w:r>
-        <w:rPr>
-          <w:rFonts w:ascii="Calibri" w:eastAsia="Calibri" w:hAnsi="Calibri" w:cs="Calibri"/>
-          <w:b/>
-          <w:bCs/>
-          <w:szCs w:val="22"/>
-        </w:rPr>
-        <w:t xml:space="preserve"> view the larger size of each activity picture. </w:t>
-      </w:r>
-    </w:p>
-    <w:p>
-      <w:proofErr w:type="gramStart"/>
-      <w:r>
-        <w:rPr>
-          <w:rFonts w:ascii="Calibri" w:eastAsia="Calibri" w:hAnsi="Calibri" w:cs="Calibri"/>
-          <w:color w:val="C45911" w:themeColor="accent2" w:themeShade="BF"/>
-          <w:szCs w:val="22"/>
+          <w:szCs w:val="22"/>
+        </w:rPr>
+        <w:t>URS14: Member can receive the new</w:t>
+      </w:r>
+      <w:r>
+        <w:rPr>
+          <w:rFonts w:ascii="Calibri" w:eastAsia="Calibri" w:hAnsi="Calibri" w:cs="Calibri"/>
+          <w:szCs w:val="22"/>
+        </w:rPr>
+        <w:t>s</w:t>
+      </w:r>
+      <w:r>
+        <w:rPr>
+          <w:rFonts w:ascii="Calibri" w:eastAsia="Calibri" w:hAnsi="Calibri" w:cs="Calibri"/>
+          <w:szCs w:val="22"/>
+        </w:rPr>
+        <w:t xml:space="preserve"> from temple via the registered email.  </w:t>
+      </w:r>
+    </w:p>
+    <w:p>
+      <w:r>
+        <w:rPr>
+          <w:rFonts w:ascii="Calibri" w:eastAsia="Calibri" w:hAnsi="Calibri" w:cs="Calibri"/>
+          <w:szCs w:val="22"/>
+        </w:rPr>
+        <w:t xml:space="preserve"> </w:t>
+      </w:r>
+    </w:p>
+    <w:p>
+      <w:r>
+        <w:rPr>
+          <w:rFonts w:ascii="Calibri" w:eastAsia="Calibri" w:hAnsi="Calibri" w:cs="Calibri"/>
+          <w:szCs w:val="22"/>
+        </w:rPr>
+        <w:t xml:space="preserve">URS15: Members can send the Dharma question by inputting the question on question form. </w:t>
+      </w:r>
+    </w:p>
+    <w:p>
+      <w:r>
+        <w:rPr>
+          <w:rFonts w:ascii="Calibri" w:eastAsia="Calibri" w:hAnsi="Calibri" w:cs="Calibri"/>
+          <w:szCs w:val="22"/>
+        </w:rPr>
+        <w:t xml:space="preserve">SRS0: System shall provide web interface to display the question form which contains name text box, question text box, email text box, and submit button. </w:t>
+      </w:r>
+      <w:r>
+        <w:br/>
+      </w:r>
+      <w:r>
+        <w:rPr>
+          <w:rFonts w:ascii="Calibri" w:eastAsia="Calibri" w:hAnsi="Calibri" w:cs="Calibri"/>
+          <w:szCs w:val="22"/>
+        </w:rPr>
+        <w:t xml:space="preserve">  </w:t>
+      </w:r>
+      <w:r>
+        <w:rPr>
+          <w:rFonts w:ascii="Calibri" w:eastAsia="Calibri" w:hAnsi="Calibri" w:cs="Calibri"/>
+          <w:color w:val="70AD47" w:themeColor="accent6"/>
+          <w:szCs w:val="22"/>
+        </w:rPr>
+        <w:t>SRS0: System shall connect to the database.</w:t>
+      </w:r>
+      <w:r>
+        <w:rPr>
+          <w:rFonts w:ascii="Calibri" w:eastAsia="Calibri" w:hAnsi="Calibri" w:cs="Calibri"/>
+          <w:szCs w:val="22"/>
+        </w:rPr>
+        <w:t xml:space="preserve"> </w:t>
+      </w:r>
+      <w:r>
+        <w:br/>
+      </w:r>
+      <w:r>
+        <w:rPr>
+          <w:rFonts w:ascii="Calibri" w:eastAsia="Calibri" w:hAnsi="Calibri" w:cs="Calibri"/>
+          <w:szCs w:val="22"/>
+        </w:rPr>
+        <w:t xml:space="preserve"> </w:t>
+      </w:r>
+      <w:r>
+        <w:rPr>
+          <w:rFonts w:ascii="Calibri" w:eastAsia="Calibri" w:hAnsi="Calibri" w:cs="Calibri"/>
+          <w:color w:val="70AD47" w:themeColor="accent6"/>
+          <w:szCs w:val="22"/>
+        </w:rPr>
+        <w:t>SRS0: System shall check the user’s email in the database.</w:t>
+      </w:r>
+      <w:r>
+        <w:rPr>
+          <w:rFonts w:ascii="Calibri" w:eastAsia="Calibri" w:hAnsi="Calibri" w:cs="Calibri"/>
+          <w:szCs w:val="22"/>
+        </w:rPr>
+        <w:t xml:space="preserve"> </w:t>
+      </w:r>
+      <w:r>
+        <w:br/>
+      </w:r>
+      <w:r>
+        <w:rPr>
+          <w:rFonts w:ascii="Calibri" w:eastAsia="Calibri" w:hAnsi="Calibri" w:cs="Calibri"/>
+          <w:szCs w:val="22"/>
+        </w:rPr>
+        <w:t xml:space="preserve"> </w:t>
+      </w:r>
+      <w:r>
+        <w:rPr>
+          <w:rFonts w:ascii="Calibri" w:eastAsia="Calibri" w:hAnsi="Calibri" w:cs="Calibri"/>
+          <w:color w:val="70AD47" w:themeColor="accent6"/>
+          <w:szCs w:val="22"/>
+        </w:rPr>
+        <w:t>SRS0: System shall add the Dharma question into the database.</w:t>
+      </w:r>
+      <w:r>
+        <w:rPr>
+          <w:rFonts w:ascii="Calibri" w:eastAsia="Calibri" w:hAnsi="Calibri" w:cs="Calibri"/>
+          <w:szCs w:val="22"/>
+        </w:rPr>
+        <w:t xml:space="preserve"> </w:t>
+      </w:r>
+      <w:r>
+        <w:br/>
+      </w:r>
+      <w:r>
+        <w:rPr>
+          <w:rFonts w:ascii="Calibri" w:eastAsia="Calibri" w:hAnsi="Calibri" w:cs="Calibri"/>
+          <w:szCs w:val="22"/>
+        </w:rPr>
+        <w:t xml:space="preserve"> </w:t>
+      </w:r>
+      <w:r>
+        <w:rPr>
+          <w:rFonts w:ascii="Calibri" w:eastAsia="Calibri" w:hAnsi="Calibri" w:cs="Calibri"/>
+          <w:color w:val="70AD47" w:themeColor="accent6"/>
+          <w:szCs w:val="22"/>
+        </w:rPr>
+        <w:t>SRS0: System shall provide success message “Your question was sent”.</w:t>
+      </w:r>
+    </w:p>
+    <w:p>
+      <w:r>
+        <w:rPr>
+          <w:rFonts w:ascii="Calibri" w:eastAsia="Calibri" w:hAnsi="Calibri" w:cs="Calibri"/>
+          <w:szCs w:val="22"/>
+        </w:rPr>
+        <w:t xml:space="preserve"> </w:t>
+      </w:r>
+    </w:p>
+    <w:p>
+      <w:r>
+        <w:rPr>
+          <w:rFonts w:ascii="Calibri" w:eastAsia="Calibri" w:hAnsi="Calibri" w:cs="Calibri"/>
+          <w:szCs w:val="22"/>
+        </w:rPr>
+        <w:t xml:space="preserve"> </w:t>
+      </w:r>
+    </w:p>
+    <w:p>
+      <w:r>
+        <w:rPr>
+          <w:rFonts w:ascii="Calibri" w:eastAsia="Calibri" w:hAnsi="Calibri" w:cs="Calibri"/>
+          <w:szCs w:val="22"/>
+        </w:rPr>
+        <w:t xml:space="preserve"> </w:t>
+      </w:r>
+    </w:p>
+    <w:p>
+      <w:r>
+        <w:br w:type="page"/>
+      </w:r>
+    </w:p>
+    <w:p>
+      <w:pPr>
+        <w:rPr>
+          <w:b/>
+          <w:bCs/>
+          <w:sz w:val="28"/>
+        </w:rPr>
+      </w:pPr>
+      <w:r>
+        <w:rPr>
+          <w:b/>
+          <w:bCs/>
+          <w:sz w:val="28"/>
         </w:rPr>
         <w:lastRenderedPageBreak/>
-        <w:t>SRS :</w:t>
-      </w:r>
-      <w:proofErr w:type="gramEnd"/>
-      <w:r>
-        <w:rPr>
-          <w:rFonts w:ascii="Calibri" w:eastAsia="Calibri" w:hAnsi="Calibri" w:cs="Calibri"/>
-          <w:color w:val="C45911" w:themeColor="accent2" w:themeShade="BF"/>
-          <w:szCs w:val="22"/>
-        </w:rPr>
-        <w:t xml:space="preserve"> System shall provide the user interface to display the gallery page which contain the menu bar and list of picture's album link.</w:t>
-      </w:r>
-    </w:p>
-    <w:p>
-      <w:r>
-        <w:rPr>
-          <w:rFonts w:ascii="Calibri" w:eastAsia="Calibri" w:hAnsi="Calibri" w:cs="Calibri"/>
-          <w:color w:val="C45911" w:themeColor="accent2" w:themeShade="BF"/>
-          <w:szCs w:val="22"/>
-        </w:rPr>
-        <w:t xml:space="preserve"> </w:t>
-      </w:r>
-      <w:proofErr w:type="gramStart"/>
-      <w:r>
-        <w:rPr>
-          <w:rFonts w:ascii="Calibri" w:eastAsia="Calibri" w:hAnsi="Calibri" w:cs="Calibri"/>
-          <w:color w:val="C45911" w:themeColor="accent2" w:themeShade="BF"/>
-          <w:szCs w:val="22"/>
-        </w:rPr>
-        <w:t>SRS :</w:t>
-      </w:r>
-      <w:proofErr w:type="gramEnd"/>
-      <w:r>
-        <w:rPr>
-          <w:rFonts w:ascii="Calibri" w:eastAsia="Calibri" w:hAnsi="Calibri" w:cs="Calibri"/>
-          <w:color w:val="C45911" w:themeColor="accent2" w:themeShade="BF"/>
-          <w:szCs w:val="22"/>
-        </w:rPr>
-        <w:t xml:space="preserve"> System shall provide user interface to display all pictures of the </w:t>
-      </w:r>
-      <w:proofErr w:type="spellStart"/>
-      <w:r>
-        <w:rPr>
-          <w:rFonts w:ascii="Calibri" w:eastAsia="Calibri" w:hAnsi="Calibri" w:cs="Calibri"/>
-          <w:color w:val="C45911" w:themeColor="accent2" w:themeShade="BF"/>
-          <w:szCs w:val="22"/>
-        </w:rPr>
-        <w:t>choosen</w:t>
-      </w:r>
-      <w:proofErr w:type="spellEnd"/>
-      <w:r>
-        <w:rPr>
-          <w:rFonts w:ascii="Calibri" w:eastAsia="Calibri" w:hAnsi="Calibri" w:cs="Calibri"/>
-          <w:color w:val="C45911" w:themeColor="accent2" w:themeShade="BF"/>
-          <w:szCs w:val="22"/>
-        </w:rPr>
-        <w:t xml:space="preserve"> album.</w:t>
-      </w:r>
-    </w:p>
-    <w:p>
-      <w:proofErr w:type="gramStart"/>
-      <w:r>
-        <w:rPr>
-          <w:rFonts w:ascii="Calibri" w:eastAsia="Calibri" w:hAnsi="Calibri" w:cs="Calibri"/>
-          <w:color w:val="000000" w:themeColor="text1"/>
-          <w:szCs w:val="22"/>
-        </w:rPr>
-        <w:t>SRS :</w:t>
-      </w:r>
-      <w:proofErr w:type="gramEnd"/>
-      <w:r>
-        <w:rPr>
-          <w:rFonts w:ascii="Calibri" w:eastAsia="Calibri" w:hAnsi="Calibri" w:cs="Calibri"/>
-          <w:color w:val="000000" w:themeColor="text1"/>
-          <w:szCs w:val="22"/>
-        </w:rPr>
-        <w:t xml:space="preserve"> System shall provide larger size of </w:t>
-      </w:r>
-      <w:r>
-        <w:rPr>
-          <w:rFonts w:ascii="Calibri" w:eastAsia="Calibri" w:hAnsi="Calibri" w:cs="Calibri"/>
-          <w:color w:val="000000" w:themeColor="text1"/>
-          <w:szCs w:val="22"/>
-        </w:rPr>
-        <w:t>chosen</w:t>
-      </w:r>
-      <w:r>
-        <w:rPr>
-          <w:rFonts w:ascii="Calibri" w:eastAsia="Calibri" w:hAnsi="Calibri" w:cs="Calibri"/>
-          <w:color w:val="000000" w:themeColor="text1"/>
-          <w:szCs w:val="22"/>
-        </w:rPr>
-        <w:t xml:space="preserve"> picture in the album.</w:t>
-      </w:r>
-    </w:p>
-    <w:p>
-      <w:r>
-        <w:rPr>
-          <w:rFonts w:ascii="Calibri" w:eastAsia="Calibri" w:hAnsi="Calibri" w:cs="Calibri"/>
-          <w:szCs w:val="22"/>
-        </w:rPr>
-        <w:t xml:space="preserve"> </w:t>
-      </w:r>
-    </w:p>
-    <w:p>
-      <w:r>
-        <w:rPr>
-          <w:rFonts w:ascii="Calibri" w:eastAsia="Calibri" w:hAnsi="Calibri" w:cs="Calibri"/>
-          <w:b/>
-          <w:bCs/>
-          <w:szCs w:val="22"/>
-        </w:rPr>
-        <w:t xml:space="preserve">URS10: </w:t>
-      </w:r>
-      <w:r>
-        <w:rPr>
-          <w:rFonts w:ascii="Calibri" w:eastAsia="Calibri" w:hAnsi="Calibri" w:cs="Calibri"/>
-          <w:b/>
-          <w:bCs/>
-          <w:szCs w:val="22"/>
-        </w:rPr>
-        <w:t>Visitor</w:t>
-      </w:r>
-      <w:r>
-        <w:rPr>
-          <w:rFonts w:ascii="Calibri" w:eastAsia="Calibri" w:hAnsi="Calibri" w:cs="Calibri"/>
-          <w:b/>
-          <w:bCs/>
-          <w:szCs w:val="22"/>
-        </w:rPr>
-        <w:t xml:space="preserve"> can view the contact page of the website. </w:t>
-      </w:r>
-    </w:p>
-    <w:p>
-      <w:proofErr w:type="gramStart"/>
-      <w:r>
-        <w:rPr>
-          <w:rFonts w:ascii="Calibri" w:eastAsia="Calibri" w:hAnsi="Calibri" w:cs="Calibri"/>
-          <w:szCs w:val="22"/>
-        </w:rPr>
-        <w:t>SRS :</w:t>
-      </w:r>
-      <w:proofErr w:type="gramEnd"/>
-      <w:r>
-        <w:rPr>
-          <w:rFonts w:ascii="Calibri" w:eastAsia="Calibri" w:hAnsi="Calibri" w:cs="Calibri"/>
-          <w:szCs w:val="22"/>
-        </w:rPr>
-        <w:t xml:space="preserve"> System shall provide the user interface to display the contact page which contain the menu bar and contact information. </w:t>
-      </w:r>
-    </w:p>
-    <w:p>
-      <w:r>
-        <w:rPr>
-          <w:rFonts w:ascii="Calibri" w:eastAsia="Calibri" w:hAnsi="Calibri" w:cs="Calibri"/>
-          <w:szCs w:val="22"/>
-        </w:rPr>
-        <w:t xml:space="preserve"> </w:t>
-      </w:r>
-    </w:p>
-    <w:p>
-      <w:r>
-        <w:rPr>
-          <w:rFonts w:ascii="Calibri" w:eastAsia="Calibri" w:hAnsi="Calibri" w:cs="Calibri"/>
-          <w:b/>
-          <w:bCs/>
-          <w:szCs w:val="22"/>
-        </w:rPr>
-        <w:t xml:space="preserve">URS11: </w:t>
-      </w:r>
-      <w:r>
-        <w:rPr>
-          <w:rFonts w:ascii="Calibri" w:eastAsia="Calibri" w:hAnsi="Calibri" w:cs="Calibri"/>
-          <w:b/>
-          <w:bCs/>
-          <w:szCs w:val="22"/>
-        </w:rPr>
-        <w:t>Visitor</w:t>
-      </w:r>
-      <w:r>
-        <w:rPr>
-          <w:rFonts w:ascii="Calibri" w:eastAsia="Calibri" w:hAnsi="Calibri" w:cs="Calibri"/>
-          <w:b/>
-          <w:bCs/>
-          <w:szCs w:val="22"/>
-        </w:rPr>
-        <w:t xml:space="preserve"> can view the map that shows the route from the current position to the temple. </w:t>
-      </w:r>
-    </w:p>
-    <w:p>
-      <w:proofErr w:type="gramStart"/>
-      <w:r>
-        <w:rPr>
-          <w:rFonts w:ascii="Calibri" w:eastAsia="Calibri" w:hAnsi="Calibri" w:cs="Calibri"/>
-          <w:szCs w:val="22"/>
-        </w:rPr>
-        <w:t>SRS :</w:t>
-      </w:r>
-      <w:proofErr w:type="gramEnd"/>
-      <w:r>
-        <w:rPr>
-          <w:rFonts w:ascii="Calibri" w:eastAsia="Calibri" w:hAnsi="Calibri" w:cs="Calibri"/>
-          <w:szCs w:val="22"/>
-        </w:rPr>
-        <w:t xml:space="preserve"> System shall provide the user interface to display the map page which contain the menu bar and map .</w:t>
-      </w:r>
-    </w:p>
-    <w:p>
-      <w:proofErr w:type="gramStart"/>
-      <w:r>
-        <w:rPr>
-          <w:rFonts w:ascii="Calibri" w:eastAsia="Calibri" w:hAnsi="Calibri" w:cs="Calibri"/>
-          <w:szCs w:val="22"/>
-        </w:rPr>
-        <w:t>SRS :</w:t>
-      </w:r>
-      <w:proofErr w:type="gramEnd"/>
-      <w:r>
-        <w:rPr>
-          <w:rFonts w:ascii="Calibri" w:eastAsia="Calibri" w:hAnsi="Calibri" w:cs="Calibri"/>
-          <w:szCs w:val="22"/>
-        </w:rPr>
-        <w:t xml:space="preserve"> System shall send the geometry information (latitude and longitude) of the user's current location to Google Maps API.</w:t>
-      </w:r>
-    </w:p>
-    <w:p>
-      <w:proofErr w:type="gramStart"/>
-      <w:r>
-        <w:rPr>
-          <w:rFonts w:ascii="Calibri" w:eastAsia="Calibri" w:hAnsi="Calibri" w:cs="Calibri"/>
-          <w:szCs w:val="22"/>
-        </w:rPr>
-        <w:t>SRS :</w:t>
-      </w:r>
-      <w:proofErr w:type="gramEnd"/>
-      <w:r>
-        <w:rPr>
-          <w:rFonts w:ascii="Calibri" w:eastAsia="Calibri" w:hAnsi="Calibri" w:cs="Calibri"/>
-          <w:szCs w:val="22"/>
-        </w:rPr>
-        <w:t xml:space="preserve"> System shall receive the route information from the current position to the temple by use Google maps.</w:t>
-      </w:r>
-    </w:p>
-    <w:p>
-      <w:proofErr w:type="gramStart"/>
-      <w:r>
-        <w:rPr>
-          <w:rFonts w:ascii="Calibri" w:eastAsia="Calibri" w:hAnsi="Calibri" w:cs="Calibri"/>
-          <w:szCs w:val="22"/>
-        </w:rPr>
-        <w:t>SRS :</w:t>
-      </w:r>
-      <w:proofErr w:type="gramEnd"/>
-      <w:r>
-        <w:rPr>
-          <w:rFonts w:ascii="Calibri" w:eastAsia="Calibri" w:hAnsi="Calibri" w:cs="Calibri"/>
-          <w:szCs w:val="22"/>
-        </w:rPr>
-        <w:t xml:space="preserve"> System shall display the markers of the </w:t>
-      </w:r>
-      <w:r>
-        <w:rPr>
-          <w:rFonts w:ascii="Calibri" w:eastAsia="Calibri" w:hAnsi="Calibri" w:cs="Calibri"/>
-          <w:szCs w:val="22"/>
-        </w:rPr>
-        <w:t xml:space="preserve">Visitor </w:t>
-      </w:r>
-      <w:r>
-        <w:rPr>
-          <w:rFonts w:ascii="Calibri" w:eastAsia="Calibri" w:hAnsi="Calibri" w:cs="Calibri"/>
-          <w:szCs w:val="22"/>
-        </w:rPr>
-        <w:t>’ current position and the temple on the map.</w:t>
-      </w:r>
-    </w:p>
-    <w:p>
-      <w:r>
-        <w:rPr>
-          <w:rFonts w:ascii="Calibri" w:eastAsia="Calibri" w:hAnsi="Calibri" w:cs="Calibri"/>
-          <w:szCs w:val="22"/>
-        </w:rPr>
-        <w:t>SRS-56: System shall pro</w:t>
-      </w:r>
-    </w:p>
-    <w:p>
-      <w:r>
-        <w:rPr>
-          <w:rFonts w:ascii="Calibri" w:eastAsia="Calibri" w:hAnsi="Calibri" w:cs="Calibri"/>
-          <w:szCs w:val="22"/>
-        </w:rPr>
-        <w:t xml:space="preserve"> </w:t>
-      </w:r>
-    </w:p>
-    <w:p>
-      <w:proofErr w:type="gramStart"/>
-      <w:r>
-        <w:rPr>
-          <w:rFonts w:ascii="Calibri" w:eastAsia="Calibri" w:hAnsi="Calibri" w:cs="Calibri"/>
-          <w:szCs w:val="22"/>
-        </w:rPr>
-        <w:t>SRS :</w:t>
-      </w:r>
-      <w:proofErr w:type="gramEnd"/>
-      <w:r>
-        <w:rPr>
-          <w:rFonts w:ascii="Calibri" w:eastAsia="Calibri" w:hAnsi="Calibri" w:cs="Calibri"/>
-          <w:szCs w:val="22"/>
-        </w:rPr>
-        <w:t xml:space="preserve"> </w:t>
-      </w:r>
-    </w:p>
-    <w:p/>
-    <w:p>
-      <w:r>
-        <w:rPr>
-          <w:rFonts w:ascii="Calibri" w:eastAsia="Calibri" w:hAnsi="Calibri" w:cs="Calibri"/>
-          <w:szCs w:val="22"/>
-        </w:rPr>
-        <w:t xml:space="preserve"> </w:t>
-      </w:r>
-    </w:p>
-    <w:p>
-      <w:r>
-        <w:rPr>
-          <w:rFonts w:ascii="Calibri" w:eastAsia="Calibri" w:hAnsi="Calibri" w:cs="Calibri"/>
-          <w:szCs w:val="22"/>
-        </w:rPr>
-        <w:t xml:space="preserve">URS12: </w:t>
-      </w:r>
-      <w:r>
-        <w:rPr>
-          <w:rFonts w:ascii="Calibri" w:eastAsia="Calibri" w:hAnsi="Calibri" w:cs="Calibri"/>
-          <w:szCs w:val="22"/>
-        </w:rPr>
-        <w:t xml:space="preserve">Visitor </w:t>
+        <w:t>Admin:</w:t>
+      </w:r>
+    </w:p>
+    <w:p>
+      <w:r>
+        <w:rPr>
+          <w:rFonts w:ascii="Calibri" w:eastAsia="Calibri" w:hAnsi="Calibri" w:cs="Calibri"/>
+          <w:szCs w:val="22"/>
+        </w:rPr>
+        <w:t xml:space="preserve">URS16: Admins can login to the website. </w:t>
+      </w:r>
+    </w:p>
+    <w:p>
+      <w:r>
+        <w:rPr>
+          <w:rFonts w:ascii="Segoe UI" w:eastAsia="Segoe UI" w:hAnsi="Segoe UI" w:cs="Segoe UI"/>
+          <w:szCs w:val="22"/>
+        </w:rPr>
+        <w:t xml:space="preserve"> </w:t>
       </w:r>
       <w:bookmarkStart w:id="0" w:name="_GoBack"/>
       <w:bookmarkEnd w:id="0"/>
-      <w:r>
-        <w:rPr>
-          <w:rFonts w:ascii="Calibri" w:eastAsia="Calibri" w:hAnsi="Calibri" w:cs="Calibri"/>
-          <w:szCs w:val="22"/>
-        </w:rPr>
-        <w:t xml:space="preserve">can click to like Facebook fan page of temple. </w:t>
-      </w:r>
-    </w:p>
-    <w:p>
-      <w:r>
-        <w:rPr>
-          <w:rFonts w:ascii="Calibri" w:eastAsia="Calibri" w:hAnsi="Calibri" w:cs="Calibri"/>
-          <w:szCs w:val="22"/>
-        </w:rPr>
-        <w:t xml:space="preserve"> </w:t>
-      </w:r>
-    </w:p>
-    <w:p>
-      <w:r>
-        <w:rPr>
-          <w:rFonts w:ascii="Calibri" w:eastAsia="Calibri" w:hAnsi="Calibri" w:cs="Calibri"/>
-          <w:szCs w:val="22"/>
-        </w:rPr>
-        <w:t xml:space="preserve">URS13: Members can login to the website.  </w:t>
-      </w:r>
-    </w:p>
-    <w:p>
-      <w:r>
-        <w:rPr>
-          <w:rFonts w:ascii="Calibri" w:eastAsia="Calibri" w:hAnsi="Calibri" w:cs="Calibri"/>
-          <w:szCs w:val="22"/>
-        </w:rPr>
-        <w:t xml:space="preserve"> </w:t>
-      </w:r>
-    </w:p>
-    <w:p>
-      <w:r>
-        <w:rPr>
-          <w:rFonts w:ascii="Calibri" w:eastAsia="Calibri" w:hAnsi="Calibri" w:cs="Calibri"/>
-          <w:szCs w:val="22"/>
-        </w:rPr>
-        <w:t xml:space="preserve">URS14: Member can receive the new from temple via the registered email.  </w:t>
-      </w:r>
-    </w:p>
-    <w:p>
-      <w:r>
-        <w:rPr>
-          <w:rFonts w:ascii="Calibri" w:eastAsia="Calibri" w:hAnsi="Calibri" w:cs="Calibri"/>
-          <w:szCs w:val="22"/>
-        </w:rPr>
-        <w:t xml:space="preserve"> </w:t>
-      </w:r>
-    </w:p>
-    <w:p>
-      <w:r>
-        <w:rPr>
-          <w:rFonts w:ascii="Calibri" w:eastAsia="Calibri" w:hAnsi="Calibri" w:cs="Calibri"/>
-          <w:szCs w:val="22"/>
-        </w:rPr>
-        <w:t xml:space="preserve">URS15: Members can send the Dharma question by inputting the question on question form. </w:t>
-      </w:r>
-    </w:p>
-    <w:p>
-      <w:r>
-        <w:rPr>
-          <w:rFonts w:ascii="Calibri" w:eastAsia="Calibri" w:hAnsi="Calibri" w:cs="Calibri"/>
-          <w:szCs w:val="22"/>
-        </w:rPr>
-        <w:t xml:space="preserve">SRS0: System shall provide web interface to display the question form which contains name text box, question text box, email text box, and submit button. </w:t>
-      </w:r>
-      <w:r>
-        <w:br/>
-      </w:r>
-      <w:r>
-        <w:rPr>
-          <w:rFonts w:ascii="Calibri" w:eastAsia="Calibri" w:hAnsi="Calibri" w:cs="Calibri"/>
-          <w:szCs w:val="22"/>
-        </w:rPr>
-        <w:t xml:space="preserve">  </w:t>
-      </w:r>
-      <w:r>
-        <w:rPr>
-          <w:rFonts w:ascii="Calibri" w:eastAsia="Calibri" w:hAnsi="Calibri" w:cs="Calibri"/>
-          <w:color w:val="70AD47" w:themeColor="accent6"/>
-          <w:szCs w:val="22"/>
-        </w:rPr>
-        <w:t>SRS0: System shall connect to the database.</w:t>
-      </w:r>
-      <w:r>
-        <w:rPr>
-          <w:rFonts w:ascii="Calibri" w:eastAsia="Calibri" w:hAnsi="Calibri" w:cs="Calibri"/>
-          <w:szCs w:val="22"/>
-        </w:rPr>
-        <w:t xml:space="preserve"> </w:t>
-      </w:r>
-      <w:r>
-        <w:br/>
-      </w:r>
-      <w:r>
-        <w:rPr>
-          <w:rFonts w:ascii="Calibri" w:eastAsia="Calibri" w:hAnsi="Calibri" w:cs="Calibri"/>
-          <w:szCs w:val="22"/>
-        </w:rPr>
-        <w:t xml:space="preserve"> </w:t>
-      </w:r>
-      <w:r>
-        <w:rPr>
-          <w:rFonts w:ascii="Calibri" w:eastAsia="Calibri" w:hAnsi="Calibri" w:cs="Calibri"/>
-          <w:color w:val="70AD47" w:themeColor="accent6"/>
-          <w:szCs w:val="22"/>
-        </w:rPr>
-        <w:t>SRS0: System shall check the user’s email in the database.</w:t>
-      </w:r>
-      <w:r>
-        <w:rPr>
-          <w:rFonts w:ascii="Calibri" w:eastAsia="Calibri" w:hAnsi="Calibri" w:cs="Calibri"/>
-          <w:szCs w:val="22"/>
-        </w:rPr>
-        <w:t xml:space="preserve"> </w:t>
-      </w:r>
-      <w:r>
-        <w:br/>
-      </w:r>
+    </w:p>
+    <w:p>
+      <w:r>
+        <w:rPr>
+          <w:rFonts w:ascii="Calibri" w:eastAsia="Calibri" w:hAnsi="Calibri" w:cs="Calibri"/>
+          <w:szCs w:val="22"/>
+        </w:rPr>
+        <w:t xml:space="preserve">URS17: Admins can add the temple’s pictures in the home page. </w:t>
+      </w:r>
+    </w:p>
+    <w:p>
+      <w:r>
+        <w:rPr>
+          <w:rFonts w:ascii="Segoe UI" w:eastAsia="Segoe UI" w:hAnsi="Segoe UI" w:cs="Segoe UI"/>
+          <w:szCs w:val="22"/>
+        </w:rPr>
+        <w:t xml:space="preserve"> </w:t>
+      </w:r>
+    </w:p>
+    <w:p>
+      <w:r>
+        <w:rPr>
+          <w:rFonts w:ascii="Calibri" w:eastAsia="Calibri" w:hAnsi="Calibri" w:cs="Calibri"/>
+          <w:szCs w:val="22"/>
+        </w:rPr>
+        <w:t xml:space="preserve">URS18: Admins can delete the temple’s pictures in the home page. </w:t>
+      </w:r>
+    </w:p>
+    <w:p>
+      <w:r>
+        <w:rPr>
+          <w:rFonts w:ascii="Segoe UI" w:eastAsia="Segoe UI" w:hAnsi="Segoe UI" w:cs="Segoe UI"/>
+          <w:szCs w:val="22"/>
+        </w:rPr>
+        <w:t xml:space="preserve"> </w:t>
+      </w:r>
+    </w:p>
+    <w:p>
+      <w:r>
+        <w:rPr>
+          <w:rFonts w:ascii="Calibri" w:eastAsia="Calibri" w:hAnsi="Calibri" w:cs="Calibri"/>
+          <w:szCs w:val="22"/>
+        </w:rPr>
+        <w:t xml:space="preserve">URS19: Admins can add the temple’s activities in the update activities page. </w:t>
+      </w:r>
+    </w:p>
+    <w:p>
+      <w:r>
+        <w:rPr>
+          <w:rFonts w:ascii="Segoe UI" w:eastAsia="Segoe UI" w:hAnsi="Segoe UI" w:cs="Segoe UI"/>
+          <w:szCs w:val="22"/>
+        </w:rPr>
+        <w:t xml:space="preserve"> </w:t>
+      </w:r>
+    </w:p>
+    <w:p>
+      <w:r>
+        <w:rPr>
+          <w:rFonts w:ascii="Calibri" w:eastAsia="Calibri" w:hAnsi="Calibri" w:cs="Calibri"/>
+          <w:szCs w:val="22"/>
+        </w:rPr>
+        <w:t xml:space="preserve"> </w:t>
+      </w:r>
+    </w:p>
+    <w:p>
+      <w:r>
+        <w:rPr>
+          <w:rFonts w:ascii="Calibri" w:eastAsia="Calibri" w:hAnsi="Calibri" w:cs="Calibri"/>
+          <w:szCs w:val="22"/>
+        </w:rPr>
+        <w:t xml:space="preserve">URS20: Admins can edit the temple’s activities in the update activities page. </w:t>
+      </w:r>
+    </w:p>
+    <w:p>
+      <w:r>
+        <w:rPr>
+          <w:rFonts w:ascii="Calibri" w:eastAsia="Calibri" w:hAnsi="Calibri" w:cs="Calibri"/>
+          <w:szCs w:val="22"/>
+        </w:rPr>
+        <w:t xml:space="preserve"> </w:t>
+      </w:r>
+    </w:p>
+    <w:p>
+      <w:r>
+        <w:rPr>
+          <w:rFonts w:ascii="Calibri" w:eastAsia="Calibri" w:hAnsi="Calibri" w:cs="Calibri"/>
+          <w:szCs w:val="22"/>
+        </w:rPr>
+        <w:t xml:space="preserve">URS21: Admins can delete the temple’s activities in the update activities page. </w:t>
+      </w:r>
+    </w:p>
+    <w:p>
+      <w:r>
+        <w:rPr>
+          <w:rFonts w:ascii="Calibri" w:eastAsia="Calibri" w:hAnsi="Calibri" w:cs="Calibri"/>
+          <w:szCs w:val="22"/>
+        </w:rPr>
+        <w:t xml:space="preserve"> </w:t>
+      </w:r>
+    </w:p>
+    <w:p>
+      <w:r>
+        <w:rPr>
+          <w:rFonts w:ascii="Calibri" w:eastAsia="Calibri" w:hAnsi="Calibri" w:cs="Calibri"/>
+          <w:szCs w:val="22"/>
+        </w:rPr>
+        <w:t xml:space="preserve">URS22: Admins can view the incoming Dharma question in the Dharma Question page. </w:t>
+      </w:r>
+    </w:p>
+    <w:p>
+      <w:r>
+        <w:rPr>
+          <w:rFonts w:ascii="Calibri" w:eastAsia="Calibri" w:hAnsi="Calibri" w:cs="Calibri"/>
+          <w:szCs w:val="22"/>
+        </w:rPr>
+        <w:t xml:space="preserve"> </w:t>
+      </w:r>
+    </w:p>
+    <w:p>
+      <w:r>
+        <w:rPr>
+          <w:rFonts w:ascii="Calibri" w:eastAsia="Calibri" w:hAnsi="Calibri" w:cs="Calibri"/>
+          <w:szCs w:val="22"/>
+        </w:rPr>
+        <w:t xml:space="preserve">URS23: Admins can answer the Dharma question by inputting the answer in the answer form. </w:t>
+      </w:r>
+    </w:p>
+    <w:p>
+      <w:r>
+        <w:rPr>
+          <w:rFonts w:ascii="Calibri" w:eastAsia="Calibri" w:hAnsi="Calibri" w:cs="Calibri"/>
+          <w:szCs w:val="22"/>
+        </w:rPr>
+        <w:t xml:space="preserve"> </w:t>
+      </w:r>
+    </w:p>
+    <w:p>
+      <w:r>
+        <w:rPr>
+          <w:rFonts w:ascii="Calibri" w:eastAsia="Calibri" w:hAnsi="Calibri" w:cs="Calibri"/>
+          <w:szCs w:val="22"/>
+        </w:rPr>
+        <w:t xml:space="preserve">URS24: Admins can delete the Dharma question in the Dharma Question page. </w:t>
+      </w:r>
+    </w:p>
+    <w:p>
+      <w:r>
+        <w:rPr>
+          <w:rFonts w:ascii="Calibri" w:eastAsia="Calibri" w:hAnsi="Calibri" w:cs="Calibri"/>
+          <w:szCs w:val="22"/>
+        </w:rPr>
+        <w:t xml:space="preserve"> </w:t>
+      </w:r>
+    </w:p>
+    <w:p>
+      <w:r>
+        <w:rPr>
+          <w:rFonts w:ascii="Calibri" w:eastAsia="Calibri" w:hAnsi="Calibri" w:cs="Calibri"/>
+          <w:szCs w:val="22"/>
+        </w:rPr>
+        <w:t xml:space="preserve">URS25: Admins can edit the temple’s history in the update temple history page. </w:t>
+      </w:r>
+    </w:p>
+    <w:p>
+      <w:r>
+        <w:rPr>
+          <w:rFonts w:ascii="Calibri" w:eastAsia="Calibri" w:hAnsi="Calibri" w:cs="Calibri"/>
+          <w:szCs w:val="22"/>
+        </w:rPr>
+        <w:t xml:space="preserve"> </w:t>
+      </w:r>
+    </w:p>
+    <w:p>
+      <w:r>
+        <w:rPr>
+          <w:rFonts w:ascii="Calibri" w:eastAsia="Calibri" w:hAnsi="Calibri" w:cs="Calibri"/>
+          <w:szCs w:val="22"/>
+        </w:rPr>
+        <w:t xml:space="preserve">URS26: Admins can add the album of activity pictures. </w:t>
+      </w:r>
+    </w:p>
+    <w:p>
+      <w:r>
+        <w:rPr>
+          <w:rFonts w:ascii="Calibri" w:eastAsia="Calibri" w:hAnsi="Calibri" w:cs="Calibri"/>
+          <w:szCs w:val="22"/>
+        </w:rPr>
+        <w:t xml:space="preserve"> </w:t>
+      </w:r>
+    </w:p>
+    <w:p>
+      <w:r>
+        <w:rPr>
+          <w:rFonts w:ascii="Calibri" w:eastAsia="Calibri" w:hAnsi="Calibri" w:cs="Calibri"/>
+          <w:szCs w:val="22"/>
+        </w:rPr>
+        <w:t xml:space="preserve">URS27: Admin can edit the album of activities pictures. </w:t>
+      </w:r>
+    </w:p>
+    <w:p>
+      <w:r>
+        <w:rPr>
+          <w:rFonts w:ascii="Calibri" w:eastAsia="Calibri" w:hAnsi="Calibri" w:cs="Calibri"/>
+          <w:szCs w:val="22"/>
+        </w:rPr>
+        <w:t xml:space="preserve"> </w:t>
+      </w:r>
+    </w:p>
+    <w:p>
+      <w:r>
+        <w:rPr>
+          <w:rFonts w:ascii="Calibri" w:eastAsia="Calibri" w:hAnsi="Calibri" w:cs="Calibri"/>
+          <w:szCs w:val="22"/>
+        </w:rPr>
+        <w:t xml:space="preserve">URS28: Admin can delete the album of activities pictures. </w:t>
+      </w:r>
+    </w:p>
+    <w:p>
+      <w:r>
+        <w:rPr>
+          <w:rFonts w:ascii="Calibri" w:eastAsia="Calibri" w:hAnsi="Calibri" w:cs="Calibri"/>
+          <w:szCs w:val="22"/>
+        </w:rPr>
+        <w:t xml:space="preserve"> </w:t>
+      </w:r>
+    </w:p>
+    <w:p>
+      <w:r>
+        <w:rPr>
+          <w:rFonts w:ascii="Calibri" w:eastAsia="Calibri" w:hAnsi="Calibri" w:cs="Calibri"/>
+          <w:szCs w:val="22"/>
+        </w:rPr>
+        <w:t xml:space="preserve">URS29: Admin can add the activities pictures into the activity album. </w:t>
+      </w:r>
+    </w:p>
+    <w:p>
+      <w:r>
+        <w:rPr>
+          <w:rFonts w:ascii="Calibri" w:eastAsia="Calibri" w:hAnsi="Calibri" w:cs="Calibri"/>
+          <w:szCs w:val="22"/>
+        </w:rPr>
+        <w:t xml:space="preserve"> </w:t>
+      </w:r>
+    </w:p>
+    <w:p>
+      <w:r>
+        <w:rPr>
+          <w:rFonts w:ascii="Calibri" w:eastAsia="Calibri" w:hAnsi="Calibri" w:cs="Calibri"/>
+          <w:szCs w:val="22"/>
+        </w:rPr>
+        <w:t xml:space="preserve">URS30: Admin can delete the activities pictures in the activity album. </w:t>
+      </w:r>
+    </w:p>
+    <w:p>
       <w:r>
         <w:rPr>
           <w:rFonts w:ascii="Calibri" w:eastAsia="Calibri" w:hAnsi="Calibri" w:cs="Calibri"/>
           <w:szCs w:val="22"/>
         </w:rPr>
         <w:lastRenderedPageBreak/>
-        <w:t xml:space="preserve"> </w:t>
-      </w:r>
-      <w:r>
-        <w:rPr>
-          <w:rFonts w:ascii="Calibri" w:eastAsia="Calibri" w:hAnsi="Calibri" w:cs="Calibri"/>
-          <w:color w:val="70AD47" w:themeColor="accent6"/>
-          <w:szCs w:val="22"/>
-        </w:rPr>
-        <w:t>SRS0: System shall add the Dharma question into the database.</w:t>
-      </w:r>
-      <w:r>
-        <w:rPr>
-          <w:rFonts w:ascii="Calibri" w:eastAsia="Calibri" w:hAnsi="Calibri" w:cs="Calibri"/>
-          <w:szCs w:val="22"/>
-        </w:rPr>
-        <w:t xml:space="preserve"> </w:t>
-      </w:r>
-      <w:r>
-        <w:br/>
-      </w:r>
-      <w:r>
-        <w:rPr>
-          <w:rFonts w:ascii="Calibri" w:eastAsia="Calibri" w:hAnsi="Calibri" w:cs="Calibri"/>
-          <w:szCs w:val="22"/>
-        </w:rPr>
-        <w:t xml:space="preserve"> </w:t>
-      </w:r>
-      <w:r>
-        <w:rPr>
-          <w:rFonts w:ascii="Calibri" w:eastAsia="Calibri" w:hAnsi="Calibri" w:cs="Calibri"/>
-          <w:color w:val="70AD47" w:themeColor="accent6"/>
-          <w:szCs w:val="22"/>
-        </w:rPr>
-        <w:t>SRS0: System shall provide success message “Your question was sent”.</w:t>
-      </w:r>
-    </w:p>
-    <w:p>
-      <w:r>
-        <w:rPr>
-          <w:rFonts w:ascii="Calibri" w:eastAsia="Calibri" w:hAnsi="Calibri" w:cs="Calibri"/>
-          <w:szCs w:val="22"/>
-        </w:rPr>
-        <w:t xml:space="preserve"> </w:t>
-      </w:r>
-    </w:p>
-    <w:p>
-      <w:r>
-        <w:rPr>
-          <w:rFonts w:ascii="Calibri" w:eastAsia="Calibri" w:hAnsi="Calibri" w:cs="Calibri"/>
-          <w:szCs w:val="22"/>
-        </w:rPr>
-        <w:t xml:space="preserve"> </w:t>
-      </w:r>
-    </w:p>
-    <w:p>
-      <w:r>
-        <w:rPr>
-          <w:rFonts w:ascii="Calibri" w:eastAsia="Calibri" w:hAnsi="Calibri" w:cs="Calibri"/>
-          <w:szCs w:val="22"/>
-        </w:rPr>
-        <w:t xml:space="preserve"> </w:t>
-      </w:r>
-    </w:p>
-    <w:p>
-      <w:r>
-        <w:rPr>
-          <w:rFonts w:ascii="Calibri" w:eastAsia="Calibri" w:hAnsi="Calibri" w:cs="Calibri"/>
-          <w:szCs w:val="22"/>
-        </w:rPr>
-        <w:t xml:space="preserve">URS16: Admins can login to the website. </w:t>
-      </w:r>
-    </w:p>
-    <w:p>
-      <w:r>
-        <w:rPr>
-          <w:rFonts w:ascii="Segoe UI" w:eastAsia="Segoe UI" w:hAnsi="Segoe UI" w:cs="Segoe UI"/>
-          <w:szCs w:val="22"/>
-        </w:rPr>
-        <w:t xml:space="preserve"> </w:t>
-      </w:r>
-    </w:p>
-    <w:p>
-      <w:r>
-        <w:rPr>
-          <w:rFonts w:ascii="Calibri" w:eastAsia="Calibri" w:hAnsi="Calibri" w:cs="Calibri"/>
-          <w:szCs w:val="22"/>
-        </w:rPr>
-        <w:t xml:space="preserve">URS17: Admins can add the temple’s pictures in the home page. </w:t>
-      </w:r>
-    </w:p>
-    <w:p>
-      <w:r>
-        <w:rPr>
-          <w:rFonts w:ascii="Segoe UI" w:eastAsia="Segoe UI" w:hAnsi="Segoe UI" w:cs="Segoe UI"/>
-          <w:szCs w:val="22"/>
-        </w:rPr>
-        <w:t xml:space="preserve"> </w:t>
-      </w:r>
-    </w:p>
-    <w:p>
-      <w:r>
-        <w:rPr>
-          <w:rFonts w:ascii="Calibri" w:eastAsia="Calibri" w:hAnsi="Calibri" w:cs="Calibri"/>
-          <w:szCs w:val="22"/>
-        </w:rPr>
-        <w:t xml:space="preserve">URS18: Admins can delete the temple’s pictures in the home page. </w:t>
-      </w:r>
-    </w:p>
-    <w:p>
-      <w:r>
-        <w:rPr>
-          <w:rFonts w:ascii="Segoe UI" w:eastAsia="Segoe UI" w:hAnsi="Segoe UI" w:cs="Segoe UI"/>
-          <w:szCs w:val="22"/>
-        </w:rPr>
-        <w:t xml:space="preserve"> </w:t>
-      </w:r>
-    </w:p>
-    <w:p>
-      <w:r>
-        <w:rPr>
-          <w:rFonts w:ascii="Calibri" w:eastAsia="Calibri" w:hAnsi="Calibri" w:cs="Calibri"/>
-          <w:szCs w:val="22"/>
-        </w:rPr>
-        <w:t xml:space="preserve">URS19: Admins can add the temple’s activities in the update activities page. </w:t>
-      </w:r>
-    </w:p>
-    <w:p>
-      <w:r>
-        <w:rPr>
-          <w:rFonts w:ascii="Segoe UI" w:eastAsia="Segoe UI" w:hAnsi="Segoe UI" w:cs="Segoe UI"/>
-          <w:szCs w:val="22"/>
-        </w:rPr>
-        <w:t xml:space="preserve"> </w:t>
-      </w:r>
-    </w:p>
-    <w:p>
-      <w:r>
-        <w:rPr>
-          <w:rFonts w:ascii="Calibri" w:eastAsia="Calibri" w:hAnsi="Calibri" w:cs="Calibri"/>
-          <w:szCs w:val="22"/>
-        </w:rPr>
-        <w:t xml:space="preserve"> </w:t>
-      </w:r>
-    </w:p>
-    <w:p>
-      <w:r>
-        <w:rPr>
-          <w:rFonts w:ascii="Calibri" w:eastAsia="Calibri" w:hAnsi="Calibri" w:cs="Calibri"/>
-          <w:szCs w:val="22"/>
-        </w:rPr>
-        <w:t xml:space="preserve">URS20: Admins can edit the temple’s activities in the update activities page. </w:t>
-      </w:r>
-    </w:p>
-    <w:p>
-      <w:r>
-        <w:rPr>
-          <w:rFonts w:ascii="Calibri" w:eastAsia="Calibri" w:hAnsi="Calibri" w:cs="Calibri"/>
-          <w:szCs w:val="22"/>
-        </w:rPr>
-        <w:t xml:space="preserve"> </w:t>
-      </w:r>
-    </w:p>
-    <w:p>
-      <w:r>
-        <w:rPr>
-          <w:rFonts w:ascii="Calibri" w:eastAsia="Calibri" w:hAnsi="Calibri" w:cs="Calibri"/>
-          <w:szCs w:val="22"/>
-        </w:rPr>
-        <w:t xml:space="preserve">URS21: Admins can delete the temple’s activities in the update activities page. </w:t>
-      </w:r>
-    </w:p>
-    <w:p>
-      <w:r>
-        <w:rPr>
-          <w:rFonts w:ascii="Calibri" w:eastAsia="Calibri" w:hAnsi="Calibri" w:cs="Calibri"/>
-          <w:szCs w:val="22"/>
-        </w:rPr>
-        <w:t xml:space="preserve"> </w:t>
-      </w:r>
-    </w:p>
-    <w:p>
-      <w:r>
-        <w:rPr>
-          <w:rFonts w:ascii="Calibri" w:eastAsia="Calibri" w:hAnsi="Calibri" w:cs="Calibri"/>
-          <w:szCs w:val="22"/>
-        </w:rPr>
-        <w:t xml:space="preserve">URS22: Admins can view the incoming Dharma question in the Dharma Question page. </w:t>
-      </w:r>
-    </w:p>
-    <w:p>
-      <w:r>
-        <w:rPr>
-          <w:rFonts w:ascii="Calibri" w:eastAsia="Calibri" w:hAnsi="Calibri" w:cs="Calibri"/>
-          <w:szCs w:val="22"/>
-        </w:rPr>
-        <w:t xml:space="preserve"> </w:t>
-      </w:r>
-    </w:p>
-    <w:p>
-      <w:r>
-        <w:rPr>
-          <w:rFonts w:ascii="Calibri" w:eastAsia="Calibri" w:hAnsi="Calibri" w:cs="Calibri"/>
-          <w:szCs w:val="22"/>
-        </w:rPr>
-        <w:t xml:space="preserve">URS23: Admins can answer the Dharma question by inputting the answer in the answer form. </w:t>
-      </w:r>
-    </w:p>
-    <w:p>
-      <w:r>
-        <w:rPr>
-          <w:rFonts w:ascii="Calibri" w:eastAsia="Calibri" w:hAnsi="Calibri" w:cs="Calibri"/>
-          <w:szCs w:val="22"/>
-        </w:rPr>
-        <w:t xml:space="preserve"> </w:t>
-      </w:r>
-    </w:p>
-    <w:p>
-      <w:r>
-        <w:rPr>
-          <w:rFonts w:ascii="Calibri" w:eastAsia="Calibri" w:hAnsi="Calibri" w:cs="Calibri"/>
-          <w:szCs w:val="22"/>
-        </w:rPr>
-        <w:t xml:space="preserve">URS24: Admins can delete the Dharma question in the Dharma Question page. </w:t>
-      </w:r>
-    </w:p>
-    <w:p>
-      <w:r>
-        <w:rPr>
-          <w:rFonts w:ascii="Calibri" w:eastAsia="Calibri" w:hAnsi="Calibri" w:cs="Calibri"/>
-          <w:szCs w:val="22"/>
-        </w:rPr>
-        <w:t xml:space="preserve"> </w:t>
-      </w:r>
-    </w:p>
-    <w:p>
-      <w:r>
-        <w:rPr>
-          <w:rFonts w:ascii="Calibri" w:eastAsia="Calibri" w:hAnsi="Calibri" w:cs="Calibri"/>
-          <w:szCs w:val="22"/>
-        </w:rPr>
-        <w:t xml:space="preserve">URS25: Admins can edit the temple’s history in the update temple history page. </w:t>
-      </w:r>
-    </w:p>
-    <w:p>
-      <w:r>
-        <w:rPr>
-          <w:rFonts w:ascii="Calibri" w:eastAsia="Calibri" w:hAnsi="Calibri" w:cs="Calibri"/>
-          <w:szCs w:val="22"/>
-        </w:rPr>
-        <w:t xml:space="preserve"> </w:t>
-      </w:r>
-    </w:p>
-    <w:p>
-      <w:r>
-        <w:rPr>
-          <w:rFonts w:ascii="Calibri" w:eastAsia="Calibri" w:hAnsi="Calibri" w:cs="Calibri"/>
-          <w:szCs w:val="22"/>
-        </w:rPr>
-        <w:t xml:space="preserve">URS26: Admins can add the album of activity pictures. </w:t>
-      </w:r>
-    </w:p>
-    <w:p>
-      <w:r>
-        <w:rPr>
-          <w:rFonts w:ascii="Calibri" w:eastAsia="Calibri" w:hAnsi="Calibri" w:cs="Calibri"/>
-          <w:szCs w:val="22"/>
-        </w:rPr>
-        <w:t xml:space="preserve"> </w:t>
-      </w:r>
-    </w:p>
-    <w:p>
-      <w:r>
-        <w:rPr>
-          <w:rFonts w:ascii="Calibri" w:eastAsia="Calibri" w:hAnsi="Calibri" w:cs="Calibri"/>
-          <w:szCs w:val="22"/>
-        </w:rPr>
-        <w:t xml:space="preserve">URS27: Admin can edit the album of activities pictures. </w:t>
-      </w:r>
-    </w:p>
-    <w:p>
-      <w:r>
-        <w:rPr>
-          <w:rFonts w:ascii="Calibri" w:eastAsia="Calibri" w:hAnsi="Calibri" w:cs="Calibri"/>
-          <w:szCs w:val="22"/>
-        </w:rPr>
-        <w:t xml:space="preserve"> </w:t>
-      </w:r>
-    </w:p>
-    <w:p>
-      <w:r>
-        <w:rPr>
-          <w:rFonts w:ascii="Calibri" w:eastAsia="Calibri" w:hAnsi="Calibri" w:cs="Calibri"/>
-          <w:szCs w:val="22"/>
-        </w:rPr>
-        <w:t xml:space="preserve">URS28: Admin can delete the album of activities pictures. </w:t>
-      </w:r>
-    </w:p>
-    <w:p>
-      <w:r>
-        <w:rPr>
-          <w:rFonts w:ascii="Calibri" w:eastAsia="Calibri" w:hAnsi="Calibri" w:cs="Calibri"/>
-          <w:szCs w:val="22"/>
-        </w:rPr>
-        <w:lastRenderedPageBreak/>
-        <w:t xml:space="preserve"> </w:t>
-      </w:r>
-    </w:p>
-    <w:p>
-      <w:r>
-        <w:rPr>
-          <w:rFonts w:ascii="Calibri" w:eastAsia="Calibri" w:hAnsi="Calibri" w:cs="Calibri"/>
-          <w:szCs w:val="22"/>
-        </w:rPr>
-        <w:t xml:space="preserve">URS29: Admin can add the activities pictures into the activity album. </w:t>
-      </w:r>
-    </w:p>
-    <w:p>
-      <w:r>
-        <w:rPr>
-          <w:rFonts w:ascii="Calibri" w:eastAsia="Calibri" w:hAnsi="Calibri" w:cs="Calibri"/>
-          <w:szCs w:val="22"/>
-        </w:rPr>
-        <w:t xml:space="preserve"> </w:t>
-      </w:r>
-    </w:p>
-    <w:p>
-      <w:r>
-        <w:rPr>
-          <w:rFonts w:ascii="Calibri" w:eastAsia="Calibri" w:hAnsi="Calibri" w:cs="Calibri"/>
-          <w:szCs w:val="22"/>
-        </w:rPr>
-        <w:t xml:space="preserve">URS30: Admin can delete the activities pictures in the activity album. </w:t>
-      </w:r>
-    </w:p>
-    <w:p>
-      <w:r>
-        <w:rPr>
-          <w:rFonts w:ascii="Calibri" w:eastAsia="Calibri" w:hAnsi="Calibri" w:cs="Calibri"/>
-          <w:szCs w:val="22"/>
-        </w:rPr>
         <w:t xml:space="preserve"> </w:t>
       </w:r>
     </w:p>

</xml_diff>

<commit_message>
Edit srs of URS01
</commit_message>
<xml_diff>
--- a/URS_SRS.docx
+++ b/URS_SRS.docx
@@ -143,10 +143,25 @@
           <w:rFonts w:ascii="Calibri" w:eastAsia="Calibri" w:hAnsi="Calibri" w:cs="Calibri"/>
           <w:szCs w:val="22"/>
         </w:rPr>
-        <w:t>SRS0: System shall provide register link to link to register page.</w:t>
-      </w:r>
-    </w:p>
-    <w:p>
+        <w:t xml:space="preserve">SRS0: System shall provide register link </w:t>
+      </w:r>
+      <w:r>
+        <w:rPr>
+          <w:rFonts w:ascii="Calibri" w:eastAsia="Calibri" w:hAnsi="Calibri" w:cs="Calibri"/>
+          <w:szCs w:val="22"/>
+        </w:rPr>
+        <w:t>for visitor</w:t>
+      </w:r>
+      <w:r>
+        <w:rPr>
+          <w:rFonts w:ascii="Calibri" w:eastAsia="Calibri" w:hAnsi="Calibri" w:cs="Calibri"/>
+          <w:szCs w:val="22"/>
+        </w:rPr>
+        <w:t>.</w:t>
+      </w:r>
+    </w:p>
+    <w:p>
+      <w:bookmarkStart w:id="0" w:name="_GoBack"/>
       <w:proofErr w:type="gramStart"/>
       <w:r>
         <w:rPr>
@@ -179,115 +194,238 @@
           <w:rFonts w:ascii="Calibri" w:eastAsia="Calibri" w:hAnsi="Calibri" w:cs="Calibri"/>
           <w:szCs w:val="22"/>
         </w:rPr>
-        <w:t xml:space="preserve"> System shall check the input username format which allow only a-z, A-Z.</w:t>
-      </w:r>
-    </w:p>
-    <w:p>
-      <w:proofErr w:type="gramStart"/>
-      <w:r>
-        <w:rPr>
-          <w:rFonts w:ascii="Calibri" w:eastAsia="Calibri" w:hAnsi="Calibri" w:cs="Calibri"/>
-          <w:szCs w:val="22"/>
-        </w:rPr>
-        <w:t>SRS :</w:t>
-      </w:r>
-      <w:proofErr w:type="gramEnd"/>
-      <w:r>
-        <w:rPr>
-          <w:rFonts w:ascii="Calibri" w:eastAsia="Calibri" w:hAnsi="Calibri" w:cs="Calibri"/>
-          <w:szCs w:val="22"/>
-        </w:rPr>
-        <w:t xml:space="preserve"> System shall check the input username length which allow between 5 -10 characters.</w:t>
-      </w:r>
-    </w:p>
-    <w:p>
-      <w:proofErr w:type="gramStart"/>
-      <w:r>
-        <w:rPr>
-          <w:rFonts w:ascii="Calibri" w:eastAsia="Calibri" w:hAnsi="Calibri" w:cs="Calibri"/>
-          <w:szCs w:val="22"/>
-        </w:rPr>
-        <w:t>SRS :</w:t>
-      </w:r>
-      <w:proofErr w:type="gramEnd"/>
-      <w:r>
-        <w:rPr>
-          <w:rFonts w:ascii="Calibri" w:eastAsia="Calibri" w:hAnsi="Calibri" w:cs="Calibri"/>
-          <w:szCs w:val="22"/>
-        </w:rPr>
-        <w:t xml:space="preserve"> System shall check exist the input username with the database.</w:t>
-      </w:r>
-    </w:p>
-    <w:p>
-      <w:proofErr w:type="gramStart"/>
-      <w:r>
-        <w:rPr>
-          <w:rFonts w:ascii="Calibri" w:eastAsia="Calibri" w:hAnsi="Calibri" w:cs="Calibri"/>
-          <w:szCs w:val="22"/>
-        </w:rPr>
-        <w:t>SRS :</w:t>
-      </w:r>
-      <w:proofErr w:type="gramEnd"/>
-      <w:r>
-        <w:rPr>
-          <w:rFonts w:ascii="Calibri" w:eastAsia="Calibri" w:hAnsi="Calibri" w:cs="Calibri"/>
-          <w:szCs w:val="22"/>
-        </w:rPr>
-        <w:t xml:space="preserve"> System shall check the input password format which allow only a-z, A-Z, 0-9.</w:t>
-      </w:r>
-    </w:p>
-    <w:p>
-      <w:proofErr w:type="gramStart"/>
-      <w:r>
-        <w:rPr>
-          <w:rFonts w:ascii="Calibri" w:eastAsia="Calibri" w:hAnsi="Calibri" w:cs="Calibri"/>
-          <w:szCs w:val="22"/>
-        </w:rPr>
-        <w:t>SRS :</w:t>
-      </w:r>
-      <w:proofErr w:type="gramEnd"/>
-      <w:r>
-        <w:rPr>
-          <w:rFonts w:ascii="Calibri" w:eastAsia="Calibri" w:hAnsi="Calibri" w:cs="Calibri"/>
-          <w:szCs w:val="22"/>
-        </w:rPr>
-        <w:t xml:space="preserve"> System shall check the input password length which allow between 6-12 characters .</w:t>
-      </w:r>
-    </w:p>
-    <w:p>
-      <w:proofErr w:type="gramStart"/>
-      <w:r>
-        <w:rPr>
-          <w:rFonts w:ascii="Calibri" w:eastAsia="Calibri" w:hAnsi="Calibri" w:cs="Calibri"/>
-          <w:szCs w:val="22"/>
-        </w:rPr>
-        <w:t>SRS :</w:t>
-      </w:r>
-      <w:proofErr w:type="gramEnd"/>
-      <w:r>
-        <w:rPr>
-          <w:rFonts w:ascii="Calibri" w:eastAsia="Calibri" w:hAnsi="Calibri" w:cs="Calibri"/>
-          <w:szCs w:val="22"/>
-        </w:rPr>
-        <w:t xml:space="preserve"> System shall check password and re-password matched.</w:t>
-      </w:r>
-    </w:p>
-    <w:p>
-      <w:proofErr w:type="gramStart"/>
-      <w:r>
-        <w:rPr>
-          <w:rFonts w:ascii="Calibri" w:eastAsia="Calibri" w:hAnsi="Calibri" w:cs="Calibri"/>
-          <w:szCs w:val="22"/>
-        </w:rPr>
-        <w:t>SRS :</w:t>
-      </w:r>
-      <w:proofErr w:type="gramEnd"/>
-      <w:r>
-        <w:rPr>
-          <w:rFonts w:ascii="Calibri" w:eastAsia="Calibri" w:hAnsi="Calibri" w:cs="Calibri"/>
-          <w:szCs w:val="22"/>
-        </w:rPr>
-        <w:t xml:space="preserve"> System shall check the input email format which allow email format (e.g. </w:t>
+        <w:t xml:space="preserve"> System shall </w:t>
+      </w:r>
+      <w:r>
+        <w:rPr>
+          <w:rFonts w:ascii="Calibri" w:eastAsia="Calibri" w:hAnsi="Calibri" w:cs="Calibri"/>
+          <w:szCs w:val="22"/>
+        </w:rPr>
+        <w:t>verify</w:t>
+      </w:r>
+      <w:r>
+        <w:rPr>
+          <w:rFonts w:ascii="Calibri" w:eastAsia="Calibri" w:hAnsi="Calibri" w:cs="Calibri"/>
+          <w:szCs w:val="22"/>
+        </w:rPr>
+        <w:t xml:space="preserve"> the input username format which allow only a-z, A-Z.</w:t>
+      </w:r>
+    </w:p>
+    <w:p>
+      <w:proofErr w:type="gramStart"/>
+      <w:r>
+        <w:rPr>
+          <w:rFonts w:ascii="Calibri" w:eastAsia="Calibri" w:hAnsi="Calibri" w:cs="Calibri"/>
+          <w:szCs w:val="22"/>
+        </w:rPr>
+        <w:t>SRS :</w:t>
+      </w:r>
+      <w:proofErr w:type="gramEnd"/>
+      <w:r>
+        <w:rPr>
+          <w:rFonts w:ascii="Calibri" w:eastAsia="Calibri" w:hAnsi="Calibri" w:cs="Calibri"/>
+          <w:szCs w:val="22"/>
+        </w:rPr>
+        <w:t xml:space="preserve"> System shall </w:t>
+      </w:r>
+      <w:r>
+        <w:rPr>
+          <w:rFonts w:ascii="Calibri" w:eastAsia="Calibri" w:hAnsi="Calibri" w:cs="Calibri"/>
+          <w:szCs w:val="22"/>
+        </w:rPr>
+        <w:t>verify</w:t>
+      </w:r>
+      <w:r>
+        <w:rPr>
+          <w:rFonts w:ascii="Calibri" w:eastAsia="Calibri" w:hAnsi="Calibri" w:cs="Calibri"/>
+          <w:szCs w:val="22"/>
+        </w:rPr>
+        <w:t xml:space="preserve"> the input username length which allow between 5 -10 characters.</w:t>
+      </w:r>
+    </w:p>
+    <w:p>
+      <w:proofErr w:type="gramStart"/>
+      <w:r>
+        <w:rPr>
+          <w:rFonts w:ascii="Calibri" w:eastAsia="Calibri" w:hAnsi="Calibri" w:cs="Calibri"/>
+          <w:szCs w:val="22"/>
+        </w:rPr>
+        <w:t>SRS :</w:t>
+      </w:r>
+      <w:proofErr w:type="gramEnd"/>
+      <w:r>
+        <w:rPr>
+          <w:rFonts w:ascii="Calibri" w:eastAsia="Calibri" w:hAnsi="Calibri" w:cs="Calibri"/>
+          <w:szCs w:val="22"/>
+        </w:rPr>
+        <w:t xml:space="preserve"> System shall </w:t>
+      </w:r>
+      <w:r>
+        <w:rPr>
+          <w:rFonts w:ascii="Calibri" w:eastAsia="Calibri" w:hAnsi="Calibri" w:cs="Calibri"/>
+          <w:szCs w:val="22"/>
+        </w:rPr>
+        <w:t>verify</w:t>
+      </w:r>
+      <w:r>
+        <w:rPr>
+          <w:rFonts w:ascii="Calibri" w:eastAsia="Calibri" w:hAnsi="Calibri" w:cs="Calibri"/>
+          <w:szCs w:val="22"/>
+        </w:rPr>
+        <w:t xml:space="preserve"> exist the input username with the database.</w:t>
+      </w:r>
+    </w:p>
+    <w:p>
+      <w:proofErr w:type="gramStart"/>
+      <w:r>
+        <w:rPr>
+          <w:rFonts w:ascii="Calibri" w:eastAsia="Calibri" w:hAnsi="Calibri" w:cs="Calibri"/>
+          <w:szCs w:val="22"/>
+        </w:rPr>
+        <w:t>SRS :</w:t>
+      </w:r>
+      <w:proofErr w:type="gramEnd"/>
+      <w:r>
+        <w:rPr>
+          <w:rFonts w:ascii="Calibri" w:eastAsia="Calibri" w:hAnsi="Calibri" w:cs="Calibri"/>
+          <w:szCs w:val="22"/>
+        </w:rPr>
+        <w:t xml:space="preserve"> System shall hide character in password field</w:t>
+      </w:r>
+      <w:r>
+        <w:rPr>
+          <w:rFonts w:ascii="Calibri" w:eastAsia="Calibri" w:hAnsi="Calibri" w:cs="Calibri"/>
+          <w:szCs w:val="22"/>
+        </w:rPr>
+        <w:t>.</w:t>
+      </w:r>
+    </w:p>
+    <w:p>
+      <w:proofErr w:type="gramStart"/>
+      <w:r>
+        <w:rPr>
+          <w:rFonts w:ascii="Calibri" w:eastAsia="Calibri" w:hAnsi="Calibri" w:cs="Calibri"/>
+          <w:szCs w:val="22"/>
+        </w:rPr>
+        <w:t>SRS :</w:t>
+      </w:r>
+      <w:proofErr w:type="gramEnd"/>
+      <w:r>
+        <w:rPr>
+          <w:rFonts w:ascii="Calibri" w:eastAsia="Calibri" w:hAnsi="Calibri" w:cs="Calibri"/>
+          <w:szCs w:val="22"/>
+        </w:rPr>
+        <w:t xml:space="preserve"> System shall </w:t>
+      </w:r>
+      <w:r>
+        <w:rPr>
+          <w:rFonts w:ascii="Calibri" w:eastAsia="Calibri" w:hAnsi="Calibri" w:cs="Calibri"/>
+          <w:szCs w:val="22"/>
+        </w:rPr>
+        <w:t>verify</w:t>
+      </w:r>
+      <w:r>
+        <w:rPr>
+          <w:rFonts w:ascii="Calibri" w:eastAsia="Calibri" w:hAnsi="Calibri" w:cs="Calibri"/>
+          <w:szCs w:val="22"/>
+        </w:rPr>
+        <w:t xml:space="preserve"> the input password format which allow only a-z, A-Z, 0-9.</w:t>
+      </w:r>
+    </w:p>
+    <w:p>
+      <w:proofErr w:type="gramStart"/>
+      <w:r>
+        <w:rPr>
+          <w:rFonts w:ascii="Calibri" w:eastAsia="Calibri" w:hAnsi="Calibri" w:cs="Calibri"/>
+          <w:szCs w:val="22"/>
+        </w:rPr>
+        <w:t>SRS :</w:t>
+      </w:r>
+      <w:proofErr w:type="gramEnd"/>
+      <w:r>
+        <w:rPr>
+          <w:rFonts w:ascii="Calibri" w:eastAsia="Calibri" w:hAnsi="Calibri" w:cs="Calibri"/>
+          <w:szCs w:val="22"/>
+        </w:rPr>
+        <w:t xml:space="preserve"> System shall </w:t>
+      </w:r>
+      <w:r>
+        <w:rPr>
+          <w:rFonts w:ascii="Calibri" w:eastAsia="Calibri" w:hAnsi="Calibri" w:cs="Calibri"/>
+          <w:szCs w:val="22"/>
+        </w:rPr>
+        <w:t>verify</w:t>
+      </w:r>
+      <w:r>
+        <w:rPr>
+          <w:rFonts w:ascii="Calibri" w:eastAsia="Calibri" w:hAnsi="Calibri" w:cs="Calibri"/>
+          <w:szCs w:val="22"/>
+        </w:rPr>
+        <w:t xml:space="preserve"> the input password length which allow between 6-12 characters .</w:t>
+      </w:r>
+    </w:p>
+    <w:p>
+      <w:proofErr w:type="gramStart"/>
+      <w:r>
+        <w:rPr>
+          <w:rFonts w:ascii="Calibri" w:eastAsia="Calibri" w:hAnsi="Calibri" w:cs="Calibri"/>
+          <w:szCs w:val="22"/>
+        </w:rPr>
+        <w:t>SRS :</w:t>
+      </w:r>
+      <w:proofErr w:type="gramEnd"/>
+      <w:r>
+        <w:rPr>
+          <w:rFonts w:ascii="Calibri" w:eastAsia="Calibri" w:hAnsi="Calibri" w:cs="Calibri"/>
+          <w:szCs w:val="22"/>
+        </w:rPr>
+        <w:t xml:space="preserve"> System shall </w:t>
+      </w:r>
+      <w:r>
+        <w:rPr>
+          <w:rFonts w:ascii="Calibri" w:eastAsia="Calibri" w:hAnsi="Calibri" w:cs="Calibri"/>
+          <w:szCs w:val="22"/>
+        </w:rPr>
+        <w:t>verify</w:t>
+      </w:r>
+      <w:r>
+        <w:rPr>
+          <w:rFonts w:ascii="Calibri" w:eastAsia="Calibri" w:hAnsi="Calibri" w:cs="Calibri"/>
+          <w:szCs w:val="22"/>
+        </w:rPr>
+        <w:t xml:space="preserve"> password and re-password matched.</w:t>
+      </w:r>
+    </w:p>
+    <w:p>
+      <w:proofErr w:type="gramStart"/>
+      <w:r>
+        <w:rPr>
+          <w:rFonts w:ascii="Calibri" w:eastAsia="Calibri" w:hAnsi="Calibri" w:cs="Calibri"/>
+          <w:szCs w:val="22"/>
+        </w:rPr>
+        <w:t>SRS :</w:t>
+      </w:r>
+      <w:proofErr w:type="gramEnd"/>
+      <w:r>
+        <w:rPr>
+          <w:rFonts w:ascii="Calibri" w:eastAsia="Calibri" w:hAnsi="Calibri" w:cs="Calibri"/>
+          <w:szCs w:val="22"/>
+        </w:rPr>
+        <w:t xml:space="preserve"> System shall </w:t>
+      </w:r>
+      <w:r>
+        <w:rPr>
+          <w:rFonts w:ascii="Calibri" w:eastAsia="Calibri" w:hAnsi="Calibri" w:cs="Calibri"/>
+          <w:szCs w:val="22"/>
+        </w:rPr>
+        <w:t>verify</w:t>
+      </w:r>
+      <w:r>
+        <w:rPr>
+          <w:rFonts w:ascii="Calibri" w:eastAsia="Calibri" w:hAnsi="Calibri" w:cs="Calibri"/>
+          <w:szCs w:val="22"/>
+        </w:rPr>
+        <w:t xml:space="preserve"> the input email format which allow email format (e.g. </w:t>
       </w:r>
       <w:hyperlink r:id="rId4">
         <w:r>
@@ -322,7 +460,26 @@
           <w:rFonts w:ascii="Calibri" w:eastAsia="Calibri" w:hAnsi="Calibri" w:cs="Calibri"/>
           <w:szCs w:val="22"/>
         </w:rPr>
-        <w:t xml:space="preserve"> System shall check exist the input email with the database.</w:t>
+        <w:t xml:space="preserve"> System shall </w:t>
+      </w:r>
+      <w:r>
+        <w:rPr>
+          <w:rFonts w:ascii="Calibri" w:eastAsia="Calibri" w:hAnsi="Calibri" w:cs="Calibri"/>
+          <w:szCs w:val="22"/>
+        </w:rPr>
+        <w:t>verify</w:t>
+      </w:r>
+      <w:r>
+        <w:rPr>
+          <w:rFonts w:ascii="Calibri" w:eastAsia="Calibri" w:hAnsi="Calibri" w:cs="Calibri"/>
+          <w:szCs w:val="22"/>
+        </w:rPr>
+        <w:t xml:space="preserve"> exist the input email with the database.</w:t>
+      </w:r>
+    </w:p>
+    <w:p>
+      <w:r>
+        <w:t>SRS: System shall record all information in the register page into the database.</w:t>
       </w:r>
     </w:p>
     <w:p>
@@ -521,6 +678,7 @@
         <w:t xml:space="preserve"> System shall provide an error message “Password and re-password is not matched. Please try again”.  </w:t>
       </w:r>
     </w:p>
+    <w:bookmarkEnd w:id="0"/>
     <w:p>
       <w:proofErr w:type="gramStart"/>
       <w:r>
@@ -608,6 +766,7 @@
           <w:rFonts w:ascii="Calibri" w:eastAsia="Calibri" w:hAnsi="Calibri" w:cs="Calibri"/>
           <w:szCs w:val="22"/>
         </w:rPr>
+        <w:lastRenderedPageBreak/>
         <w:t xml:space="preserve">SRS0: System shall provide the user interface to display the home page with the menu bar. </w:t>
       </w:r>
     </w:p>
@@ -626,7 +785,6 @@
           <w:rFonts w:ascii="Calibri" w:eastAsia="Calibri" w:hAnsi="Calibri" w:cs="Calibri"/>
           <w:szCs w:val="22"/>
         </w:rPr>
-        <w:lastRenderedPageBreak/>
         <w:t xml:space="preserve"> </w:t>
       </w:r>
     </w:p>
@@ -1172,7 +1330,6 @@
           <w:color w:val="C45911" w:themeColor="accent2" w:themeShade="BF"/>
           <w:szCs w:val="22"/>
         </w:rPr>
-        <w:lastRenderedPageBreak/>
         <w:t>SRS :</w:t>
       </w:r>
       <w:proofErr w:type="gramEnd"/>
@@ -1808,7 +1965,23 @@
           <w:color w:val="70AD47" w:themeColor="accent6"/>
           <w:szCs w:val="22"/>
         </w:rPr>
-        <w:t>SRS0: System shall check the user’s email in the database.</w:t>
+        <w:t xml:space="preserve">SRS0: System shall </w:t>
+      </w:r>
+      <w:r>
+        <w:rPr>
+          <w:rFonts w:ascii="Calibri" w:eastAsia="Calibri" w:hAnsi="Calibri" w:cs="Calibri"/>
+          <w:color w:val="70AD47" w:themeColor="accent6"/>
+          <w:szCs w:val="22"/>
+        </w:rPr>
+        <w:t>verify</w:t>
+      </w:r>
+      <w:r>
+        <w:rPr>
+          <w:rFonts w:ascii="Calibri" w:eastAsia="Calibri" w:hAnsi="Calibri" w:cs="Calibri"/>
+          <w:color w:val="70AD47" w:themeColor="accent6"/>
+          <w:szCs w:val="22"/>
+        </w:rPr>
+        <w:t xml:space="preserve"> the user’s email in the database.</w:t>
       </w:r>
       <w:r>
         <w:rPr>
@@ -1928,8 +2101,6 @@
         </w:rPr>
         <w:t xml:space="preserve"> </w:t>
       </w:r>
-      <w:bookmarkStart w:id="0" w:name="_GoBack"/>
-      <w:bookmarkEnd w:id="0"/>
     </w:p>
     <w:p>
       <w:r>

</xml_diff>

<commit_message>
Finish 1st SRS of member
</commit_message>
<xml_diff>
--- a/URS_SRS.docx
+++ b/URS_SRS.docx
@@ -182,7 +182,21 @@
           <w:rFonts w:ascii="Calibri" w:eastAsia="Calibri" w:hAnsi="Calibri" w:cs="Calibri"/>
           <w:szCs w:val="22"/>
         </w:rPr>
-        <w:t xml:space="preserve"> System shall provide register page which include username textbox, password text box, re-password text box, email text box, and submit button.</w:t>
+        <w:t xml:space="preserve"> System shall provide register page which </w:t>
+      </w:r>
+      <w:r>
+        <w:rPr>
+          <w:rFonts w:ascii="Calibri" w:eastAsia="Calibri" w:hAnsi="Calibri" w:cs="Calibri"/>
+          <w:szCs w:val="22"/>
+        </w:rPr>
+        <w:t>contain</w:t>
+      </w:r>
+      <w:r>
+        <w:rPr>
+          <w:rFonts w:ascii="Calibri" w:eastAsia="Calibri" w:hAnsi="Calibri" w:cs="Calibri"/>
+          <w:szCs w:val="22"/>
+        </w:rPr>
+        <w:t xml:space="preserve"> username textbox, password text box, re-password text box, email text box, and submit button.</w:t>
       </w:r>
     </w:p>
     <w:p>
@@ -915,21 +929,7 @@
           <w:rFonts w:ascii="Calibri" w:eastAsia="Calibri" w:hAnsi="Calibri" w:cs="Calibri"/>
           <w:szCs w:val="22"/>
         </w:rPr>
-        <w:t xml:space="preserve">switch the language of </w:t>
-      </w:r>
-      <w:r>
-        <w:rPr>
-          <w:rFonts w:ascii="Calibri" w:eastAsia="Calibri" w:hAnsi="Calibri" w:cs="Calibri"/>
-          <w:szCs w:val="22"/>
-        </w:rPr>
-        <w:t>website</w:t>
-      </w:r>
-      <w:r>
-        <w:rPr>
-          <w:rFonts w:ascii="Calibri" w:eastAsia="Calibri" w:hAnsi="Calibri" w:cs="Calibri"/>
-          <w:szCs w:val="22"/>
-        </w:rPr>
-        <w:t xml:space="preserve"> between</w:t>
+        <w:t>switch the language of website between</w:t>
       </w:r>
       <w:r>
         <w:rPr>
@@ -1984,111 +1984,259 @@
       <w:r>
         <w:br w:type="page"/>
       </w:r>
+    </w:p>
+    <w:p>
+      <w:pPr>
+        <w:rPr>
+          <w:b/>
+          <w:bCs/>
+          <w:sz w:val="28"/>
+        </w:rPr>
+      </w:pPr>
+      <w:r>
+        <w:rPr>
+          <w:b/>
+          <w:bCs/>
+          <w:sz w:val="28"/>
+        </w:rPr>
+        <w:lastRenderedPageBreak/>
+        <w:t>Member:</w:t>
+      </w:r>
+      <w:r>
+        <w:rPr>
+          <w:b/>
+          <w:bCs/>
+          <w:sz w:val="28"/>
+        </w:rPr>
+        <w:t xml:space="preserve"> </w:t>
+      </w:r>
+    </w:p>
+    <w:p>
+      <w:pPr>
+        <w:rPr>
+          <w:b/>
+          <w:bCs/>
+        </w:rPr>
+      </w:pPr>
+      <w:r>
+        <w:rPr>
+          <w:rFonts w:ascii="Calibri" w:eastAsia="Calibri" w:hAnsi="Calibri" w:cs="Calibri"/>
+          <w:b/>
+          <w:bCs/>
+          <w:szCs w:val="22"/>
+        </w:rPr>
+        <w:t>URS13: Member</w:t>
+      </w:r>
+      <w:r>
+        <w:rPr>
+          <w:rFonts w:ascii="Calibri" w:eastAsia="Calibri" w:hAnsi="Calibri" w:cs="Calibri"/>
+          <w:b/>
+          <w:bCs/>
+          <w:szCs w:val="22"/>
+        </w:rPr>
+        <w:t xml:space="preserve"> can login </w:t>
+      </w:r>
+      <w:r>
+        <w:rPr>
+          <w:rFonts w:ascii="Calibri" w:eastAsia="Calibri" w:hAnsi="Calibri" w:cs="Calibri"/>
+          <w:b/>
+          <w:bCs/>
+          <w:szCs w:val="22"/>
+        </w:rPr>
+        <w:t xml:space="preserve">as a member to the </w:t>
+      </w:r>
+      <w:proofErr w:type="spellStart"/>
+      <w:r>
+        <w:rPr>
+          <w:rFonts w:ascii="Calibri" w:eastAsia="Calibri" w:hAnsi="Calibri" w:cs="Calibri"/>
+          <w:b/>
+          <w:bCs/>
+          <w:szCs w:val="22"/>
+        </w:rPr>
+        <w:t>Wat</w:t>
+      </w:r>
+      <w:proofErr w:type="spellEnd"/>
+      <w:r>
+        <w:rPr>
+          <w:rFonts w:ascii="Calibri" w:eastAsia="Calibri" w:hAnsi="Calibri" w:cs="Calibri"/>
+          <w:b/>
+          <w:bCs/>
+          <w:szCs w:val="22"/>
+        </w:rPr>
+        <w:t xml:space="preserve"> </w:t>
+      </w:r>
+      <w:proofErr w:type="spellStart"/>
+      <w:r>
+        <w:rPr>
+          <w:rFonts w:ascii="Calibri" w:eastAsia="Calibri" w:hAnsi="Calibri" w:cs="Calibri"/>
+          <w:b/>
+          <w:bCs/>
+          <w:szCs w:val="22"/>
+        </w:rPr>
+        <w:t>Pra</w:t>
+      </w:r>
+      <w:proofErr w:type="spellEnd"/>
+      <w:r>
+        <w:rPr>
+          <w:rFonts w:ascii="Calibri" w:eastAsia="Calibri" w:hAnsi="Calibri" w:cs="Calibri"/>
+          <w:b/>
+          <w:bCs/>
+          <w:szCs w:val="22"/>
+        </w:rPr>
+        <w:t xml:space="preserve"> Singh</w:t>
+      </w:r>
+      <w:r>
+        <w:rPr>
+          <w:rFonts w:ascii="Calibri" w:eastAsia="Calibri" w:hAnsi="Calibri" w:cs="Calibri"/>
+          <w:b/>
+          <w:bCs/>
+          <w:szCs w:val="22"/>
+        </w:rPr>
+        <w:t xml:space="preserve"> website.  </w:t>
+      </w:r>
+    </w:p>
+    <w:p>
+      <w:r>
+        <w:rPr>
+          <w:b/>
+          <w:bCs/>
+        </w:rPr>
+        <w:t>SRS:</w:t>
+      </w:r>
+      <w:r>
+        <w:t xml:space="preserve"> System shall provide the login button on the home page.</w:t>
+      </w:r>
+    </w:p>
+    <w:p>
+      <w:r>
+        <w:rPr>
+          <w:b/>
+          <w:bCs/>
+        </w:rPr>
+        <w:t>SRS:</w:t>
+      </w:r>
+      <w:r>
+        <w:t xml:space="preserve"> System shall provide a login interface</w:t>
+      </w:r>
+      <w:r>
+        <w:t xml:space="preserve"> </w:t>
+      </w:r>
+      <w:r>
+        <w:rPr>
+          <w:rFonts w:ascii="Calibri" w:eastAsia="Calibri" w:hAnsi="Calibri" w:cs="Calibri"/>
+          <w:szCs w:val="22"/>
+        </w:rPr>
+        <w:t xml:space="preserve">which </w:t>
+      </w:r>
+      <w:r>
+        <w:rPr>
+          <w:rFonts w:ascii="Calibri" w:eastAsia="Calibri" w:hAnsi="Calibri" w:cs="Calibri"/>
+          <w:szCs w:val="22"/>
+        </w:rPr>
+        <w:t>contain</w:t>
+      </w:r>
+      <w:r>
+        <w:rPr>
+          <w:rFonts w:ascii="Calibri" w:eastAsia="Calibri" w:hAnsi="Calibri" w:cs="Calibri"/>
+          <w:szCs w:val="22"/>
+        </w:rPr>
+        <w:t xml:space="preserve"> username textbox, password text box</w:t>
+      </w:r>
+      <w:r>
+        <w:rPr>
+          <w:rFonts w:ascii="Calibri" w:eastAsia="Calibri" w:hAnsi="Calibri" w:cs="Calibri"/>
+          <w:szCs w:val="22"/>
+        </w:rPr>
+        <w:t xml:space="preserve">, </w:t>
+      </w:r>
+      <w:r>
+        <w:rPr>
+          <w:rFonts w:ascii="Calibri" w:eastAsia="Calibri" w:hAnsi="Calibri" w:cs="Calibri"/>
+          <w:szCs w:val="22"/>
+        </w:rPr>
+        <w:t>and submit button.</w:t>
+      </w:r>
+    </w:p>
+    <w:p>
+      <w:pPr>
+        <w:rPr>
+          <w:rFonts w:ascii="Calibri" w:eastAsia="Calibri" w:hAnsi="Calibri" w:cs="Calibri"/>
+          <w:szCs w:val="22"/>
+        </w:rPr>
+      </w:pPr>
+      <w:r>
+        <w:rPr>
+          <w:rFonts w:ascii="Calibri" w:eastAsia="Calibri" w:hAnsi="Calibri" w:cs="Calibri"/>
+          <w:color w:val="6FAC47"/>
+          <w:szCs w:val="22"/>
+        </w:rPr>
+        <w:t>SRS0: System shall con</w:t>
+      </w:r>
+      <w:r>
+        <w:rPr>
+          <w:rFonts w:ascii="Calibri" w:eastAsia="Calibri" w:hAnsi="Calibri" w:cs="Calibri"/>
+          <w:color w:val="6FAC47"/>
+          <w:szCs w:val="22"/>
+        </w:rPr>
+        <w:t>nect to the database.</w:t>
+      </w:r>
+    </w:p>
+    <w:p>
+      <w:r>
+        <w:t>SRS: System shall receive username and password from the user.</w:t>
+      </w:r>
+    </w:p>
+    <w:p>
+      <w:r>
+        <w:t>SRS: System shall verify username and password.</w:t>
+      </w:r>
+    </w:p>
+    <w:p>
+      <w:r>
+        <w:rPr>
+          <w:rFonts w:ascii="Calibri" w:eastAsia="Calibri" w:hAnsi="Calibri" w:cs="Calibri"/>
+          <w:szCs w:val="22"/>
+        </w:rPr>
+        <w:t>SRS: System shall provide a success message “</w:t>
+      </w:r>
+      <w:r>
+        <w:rPr>
+          <w:rFonts w:ascii="Calibri" w:eastAsia="Calibri" w:hAnsi="Calibri" w:cs="Calibri"/>
+          <w:szCs w:val="22"/>
+        </w:rPr>
+        <w:t>login success</w:t>
+      </w:r>
+      <w:r>
+        <w:rPr>
+          <w:rFonts w:ascii="Calibri" w:eastAsia="Calibri" w:hAnsi="Calibri" w:cs="Calibri"/>
+          <w:szCs w:val="22"/>
+        </w:rPr>
+        <w:t>”.</w:t>
+      </w:r>
+    </w:p>
+    <w:p>
+      <w:r>
+        <w:t>SRS: System shall provide the member’s feature after login.</w:t>
+      </w:r>
+    </w:p>
+    <w:p>
+      <w:r>
+        <w:t>SRS: System shall redirect to the home page.</w:t>
+      </w:r>
+    </w:p>
+    <w:p>
+      <w:r>
+        <w:t>SRS: System shall display error message “Username or password are not correct”.</w:t>
+      </w:r>
       <w:bookmarkStart w:id="0" w:name="_GoBack"/>
       <w:bookmarkEnd w:id="0"/>
     </w:p>
     <w:p>
-      <w:pPr>
-        <w:rPr>
-          <w:b/>
-          <w:bCs/>
-          <w:sz w:val="28"/>
-        </w:rPr>
-      </w:pPr>
-      <w:r>
-        <w:rPr>
-          <w:b/>
-          <w:bCs/>
-          <w:sz w:val="28"/>
-        </w:rPr>
-        <w:lastRenderedPageBreak/>
-        <w:t>Member:</w:t>
-      </w:r>
-    </w:p>
-    <w:p>
-      <w:pPr>
-        <w:rPr>
-          <w:b/>
-          <w:bCs/>
-        </w:rPr>
-      </w:pPr>
-      <w:r>
-        <w:rPr>
-          <w:rFonts w:ascii="Calibri" w:eastAsia="Calibri" w:hAnsi="Calibri" w:cs="Calibri"/>
-          <w:b/>
-          <w:bCs/>
-          <w:szCs w:val="22"/>
-        </w:rPr>
-        <w:t>URS13: Member</w:t>
-      </w:r>
-      <w:r>
-        <w:rPr>
-          <w:rFonts w:ascii="Calibri" w:eastAsia="Calibri" w:hAnsi="Calibri" w:cs="Calibri"/>
-          <w:b/>
-          <w:bCs/>
-          <w:szCs w:val="22"/>
-        </w:rPr>
-        <w:t xml:space="preserve"> can login </w:t>
-      </w:r>
-      <w:r>
-        <w:rPr>
-          <w:rFonts w:ascii="Calibri" w:eastAsia="Calibri" w:hAnsi="Calibri" w:cs="Calibri"/>
-          <w:b/>
-          <w:bCs/>
-          <w:szCs w:val="22"/>
-        </w:rPr>
-        <w:t xml:space="preserve">as a member to the </w:t>
-      </w:r>
-      <w:proofErr w:type="spellStart"/>
-      <w:r>
-        <w:rPr>
-          <w:rFonts w:ascii="Calibri" w:eastAsia="Calibri" w:hAnsi="Calibri" w:cs="Calibri"/>
-          <w:b/>
-          <w:bCs/>
-          <w:szCs w:val="22"/>
-        </w:rPr>
-        <w:t>Wat</w:t>
-      </w:r>
-      <w:proofErr w:type="spellEnd"/>
-      <w:r>
-        <w:rPr>
-          <w:rFonts w:ascii="Calibri" w:eastAsia="Calibri" w:hAnsi="Calibri" w:cs="Calibri"/>
-          <w:b/>
-          <w:bCs/>
-          <w:szCs w:val="22"/>
-        </w:rPr>
-        <w:t xml:space="preserve"> </w:t>
-      </w:r>
-      <w:proofErr w:type="spellStart"/>
-      <w:r>
-        <w:rPr>
-          <w:rFonts w:ascii="Calibri" w:eastAsia="Calibri" w:hAnsi="Calibri" w:cs="Calibri"/>
-          <w:b/>
-          <w:bCs/>
-          <w:szCs w:val="22"/>
-        </w:rPr>
-        <w:t>Pra</w:t>
-      </w:r>
-      <w:proofErr w:type="spellEnd"/>
-      <w:r>
-        <w:rPr>
-          <w:rFonts w:ascii="Calibri" w:eastAsia="Calibri" w:hAnsi="Calibri" w:cs="Calibri"/>
-          <w:b/>
-          <w:bCs/>
-          <w:szCs w:val="22"/>
-        </w:rPr>
-        <w:t xml:space="preserve"> Singh</w:t>
-      </w:r>
-      <w:r>
-        <w:rPr>
-          <w:rFonts w:ascii="Calibri" w:eastAsia="Calibri" w:hAnsi="Calibri" w:cs="Calibri"/>
-          <w:b/>
-          <w:bCs/>
-          <w:szCs w:val="22"/>
-        </w:rPr>
-        <w:t xml:space="preserve"> website.  </w:t>
-      </w:r>
-    </w:p>
+      <w:r>
+        <w:t xml:space="preserve"> </w:t>
+      </w:r>
+    </w:p>
+    <w:p/>
     <w:p>
       <w:pPr>
         <w:rPr>
@@ -3089,7 +3237,6 @@
   <w:style w:type="character" w:default="1" w:styleId="a0">
     <w:name w:val="Default Paragraph Font"/>
     <w:uiPriority w:val="1"/>
-    <w:semiHidden/>
     <w:unhideWhenUsed/>
   </w:style>
   <w:style w:type="table" w:default="1" w:styleId="a1">

</xml_diff>

<commit_message>
Finish SRS of Member
</commit_message>
<xml_diff>
--- a/URS_SRS.docx
+++ b/URS_SRS.docx
@@ -2221,19 +2221,170 @@
     </w:p>
     <w:p>
       <w:r>
-        <w:t>SRS: System shall redirect to the home page.</w:t>
+        <w:t>SRS: System shall redirect to the home page</w:t>
+      </w:r>
+      <w:r>
+        <w:t xml:space="preserve"> after login complete</w:t>
+      </w:r>
+      <w:r>
+        <w:t>.</w:t>
       </w:r>
     </w:p>
     <w:p>
       <w:r>
         <w:t>SRS: System shall display error message “Username or password are not correct”.</w:t>
+      </w:r>
+    </w:p>
+    <w:p>
+      <w:r>
+        <w:t xml:space="preserve"> </w:t>
+      </w:r>
+    </w:p>
+    <w:p/>
+    <w:p>
+      <w:pPr>
+        <w:rPr>
+          <w:b/>
+          <w:bCs/>
+        </w:rPr>
+      </w:pPr>
+      <w:r>
+        <w:rPr>
+          <w:rFonts w:ascii="Calibri" w:eastAsia="Calibri" w:hAnsi="Calibri" w:cs="Calibri"/>
+          <w:b/>
+          <w:bCs/>
+          <w:szCs w:val="22"/>
+        </w:rPr>
+        <w:t>URS14: Member</w:t>
+      </w:r>
+      <w:r>
+        <w:rPr>
+          <w:rFonts w:ascii="Calibri" w:eastAsia="Calibri" w:hAnsi="Calibri" w:cs="Calibri"/>
+          <w:b/>
+          <w:bCs/>
+          <w:szCs w:val="22"/>
+        </w:rPr>
+        <w:t xml:space="preserve"> </w:t>
+      </w:r>
+      <w:r>
+        <w:rPr>
+          <w:rFonts w:ascii="Calibri" w:eastAsia="Calibri" w:hAnsi="Calibri" w:cs="Calibri"/>
+          <w:b/>
+          <w:bCs/>
+          <w:szCs w:val="22"/>
+        </w:rPr>
+        <w:t xml:space="preserve">can logout from the </w:t>
+      </w:r>
+      <w:proofErr w:type="spellStart"/>
+      <w:r>
+        <w:rPr>
+          <w:rFonts w:ascii="Calibri" w:eastAsia="Calibri" w:hAnsi="Calibri" w:cs="Calibri"/>
+          <w:b/>
+          <w:bCs/>
+          <w:szCs w:val="22"/>
+        </w:rPr>
+        <w:t>Wat</w:t>
+      </w:r>
+      <w:proofErr w:type="spellEnd"/>
+      <w:r>
+        <w:rPr>
+          <w:rFonts w:ascii="Calibri" w:eastAsia="Calibri" w:hAnsi="Calibri" w:cs="Calibri"/>
+          <w:b/>
+          <w:bCs/>
+          <w:szCs w:val="22"/>
+        </w:rPr>
+        <w:t xml:space="preserve"> </w:t>
+      </w:r>
+      <w:proofErr w:type="spellStart"/>
+      <w:r>
+        <w:rPr>
+          <w:rFonts w:ascii="Calibri" w:eastAsia="Calibri" w:hAnsi="Calibri" w:cs="Calibri"/>
+          <w:b/>
+          <w:bCs/>
+          <w:szCs w:val="22"/>
+        </w:rPr>
+        <w:t>Pra</w:t>
+      </w:r>
+      <w:proofErr w:type="spellEnd"/>
+      <w:r>
+        <w:rPr>
+          <w:rFonts w:ascii="Calibri" w:eastAsia="Calibri" w:hAnsi="Calibri" w:cs="Calibri"/>
+          <w:b/>
+          <w:bCs/>
+          <w:szCs w:val="22"/>
+        </w:rPr>
+        <w:t xml:space="preserve"> Singh website.  </w:t>
+      </w:r>
+    </w:p>
+    <w:p>
+      <w:r>
+        <w:rPr>
+          <w:b/>
+          <w:bCs/>
+        </w:rPr>
+        <w:t>SRS:</w:t>
+      </w:r>
+      <w:r>
+        <w:t xml:space="preserve"> System shall provide the logout button on the menu bar after login complete.</w:t>
+      </w:r>
+    </w:p>
+    <w:p>
+      <w:r>
+        <w:t xml:space="preserve">SRS: System shall redirect to the home page after </w:t>
+      </w:r>
+      <w:r>
+        <w:t>logout</w:t>
+      </w:r>
+      <w:r>
+        <w:t xml:space="preserve"> complete.</w:t>
+      </w:r>
+    </w:p>
+    <w:p>
+      <w:r>
+        <w:t>SRS: System shall disable member’s feature after logout complete.</w:t>
+      </w:r>
+    </w:p>
+    <w:p>
+      <w:pPr>
+        <w:rPr>
+          <w:rFonts w:ascii="Calibri" w:eastAsia="Calibri" w:hAnsi="Calibri" w:cs="Calibri"/>
+          <w:b/>
+          <w:bCs/>
+          <w:szCs w:val="22"/>
+        </w:rPr>
+      </w:pPr>
+    </w:p>
+    <w:p>
+      <w:pPr>
+        <w:rPr>
+          <w:b/>
+          <w:bCs/>
+        </w:rPr>
+      </w:pPr>
+      <w:r>
+        <w:rPr>
+          <w:rFonts w:ascii="Calibri" w:eastAsia="Calibri" w:hAnsi="Calibri" w:cs="Calibri"/>
+          <w:b/>
+          <w:bCs/>
+          <w:szCs w:val="22"/>
+        </w:rPr>
+        <w:t>URS14: Member can receive t</w:t>
       </w:r>
       <w:bookmarkStart w:id="0" w:name="_GoBack"/>
       <w:bookmarkEnd w:id="0"/>
-    </w:p>
-    <w:p>
-      <w:r>
-        <w:t xml:space="preserve"> </w:t>
+      <w:r>
+        <w:rPr>
+          <w:rFonts w:ascii="Calibri" w:eastAsia="Calibri" w:hAnsi="Calibri" w:cs="Calibri"/>
+          <w:b/>
+          <w:bCs/>
+          <w:szCs w:val="22"/>
+        </w:rPr>
+        <w:t xml:space="preserve">he news from temple via the registered email.  </w:t>
+      </w:r>
+    </w:p>
+    <w:p>
+      <w:r>
+        <w:t>SRS: System shall able to send the activity announcement to user’s email.</w:t>
       </w:r>
     </w:p>
     <w:p/>
@@ -2251,236 +2402,455 @@
           <w:bCs/>
           <w:szCs w:val="22"/>
         </w:rPr>
-        <w:t>URS14: Member</w:t>
-      </w:r>
-      <w:r>
-        <w:rPr>
-          <w:rFonts w:ascii="Calibri" w:eastAsia="Calibri" w:hAnsi="Calibri" w:cs="Calibri"/>
-          <w:b/>
-          <w:bCs/>
-          <w:szCs w:val="22"/>
-        </w:rPr>
-        <w:t xml:space="preserve"> </w:t>
-      </w:r>
-      <w:r>
-        <w:rPr>
-          <w:rFonts w:ascii="Calibri" w:eastAsia="Calibri" w:hAnsi="Calibri" w:cs="Calibri"/>
-          <w:b/>
-          <w:bCs/>
-          <w:szCs w:val="22"/>
-        </w:rPr>
-        <w:t xml:space="preserve">can logout from the </w:t>
-      </w:r>
-      <w:proofErr w:type="spellStart"/>
-      <w:r>
-        <w:rPr>
-          <w:rFonts w:ascii="Calibri" w:eastAsia="Calibri" w:hAnsi="Calibri" w:cs="Calibri"/>
-          <w:b/>
-          <w:bCs/>
-          <w:szCs w:val="22"/>
-        </w:rPr>
-        <w:t>Wat</w:t>
-      </w:r>
-      <w:proofErr w:type="spellEnd"/>
-      <w:r>
-        <w:rPr>
-          <w:rFonts w:ascii="Calibri" w:eastAsia="Calibri" w:hAnsi="Calibri" w:cs="Calibri"/>
-          <w:b/>
-          <w:bCs/>
-          <w:szCs w:val="22"/>
-        </w:rPr>
-        <w:t xml:space="preserve"> </w:t>
-      </w:r>
-      <w:proofErr w:type="spellStart"/>
-      <w:r>
-        <w:rPr>
-          <w:rFonts w:ascii="Calibri" w:eastAsia="Calibri" w:hAnsi="Calibri" w:cs="Calibri"/>
-          <w:b/>
-          <w:bCs/>
-          <w:szCs w:val="22"/>
-        </w:rPr>
-        <w:t>Pra</w:t>
-      </w:r>
-      <w:proofErr w:type="spellEnd"/>
-      <w:r>
-        <w:rPr>
-          <w:rFonts w:ascii="Calibri" w:eastAsia="Calibri" w:hAnsi="Calibri" w:cs="Calibri"/>
-          <w:b/>
-          <w:bCs/>
-          <w:szCs w:val="22"/>
-        </w:rPr>
-        <w:t xml:space="preserve"> Singh website.  </w:t>
+        <w:t>URS15: Member</w:t>
+      </w:r>
+      <w:r>
+        <w:rPr>
+          <w:rFonts w:ascii="Calibri" w:eastAsia="Calibri" w:hAnsi="Calibri" w:cs="Calibri"/>
+          <w:b/>
+          <w:bCs/>
+          <w:szCs w:val="22"/>
+        </w:rPr>
+        <w:t xml:space="preserve"> can send the Dharma question by inputting the question on question form. </w:t>
+      </w:r>
+    </w:p>
+    <w:p>
+      <w:r>
+        <w:rPr>
+          <w:rFonts w:ascii="Calibri" w:eastAsia="Calibri" w:hAnsi="Calibri" w:cs="Calibri"/>
+          <w:color w:val="70AD47" w:themeColor="accent6"/>
+          <w:szCs w:val="22"/>
+        </w:rPr>
+        <w:t>SRS0: System shall connect to the database.</w:t>
+      </w:r>
+      <w:r>
+        <w:rPr>
+          <w:rFonts w:ascii="Calibri" w:eastAsia="Calibri" w:hAnsi="Calibri" w:cs="Calibri"/>
+          <w:szCs w:val="22"/>
+        </w:rPr>
+        <w:t xml:space="preserve"> </w:t>
+      </w:r>
+      <w:r>
+        <w:rPr>
+          <w:rFonts w:ascii="Calibri" w:eastAsia="Calibri" w:hAnsi="Calibri" w:cs="Calibri"/>
+          <w:szCs w:val="22"/>
+        </w:rPr>
+        <w:br/>
+      </w:r>
+      <w:r>
+        <w:rPr>
+          <w:rFonts w:ascii="Calibri" w:eastAsia="Calibri" w:hAnsi="Calibri" w:cs="Calibri"/>
+          <w:szCs w:val="22"/>
+        </w:rPr>
+        <w:t xml:space="preserve">SRS0: System shall provide </w:t>
+      </w:r>
+      <w:r>
+        <w:rPr>
+          <w:rFonts w:ascii="Calibri" w:eastAsia="Calibri" w:hAnsi="Calibri" w:cs="Calibri"/>
+          <w:szCs w:val="22"/>
+        </w:rPr>
+        <w:t>user</w:t>
+      </w:r>
+      <w:r>
+        <w:rPr>
+          <w:rFonts w:ascii="Calibri" w:eastAsia="Calibri" w:hAnsi="Calibri" w:cs="Calibri"/>
+          <w:szCs w:val="22"/>
+        </w:rPr>
+        <w:t xml:space="preserve"> interface to display the question form which contains question text box, and submit button. </w:t>
+      </w:r>
+      <w:r>
+        <w:br/>
+      </w:r>
+      <w:r>
+        <w:rPr>
+          <w:rFonts w:ascii="Calibri" w:eastAsia="Calibri" w:hAnsi="Calibri" w:cs="Calibri"/>
+          <w:szCs w:val="22"/>
+        </w:rPr>
+        <w:t xml:space="preserve">SRS0: System shall </w:t>
+      </w:r>
+      <w:r>
+        <w:rPr>
+          <w:rFonts w:ascii="Calibri" w:eastAsia="Calibri" w:hAnsi="Calibri" w:cs="Calibri"/>
+          <w:szCs w:val="22"/>
+        </w:rPr>
+        <w:t>insert</w:t>
+      </w:r>
+      <w:r>
+        <w:rPr>
+          <w:rFonts w:ascii="Calibri" w:eastAsia="Calibri" w:hAnsi="Calibri" w:cs="Calibri"/>
+          <w:szCs w:val="22"/>
+        </w:rPr>
+        <w:t xml:space="preserve"> the Dharma question into the database. </w:t>
+      </w:r>
+      <w:r>
+        <w:br/>
+      </w:r>
+      <w:r>
+        <w:t>SRS0: System shall able send notification to the admin.</w:t>
+      </w:r>
+      <w:r>
+        <w:br/>
+      </w:r>
+      <w:r>
+        <w:rPr>
+          <w:rFonts w:ascii="Calibri" w:eastAsia="Calibri" w:hAnsi="Calibri" w:cs="Calibri"/>
+          <w:szCs w:val="22"/>
+        </w:rPr>
+        <w:t>SRS0: System shall provide success message “Your question was sent”.</w:t>
+      </w:r>
+      <w:r>
+        <w:br/>
+        <w:t>SRS0: System shall provide error message “The question characters must not longer than 200 characters”.</w:t>
+      </w:r>
+      <w:r>
+        <w:br/>
+        <w:t>SRS: System shall provide error message “Please fill in the Question”.</w:t>
+      </w:r>
+    </w:p>
+    <w:p>
+      <w:pPr>
+        <w:rPr>
+          <w:b/>
+          <w:bCs/>
+        </w:rPr>
+      </w:pPr>
+    </w:p>
+    <w:p>
+      <w:r>
+        <w:rPr>
+          <w:rFonts w:ascii="Calibri" w:eastAsia="Calibri" w:hAnsi="Calibri" w:cs="Calibri"/>
+          <w:b/>
+          <w:bCs/>
+          <w:szCs w:val="22"/>
+        </w:rPr>
+        <w:t>URS02</w:t>
+      </w:r>
+      <w:r>
+        <w:rPr>
+          <w:rFonts w:ascii="Calibri" w:eastAsia="Calibri" w:hAnsi="Calibri" w:cs="Calibri"/>
+          <w:b/>
+          <w:bCs/>
+          <w:szCs w:val="22"/>
+        </w:rPr>
+        <w:t xml:space="preserve">: </w:t>
+      </w:r>
+      <w:r>
+        <w:rPr>
+          <w:rFonts w:ascii="Calibri" w:eastAsia="Calibri" w:hAnsi="Calibri" w:cs="Calibri"/>
+          <w:b/>
+          <w:bCs/>
+          <w:szCs w:val="22"/>
+        </w:rPr>
+        <w:t xml:space="preserve">Member </w:t>
+      </w:r>
+      <w:r>
+        <w:rPr>
+          <w:rFonts w:ascii="Calibri" w:eastAsia="Calibri" w:hAnsi="Calibri" w:cs="Calibri"/>
+          <w:b/>
+          <w:bCs/>
+          <w:szCs w:val="22"/>
+        </w:rPr>
+        <w:t xml:space="preserve">can view the temple’s pictures in the home page of the website. </w:t>
+      </w:r>
+    </w:p>
+    <w:p>
+      <w:r>
+        <w:rPr>
+          <w:rFonts w:ascii="Calibri" w:eastAsia="Calibri" w:hAnsi="Calibri" w:cs="Calibri"/>
+          <w:b/>
+          <w:bCs/>
+          <w:szCs w:val="22"/>
+        </w:rPr>
+        <w:lastRenderedPageBreak/>
+        <w:t xml:space="preserve">URS03: </w:t>
+      </w:r>
+      <w:r>
+        <w:rPr>
+          <w:rFonts w:ascii="Calibri" w:eastAsia="Calibri" w:hAnsi="Calibri" w:cs="Calibri"/>
+          <w:b/>
+          <w:bCs/>
+          <w:szCs w:val="22"/>
+        </w:rPr>
+        <w:t xml:space="preserve">Member </w:t>
+      </w:r>
+      <w:r>
+        <w:rPr>
+          <w:rFonts w:ascii="Calibri" w:eastAsia="Calibri" w:hAnsi="Calibri" w:cs="Calibri"/>
+          <w:b/>
+          <w:bCs/>
+          <w:szCs w:val="22"/>
+        </w:rPr>
+        <w:t xml:space="preserve">can switch website language between Thai and English language.  </w:t>
+      </w:r>
+    </w:p>
+    <w:p>
+      <w:r>
+        <w:rPr>
+          <w:rFonts w:ascii="Calibri" w:eastAsia="Calibri" w:hAnsi="Calibri" w:cs="Calibri"/>
+          <w:b/>
+          <w:bCs/>
+          <w:szCs w:val="22"/>
+        </w:rPr>
+        <w:t xml:space="preserve">URS04: </w:t>
+      </w:r>
+      <w:r>
+        <w:rPr>
+          <w:rFonts w:ascii="Calibri" w:eastAsia="Calibri" w:hAnsi="Calibri" w:cs="Calibri"/>
+          <w:b/>
+          <w:bCs/>
+          <w:szCs w:val="22"/>
+        </w:rPr>
+        <w:t xml:space="preserve">Member </w:t>
+      </w:r>
+      <w:r>
+        <w:rPr>
+          <w:rFonts w:ascii="Calibri" w:eastAsia="Calibri" w:hAnsi="Calibri" w:cs="Calibri"/>
+          <w:b/>
+          <w:bCs/>
+          <w:szCs w:val="22"/>
+        </w:rPr>
+        <w:t xml:space="preserve">can view all activities in the activities announcement page. </w:t>
+      </w:r>
+    </w:p>
+    <w:p>
+      <w:r>
+        <w:rPr>
+          <w:rFonts w:ascii="Calibri" w:eastAsia="Calibri" w:hAnsi="Calibri" w:cs="Calibri"/>
+          <w:b/>
+          <w:bCs/>
+          <w:szCs w:val="22"/>
+        </w:rPr>
+        <w:t xml:space="preserve">URS05: </w:t>
+      </w:r>
+      <w:r>
+        <w:rPr>
+          <w:rFonts w:ascii="Calibri" w:eastAsia="Calibri" w:hAnsi="Calibri" w:cs="Calibri"/>
+          <w:b/>
+          <w:bCs/>
+          <w:szCs w:val="22"/>
+        </w:rPr>
+        <w:t xml:space="preserve">Member </w:t>
+      </w:r>
+      <w:r>
+        <w:rPr>
+          <w:rFonts w:ascii="Calibri" w:eastAsia="Calibri" w:hAnsi="Calibri" w:cs="Calibri"/>
+          <w:b/>
+          <w:bCs/>
+          <w:szCs w:val="22"/>
+        </w:rPr>
+        <w:t xml:space="preserve">can view detail of each activity. </w:t>
+      </w:r>
+    </w:p>
+    <w:p>
+      <w:r>
+        <w:rPr>
+          <w:rFonts w:ascii="Calibri" w:eastAsia="Calibri" w:hAnsi="Calibri" w:cs="Calibri"/>
+          <w:b/>
+          <w:bCs/>
+          <w:szCs w:val="22"/>
+        </w:rPr>
+        <w:t xml:space="preserve">URS06: </w:t>
+      </w:r>
+      <w:r>
+        <w:rPr>
+          <w:rFonts w:ascii="Calibri" w:eastAsia="Calibri" w:hAnsi="Calibri" w:cs="Calibri"/>
+          <w:b/>
+          <w:bCs/>
+          <w:szCs w:val="22"/>
+        </w:rPr>
+        <w:t xml:space="preserve">Member </w:t>
+      </w:r>
+      <w:r>
+        <w:rPr>
+          <w:rFonts w:ascii="Calibri" w:eastAsia="Calibri" w:hAnsi="Calibri" w:cs="Calibri"/>
+          <w:b/>
+          <w:bCs/>
+          <w:szCs w:val="22"/>
+        </w:rPr>
+        <w:t xml:space="preserve">can view the Dharma Question and answer in the Q&amp;A page. </w:t>
+      </w:r>
+    </w:p>
+    <w:p>
+      <w:r>
+        <w:rPr>
+          <w:rFonts w:ascii="Calibri" w:eastAsia="Calibri" w:hAnsi="Calibri" w:cs="Calibri"/>
+          <w:b/>
+          <w:bCs/>
+          <w:szCs w:val="22"/>
+        </w:rPr>
+        <w:t xml:space="preserve">URS07: </w:t>
+      </w:r>
+      <w:r>
+        <w:rPr>
+          <w:rFonts w:ascii="Calibri" w:eastAsia="Calibri" w:hAnsi="Calibri" w:cs="Calibri"/>
+          <w:b/>
+          <w:bCs/>
+          <w:szCs w:val="22"/>
+        </w:rPr>
+        <w:t xml:space="preserve">Member </w:t>
+      </w:r>
+      <w:r>
+        <w:rPr>
+          <w:rFonts w:ascii="Calibri" w:eastAsia="Calibri" w:hAnsi="Calibri" w:cs="Calibri"/>
+          <w:b/>
+          <w:bCs/>
+          <w:szCs w:val="22"/>
+        </w:rPr>
+        <w:t xml:space="preserve">can view the temple’s history in the history page. </w:t>
+      </w:r>
+    </w:p>
+    <w:p>
+      <w:r>
+        <w:rPr>
+          <w:rFonts w:ascii="Calibri" w:eastAsia="Calibri" w:hAnsi="Calibri" w:cs="Calibri"/>
+          <w:b/>
+          <w:bCs/>
+          <w:szCs w:val="22"/>
+        </w:rPr>
+        <w:t xml:space="preserve">URS08: </w:t>
+      </w:r>
+      <w:r>
+        <w:rPr>
+          <w:rFonts w:ascii="Calibri" w:eastAsia="Calibri" w:hAnsi="Calibri" w:cs="Calibri"/>
+          <w:b/>
+          <w:bCs/>
+          <w:szCs w:val="22"/>
+        </w:rPr>
+        <w:t xml:space="preserve">Member </w:t>
+      </w:r>
+      <w:r>
+        <w:rPr>
+          <w:rFonts w:ascii="Calibri" w:eastAsia="Calibri" w:hAnsi="Calibri" w:cs="Calibri"/>
+          <w:b/>
+          <w:bCs/>
+          <w:szCs w:val="22"/>
+        </w:rPr>
+        <w:t xml:space="preserve">can view pictures of each activity in the gallery page. </w:t>
+      </w:r>
+    </w:p>
+    <w:p>
+      <w:r>
+        <w:rPr>
+          <w:rFonts w:ascii="Calibri" w:eastAsia="Calibri" w:hAnsi="Calibri" w:cs="Calibri"/>
+          <w:b/>
+          <w:bCs/>
+          <w:szCs w:val="22"/>
+        </w:rPr>
+        <w:t xml:space="preserve">URS09: </w:t>
+      </w:r>
+      <w:r>
+        <w:rPr>
+          <w:rFonts w:ascii="Calibri" w:eastAsia="Calibri" w:hAnsi="Calibri" w:cs="Calibri"/>
+          <w:b/>
+          <w:bCs/>
+          <w:szCs w:val="22"/>
+        </w:rPr>
+        <w:t xml:space="preserve">Member </w:t>
+      </w:r>
+      <w:r>
+        <w:rPr>
+          <w:rFonts w:ascii="Calibri" w:eastAsia="Calibri" w:hAnsi="Calibri" w:cs="Calibri"/>
+          <w:b/>
+          <w:bCs/>
+          <w:szCs w:val="22"/>
+        </w:rPr>
+        <w:t xml:space="preserve">can view the larger size of each activity picture. </w:t>
+      </w:r>
+    </w:p>
+    <w:p>
+      <w:r>
+        <w:rPr>
+          <w:rFonts w:ascii="Calibri" w:eastAsia="Calibri" w:hAnsi="Calibri" w:cs="Calibri"/>
+          <w:b/>
+          <w:bCs/>
+          <w:szCs w:val="22"/>
+        </w:rPr>
+        <w:t xml:space="preserve">URS10: </w:t>
+      </w:r>
+      <w:r>
+        <w:rPr>
+          <w:rFonts w:ascii="Calibri" w:eastAsia="Calibri" w:hAnsi="Calibri" w:cs="Calibri"/>
+          <w:b/>
+          <w:bCs/>
+          <w:szCs w:val="22"/>
+        </w:rPr>
+        <w:t xml:space="preserve">Member </w:t>
+      </w:r>
+      <w:r>
+        <w:rPr>
+          <w:rFonts w:ascii="Calibri" w:eastAsia="Calibri" w:hAnsi="Calibri" w:cs="Calibri"/>
+          <w:b/>
+          <w:bCs/>
+          <w:szCs w:val="22"/>
+        </w:rPr>
+        <w:t xml:space="preserve">can view the contact page of the website. </w:t>
+      </w:r>
+    </w:p>
+    <w:p>
+      <w:r>
+        <w:rPr>
+          <w:rFonts w:ascii="Calibri" w:eastAsia="Calibri" w:hAnsi="Calibri" w:cs="Calibri"/>
+          <w:b/>
+          <w:bCs/>
+          <w:szCs w:val="22"/>
+        </w:rPr>
+        <w:t xml:space="preserve">URS11: </w:t>
+      </w:r>
+      <w:r>
+        <w:rPr>
+          <w:rFonts w:ascii="Calibri" w:eastAsia="Calibri" w:hAnsi="Calibri" w:cs="Calibri"/>
+          <w:b/>
+          <w:bCs/>
+          <w:szCs w:val="22"/>
+        </w:rPr>
+        <w:t xml:space="preserve">Member </w:t>
+      </w:r>
+      <w:r>
+        <w:rPr>
+          <w:rFonts w:ascii="Calibri" w:eastAsia="Calibri" w:hAnsi="Calibri" w:cs="Calibri"/>
+          <w:b/>
+          <w:bCs/>
+          <w:szCs w:val="22"/>
+        </w:rPr>
+        <w:t xml:space="preserve">can view the map that shows the route from the current position to the temple. </w:t>
+      </w:r>
+    </w:p>
+    <w:p>
+      <w:pPr>
+        <w:rPr>
+          <w:b/>
+          <w:bCs/>
+        </w:rPr>
+      </w:pPr>
+      <w:r>
+        <w:rPr>
+          <w:rFonts w:ascii="Calibri" w:eastAsia="Calibri" w:hAnsi="Calibri" w:cs="Calibri"/>
+          <w:b/>
+          <w:bCs/>
+          <w:szCs w:val="22"/>
+        </w:rPr>
+        <w:t xml:space="preserve">URS12: </w:t>
+      </w:r>
+      <w:r>
+        <w:rPr>
+          <w:rFonts w:ascii="Calibri" w:eastAsia="Calibri" w:hAnsi="Calibri" w:cs="Calibri"/>
+          <w:b/>
+          <w:bCs/>
+          <w:szCs w:val="22"/>
+        </w:rPr>
+        <w:t xml:space="preserve">Member </w:t>
+      </w:r>
+      <w:r>
+        <w:rPr>
+          <w:rFonts w:ascii="Calibri" w:eastAsia="Calibri" w:hAnsi="Calibri" w:cs="Calibri"/>
+          <w:b/>
+          <w:bCs/>
+          <w:szCs w:val="22"/>
+        </w:rPr>
+        <w:t xml:space="preserve">can click to like Facebook fan page of temple. </w:t>
       </w:r>
     </w:p>
     <w:p/>
-    <w:p>
-      <w:r>
-        <w:rPr>
-          <w:rFonts w:ascii="Calibri" w:eastAsia="Calibri" w:hAnsi="Calibri" w:cs="Calibri"/>
-          <w:szCs w:val="22"/>
-        </w:rPr>
-        <w:t>URS14: Member can receive the new</w:t>
-      </w:r>
-      <w:r>
-        <w:rPr>
-          <w:rFonts w:ascii="Calibri" w:eastAsia="Calibri" w:hAnsi="Calibri" w:cs="Calibri"/>
-          <w:szCs w:val="22"/>
-        </w:rPr>
-        <w:t>s</w:t>
-      </w:r>
-      <w:r>
-        <w:rPr>
-          <w:rFonts w:ascii="Calibri" w:eastAsia="Calibri" w:hAnsi="Calibri" w:cs="Calibri"/>
-          <w:szCs w:val="22"/>
-        </w:rPr>
-        <w:t xml:space="preserve"> from temple via the registered email.  </w:t>
-      </w:r>
-    </w:p>
-    <w:p>
-      <w:r>
-        <w:rPr>
-          <w:rFonts w:ascii="Calibri" w:eastAsia="Calibri" w:hAnsi="Calibri" w:cs="Calibri"/>
-          <w:szCs w:val="22"/>
-        </w:rPr>
-        <w:t xml:space="preserve"> </w:t>
-      </w:r>
-    </w:p>
-    <w:p>
-      <w:r>
-        <w:rPr>
-          <w:rFonts w:ascii="Calibri" w:eastAsia="Calibri" w:hAnsi="Calibri" w:cs="Calibri"/>
-          <w:szCs w:val="22"/>
-        </w:rPr>
-        <w:t xml:space="preserve">URS15: Members can send the Dharma question by inputting the question on question form. </w:t>
-      </w:r>
-    </w:p>
-    <w:p>
-      <w:r>
-        <w:rPr>
-          <w:rFonts w:ascii="Calibri" w:eastAsia="Calibri" w:hAnsi="Calibri" w:cs="Calibri"/>
-          <w:szCs w:val="22"/>
-        </w:rPr>
-        <w:t xml:space="preserve">SRS0: System shall provide web interface to display the question form which contains name text box, question text box, email text box, and submit button. </w:t>
-      </w:r>
-      <w:r>
-        <w:br/>
-      </w:r>
-      <w:r>
-        <w:rPr>
-          <w:rFonts w:ascii="Calibri" w:eastAsia="Calibri" w:hAnsi="Calibri" w:cs="Calibri"/>
-          <w:szCs w:val="22"/>
-        </w:rPr>
-        <w:t xml:space="preserve">  </w:t>
-      </w:r>
-      <w:r>
-        <w:rPr>
-          <w:rFonts w:ascii="Calibri" w:eastAsia="Calibri" w:hAnsi="Calibri" w:cs="Calibri"/>
-          <w:color w:val="70AD47" w:themeColor="accent6"/>
-          <w:szCs w:val="22"/>
-        </w:rPr>
-        <w:t>SRS0: System shall connect to the database.</w:t>
-      </w:r>
-      <w:r>
-        <w:rPr>
-          <w:rFonts w:ascii="Calibri" w:eastAsia="Calibri" w:hAnsi="Calibri" w:cs="Calibri"/>
-          <w:szCs w:val="22"/>
-        </w:rPr>
-        <w:t xml:space="preserve"> </w:t>
-      </w:r>
-      <w:r>
-        <w:br/>
-      </w:r>
-      <w:r>
-        <w:rPr>
-          <w:rFonts w:ascii="Calibri" w:eastAsia="Calibri" w:hAnsi="Calibri" w:cs="Calibri"/>
-          <w:szCs w:val="22"/>
-        </w:rPr>
-        <w:t xml:space="preserve"> </w:t>
-      </w:r>
-      <w:r>
-        <w:rPr>
-          <w:rFonts w:ascii="Calibri" w:eastAsia="Calibri" w:hAnsi="Calibri" w:cs="Calibri"/>
-          <w:color w:val="70AD47" w:themeColor="accent6"/>
-          <w:szCs w:val="22"/>
-        </w:rPr>
-        <w:t xml:space="preserve">SRS0: System shall </w:t>
-      </w:r>
-      <w:r>
-        <w:rPr>
-          <w:rFonts w:ascii="Calibri" w:eastAsia="Calibri" w:hAnsi="Calibri" w:cs="Calibri"/>
-          <w:color w:val="70AD47" w:themeColor="accent6"/>
-          <w:szCs w:val="22"/>
-        </w:rPr>
-        <w:t>verify</w:t>
-      </w:r>
-      <w:r>
-        <w:rPr>
-          <w:rFonts w:ascii="Calibri" w:eastAsia="Calibri" w:hAnsi="Calibri" w:cs="Calibri"/>
-          <w:color w:val="70AD47" w:themeColor="accent6"/>
-          <w:szCs w:val="22"/>
-        </w:rPr>
-        <w:t xml:space="preserve"> the user’s email in the database.</w:t>
-      </w:r>
-      <w:r>
-        <w:rPr>
-          <w:rFonts w:ascii="Calibri" w:eastAsia="Calibri" w:hAnsi="Calibri" w:cs="Calibri"/>
-          <w:szCs w:val="22"/>
-        </w:rPr>
-        <w:t xml:space="preserve"> </w:t>
-      </w:r>
-      <w:r>
-        <w:br/>
-      </w:r>
-      <w:r>
-        <w:rPr>
-          <w:rFonts w:ascii="Calibri" w:eastAsia="Calibri" w:hAnsi="Calibri" w:cs="Calibri"/>
-          <w:szCs w:val="22"/>
-        </w:rPr>
-        <w:t xml:space="preserve"> </w:t>
-      </w:r>
-      <w:r>
-        <w:rPr>
-          <w:rFonts w:ascii="Calibri" w:eastAsia="Calibri" w:hAnsi="Calibri" w:cs="Calibri"/>
-          <w:color w:val="70AD47" w:themeColor="accent6"/>
-          <w:szCs w:val="22"/>
-        </w:rPr>
-        <w:t>SRS0: System shall add the Dharma question into the database.</w:t>
-      </w:r>
-      <w:r>
-        <w:rPr>
-          <w:rFonts w:ascii="Calibri" w:eastAsia="Calibri" w:hAnsi="Calibri" w:cs="Calibri"/>
-          <w:szCs w:val="22"/>
-        </w:rPr>
-        <w:t xml:space="preserve"> </w:t>
-      </w:r>
-      <w:r>
-        <w:br/>
-      </w:r>
-      <w:r>
-        <w:rPr>
-          <w:rFonts w:ascii="Calibri" w:eastAsia="Calibri" w:hAnsi="Calibri" w:cs="Calibri"/>
-          <w:szCs w:val="22"/>
-        </w:rPr>
-        <w:t xml:space="preserve"> </w:t>
-      </w:r>
-      <w:r>
-        <w:rPr>
-          <w:rFonts w:ascii="Calibri" w:eastAsia="Calibri" w:hAnsi="Calibri" w:cs="Calibri"/>
-          <w:color w:val="70AD47" w:themeColor="accent6"/>
-          <w:szCs w:val="22"/>
-        </w:rPr>
-        <w:t>SRS0: System shall provide success message “Your question was sent”.</w:t>
-      </w:r>
-    </w:p>
-    <w:p>
-      <w:r>
-        <w:rPr>
-          <w:rFonts w:ascii="Calibri" w:eastAsia="Calibri" w:hAnsi="Calibri" w:cs="Calibri"/>
-          <w:szCs w:val="22"/>
-        </w:rPr>
-        <w:t xml:space="preserve"> </w:t>
-      </w:r>
-    </w:p>
     <w:p>
       <w:r>
         <w:rPr>
@@ -2523,9 +2893,17 @@
       </w:r>
     </w:p>
     <w:p>
-      <w:r>
-        <w:rPr>
-          <w:rFonts w:ascii="Calibri" w:eastAsia="Calibri" w:hAnsi="Calibri" w:cs="Calibri"/>
+      <w:pPr>
+        <w:rPr>
+          <w:b/>
+          <w:bCs/>
+        </w:rPr>
+      </w:pPr>
+      <w:r>
+        <w:rPr>
+          <w:rFonts w:ascii="Calibri" w:eastAsia="Calibri" w:hAnsi="Calibri" w:cs="Calibri"/>
+          <w:b/>
+          <w:bCs/>
           <w:szCs w:val="22"/>
         </w:rPr>
         <w:t xml:space="preserve">URS16: Admins can login to the website. </w:t>
@@ -2534,6 +2912,161 @@
     <w:p>
       <w:r>
         <w:rPr>
+          <w:b/>
+          <w:bCs/>
+        </w:rPr>
+        <w:t>SRS:</w:t>
+      </w:r>
+      <w:r>
+        <w:t xml:space="preserve"> System shall provide the login button on the home page.</w:t>
+      </w:r>
+    </w:p>
+    <w:p>
+      <w:r>
+        <w:rPr>
+          <w:b/>
+          <w:bCs/>
+        </w:rPr>
+        <w:t>SRS:</w:t>
+      </w:r>
+      <w:r>
+        <w:t xml:space="preserve"> System shall provide a login interface </w:t>
+      </w:r>
+      <w:r>
+        <w:rPr>
+          <w:rFonts w:ascii="Calibri" w:eastAsia="Calibri" w:hAnsi="Calibri" w:cs="Calibri"/>
+          <w:szCs w:val="22"/>
+        </w:rPr>
+        <w:t xml:space="preserve">which </w:t>
+      </w:r>
+      <w:r>
+        <w:rPr>
+          <w:rFonts w:ascii="Calibri" w:eastAsia="Calibri" w:hAnsi="Calibri" w:cs="Calibri"/>
+          <w:szCs w:val="22"/>
+        </w:rPr>
+        <w:t>contain</w:t>
+      </w:r>
+      <w:r>
+        <w:rPr>
+          <w:rFonts w:ascii="Calibri" w:eastAsia="Calibri" w:hAnsi="Calibri" w:cs="Calibri"/>
+          <w:szCs w:val="22"/>
+        </w:rPr>
+        <w:t xml:space="preserve"> username textbox, password text box</w:t>
+      </w:r>
+      <w:r>
+        <w:rPr>
+          <w:rFonts w:ascii="Calibri" w:eastAsia="Calibri" w:hAnsi="Calibri" w:cs="Calibri"/>
+          <w:szCs w:val="22"/>
+        </w:rPr>
+        <w:t xml:space="preserve">, </w:t>
+      </w:r>
+      <w:r>
+        <w:rPr>
+          <w:rFonts w:ascii="Calibri" w:eastAsia="Calibri" w:hAnsi="Calibri" w:cs="Calibri"/>
+          <w:szCs w:val="22"/>
+        </w:rPr>
+        <w:t>and submit button.</w:t>
+      </w:r>
+    </w:p>
+    <w:p>
+      <w:pPr>
+        <w:rPr>
+          <w:rFonts w:ascii="Calibri" w:eastAsia="Calibri" w:hAnsi="Calibri" w:cs="Calibri"/>
+          <w:szCs w:val="22"/>
+        </w:rPr>
+      </w:pPr>
+      <w:r>
+        <w:rPr>
+          <w:rFonts w:ascii="Calibri" w:eastAsia="Calibri" w:hAnsi="Calibri" w:cs="Calibri"/>
+          <w:color w:val="6FAC47"/>
+          <w:szCs w:val="22"/>
+        </w:rPr>
+        <w:t>SRS0: System shall con</w:t>
+      </w:r>
+      <w:r>
+        <w:rPr>
+          <w:rFonts w:ascii="Calibri" w:eastAsia="Calibri" w:hAnsi="Calibri" w:cs="Calibri"/>
+          <w:color w:val="6FAC47"/>
+          <w:szCs w:val="22"/>
+        </w:rPr>
+        <w:t>nect to the database.</w:t>
+      </w:r>
+    </w:p>
+    <w:p>
+      <w:r>
+        <w:t>SRS: System shall receive username and password from the user.</w:t>
+      </w:r>
+    </w:p>
+    <w:p>
+      <w:r>
+        <w:t>SRS: System shall verify username and password.</w:t>
+      </w:r>
+    </w:p>
+    <w:p>
+      <w:r>
+        <w:rPr>
+          <w:rFonts w:ascii="Calibri" w:eastAsia="Calibri" w:hAnsi="Calibri" w:cs="Calibri"/>
+          <w:szCs w:val="22"/>
+        </w:rPr>
+        <w:t>SRS: System shall provide a success message “</w:t>
+      </w:r>
+      <w:r>
+        <w:rPr>
+          <w:rFonts w:ascii="Calibri" w:eastAsia="Calibri" w:hAnsi="Calibri" w:cs="Calibri"/>
+          <w:szCs w:val="22"/>
+        </w:rPr>
+        <w:t>login success</w:t>
+      </w:r>
+      <w:r>
+        <w:rPr>
+          <w:rFonts w:ascii="Calibri" w:eastAsia="Calibri" w:hAnsi="Calibri" w:cs="Calibri"/>
+          <w:szCs w:val="22"/>
+        </w:rPr>
+        <w:t>”.</w:t>
+      </w:r>
+    </w:p>
+    <w:p>
+      <w:r>
+        <w:t xml:space="preserve">SRS: System shall provide the </w:t>
+      </w:r>
+      <w:r>
+        <w:t>admin</w:t>
+      </w:r>
+      <w:r>
+        <w:t>’s feature after login.</w:t>
+      </w:r>
+    </w:p>
+    <w:p>
+      <w:r>
+        <w:t>SRS: System shall redirect to the home page after login complete.</w:t>
+      </w:r>
+    </w:p>
+    <w:p>
+      <w:r>
+        <w:t>SRS: System shall display error message “Username or password are not correct”.</w:t>
+      </w:r>
+    </w:p>
+    <w:p/>
+    <w:p>
+      <w:pPr>
+        <w:rPr>
+          <w:b/>
+          <w:bCs/>
+        </w:rPr>
+      </w:pPr>
+      <w:r>
+        <w:rPr>
+          <w:rFonts w:ascii="Calibri" w:eastAsia="Calibri" w:hAnsi="Calibri" w:cs="Calibri"/>
+          <w:b/>
+          <w:bCs/>
+          <w:szCs w:val="22"/>
+        </w:rPr>
+        <w:t xml:space="preserve">URS17: Admins can add the temple’s pictures in the home page. </w:t>
+      </w:r>
+    </w:p>
+    <w:p>
+      <w:r>
+        <w:rPr>
           <w:rFonts w:ascii="Segoe UI" w:eastAsia="Segoe UI" w:hAnsi="Segoe UI" w:cs="Segoe UI"/>
           <w:szCs w:val="22"/>
         </w:rPr>
@@ -2546,7 +3079,7 @@
           <w:rFonts w:ascii="Calibri" w:eastAsia="Calibri" w:hAnsi="Calibri" w:cs="Calibri"/>
           <w:szCs w:val="22"/>
         </w:rPr>
-        <w:t xml:space="preserve">URS17: Admins can add the temple’s pictures in the home page. </w:t>
+        <w:t xml:space="preserve">URS18: Admins can delete the temple’s pictures in the home page. </w:t>
       </w:r>
     </w:p>
     <w:p>
@@ -2564,7 +3097,7 @@
           <w:rFonts w:ascii="Calibri" w:eastAsia="Calibri" w:hAnsi="Calibri" w:cs="Calibri"/>
           <w:szCs w:val="22"/>
         </w:rPr>
-        <w:t xml:space="preserve">URS18: Admins can delete the temple’s pictures in the home page. </w:t>
+        <w:t xml:space="preserve">URS19: Admins can add the temple’s activities in the update activities page. </w:t>
       </w:r>
     </w:p>
     <w:p>
@@ -2582,24 +3115,6 @@
           <w:rFonts w:ascii="Calibri" w:eastAsia="Calibri" w:hAnsi="Calibri" w:cs="Calibri"/>
           <w:szCs w:val="22"/>
         </w:rPr>
-        <w:t xml:space="preserve">URS19: Admins can add the temple’s activities in the update activities page. </w:t>
-      </w:r>
-    </w:p>
-    <w:p>
-      <w:r>
-        <w:rPr>
-          <w:rFonts w:ascii="Segoe UI" w:eastAsia="Segoe UI" w:hAnsi="Segoe UI" w:cs="Segoe UI"/>
-          <w:szCs w:val="22"/>
-        </w:rPr>
-        <w:t xml:space="preserve"> </w:t>
-      </w:r>
-    </w:p>
-    <w:p>
-      <w:r>
-        <w:rPr>
-          <w:rFonts w:ascii="Calibri" w:eastAsia="Calibri" w:hAnsi="Calibri" w:cs="Calibri"/>
-          <w:szCs w:val="22"/>
-        </w:rPr>
         <w:t xml:space="preserve"> </w:t>
       </w:r>
     </w:p>
@@ -2708,6 +3223,7 @@
           <w:rFonts w:ascii="Calibri" w:eastAsia="Calibri" w:hAnsi="Calibri" w:cs="Calibri"/>
           <w:szCs w:val="22"/>
         </w:rPr>
+        <w:lastRenderedPageBreak/>
         <w:t xml:space="preserve"> </w:t>
       </w:r>
     </w:p>
@@ -2798,7 +3314,6 @@
           <w:rFonts w:ascii="Calibri" w:eastAsia="Calibri" w:hAnsi="Calibri" w:cs="Calibri"/>
           <w:szCs w:val="22"/>
         </w:rPr>
-        <w:lastRenderedPageBreak/>
         <w:t xml:space="preserve"> </w:t>
       </w:r>
     </w:p>

</xml_diff>

<commit_message>
Merge some use case description
</commit_message>
<xml_diff>
--- a/URS_SRS.docx
+++ b/URS_SRS.docx
@@ -2634,33 +2634,427 @@
         <w:t xml:space="preserve">URS03: Users can switch website language between Thai and English language.  </w:t>
       </w:r>
     </w:p>
-    <w:p>
-      <w:r>
-        <w:rPr>
-          <w:rFonts w:ascii="Calibri" w:eastAsia="Calibri" w:hAnsi="Calibri" w:cs="Calibri"/>
-          <w:szCs w:val="22"/>
-        </w:rPr>
-        <w:t>SRS0: System shall provide controls (e.g. button) to display the language options which are Thai and English.</w:t>
-      </w:r>
-    </w:p>
-    <w:p>
-      <w:r>
-        <w:rPr>
-          <w:rFonts w:ascii="Calibri" w:eastAsia="Calibri" w:hAnsi="Calibri" w:cs="Calibri"/>
-          <w:szCs w:val="22"/>
-        </w:rPr>
-        <w:t xml:space="preserve"> </w:t>
-      </w:r>
-    </w:p>
-    <w:p>
-      <w:r>
-        <w:rPr>
-          <w:rFonts w:ascii="Calibri" w:eastAsia="Calibri" w:hAnsi="Calibri" w:cs="Calibri"/>
-          <w:szCs w:val="22"/>
-        </w:rPr>
-        <w:t xml:space="preserve"> </w:t>
-      </w:r>
-    </w:p>
+    <w:tbl>
+      <w:tblPr>
+        <w:tblStyle w:val="a5"/>
+        <w:tblW w:w="0" w:type="auto"/>
+        <w:tblLook w:val="04A0" w:firstRow="1" w:lastRow="0" w:firstColumn="1" w:lastColumn="0" w:noHBand="0" w:noVBand="1"/>
+      </w:tblPr>
+      <w:tblGrid>
+        <w:gridCol w:w="2526"/>
+        <w:gridCol w:w="6716"/>
+      </w:tblGrid>
+      <w:tr>
+        <w:tc>
+          <w:tcPr>
+            <w:tcW w:w="2547" w:type="dxa"/>
+            <w:shd w:val="clear" w:color="auto" w:fill="D9D9D9" w:themeFill="background1" w:themeFillShade="D9"/>
+          </w:tcPr>
+          <w:p>
+            <w:pPr>
+              <w:jc w:val="both"/>
+              <w:rPr>
+                <w:b/>
+                <w:bCs/>
+              </w:rPr>
+            </w:pPr>
+            <w:r>
+              <w:rPr>
+                <w:b/>
+                <w:bCs/>
+              </w:rPr>
+              <w:t>Use case ID</w:t>
+            </w:r>
+          </w:p>
+        </w:tc>
+        <w:tc>
+          <w:tcPr>
+            <w:tcW w:w="6803" w:type="dxa"/>
+          </w:tcPr>
+          <w:p>
+            <w:pPr>
+              <w:jc w:val="both"/>
+            </w:pPr>
+            <w:r>
+              <w:t>UC0</w:t>
+            </w:r>
+            <w:r>
+              <w:t>3</w:t>
+            </w:r>
+          </w:p>
+        </w:tc>
+      </w:tr>
+      <w:tr>
+        <w:tc>
+          <w:tcPr>
+            <w:tcW w:w="2547" w:type="dxa"/>
+            <w:shd w:val="clear" w:color="auto" w:fill="D9D9D9" w:themeFill="background1" w:themeFillShade="D9"/>
+          </w:tcPr>
+          <w:p>
+            <w:pPr>
+              <w:jc w:val="both"/>
+              <w:rPr>
+                <w:b/>
+                <w:bCs/>
+              </w:rPr>
+            </w:pPr>
+            <w:r>
+              <w:rPr>
+                <w:b/>
+                <w:bCs/>
+              </w:rPr>
+              <w:t>Use case name</w:t>
+            </w:r>
+          </w:p>
+        </w:tc>
+        <w:tc>
+          <w:tcPr>
+            <w:tcW w:w="6803" w:type="dxa"/>
+          </w:tcPr>
+          <w:p>
+            <w:pPr>
+              <w:jc w:val="both"/>
+              <w:rPr>
+                <w:sz w:val="20"/>
+                <w:szCs w:val="20"/>
+              </w:rPr>
+            </w:pPr>
+            <w:r>
+              <w:rPr>
+                <w:rFonts w:ascii="Calibri" w:eastAsia="Calibri" w:hAnsi="Calibri" w:cs="Calibri"/>
+              </w:rPr>
+              <w:t>Switch Language</w:t>
+            </w:r>
+            <w:r>
+              <w:rPr>
+                <w:rFonts w:ascii="Calibri" w:eastAsia="Calibri" w:hAnsi="Calibri" w:cs="Calibri"/>
+              </w:rPr>
+              <w:t xml:space="preserve">  </w:t>
+            </w:r>
+          </w:p>
+        </w:tc>
+      </w:tr>
+      <w:tr>
+        <w:tc>
+          <w:tcPr>
+            <w:tcW w:w="2547" w:type="dxa"/>
+            <w:shd w:val="clear" w:color="auto" w:fill="D9D9D9" w:themeFill="background1" w:themeFillShade="D9"/>
+          </w:tcPr>
+          <w:p>
+            <w:pPr>
+              <w:jc w:val="both"/>
+              <w:rPr>
+                <w:b/>
+                <w:bCs/>
+              </w:rPr>
+            </w:pPr>
+            <w:r>
+              <w:rPr>
+                <w:b/>
+                <w:bCs/>
+              </w:rPr>
+              <w:t>Description</w:t>
+            </w:r>
+          </w:p>
+        </w:tc>
+        <w:tc>
+          <w:tcPr>
+            <w:tcW w:w="6803" w:type="dxa"/>
+          </w:tcPr>
+          <w:p>
+            <w:pPr>
+              <w:jc w:val="both"/>
+            </w:pPr>
+            <w:r>
+              <w:rPr>
+                <w:rFonts w:ascii="Calibri" w:eastAsia="Calibri" w:hAnsi="Calibri" w:cs="Calibri"/>
+              </w:rPr>
+              <w:t xml:space="preserve">Visitor can switch website language between Thai and English language.  </w:t>
+            </w:r>
+          </w:p>
+        </w:tc>
+      </w:tr>
+      <w:tr>
+        <w:tc>
+          <w:tcPr>
+            <w:tcW w:w="2547" w:type="dxa"/>
+            <w:shd w:val="clear" w:color="auto" w:fill="D9D9D9" w:themeFill="background1" w:themeFillShade="D9"/>
+          </w:tcPr>
+          <w:p>
+            <w:pPr>
+              <w:jc w:val="both"/>
+              <w:rPr>
+                <w:b/>
+                <w:bCs/>
+              </w:rPr>
+            </w:pPr>
+            <w:r>
+              <w:rPr>
+                <w:b/>
+                <w:bCs/>
+              </w:rPr>
+              <w:t>Actor(s)</w:t>
+            </w:r>
+          </w:p>
+        </w:tc>
+        <w:tc>
+          <w:tcPr>
+            <w:tcW w:w="6803" w:type="dxa"/>
+          </w:tcPr>
+          <w:p>
+            <w:pPr>
+              <w:jc w:val="both"/>
+            </w:pPr>
+            <w:r>
+              <w:t>user</w:t>
+            </w:r>
+          </w:p>
+        </w:tc>
+      </w:tr>
+      <w:tr>
+        <w:tc>
+          <w:tcPr>
+            <w:tcW w:w="2547" w:type="dxa"/>
+            <w:shd w:val="clear" w:color="auto" w:fill="D9D9D9" w:themeFill="background1" w:themeFillShade="D9"/>
+          </w:tcPr>
+          <w:p>
+            <w:pPr>
+              <w:jc w:val="both"/>
+              <w:rPr>
+                <w:b/>
+                <w:bCs/>
+              </w:rPr>
+            </w:pPr>
+            <w:r>
+              <w:rPr>
+                <w:b/>
+                <w:bCs/>
+              </w:rPr>
+              <w:t>Precondition</w:t>
+            </w:r>
+          </w:p>
+        </w:tc>
+        <w:tc>
+          <w:tcPr>
+            <w:tcW w:w="6803" w:type="dxa"/>
+          </w:tcPr>
+          <w:p>
+            <w:pPr>
+              <w:jc w:val="both"/>
+            </w:pPr>
+            <w:r>
+              <w:t>-</w:t>
+            </w:r>
+          </w:p>
+        </w:tc>
+      </w:tr>
+      <w:tr>
+        <w:tc>
+          <w:tcPr>
+            <w:tcW w:w="2547" w:type="dxa"/>
+            <w:shd w:val="clear" w:color="auto" w:fill="D9D9D9" w:themeFill="background1" w:themeFillShade="D9"/>
+          </w:tcPr>
+          <w:p>
+            <w:pPr>
+              <w:jc w:val="both"/>
+              <w:rPr>
+                <w:b/>
+                <w:bCs/>
+              </w:rPr>
+            </w:pPr>
+            <w:r>
+              <w:rPr>
+                <w:b/>
+                <w:bCs/>
+              </w:rPr>
+              <w:t>Post condition</w:t>
+            </w:r>
+          </w:p>
+        </w:tc>
+        <w:tc>
+          <w:tcPr>
+            <w:tcW w:w="6803" w:type="dxa"/>
+          </w:tcPr>
+          <w:p>
+            <w:pPr>
+              <w:jc w:val="both"/>
+            </w:pPr>
+            <w:r>
+              <w:t>User see the web in difference language</w:t>
+            </w:r>
+          </w:p>
+        </w:tc>
+      </w:tr>
+      <w:tr>
+        <w:tc>
+          <w:tcPr>
+            <w:tcW w:w="2547" w:type="dxa"/>
+            <w:shd w:val="clear" w:color="auto" w:fill="D9D9D9" w:themeFill="background1" w:themeFillShade="D9"/>
+          </w:tcPr>
+          <w:p>
+            <w:pPr>
+              <w:jc w:val="both"/>
+              <w:rPr>
+                <w:b/>
+                <w:bCs/>
+              </w:rPr>
+            </w:pPr>
+            <w:r>
+              <w:rPr>
+                <w:b/>
+                <w:bCs/>
+              </w:rPr>
+              <w:t xml:space="preserve">Normal flow </w:t>
+            </w:r>
+          </w:p>
+        </w:tc>
+        <w:tc>
+          <w:tcPr>
+            <w:tcW w:w="6803" w:type="dxa"/>
+          </w:tcPr>
+          <w:p>
+            <w:pPr>
+              <w:numPr>
+                <w:ilvl w:val="0"/>
+                <w:numId w:val="46"/>
+              </w:numPr>
+              <w:contextualSpacing/>
+              <w:jc w:val="both"/>
+            </w:pPr>
+            <w:proofErr w:type="gramStart"/>
+            <w:r>
+              <w:t>User enter</w:t>
+            </w:r>
+            <w:proofErr w:type="gramEnd"/>
+            <w:r>
+              <w:t xml:space="preserve"> to the website.</w:t>
+            </w:r>
+          </w:p>
+          <w:p>
+            <w:pPr>
+              <w:numPr>
+                <w:ilvl w:val="0"/>
+                <w:numId w:val="46"/>
+              </w:numPr>
+              <w:contextualSpacing/>
+              <w:jc w:val="both"/>
+            </w:pPr>
+            <w:r>
+              <w:t xml:space="preserve">User </w:t>
+            </w:r>
+            <w:r>
+              <w:t>selects a language in the top right of the web page.</w:t>
+            </w:r>
+          </w:p>
+          <w:p>
+            <w:pPr>
+              <w:numPr>
+                <w:ilvl w:val="0"/>
+                <w:numId w:val="46"/>
+              </w:numPr>
+              <w:contextualSpacing/>
+              <w:jc w:val="both"/>
+            </w:pPr>
+            <w:proofErr w:type="gramStart"/>
+            <w:r>
+              <w:t>System reload</w:t>
+            </w:r>
+            <w:proofErr w:type="gramEnd"/>
+            <w:r>
+              <w:t xml:space="preserve"> the webpage</w:t>
+            </w:r>
+            <w:r>
+              <w:t>.</w:t>
+            </w:r>
+          </w:p>
+          <w:p>
+            <w:pPr>
+              <w:numPr>
+                <w:ilvl w:val="0"/>
+                <w:numId w:val="46"/>
+              </w:numPr>
+              <w:contextualSpacing/>
+              <w:jc w:val="both"/>
+            </w:pPr>
+            <w:r>
+              <w:t>Web page will change language.</w:t>
+            </w:r>
+          </w:p>
+        </w:tc>
+      </w:tr>
+      <w:tr>
+        <w:tc>
+          <w:tcPr>
+            <w:tcW w:w="2547" w:type="dxa"/>
+            <w:shd w:val="clear" w:color="auto" w:fill="D9D9D9" w:themeFill="background1" w:themeFillShade="D9"/>
+          </w:tcPr>
+          <w:p>
+            <w:pPr>
+              <w:jc w:val="both"/>
+              <w:rPr>
+                <w:b/>
+                <w:bCs/>
+              </w:rPr>
+            </w:pPr>
+            <w:r>
+              <w:rPr>
+                <w:b/>
+                <w:bCs/>
+              </w:rPr>
+              <w:t>Alternative flow</w:t>
+            </w:r>
+          </w:p>
+        </w:tc>
+        <w:tc>
+          <w:tcPr>
+            <w:tcW w:w="6803" w:type="dxa"/>
+          </w:tcPr>
+          <w:p>
+            <w:pPr>
+              <w:jc w:val="both"/>
+            </w:pPr>
+          </w:p>
+        </w:tc>
+      </w:tr>
+      <w:tr>
+        <w:trPr>
+          <w:trHeight w:val="70"/>
+        </w:trPr>
+        <w:tc>
+          <w:tcPr>
+            <w:tcW w:w="2547" w:type="dxa"/>
+            <w:shd w:val="clear" w:color="auto" w:fill="D9D9D9" w:themeFill="background1" w:themeFillShade="D9"/>
+          </w:tcPr>
+          <w:p>
+            <w:pPr>
+              <w:jc w:val="both"/>
+              <w:rPr>
+                <w:b/>
+                <w:bCs/>
+              </w:rPr>
+            </w:pPr>
+            <w:r>
+              <w:rPr>
+                <w:b/>
+                <w:bCs/>
+              </w:rPr>
+              <w:t>Exception</w:t>
+            </w:r>
+          </w:p>
+        </w:tc>
+        <w:tc>
+          <w:tcPr>
+            <w:tcW w:w="6803" w:type="dxa"/>
+          </w:tcPr>
+          <w:p>
+            <w:pPr>
+              <w:jc w:val="both"/>
+            </w:pPr>
+          </w:p>
+        </w:tc>
+      </w:tr>
+    </w:tbl>
+    <w:p/>
     <w:p>
       <w:r>
         <w:rPr>
@@ -2672,35 +3066,435 @@
         <w:t xml:space="preserve">URS04: Users can view all activities in the activities announcement page. </w:t>
       </w:r>
     </w:p>
+    <w:tbl>
+      <w:tblPr>
+        <w:tblStyle w:val="a5"/>
+        <w:tblW w:w="0" w:type="auto"/>
+        <w:tblLook w:val="04A0" w:firstRow="1" w:lastRow="0" w:firstColumn="1" w:lastColumn="0" w:noHBand="0" w:noVBand="1"/>
+      </w:tblPr>
+      <w:tblGrid>
+        <w:gridCol w:w="2526"/>
+        <w:gridCol w:w="6716"/>
+      </w:tblGrid>
+      <w:tr>
+        <w:tc>
+          <w:tcPr>
+            <w:tcW w:w="2547" w:type="dxa"/>
+            <w:shd w:val="clear" w:color="auto" w:fill="D9D9D9" w:themeFill="background1" w:themeFillShade="D9"/>
+          </w:tcPr>
+          <w:p>
+            <w:pPr>
+              <w:jc w:val="both"/>
+              <w:rPr>
+                <w:b/>
+                <w:bCs/>
+              </w:rPr>
+            </w:pPr>
+            <w:r>
+              <w:rPr>
+                <w:b/>
+                <w:bCs/>
+              </w:rPr>
+              <w:t>Use case ID</w:t>
+            </w:r>
+          </w:p>
+        </w:tc>
+        <w:tc>
+          <w:tcPr>
+            <w:tcW w:w="6803" w:type="dxa"/>
+          </w:tcPr>
+          <w:p>
+            <w:pPr>
+              <w:jc w:val="both"/>
+            </w:pPr>
+            <w:r>
+              <w:t>UC0</w:t>
+            </w:r>
+            <w:r>
+              <w:t>4</w:t>
+            </w:r>
+          </w:p>
+        </w:tc>
+      </w:tr>
+      <w:tr>
+        <w:tc>
+          <w:tcPr>
+            <w:tcW w:w="2547" w:type="dxa"/>
+            <w:shd w:val="clear" w:color="auto" w:fill="D9D9D9" w:themeFill="background1" w:themeFillShade="D9"/>
+          </w:tcPr>
+          <w:p>
+            <w:pPr>
+              <w:jc w:val="both"/>
+              <w:rPr>
+                <w:b/>
+                <w:bCs/>
+              </w:rPr>
+            </w:pPr>
+            <w:r>
+              <w:rPr>
+                <w:b/>
+                <w:bCs/>
+              </w:rPr>
+              <w:t>Use case name</w:t>
+            </w:r>
+          </w:p>
+        </w:tc>
+        <w:tc>
+          <w:tcPr>
+            <w:tcW w:w="6803" w:type="dxa"/>
+          </w:tcPr>
+          <w:p>
+            <w:pPr>
+              <w:jc w:val="both"/>
+              <w:rPr>
+                <w:sz w:val="20"/>
+                <w:szCs w:val="20"/>
+              </w:rPr>
+            </w:pPr>
+            <w:r>
+              <w:rPr>
+                <w:rFonts w:ascii="Calibri" w:eastAsia="Calibri" w:hAnsi="Calibri" w:cs="Calibri"/>
+              </w:rPr>
+              <w:t>View activities</w:t>
+            </w:r>
+            <w:r>
+              <w:rPr>
+                <w:rFonts w:ascii="Calibri" w:eastAsia="Calibri" w:hAnsi="Calibri" w:cs="Calibri"/>
+              </w:rPr>
+              <w:t xml:space="preserve">  </w:t>
+            </w:r>
+            <w:r>
+              <w:rPr>
+                <w:sz w:val="20"/>
+                <w:szCs w:val="20"/>
+              </w:rPr>
+              <w:t>list</w:t>
+            </w:r>
+          </w:p>
+        </w:tc>
+      </w:tr>
+      <w:tr>
+        <w:tc>
+          <w:tcPr>
+            <w:tcW w:w="2547" w:type="dxa"/>
+            <w:shd w:val="clear" w:color="auto" w:fill="D9D9D9" w:themeFill="background1" w:themeFillShade="D9"/>
+          </w:tcPr>
+          <w:p>
+            <w:pPr>
+              <w:jc w:val="both"/>
+              <w:rPr>
+                <w:b/>
+                <w:bCs/>
+              </w:rPr>
+            </w:pPr>
+            <w:r>
+              <w:rPr>
+                <w:b/>
+                <w:bCs/>
+              </w:rPr>
+              <w:t>Description</w:t>
+            </w:r>
+          </w:p>
+        </w:tc>
+        <w:tc>
+          <w:tcPr>
+            <w:tcW w:w="6803" w:type="dxa"/>
+          </w:tcPr>
+          <w:p>
+            <w:pPr>
+              <w:jc w:val="both"/>
+            </w:pPr>
+            <w:r>
+              <w:rPr>
+                <w:rFonts w:ascii="Calibri" w:eastAsia="Calibri" w:hAnsi="Calibri" w:cs="Calibri"/>
+              </w:rPr>
+              <w:t>Visitor can view all activities in the activities announcement page.</w:t>
+            </w:r>
+          </w:p>
+        </w:tc>
+      </w:tr>
+      <w:tr>
+        <w:tc>
+          <w:tcPr>
+            <w:tcW w:w="2547" w:type="dxa"/>
+            <w:shd w:val="clear" w:color="auto" w:fill="D9D9D9" w:themeFill="background1" w:themeFillShade="D9"/>
+          </w:tcPr>
+          <w:p>
+            <w:pPr>
+              <w:jc w:val="both"/>
+              <w:rPr>
+                <w:b/>
+                <w:bCs/>
+              </w:rPr>
+            </w:pPr>
+            <w:r>
+              <w:rPr>
+                <w:b/>
+                <w:bCs/>
+              </w:rPr>
+              <w:t>Actor(s)</w:t>
+            </w:r>
+          </w:p>
+        </w:tc>
+        <w:tc>
+          <w:tcPr>
+            <w:tcW w:w="6803" w:type="dxa"/>
+          </w:tcPr>
+          <w:p>
+            <w:pPr>
+              <w:jc w:val="both"/>
+            </w:pPr>
+            <w:r>
+              <w:t>user</w:t>
+            </w:r>
+          </w:p>
+        </w:tc>
+      </w:tr>
+      <w:tr>
+        <w:tc>
+          <w:tcPr>
+            <w:tcW w:w="2547" w:type="dxa"/>
+            <w:shd w:val="clear" w:color="auto" w:fill="D9D9D9" w:themeFill="background1" w:themeFillShade="D9"/>
+          </w:tcPr>
+          <w:p>
+            <w:pPr>
+              <w:jc w:val="both"/>
+              <w:rPr>
+                <w:b/>
+                <w:bCs/>
+              </w:rPr>
+            </w:pPr>
+            <w:r>
+              <w:rPr>
+                <w:b/>
+                <w:bCs/>
+              </w:rPr>
+              <w:t>Precondition</w:t>
+            </w:r>
+          </w:p>
+        </w:tc>
+        <w:tc>
+          <w:tcPr>
+            <w:tcW w:w="6803" w:type="dxa"/>
+          </w:tcPr>
+          <w:p>
+            <w:pPr>
+              <w:jc w:val="both"/>
+            </w:pPr>
+            <w:r>
+              <w:t>-</w:t>
+            </w:r>
+          </w:p>
+        </w:tc>
+      </w:tr>
+      <w:tr>
+        <w:tc>
+          <w:tcPr>
+            <w:tcW w:w="2547" w:type="dxa"/>
+            <w:shd w:val="clear" w:color="auto" w:fill="D9D9D9" w:themeFill="background1" w:themeFillShade="D9"/>
+          </w:tcPr>
+          <w:p>
+            <w:pPr>
+              <w:jc w:val="both"/>
+              <w:rPr>
+                <w:b/>
+                <w:bCs/>
+              </w:rPr>
+            </w:pPr>
+            <w:r>
+              <w:rPr>
+                <w:b/>
+                <w:bCs/>
+              </w:rPr>
+              <w:t>Post condition</w:t>
+            </w:r>
+          </w:p>
+        </w:tc>
+        <w:tc>
+          <w:tcPr>
+            <w:tcW w:w="6803" w:type="dxa"/>
+          </w:tcPr>
+          <w:p>
+            <w:pPr>
+              <w:jc w:val="both"/>
+            </w:pPr>
+            <w:proofErr w:type="gramStart"/>
+            <w:r>
+              <w:t>User see</w:t>
+            </w:r>
+            <w:proofErr w:type="gramEnd"/>
+            <w:r>
+              <w:t xml:space="preserve"> the all of the temple activities. </w:t>
+            </w:r>
+          </w:p>
+        </w:tc>
+      </w:tr>
+      <w:tr>
+        <w:tc>
+          <w:tcPr>
+            <w:tcW w:w="2547" w:type="dxa"/>
+            <w:shd w:val="clear" w:color="auto" w:fill="D9D9D9" w:themeFill="background1" w:themeFillShade="D9"/>
+          </w:tcPr>
+          <w:p>
+            <w:pPr>
+              <w:jc w:val="both"/>
+              <w:rPr>
+                <w:b/>
+                <w:bCs/>
+              </w:rPr>
+            </w:pPr>
+            <w:r>
+              <w:rPr>
+                <w:b/>
+                <w:bCs/>
+              </w:rPr>
+              <w:t xml:space="preserve">Normal flow </w:t>
+            </w:r>
+          </w:p>
+        </w:tc>
+        <w:tc>
+          <w:tcPr>
+            <w:tcW w:w="6803" w:type="dxa"/>
+          </w:tcPr>
+          <w:p>
+            <w:pPr>
+              <w:numPr>
+                <w:ilvl w:val="0"/>
+                <w:numId w:val="47"/>
+              </w:numPr>
+              <w:contextualSpacing/>
+              <w:jc w:val="both"/>
+            </w:pPr>
+            <w:proofErr w:type="gramStart"/>
+            <w:r>
+              <w:t>User enter</w:t>
+            </w:r>
+            <w:proofErr w:type="gramEnd"/>
+            <w:r>
+              <w:t xml:space="preserve"> to the website.</w:t>
+            </w:r>
+          </w:p>
+          <w:p>
+            <w:pPr>
+              <w:numPr>
+                <w:ilvl w:val="0"/>
+                <w:numId w:val="47"/>
+              </w:numPr>
+              <w:contextualSpacing/>
+              <w:jc w:val="both"/>
+            </w:pPr>
+            <w:r>
+              <w:t xml:space="preserve">User </w:t>
+            </w:r>
+            <w:r>
+              <w:t>selects all activity in the activity section.</w:t>
+            </w:r>
+          </w:p>
+          <w:p>
+            <w:pPr>
+              <w:numPr>
+                <w:ilvl w:val="0"/>
+                <w:numId w:val="47"/>
+              </w:numPr>
+              <w:contextualSpacing/>
+              <w:jc w:val="both"/>
+            </w:pPr>
+            <w:r>
+              <w:t>System redirect user to activity list page</w:t>
+            </w:r>
+            <w:r>
+              <w:t>.</w:t>
+            </w:r>
+          </w:p>
+          <w:p>
+            <w:pPr>
+              <w:numPr>
+                <w:ilvl w:val="0"/>
+                <w:numId w:val="47"/>
+              </w:numPr>
+              <w:contextualSpacing/>
+              <w:jc w:val="both"/>
+            </w:pPr>
+            <w:r>
+              <w:t>User can see the list of temple activity.</w:t>
+            </w:r>
+          </w:p>
+        </w:tc>
+      </w:tr>
+      <w:tr>
+        <w:tc>
+          <w:tcPr>
+            <w:tcW w:w="2547" w:type="dxa"/>
+            <w:shd w:val="clear" w:color="auto" w:fill="D9D9D9" w:themeFill="background1" w:themeFillShade="D9"/>
+          </w:tcPr>
+          <w:p>
+            <w:pPr>
+              <w:jc w:val="both"/>
+              <w:rPr>
+                <w:b/>
+                <w:bCs/>
+              </w:rPr>
+            </w:pPr>
+            <w:r>
+              <w:rPr>
+                <w:b/>
+                <w:bCs/>
+              </w:rPr>
+              <w:lastRenderedPageBreak/>
+              <w:t>Alternative flow</w:t>
+            </w:r>
+          </w:p>
+        </w:tc>
+        <w:tc>
+          <w:tcPr>
+            <w:tcW w:w="6803" w:type="dxa"/>
+          </w:tcPr>
+          <w:p>
+            <w:pPr>
+              <w:jc w:val="both"/>
+            </w:pPr>
+          </w:p>
+        </w:tc>
+      </w:tr>
+      <w:tr>
+        <w:trPr>
+          <w:trHeight w:val="70"/>
+        </w:trPr>
+        <w:tc>
+          <w:tcPr>
+            <w:tcW w:w="2547" w:type="dxa"/>
+            <w:shd w:val="clear" w:color="auto" w:fill="D9D9D9" w:themeFill="background1" w:themeFillShade="D9"/>
+          </w:tcPr>
+          <w:p>
+            <w:pPr>
+              <w:jc w:val="both"/>
+              <w:rPr>
+                <w:b/>
+                <w:bCs/>
+              </w:rPr>
+            </w:pPr>
+            <w:r>
+              <w:rPr>
+                <w:b/>
+                <w:bCs/>
+              </w:rPr>
+              <w:t>Exception</w:t>
+            </w:r>
+          </w:p>
+        </w:tc>
+        <w:tc>
+          <w:tcPr>
+            <w:tcW w:w="6803" w:type="dxa"/>
+          </w:tcPr>
+          <w:p>
+            <w:pPr>
+              <w:jc w:val="both"/>
+            </w:pPr>
+          </w:p>
+        </w:tc>
+      </w:tr>
+    </w:tbl>
     <w:p>
-      <w:r>
-        <w:rPr>
-          <w:rFonts w:ascii="Calibri" w:eastAsia="Calibri" w:hAnsi="Calibri" w:cs="Calibri"/>
-          <w:color w:val="70AD47" w:themeColor="accent6"/>
-          <w:szCs w:val="22"/>
-        </w:rPr>
-        <w:t>SRS0: System shall connect to the database.</w:t>
-      </w:r>
-      <w:r>
-        <w:rPr>
-          <w:rFonts w:ascii="Calibri" w:eastAsia="Calibri" w:hAnsi="Calibri" w:cs="Calibri"/>
-          <w:szCs w:val="22"/>
-        </w:rPr>
-        <w:t xml:space="preserve"> </w:t>
-      </w:r>
-    </w:p>
-    <w:p>
-      <w:r>
-        <w:rPr>
-          <w:rFonts w:ascii="Calibri" w:eastAsia="Calibri" w:hAnsi="Calibri" w:cs="Calibri"/>
-          <w:color w:val="5B9AD5"/>
-          <w:szCs w:val="22"/>
-        </w:rPr>
-        <w:t xml:space="preserve">SRS0: System shall provide the user interface to display the activities announcement page which contain menu bar, link of each activity named by activity topic and short description arranged by date of activities.  </w:t>
-      </w:r>
-      <w:r>
-        <w:br/>
-      </w:r>
       <w:r>
         <w:rPr>
           <w:rFonts w:ascii="Calibri" w:eastAsia="Calibri" w:hAnsi="Calibri" w:cs="Calibri"/>
@@ -2738,52 +3532,439 @@
         <w:t xml:space="preserve">URS05: User can view detail of each activity. </w:t>
       </w:r>
     </w:p>
-    <w:p>
-      <w:r>
-        <w:rPr>
-          <w:rFonts w:ascii="Calibri" w:eastAsia="Calibri" w:hAnsi="Calibri" w:cs="Calibri"/>
-          <w:color w:val="70AD47" w:themeColor="accent6"/>
-          <w:szCs w:val="22"/>
-        </w:rPr>
-        <w:t>SRS0: System shall connect to the database.</w:t>
-      </w:r>
-      <w:r>
-        <w:rPr>
-          <w:rFonts w:ascii="Calibri" w:eastAsia="Calibri" w:hAnsi="Calibri" w:cs="Calibri"/>
-          <w:szCs w:val="22"/>
-        </w:rPr>
-        <w:t xml:space="preserve"> </w:t>
-      </w:r>
-    </w:p>
-    <w:p>
-      <w:r>
-        <w:rPr>
-          <w:rFonts w:ascii="Calibri" w:eastAsia="Calibri" w:hAnsi="Calibri" w:cs="Calibri"/>
-          <w:color w:val="5B9AD5"/>
-          <w:szCs w:val="22"/>
-        </w:rPr>
-        <w:t xml:space="preserve">SRS0: System shall provide the user interface to display the activities announcement page which contain menu bar, link of each activity named by activity topic and short description arranged by date of activities.  </w:t>
-      </w:r>
-      <w:r>
-        <w:br/>
-      </w:r>
-      <w:r>
-        <w:rPr>
-          <w:rFonts w:ascii="Calibri" w:eastAsia="Calibri" w:hAnsi="Calibri" w:cs="Calibri"/>
-          <w:color w:val="5B9AD5"/>
-          <w:szCs w:val="22"/>
-        </w:rPr>
-        <w:t xml:space="preserve"> </w:t>
-      </w:r>
-      <w:r>
-        <w:rPr>
-          <w:rFonts w:ascii="Calibri" w:eastAsia="Calibri" w:hAnsi="Calibri" w:cs="Calibri"/>
-          <w:color w:val="6FAC47"/>
-          <w:szCs w:val="22"/>
-        </w:rPr>
-        <w:t>SRS : System shall provide activity detail page.</w:t>
-      </w:r>
-    </w:p>
+    <w:tbl>
+      <w:tblPr>
+        <w:tblStyle w:val="a5"/>
+        <w:tblW w:w="0" w:type="auto"/>
+        <w:tblLook w:val="04A0" w:firstRow="1" w:lastRow="0" w:firstColumn="1" w:lastColumn="0" w:noHBand="0" w:noVBand="1"/>
+      </w:tblPr>
+      <w:tblGrid>
+        <w:gridCol w:w="2526"/>
+        <w:gridCol w:w="6716"/>
+      </w:tblGrid>
+      <w:tr>
+        <w:tc>
+          <w:tcPr>
+            <w:tcW w:w="2547" w:type="dxa"/>
+            <w:shd w:val="clear" w:color="auto" w:fill="D9D9D9" w:themeFill="background1" w:themeFillShade="D9"/>
+          </w:tcPr>
+          <w:p>
+            <w:pPr>
+              <w:jc w:val="both"/>
+              <w:rPr>
+                <w:b/>
+                <w:bCs/>
+              </w:rPr>
+            </w:pPr>
+            <w:r>
+              <w:rPr>
+                <w:b/>
+                <w:bCs/>
+              </w:rPr>
+              <w:t>Use case ID</w:t>
+            </w:r>
+          </w:p>
+        </w:tc>
+        <w:tc>
+          <w:tcPr>
+            <w:tcW w:w="6803" w:type="dxa"/>
+          </w:tcPr>
+          <w:p>
+            <w:pPr>
+              <w:jc w:val="both"/>
+            </w:pPr>
+            <w:r>
+              <w:t>UC0</w:t>
+            </w:r>
+            <w:r>
+              <w:t>5</w:t>
+            </w:r>
+          </w:p>
+        </w:tc>
+      </w:tr>
+      <w:tr>
+        <w:tc>
+          <w:tcPr>
+            <w:tcW w:w="2547" w:type="dxa"/>
+            <w:shd w:val="clear" w:color="auto" w:fill="D9D9D9" w:themeFill="background1" w:themeFillShade="D9"/>
+          </w:tcPr>
+          <w:p>
+            <w:pPr>
+              <w:jc w:val="both"/>
+              <w:rPr>
+                <w:b/>
+                <w:bCs/>
+              </w:rPr>
+            </w:pPr>
+            <w:r>
+              <w:rPr>
+                <w:b/>
+                <w:bCs/>
+              </w:rPr>
+              <w:t>Use case name</w:t>
+            </w:r>
+          </w:p>
+        </w:tc>
+        <w:tc>
+          <w:tcPr>
+            <w:tcW w:w="6803" w:type="dxa"/>
+          </w:tcPr>
+          <w:p>
+            <w:pPr>
+              <w:jc w:val="both"/>
+              <w:rPr>
+                <w:sz w:val="20"/>
+                <w:szCs w:val="20"/>
+              </w:rPr>
+            </w:pPr>
+            <w:r>
+              <w:rPr>
+                <w:rFonts w:ascii="Calibri" w:eastAsia="Calibri" w:hAnsi="Calibri" w:cs="Calibri"/>
+              </w:rPr>
+              <w:t>View activities</w:t>
+            </w:r>
+            <w:r>
+              <w:rPr>
+                <w:rFonts w:ascii="Calibri" w:eastAsia="Calibri" w:hAnsi="Calibri" w:cs="Calibri"/>
+              </w:rPr>
+              <w:t xml:space="preserve">  </w:t>
+            </w:r>
+          </w:p>
+        </w:tc>
+      </w:tr>
+      <w:tr>
+        <w:tc>
+          <w:tcPr>
+            <w:tcW w:w="2547" w:type="dxa"/>
+            <w:shd w:val="clear" w:color="auto" w:fill="D9D9D9" w:themeFill="background1" w:themeFillShade="D9"/>
+          </w:tcPr>
+          <w:p>
+            <w:pPr>
+              <w:jc w:val="both"/>
+              <w:rPr>
+                <w:b/>
+                <w:bCs/>
+              </w:rPr>
+            </w:pPr>
+            <w:r>
+              <w:rPr>
+                <w:b/>
+                <w:bCs/>
+              </w:rPr>
+              <w:t>Description</w:t>
+            </w:r>
+          </w:p>
+        </w:tc>
+        <w:tc>
+          <w:tcPr>
+            <w:tcW w:w="6803" w:type="dxa"/>
+          </w:tcPr>
+          <w:p>
+            <w:pPr>
+              <w:jc w:val="both"/>
+            </w:pPr>
+            <w:r>
+              <w:rPr>
+                <w:rFonts w:ascii="Calibri" w:eastAsia="Calibri" w:hAnsi="Calibri" w:cs="Calibri"/>
+              </w:rPr>
+              <w:t xml:space="preserve">Visitor can view </w:t>
+            </w:r>
+            <w:r>
+              <w:rPr>
+                <w:rFonts w:ascii="Calibri" w:eastAsia="Calibri" w:hAnsi="Calibri" w:cs="Calibri"/>
+              </w:rPr>
+              <w:t>detail of each activity</w:t>
+            </w:r>
+            <w:r>
+              <w:rPr>
+                <w:rFonts w:ascii="Calibri" w:eastAsia="Calibri" w:hAnsi="Calibri" w:cs="Calibri"/>
+              </w:rPr>
+              <w:t>.</w:t>
+            </w:r>
+          </w:p>
+        </w:tc>
+      </w:tr>
+      <w:tr>
+        <w:tc>
+          <w:tcPr>
+            <w:tcW w:w="2547" w:type="dxa"/>
+            <w:shd w:val="clear" w:color="auto" w:fill="D9D9D9" w:themeFill="background1" w:themeFillShade="D9"/>
+          </w:tcPr>
+          <w:p>
+            <w:pPr>
+              <w:jc w:val="both"/>
+              <w:rPr>
+                <w:b/>
+                <w:bCs/>
+              </w:rPr>
+            </w:pPr>
+            <w:r>
+              <w:rPr>
+                <w:b/>
+                <w:bCs/>
+              </w:rPr>
+              <w:t>Actor(s)</w:t>
+            </w:r>
+          </w:p>
+        </w:tc>
+        <w:tc>
+          <w:tcPr>
+            <w:tcW w:w="6803" w:type="dxa"/>
+          </w:tcPr>
+          <w:p>
+            <w:pPr>
+              <w:jc w:val="both"/>
+            </w:pPr>
+            <w:r>
+              <w:t>user</w:t>
+            </w:r>
+          </w:p>
+        </w:tc>
+      </w:tr>
+      <w:tr>
+        <w:tc>
+          <w:tcPr>
+            <w:tcW w:w="2547" w:type="dxa"/>
+            <w:shd w:val="clear" w:color="auto" w:fill="D9D9D9" w:themeFill="background1" w:themeFillShade="D9"/>
+          </w:tcPr>
+          <w:p>
+            <w:pPr>
+              <w:jc w:val="both"/>
+              <w:rPr>
+                <w:b/>
+                <w:bCs/>
+              </w:rPr>
+            </w:pPr>
+            <w:r>
+              <w:rPr>
+                <w:b/>
+                <w:bCs/>
+              </w:rPr>
+              <w:t>Precondition</w:t>
+            </w:r>
+          </w:p>
+        </w:tc>
+        <w:tc>
+          <w:tcPr>
+            <w:tcW w:w="6803" w:type="dxa"/>
+          </w:tcPr>
+          <w:p>
+            <w:pPr>
+              <w:jc w:val="both"/>
+            </w:pPr>
+            <w:r>
+              <w:t>-</w:t>
+            </w:r>
+          </w:p>
+        </w:tc>
+      </w:tr>
+      <w:tr>
+        <w:tc>
+          <w:tcPr>
+            <w:tcW w:w="2547" w:type="dxa"/>
+            <w:shd w:val="clear" w:color="auto" w:fill="D9D9D9" w:themeFill="background1" w:themeFillShade="D9"/>
+          </w:tcPr>
+          <w:p>
+            <w:pPr>
+              <w:jc w:val="both"/>
+              <w:rPr>
+                <w:b/>
+                <w:bCs/>
+              </w:rPr>
+            </w:pPr>
+            <w:r>
+              <w:rPr>
+                <w:b/>
+                <w:bCs/>
+              </w:rPr>
+              <w:t>Post condition</w:t>
+            </w:r>
+          </w:p>
+        </w:tc>
+        <w:tc>
+          <w:tcPr>
+            <w:tcW w:w="6803" w:type="dxa"/>
+          </w:tcPr>
+          <w:p>
+            <w:pPr>
+              <w:jc w:val="both"/>
+            </w:pPr>
+            <w:proofErr w:type="gramStart"/>
+            <w:r>
+              <w:t>User see</w:t>
+            </w:r>
+            <w:proofErr w:type="gramEnd"/>
+            <w:r>
+              <w:t xml:space="preserve"> the all of the temple activities. </w:t>
+            </w:r>
+          </w:p>
+        </w:tc>
+      </w:tr>
+      <w:tr>
+        <w:tc>
+          <w:tcPr>
+            <w:tcW w:w="2547" w:type="dxa"/>
+            <w:shd w:val="clear" w:color="auto" w:fill="D9D9D9" w:themeFill="background1" w:themeFillShade="D9"/>
+          </w:tcPr>
+          <w:p>
+            <w:pPr>
+              <w:jc w:val="both"/>
+              <w:rPr>
+                <w:b/>
+                <w:bCs/>
+              </w:rPr>
+            </w:pPr>
+            <w:r>
+              <w:rPr>
+                <w:b/>
+                <w:bCs/>
+              </w:rPr>
+              <w:t xml:space="preserve">Normal flow </w:t>
+            </w:r>
+          </w:p>
+        </w:tc>
+        <w:tc>
+          <w:tcPr>
+            <w:tcW w:w="6803" w:type="dxa"/>
+          </w:tcPr>
+          <w:p>
+            <w:pPr>
+              <w:numPr>
+                <w:ilvl w:val="0"/>
+                <w:numId w:val="48"/>
+              </w:numPr>
+              <w:contextualSpacing/>
+              <w:jc w:val="both"/>
+            </w:pPr>
+            <w:r>
+              <w:t xml:space="preserve">User </w:t>
+            </w:r>
+            <w:r>
+              <w:t>selects all activity in the activity section</w:t>
+            </w:r>
+            <w:r>
+              <w:t>.</w:t>
+            </w:r>
+          </w:p>
+          <w:p>
+            <w:pPr>
+              <w:numPr>
+                <w:ilvl w:val="0"/>
+                <w:numId w:val="48"/>
+              </w:numPr>
+              <w:contextualSpacing/>
+              <w:jc w:val="both"/>
+            </w:pPr>
+            <w:r>
+              <w:t xml:space="preserve">User </w:t>
+            </w:r>
+            <w:r>
+              <w:t>selects activity in the list.</w:t>
+            </w:r>
+          </w:p>
+          <w:p>
+            <w:pPr>
+              <w:numPr>
+                <w:ilvl w:val="0"/>
+                <w:numId w:val="48"/>
+              </w:numPr>
+              <w:contextualSpacing/>
+              <w:jc w:val="both"/>
+            </w:pPr>
+            <w:r>
+              <w:t>System redirect user to activity detail page</w:t>
+            </w:r>
+            <w:r>
+              <w:t>.</w:t>
+            </w:r>
+          </w:p>
+          <w:p>
+            <w:pPr>
+              <w:numPr>
+                <w:ilvl w:val="0"/>
+                <w:numId w:val="48"/>
+              </w:numPr>
+              <w:contextualSpacing/>
+              <w:jc w:val="both"/>
+            </w:pPr>
+            <w:r>
+              <w:t>User can view activity information.</w:t>
+            </w:r>
+          </w:p>
+        </w:tc>
+      </w:tr>
+      <w:tr>
+        <w:tc>
+          <w:tcPr>
+            <w:tcW w:w="2547" w:type="dxa"/>
+            <w:shd w:val="clear" w:color="auto" w:fill="D9D9D9" w:themeFill="background1" w:themeFillShade="D9"/>
+          </w:tcPr>
+          <w:p>
+            <w:pPr>
+              <w:jc w:val="both"/>
+              <w:rPr>
+                <w:b/>
+                <w:bCs/>
+              </w:rPr>
+            </w:pPr>
+            <w:r>
+              <w:rPr>
+                <w:b/>
+                <w:bCs/>
+              </w:rPr>
+              <w:t>Alternative flow</w:t>
+            </w:r>
+          </w:p>
+        </w:tc>
+        <w:tc>
+          <w:tcPr>
+            <w:tcW w:w="6803" w:type="dxa"/>
+          </w:tcPr>
+          <w:p>
+            <w:pPr>
+              <w:jc w:val="both"/>
+            </w:pPr>
+          </w:p>
+        </w:tc>
+      </w:tr>
+      <w:tr>
+        <w:trPr>
+          <w:trHeight w:val="70"/>
+        </w:trPr>
+        <w:tc>
+          <w:tcPr>
+            <w:tcW w:w="2547" w:type="dxa"/>
+            <w:shd w:val="clear" w:color="auto" w:fill="D9D9D9" w:themeFill="background1" w:themeFillShade="D9"/>
+          </w:tcPr>
+          <w:p>
+            <w:pPr>
+              <w:jc w:val="both"/>
+              <w:rPr>
+                <w:b/>
+                <w:bCs/>
+              </w:rPr>
+            </w:pPr>
+            <w:r>
+              <w:rPr>
+                <w:b/>
+                <w:bCs/>
+              </w:rPr>
+              <w:t>Exception</w:t>
+            </w:r>
+          </w:p>
+        </w:tc>
+        <w:tc>
+          <w:tcPr>
+            <w:tcW w:w="6803" w:type="dxa"/>
+          </w:tcPr>
+          <w:p>
+            <w:pPr>
+              <w:jc w:val="both"/>
+            </w:pPr>
+          </w:p>
+        </w:tc>
+      </w:tr>
+    </w:tbl>
     <w:p>
       <w:r>
         <w:rPr>
@@ -2801,7 +3982,6 @@
           <w:bCs/>
           <w:szCs w:val="22"/>
         </w:rPr>
-        <w:lastRenderedPageBreak/>
         <w:t xml:space="preserve">URS06: Users can view the Dharma Question and answer in the Q&amp;A page. </w:t>
       </w:r>
     </w:p>
@@ -3006,14 +4186,7 @@
                 <w:rFonts w:ascii="Calibri" w:eastAsia="Calibri" w:hAnsi="Calibri" w:cs="Calibri"/>
                 <w:szCs w:val="22"/>
               </w:rPr>
-              <w:t>in the Q&amp;A page</w:t>
-            </w:r>
-            <w:r>
-              <w:rPr>
-                <w:rFonts w:ascii="Calibri" w:eastAsia="Calibri" w:hAnsi="Calibri" w:cs="Calibri"/>
-                <w:szCs w:val="22"/>
-              </w:rPr>
-              <w:t>.</w:t>
+              <w:t>in the Q&amp;A page.</w:t>
             </w:r>
           </w:p>
         </w:tc>
@@ -3457,21 +4630,7 @@
                 <w:rFonts w:eastAsia="Times New Roman" w:cs="Segoe UI"/>
                 <w:szCs w:val="22"/>
               </w:rPr>
-              <w:t>Users click “</w:t>
-            </w:r>
-            <w:r>
-              <w:rPr>
-                <w:rFonts w:eastAsia="Times New Roman" w:cs="Segoe UI"/>
-                <w:szCs w:val="22"/>
-              </w:rPr>
-              <w:t>Q&amp;A</w:t>
-            </w:r>
-            <w:r>
-              <w:rPr>
-                <w:rFonts w:eastAsia="Times New Roman" w:cs="Segoe UI"/>
-                <w:szCs w:val="22"/>
-              </w:rPr>
-              <w:t>” on the menu bar.</w:t>
+              <w:t>Users click “Q&amp;A” on the menu bar.</w:t>
             </w:r>
           </w:p>
           <w:p>
@@ -3495,21 +4654,7 @@
                 <w:rFonts w:ascii="Calibri" w:eastAsia="Calibri" w:hAnsi="Calibri" w:cs="Calibri"/>
                 <w:szCs w:val="22"/>
               </w:rPr>
-              <w:t>System shall provide</w:t>
-            </w:r>
-            <w:r>
-              <w:rPr>
-                <w:rFonts w:ascii="Calibri" w:eastAsia="Calibri" w:hAnsi="Calibri" w:cs="Calibri"/>
-                <w:szCs w:val="22"/>
-              </w:rPr>
-              <w:t xml:space="preserve"> the user interface to display </w:t>
-            </w:r>
-            <w:r>
-              <w:rPr>
-                <w:rFonts w:ascii="Calibri" w:eastAsia="Calibri" w:hAnsi="Calibri" w:cs="Calibri"/>
-                <w:szCs w:val="22"/>
-              </w:rPr>
-              <w:t>Q&amp;A page which contain the menu bar and all Dharma questions with answers.</w:t>
+              <w:t>System shall provide the user interface to display Q&amp;A page which contain the menu bar and all Dharma questions with answers.</w:t>
             </w:r>
           </w:p>
           <w:p>
@@ -3713,31 +4858,390 @@
         <w:t xml:space="preserve">URS07: Users can view the temple’s history in the history page. </w:t>
       </w:r>
     </w:p>
+    <w:tbl>
+      <w:tblPr>
+        <w:tblStyle w:val="a5"/>
+        <w:tblW w:w="0" w:type="auto"/>
+        <w:tblLook w:val="04A0" w:firstRow="1" w:lastRow="0" w:firstColumn="1" w:lastColumn="0" w:noHBand="0" w:noVBand="1"/>
+      </w:tblPr>
+      <w:tblGrid>
+        <w:gridCol w:w="2526"/>
+        <w:gridCol w:w="6716"/>
+      </w:tblGrid>
+      <w:tr>
+        <w:tc>
+          <w:tcPr>
+            <w:tcW w:w="2547" w:type="dxa"/>
+            <w:shd w:val="clear" w:color="auto" w:fill="D9D9D9" w:themeFill="background1" w:themeFillShade="D9"/>
+          </w:tcPr>
+          <w:p>
+            <w:pPr>
+              <w:jc w:val="both"/>
+              <w:rPr>
+                <w:b/>
+                <w:bCs/>
+              </w:rPr>
+            </w:pPr>
+            <w:r>
+              <w:rPr>
+                <w:b/>
+                <w:bCs/>
+              </w:rPr>
+              <w:t>Use case ID</w:t>
+            </w:r>
+          </w:p>
+        </w:tc>
+        <w:tc>
+          <w:tcPr>
+            <w:tcW w:w="6803" w:type="dxa"/>
+          </w:tcPr>
+          <w:p>
+            <w:pPr>
+              <w:jc w:val="both"/>
+            </w:pPr>
+            <w:r>
+              <w:t>UC0</w:t>
+            </w:r>
+            <w:r>
+              <w:t>7</w:t>
+            </w:r>
+          </w:p>
+        </w:tc>
+      </w:tr>
+      <w:tr>
+        <w:tc>
+          <w:tcPr>
+            <w:tcW w:w="2547" w:type="dxa"/>
+            <w:shd w:val="clear" w:color="auto" w:fill="D9D9D9" w:themeFill="background1" w:themeFillShade="D9"/>
+          </w:tcPr>
+          <w:p>
+            <w:pPr>
+              <w:jc w:val="both"/>
+              <w:rPr>
+                <w:b/>
+                <w:bCs/>
+              </w:rPr>
+            </w:pPr>
+            <w:r>
+              <w:rPr>
+                <w:b/>
+                <w:bCs/>
+              </w:rPr>
+              <w:t>Use case name</w:t>
+            </w:r>
+          </w:p>
+        </w:tc>
+        <w:tc>
+          <w:tcPr>
+            <w:tcW w:w="6803" w:type="dxa"/>
+          </w:tcPr>
+          <w:p>
+            <w:pPr>
+              <w:jc w:val="both"/>
+            </w:pPr>
+            <w:r>
+              <w:t>View temple history architecture</w:t>
+            </w:r>
+          </w:p>
+        </w:tc>
+      </w:tr>
+      <w:tr>
+        <w:tc>
+          <w:tcPr>
+            <w:tcW w:w="2547" w:type="dxa"/>
+            <w:shd w:val="clear" w:color="auto" w:fill="D9D9D9" w:themeFill="background1" w:themeFillShade="D9"/>
+          </w:tcPr>
+          <w:p>
+            <w:pPr>
+              <w:jc w:val="both"/>
+              <w:rPr>
+                <w:b/>
+                <w:bCs/>
+              </w:rPr>
+            </w:pPr>
+            <w:r>
+              <w:rPr>
+                <w:b/>
+                <w:bCs/>
+              </w:rPr>
+              <w:t>Description</w:t>
+            </w:r>
+          </w:p>
+        </w:tc>
+        <w:tc>
+          <w:tcPr>
+            <w:tcW w:w="6803" w:type="dxa"/>
+          </w:tcPr>
+          <w:p>
+            <w:pPr>
+              <w:jc w:val="both"/>
+            </w:pPr>
+            <w:r>
+              <w:t>User view temple history</w:t>
+            </w:r>
+          </w:p>
+        </w:tc>
+      </w:tr>
+      <w:tr>
+        <w:tc>
+          <w:tcPr>
+            <w:tcW w:w="2547" w:type="dxa"/>
+            <w:shd w:val="clear" w:color="auto" w:fill="D9D9D9" w:themeFill="background1" w:themeFillShade="D9"/>
+          </w:tcPr>
+          <w:p>
+            <w:pPr>
+              <w:jc w:val="both"/>
+              <w:rPr>
+                <w:b/>
+                <w:bCs/>
+              </w:rPr>
+            </w:pPr>
+            <w:r>
+              <w:rPr>
+                <w:b/>
+                <w:bCs/>
+              </w:rPr>
+              <w:t>Actor(s)</w:t>
+            </w:r>
+          </w:p>
+        </w:tc>
+        <w:tc>
+          <w:tcPr>
+            <w:tcW w:w="6803" w:type="dxa"/>
+          </w:tcPr>
+          <w:p>
+            <w:pPr>
+              <w:jc w:val="both"/>
+            </w:pPr>
+            <w:r>
+              <w:t>user</w:t>
+            </w:r>
+          </w:p>
+        </w:tc>
+      </w:tr>
+      <w:tr>
+        <w:tc>
+          <w:tcPr>
+            <w:tcW w:w="2547" w:type="dxa"/>
+            <w:shd w:val="clear" w:color="auto" w:fill="D9D9D9" w:themeFill="background1" w:themeFillShade="D9"/>
+          </w:tcPr>
+          <w:p>
+            <w:pPr>
+              <w:jc w:val="both"/>
+              <w:rPr>
+                <w:b/>
+                <w:bCs/>
+              </w:rPr>
+            </w:pPr>
+            <w:r>
+              <w:rPr>
+                <w:b/>
+                <w:bCs/>
+              </w:rPr>
+              <w:t>Precondition</w:t>
+            </w:r>
+          </w:p>
+        </w:tc>
+        <w:tc>
+          <w:tcPr>
+            <w:tcW w:w="6803" w:type="dxa"/>
+          </w:tcPr>
+          <w:p>
+            <w:pPr>
+              <w:jc w:val="both"/>
+            </w:pPr>
+            <w:r>
+              <w:t>-</w:t>
+            </w:r>
+          </w:p>
+        </w:tc>
+      </w:tr>
+      <w:tr>
+        <w:tc>
+          <w:tcPr>
+            <w:tcW w:w="2547" w:type="dxa"/>
+            <w:shd w:val="clear" w:color="auto" w:fill="D9D9D9" w:themeFill="background1" w:themeFillShade="D9"/>
+          </w:tcPr>
+          <w:p>
+            <w:pPr>
+              <w:jc w:val="both"/>
+              <w:rPr>
+                <w:b/>
+                <w:bCs/>
+              </w:rPr>
+            </w:pPr>
+            <w:r>
+              <w:rPr>
+                <w:b/>
+                <w:bCs/>
+              </w:rPr>
+              <w:t>Post condition</w:t>
+            </w:r>
+          </w:p>
+        </w:tc>
+        <w:tc>
+          <w:tcPr>
+            <w:tcW w:w="6803" w:type="dxa"/>
+          </w:tcPr>
+          <w:p>
+            <w:pPr>
+              <w:jc w:val="both"/>
+            </w:pPr>
+            <w:r>
+              <w:t>User get information about temple history</w:t>
+            </w:r>
+          </w:p>
+        </w:tc>
+      </w:tr>
+      <w:tr>
+        <w:tc>
+          <w:tcPr>
+            <w:tcW w:w="2547" w:type="dxa"/>
+            <w:shd w:val="clear" w:color="auto" w:fill="D9D9D9" w:themeFill="background1" w:themeFillShade="D9"/>
+          </w:tcPr>
+          <w:p>
+            <w:pPr>
+              <w:jc w:val="both"/>
+              <w:rPr>
+                <w:b/>
+                <w:bCs/>
+              </w:rPr>
+            </w:pPr>
+            <w:r>
+              <w:rPr>
+                <w:b/>
+                <w:bCs/>
+              </w:rPr>
+              <w:t xml:space="preserve">Normal flow </w:t>
+            </w:r>
+          </w:p>
+        </w:tc>
+        <w:tc>
+          <w:tcPr>
+            <w:tcW w:w="6803" w:type="dxa"/>
+          </w:tcPr>
+          <w:p>
+            <w:pPr>
+              <w:numPr>
+                <w:ilvl w:val="0"/>
+                <w:numId w:val="49"/>
+              </w:numPr>
+              <w:contextualSpacing/>
+              <w:jc w:val="both"/>
+            </w:pPr>
+            <w:proofErr w:type="gramStart"/>
+            <w:r>
+              <w:t>User enter</w:t>
+            </w:r>
+            <w:proofErr w:type="gramEnd"/>
+            <w:r>
+              <w:t xml:space="preserve"> to the website.</w:t>
+            </w:r>
+          </w:p>
+          <w:p>
+            <w:pPr>
+              <w:numPr>
+                <w:ilvl w:val="0"/>
+                <w:numId w:val="49"/>
+              </w:numPr>
+              <w:contextualSpacing/>
+              <w:jc w:val="both"/>
+            </w:pPr>
+            <w:r>
+              <w:t>User click temple history</w:t>
+            </w:r>
+          </w:p>
+          <w:p>
+            <w:pPr>
+              <w:numPr>
+                <w:ilvl w:val="0"/>
+                <w:numId w:val="49"/>
+              </w:numPr>
+              <w:contextualSpacing/>
+              <w:jc w:val="both"/>
+            </w:pPr>
+            <w:r>
+              <w:t>Browser redirect to temple history page.</w:t>
+            </w:r>
+          </w:p>
+        </w:tc>
+      </w:tr>
+      <w:tr>
+        <w:tc>
+          <w:tcPr>
+            <w:tcW w:w="2547" w:type="dxa"/>
+            <w:shd w:val="clear" w:color="auto" w:fill="D9D9D9" w:themeFill="background1" w:themeFillShade="D9"/>
+          </w:tcPr>
+          <w:p>
+            <w:pPr>
+              <w:jc w:val="both"/>
+              <w:rPr>
+                <w:b/>
+                <w:bCs/>
+              </w:rPr>
+            </w:pPr>
+            <w:r>
+              <w:rPr>
+                <w:b/>
+                <w:bCs/>
+              </w:rPr>
+              <w:t>Alternative flow</w:t>
+            </w:r>
+          </w:p>
+        </w:tc>
+        <w:tc>
+          <w:tcPr>
+            <w:tcW w:w="6803" w:type="dxa"/>
+          </w:tcPr>
+          <w:p>
+            <w:pPr>
+              <w:jc w:val="both"/>
+            </w:pPr>
+          </w:p>
+        </w:tc>
+      </w:tr>
+      <w:tr>
+        <w:trPr>
+          <w:trHeight w:val="70"/>
+        </w:trPr>
+        <w:tc>
+          <w:tcPr>
+            <w:tcW w:w="2547" w:type="dxa"/>
+            <w:shd w:val="clear" w:color="auto" w:fill="D9D9D9" w:themeFill="background1" w:themeFillShade="D9"/>
+          </w:tcPr>
+          <w:p>
+            <w:pPr>
+              <w:jc w:val="both"/>
+              <w:rPr>
+                <w:b/>
+                <w:bCs/>
+              </w:rPr>
+            </w:pPr>
+            <w:r>
+              <w:rPr>
+                <w:b/>
+                <w:bCs/>
+              </w:rPr>
+              <w:t>Exception</w:t>
+            </w:r>
+          </w:p>
+        </w:tc>
+        <w:tc>
+          <w:tcPr>
+            <w:tcW w:w="6803" w:type="dxa"/>
+          </w:tcPr>
+          <w:p>
+            <w:pPr>
+              <w:jc w:val="both"/>
+            </w:pPr>
+          </w:p>
+        </w:tc>
+      </w:tr>
+    </w:tbl>
     <w:p>
-      <w:r>
-        <w:rPr>
-          <w:rFonts w:ascii="Calibri" w:eastAsia="Calibri" w:hAnsi="Calibri" w:cs="Calibri"/>
-          <w:szCs w:val="22"/>
-        </w:rPr>
-        <w:t xml:space="preserve">SRS : System shall provide the user interface to display the history page </w:t>
-      </w:r>
-      <w:r>
-        <w:rPr>
-          <w:rFonts w:ascii="Calibri" w:eastAsia="Calibri" w:hAnsi="Calibri" w:cs="Calibri"/>
-          <w:color w:val="C45911" w:themeColor="accent2" w:themeShade="BF"/>
-          <w:szCs w:val="22"/>
-        </w:rPr>
-        <w:t>which contain the</w:t>
-      </w:r>
-      <w:r>
-        <w:rPr>
-          <w:rFonts w:ascii="Calibri" w:eastAsia="Calibri" w:hAnsi="Calibri" w:cs="Calibri"/>
-          <w:szCs w:val="22"/>
-        </w:rPr>
-        <w:t xml:space="preserve"> menu bar and temple's history information. </w:t>
-      </w:r>
+      <w:bookmarkStart w:id="0" w:name="_GoBack"/>
+      <w:bookmarkEnd w:id="0"/>
     </w:p>
-    <w:p/>
     <w:p>
       <w:pPr>
         <w:rPr>
@@ -4033,14 +5537,30 @@
                 <w:rFonts w:ascii="Calibri" w:eastAsia="Calibri" w:hAnsi="Calibri" w:cs="Calibri"/>
                 <w:szCs w:val="22"/>
               </w:rPr>
-              <w:t xml:space="preserve"> the gallery page.</w:t>
-            </w:r>
+              <w:t xml:space="preserve"> the gallery page</w:t>
+            </w:r>
+            <w:proofErr w:type="gramStart"/>
             <w:r>
               <w:rPr>
                 <w:rFonts w:ascii="Calibri" w:eastAsia="Calibri" w:hAnsi="Calibri" w:cs="Calibri"/>
                 <w:szCs w:val="22"/>
               </w:rPr>
-              <w:t xml:space="preserve">. </w:t>
+              <w:t>.</w:t>
+            </w:r>
+            <w:r>
+              <w:rPr>
+                <w:rFonts w:ascii="Calibri" w:eastAsia="Calibri" w:hAnsi="Calibri" w:cs="Calibri"/>
+                <w:szCs w:val="22"/>
+              </w:rPr>
+              <w:t>.</w:t>
+            </w:r>
+            <w:proofErr w:type="gramEnd"/>
+            <w:r>
+              <w:rPr>
+                <w:rFonts w:ascii="Calibri" w:eastAsia="Calibri" w:hAnsi="Calibri" w:cs="Calibri"/>
+                <w:szCs w:val="22"/>
+              </w:rPr>
+              <w:t xml:space="preserve"> </w:t>
             </w:r>
             <w:r>
               <w:rPr>
@@ -4466,21 +5986,7 @@
                 <w:rFonts w:ascii="Calibri" w:eastAsia="Calibri" w:hAnsi="Calibri" w:cs="Calibri"/>
                 <w:szCs w:val="22"/>
               </w:rPr>
-              <w:t xml:space="preserve">System shall provide user interface to </w:t>
-            </w:r>
-            <w:r>
-              <w:rPr>
-                <w:rFonts w:ascii="Calibri" w:eastAsia="Calibri" w:hAnsi="Calibri" w:cs="Calibri"/>
-                <w:szCs w:val="22"/>
-              </w:rPr>
-              <w:t>display all pictures of the cho</w:t>
-            </w:r>
-            <w:r>
-              <w:rPr>
-                <w:rFonts w:ascii="Calibri" w:eastAsia="Calibri" w:hAnsi="Calibri" w:cs="Calibri"/>
-                <w:szCs w:val="22"/>
-              </w:rPr>
-              <w:t>sen album.</w:t>
+              <w:t>System shall provide user interface to display all pictures of the chosen album.</w:t>
             </w:r>
             <w:r>
               <w:rPr>
@@ -5126,21 +6632,7 @@
                 <w:rFonts w:eastAsia="Times New Roman" w:cs="Segoe UI"/>
                 <w:szCs w:val="22"/>
               </w:rPr>
-              <w:t xml:space="preserve">Users </w:t>
-            </w:r>
-            <w:r>
-              <w:rPr>
-                <w:rFonts w:eastAsia="Times New Roman" w:cs="Segoe UI"/>
-                <w:szCs w:val="22"/>
-              </w:rPr>
-              <w:t>chosen album</w:t>
-            </w:r>
-            <w:r>
-              <w:rPr>
-                <w:rFonts w:eastAsia="Times New Roman" w:cs="Segoe UI"/>
-                <w:szCs w:val="22"/>
-              </w:rPr>
-              <w:t>.</w:t>
+              <w:t>Users chosen album.</w:t>
             </w:r>
           </w:p>
         </w:tc>
@@ -5265,7 +6757,6 @@
                 <w:bCs/>
                 <w:szCs w:val="22"/>
               </w:rPr>
-              <w:lastRenderedPageBreak/>
               <w:t>Normal flow </w:t>
             </w:r>
             <w:r>
@@ -5366,8 +6857,6 @@
               </w:rPr>
               <w:t>sen picture in the album.</w:t>
             </w:r>
-            <w:bookmarkStart w:id="0" w:name="_GoBack"/>
-            <w:bookmarkEnd w:id="0"/>
           </w:p>
           <w:p>
             <w:pPr>
@@ -5564,12 +7053,21 @@
       </w:r>
     </w:p>
     <w:p>
+      <w:proofErr w:type="gramStart"/>
       <w:r>
         <w:rPr>
           <w:rFonts w:ascii="Calibri" w:eastAsia="Calibri" w:hAnsi="Calibri" w:cs="Calibri"/>
           <w:szCs w:val="22"/>
         </w:rPr>
-        <w:t xml:space="preserve">SRS : System shall provide the user interface to display the contact page which contain the menu bar and contact information. </w:t>
+        <w:t>SRS :</w:t>
+      </w:r>
+      <w:proofErr w:type="gramEnd"/>
+      <w:r>
+        <w:rPr>
+          <w:rFonts w:ascii="Calibri" w:eastAsia="Calibri" w:hAnsi="Calibri" w:cs="Calibri"/>
+          <w:szCs w:val="22"/>
+        </w:rPr>
+        <w:t xml:space="preserve"> System shall provide the user interface to display the contact page which contain the menu bar and contact information. </w:t>
       </w:r>
     </w:p>
     <w:p>
@@ -5593,39 +7091,76 @@
       </w:r>
     </w:p>
     <w:p>
+      <w:proofErr w:type="gramStart"/>
       <w:r>
         <w:rPr>
           <w:rFonts w:ascii="Calibri" w:eastAsia="Calibri" w:hAnsi="Calibri" w:cs="Calibri"/>
           <w:szCs w:val="22"/>
         </w:rPr>
-        <w:t>SRS : System shall provide the user interface to display the map page which contain the menu bar and map .</w:t>
+        <w:t>SRS :</w:t>
       </w:r>
-    </w:p>
-    <w:p>
+      <w:proofErr w:type="gramEnd"/>
       <w:r>
         <w:rPr>
           <w:rFonts w:ascii="Calibri" w:eastAsia="Calibri" w:hAnsi="Calibri" w:cs="Calibri"/>
           <w:szCs w:val="22"/>
         </w:rPr>
-        <w:t>SRS : System shall send the geometry information (latitude and longitude) of the user's current location to Google Maps API.</w:t>
+        <w:t xml:space="preserve"> System shall provide the user interface to display the map page which contain the menu bar and map .</w:t>
       </w:r>
     </w:p>
     <w:p>
+      <w:proofErr w:type="gramStart"/>
       <w:r>
         <w:rPr>
           <w:rFonts w:ascii="Calibri" w:eastAsia="Calibri" w:hAnsi="Calibri" w:cs="Calibri"/>
           <w:szCs w:val="22"/>
         </w:rPr>
-        <w:t>SRS : System shall receive the route information from the current position to the temple by use Google maps.</w:t>
+        <w:t>SRS :</w:t>
       </w:r>
-    </w:p>
-    <w:p>
+      <w:proofErr w:type="gramEnd"/>
       <w:r>
         <w:rPr>
           <w:rFonts w:ascii="Calibri" w:eastAsia="Calibri" w:hAnsi="Calibri" w:cs="Calibri"/>
           <w:szCs w:val="22"/>
         </w:rPr>
-        <w:t>SRS : System shall display the markers of the users’ current position and the temple on the map.</w:t>
+        <w:t xml:space="preserve"> System shall send the geometry information (latitude and longitude) of the user's current location to Google Maps API.</w:t>
+      </w:r>
+    </w:p>
+    <w:p>
+      <w:proofErr w:type="gramStart"/>
+      <w:r>
+        <w:rPr>
+          <w:rFonts w:ascii="Calibri" w:eastAsia="Calibri" w:hAnsi="Calibri" w:cs="Calibri"/>
+          <w:szCs w:val="22"/>
+        </w:rPr>
+        <w:lastRenderedPageBreak/>
+        <w:t>SRS :</w:t>
+      </w:r>
+      <w:proofErr w:type="gramEnd"/>
+      <w:r>
+        <w:rPr>
+          <w:rFonts w:ascii="Calibri" w:eastAsia="Calibri" w:hAnsi="Calibri" w:cs="Calibri"/>
+          <w:szCs w:val="22"/>
+        </w:rPr>
+        <w:t xml:space="preserve"> System shall receive the route information from the current position to the temple by use Google maps.</w:t>
+      </w:r>
+    </w:p>
+    <w:p>
+      <w:proofErr w:type="gramStart"/>
+      <w:r>
+        <w:rPr>
+          <w:rFonts w:ascii="Calibri" w:eastAsia="Calibri" w:hAnsi="Calibri" w:cs="Calibri"/>
+          <w:szCs w:val="22"/>
+        </w:rPr>
+        <w:t>SRS :</w:t>
+      </w:r>
+      <w:proofErr w:type="gramEnd"/>
+      <w:r>
+        <w:rPr>
+          <w:rFonts w:ascii="Calibri" w:eastAsia="Calibri" w:hAnsi="Calibri" w:cs="Calibri"/>
+          <w:szCs w:val="22"/>
+        </w:rPr>
+        <w:t xml:space="preserve"> System shall display the markers of the users’ current position and the temple on the map.</w:t>
       </w:r>
     </w:p>
     <w:p>
@@ -5647,12 +7182,21 @@
       </w:r>
     </w:p>
     <w:p>
+      <w:proofErr w:type="gramStart"/>
       <w:r>
         <w:rPr>
           <w:rFonts w:ascii="Calibri" w:eastAsia="Calibri" w:hAnsi="Calibri" w:cs="Calibri"/>
           <w:szCs w:val="22"/>
         </w:rPr>
-        <w:t xml:space="preserve">SRS : </w:t>
+        <w:t>SRS :</w:t>
+      </w:r>
+      <w:proofErr w:type="gramEnd"/>
+      <w:r>
+        <w:rPr>
+          <w:rFonts w:ascii="Calibri" w:eastAsia="Calibri" w:hAnsi="Calibri" w:cs="Calibri"/>
+          <w:szCs w:val="22"/>
+        </w:rPr>
+        <w:t xml:space="preserve"> </w:t>
       </w:r>
     </w:p>
     <w:p/>
@@ -5794,7 +7338,6 @@
           <w:rFonts w:ascii="Calibri" w:eastAsia="Calibri" w:hAnsi="Calibri" w:cs="Calibri"/>
           <w:szCs w:val="22"/>
         </w:rPr>
-        <w:lastRenderedPageBreak/>
         <w:t xml:space="preserve"> </w:t>
       </w:r>
       <w:r>
@@ -5945,6 +7488,7 @@
           <w:rFonts w:ascii="Calibri" w:eastAsia="Calibri" w:hAnsi="Calibri" w:cs="Calibri"/>
           <w:szCs w:val="22"/>
         </w:rPr>
+        <w:lastRenderedPageBreak/>
         <w:t xml:space="preserve">URS20: Admins can edit the temple’s activities in the update activities page. </w:t>
       </w:r>
     </w:p>
@@ -6098,7 +7642,6 @@
           <w:rFonts w:ascii="Calibri" w:eastAsia="Calibri" w:hAnsi="Calibri" w:cs="Calibri"/>
           <w:szCs w:val="22"/>
         </w:rPr>
-        <w:lastRenderedPageBreak/>
         <w:t xml:space="preserve"> </w:t>
       </w:r>
     </w:p>
@@ -7787,6 +9330,95 @@
     </w:lvl>
   </w:abstractNum>
   <w:abstractNum w:abstractNumId="18">
+    <w:nsid w:val="3B253D6F"/>
+    <w:multiLevelType w:val="hybridMultilevel"/>
+    <w:tmpl w:val="5F780E54"/>
+    <w:lvl w:ilvl="0" w:tplc="0409000F">
+      <w:start w:val="1"/>
+      <w:numFmt w:val="decimal"/>
+      <w:lvlText w:val="%1."/>
+      <w:lvlJc w:val="left"/>
+      <w:pPr>
+        <w:ind w:left="720" w:hanging="360"/>
+      </w:pPr>
+      <w:rPr>
+        <w:rFonts w:hint="default"/>
+      </w:rPr>
+    </w:lvl>
+    <w:lvl w:ilvl="1" w:tplc="04090019" w:tentative="1">
+      <w:start w:val="1"/>
+      <w:numFmt w:val="lowerLetter"/>
+      <w:lvlText w:val="%2."/>
+      <w:lvlJc w:val="left"/>
+      <w:pPr>
+        <w:ind w:left="1440" w:hanging="360"/>
+      </w:pPr>
+    </w:lvl>
+    <w:lvl w:ilvl="2" w:tplc="0409001B" w:tentative="1">
+      <w:start w:val="1"/>
+      <w:numFmt w:val="lowerRoman"/>
+      <w:lvlText w:val="%3."/>
+      <w:lvlJc w:val="right"/>
+      <w:pPr>
+        <w:ind w:left="2160" w:hanging="180"/>
+      </w:pPr>
+    </w:lvl>
+    <w:lvl w:ilvl="3" w:tplc="0409000F" w:tentative="1">
+      <w:start w:val="1"/>
+      <w:numFmt w:val="decimal"/>
+      <w:lvlText w:val="%4."/>
+      <w:lvlJc w:val="left"/>
+      <w:pPr>
+        <w:ind w:left="2880" w:hanging="360"/>
+      </w:pPr>
+    </w:lvl>
+    <w:lvl w:ilvl="4" w:tplc="04090019" w:tentative="1">
+      <w:start w:val="1"/>
+      <w:numFmt w:val="lowerLetter"/>
+      <w:lvlText w:val="%5."/>
+      <w:lvlJc w:val="left"/>
+      <w:pPr>
+        <w:ind w:left="3600" w:hanging="360"/>
+      </w:pPr>
+    </w:lvl>
+    <w:lvl w:ilvl="5" w:tplc="0409001B" w:tentative="1">
+      <w:start w:val="1"/>
+      <w:numFmt w:val="lowerRoman"/>
+      <w:lvlText w:val="%6."/>
+      <w:lvlJc w:val="right"/>
+      <w:pPr>
+        <w:ind w:left="4320" w:hanging="180"/>
+      </w:pPr>
+    </w:lvl>
+    <w:lvl w:ilvl="6" w:tplc="0409000F" w:tentative="1">
+      <w:start w:val="1"/>
+      <w:numFmt w:val="decimal"/>
+      <w:lvlText w:val="%7."/>
+      <w:lvlJc w:val="left"/>
+      <w:pPr>
+        <w:ind w:left="5040" w:hanging="360"/>
+      </w:pPr>
+    </w:lvl>
+    <w:lvl w:ilvl="7" w:tplc="04090019" w:tentative="1">
+      <w:start w:val="1"/>
+      <w:numFmt w:val="lowerLetter"/>
+      <w:lvlText w:val="%8."/>
+      <w:lvlJc w:val="left"/>
+      <w:pPr>
+        <w:ind w:left="5760" w:hanging="360"/>
+      </w:pPr>
+    </w:lvl>
+    <w:lvl w:ilvl="8" w:tplc="0409001B" w:tentative="1">
+      <w:start w:val="1"/>
+      <w:numFmt w:val="lowerRoman"/>
+      <w:lvlText w:val="%9."/>
+      <w:lvlJc w:val="right"/>
+      <w:pPr>
+        <w:ind w:left="6480" w:hanging="180"/>
+      </w:pPr>
+    </w:lvl>
+  </w:abstractNum>
+  <w:abstractNum w:abstractNumId="19">
     <w:nsid w:val="3CF54E4E"/>
     <w:multiLevelType w:val="hybridMultilevel"/>
     <w:tmpl w:val="78B086B4"/>
@@ -7876,7 +9508,7 @@
       </w:pPr>
     </w:lvl>
   </w:abstractNum>
-  <w:abstractNum w:abstractNumId="19">
+  <w:abstractNum w:abstractNumId="20">
     <w:nsid w:val="3EEE7F73"/>
     <w:multiLevelType w:val="hybridMultilevel"/>
     <w:tmpl w:val="1B1A0B78"/>
@@ -7966,7 +9598,7 @@
       </w:pPr>
     </w:lvl>
   </w:abstractNum>
-  <w:abstractNum w:abstractNumId="20">
+  <w:abstractNum w:abstractNumId="21">
     <w:nsid w:val="3FF96B1D"/>
     <w:multiLevelType w:val="hybridMultilevel"/>
     <w:tmpl w:val="FA2605AA"/>
@@ -8056,7 +9688,7 @@
       </w:pPr>
     </w:lvl>
   </w:abstractNum>
-  <w:abstractNum w:abstractNumId="21">
+  <w:abstractNum w:abstractNumId="22">
     <w:nsid w:val="41D8387D"/>
     <w:multiLevelType w:val="hybridMultilevel"/>
     <w:tmpl w:val="90EC1DA2"/>
@@ -8146,7 +9778,7 @@
       </w:pPr>
     </w:lvl>
   </w:abstractNum>
-  <w:abstractNum w:abstractNumId="22">
+  <w:abstractNum w:abstractNumId="23">
     <w:nsid w:val="44A06543"/>
     <w:multiLevelType w:val="hybridMultilevel"/>
     <w:tmpl w:val="ECCC0222"/>
@@ -8236,7 +9868,7 @@
       </w:pPr>
     </w:lvl>
   </w:abstractNum>
-  <w:abstractNum w:abstractNumId="23">
+  <w:abstractNum w:abstractNumId="24">
     <w:nsid w:val="467E0187"/>
     <w:multiLevelType w:val="hybridMultilevel"/>
     <w:tmpl w:val="8482E44E"/>
@@ -8326,7 +9958,7 @@
       </w:pPr>
     </w:lvl>
   </w:abstractNum>
-  <w:abstractNum w:abstractNumId="24">
+  <w:abstractNum w:abstractNumId="25">
     <w:nsid w:val="46BF5D67"/>
     <w:multiLevelType w:val="hybridMultilevel"/>
     <w:tmpl w:val="FF10940E"/>
@@ -8416,7 +10048,7 @@
       </w:pPr>
     </w:lvl>
   </w:abstractNum>
-  <w:abstractNum w:abstractNumId="25">
+  <w:abstractNum w:abstractNumId="26">
     <w:nsid w:val="46F151D0"/>
     <w:multiLevelType w:val="hybridMultilevel"/>
     <w:tmpl w:val="C4B860A2"/>
@@ -8506,7 +10138,96 @@
       </w:pPr>
     </w:lvl>
   </w:abstractNum>
-  <w:abstractNum w:abstractNumId="26">
+  <w:abstractNum w:abstractNumId="27">
+    <w:nsid w:val="49562912"/>
+    <w:multiLevelType w:val="hybridMultilevel"/>
+    <w:tmpl w:val="5F780E54"/>
+    <w:lvl w:ilvl="0" w:tplc="0409000F">
+      <w:start w:val="1"/>
+      <w:numFmt w:val="decimal"/>
+      <w:lvlText w:val="%1."/>
+      <w:lvlJc w:val="left"/>
+      <w:pPr>
+        <w:ind w:left="720" w:hanging="360"/>
+      </w:pPr>
+      <w:rPr>
+        <w:rFonts w:hint="default"/>
+      </w:rPr>
+    </w:lvl>
+    <w:lvl w:ilvl="1" w:tplc="04090019" w:tentative="1">
+      <w:start w:val="1"/>
+      <w:numFmt w:val="lowerLetter"/>
+      <w:lvlText w:val="%2."/>
+      <w:lvlJc w:val="left"/>
+      <w:pPr>
+        <w:ind w:left="1440" w:hanging="360"/>
+      </w:pPr>
+    </w:lvl>
+    <w:lvl w:ilvl="2" w:tplc="0409001B" w:tentative="1">
+      <w:start w:val="1"/>
+      <w:numFmt w:val="lowerRoman"/>
+      <w:lvlText w:val="%3."/>
+      <w:lvlJc w:val="right"/>
+      <w:pPr>
+        <w:ind w:left="2160" w:hanging="180"/>
+      </w:pPr>
+    </w:lvl>
+    <w:lvl w:ilvl="3" w:tplc="0409000F" w:tentative="1">
+      <w:start w:val="1"/>
+      <w:numFmt w:val="decimal"/>
+      <w:lvlText w:val="%4."/>
+      <w:lvlJc w:val="left"/>
+      <w:pPr>
+        <w:ind w:left="2880" w:hanging="360"/>
+      </w:pPr>
+    </w:lvl>
+    <w:lvl w:ilvl="4" w:tplc="04090019" w:tentative="1">
+      <w:start w:val="1"/>
+      <w:numFmt w:val="lowerLetter"/>
+      <w:lvlText w:val="%5."/>
+      <w:lvlJc w:val="left"/>
+      <w:pPr>
+        <w:ind w:left="3600" w:hanging="360"/>
+      </w:pPr>
+    </w:lvl>
+    <w:lvl w:ilvl="5" w:tplc="0409001B" w:tentative="1">
+      <w:start w:val="1"/>
+      <w:numFmt w:val="lowerRoman"/>
+      <w:lvlText w:val="%6."/>
+      <w:lvlJc w:val="right"/>
+      <w:pPr>
+        <w:ind w:left="4320" w:hanging="180"/>
+      </w:pPr>
+    </w:lvl>
+    <w:lvl w:ilvl="6" w:tplc="0409000F" w:tentative="1">
+      <w:start w:val="1"/>
+      <w:numFmt w:val="decimal"/>
+      <w:lvlText w:val="%7."/>
+      <w:lvlJc w:val="left"/>
+      <w:pPr>
+        <w:ind w:left="5040" w:hanging="360"/>
+      </w:pPr>
+    </w:lvl>
+    <w:lvl w:ilvl="7" w:tplc="04090019" w:tentative="1">
+      <w:start w:val="1"/>
+      <w:numFmt w:val="lowerLetter"/>
+      <w:lvlText w:val="%8."/>
+      <w:lvlJc w:val="left"/>
+      <w:pPr>
+        <w:ind w:left="5760" w:hanging="360"/>
+      </w:pPr>
+    </w:lvl>
+    <w:lvl w:ilvl="8" w:tplc="0409001B" w:tentative="1">
+      <w:start w:val="1"/>
+      <w:numFmt w:val="lowerRoman"/>
+      <w:lvlText w:val="%9."/>
+      <w:lvlJc w:val="right"/>
+      <w:pPr>
+        <w:ind w:left="6480" w:hanging="180"/>
+      </w:pPr>
+    </w:lvl>
+  </w:abstractNum>
+  <w:abstractNum w:abstractNumId="28">
     <w:nsid w:val="497A16DC"/>
     <w:multiLevelType w:val="hybridMultilevel"/>
     <w:tmpl w:val="B2CA9A2E"/>
@@ -8596,7 +10317,7 @@
       </w:pPr>
     </w:lvl>
   </w:abstractNum>
-  <w:abstractNum w:abstractNumId="27">
+  <w:abstractNum w:abstractNumId="29">
     <w:nsid w:val="4D64318E"/>
     <w:multiLevelType w:val="hybridMultilevel"/>
     <w:tmpl w:val="9F04FFEC"/>
@@ -8686,7 +10407,7 @@
       </w:pPr>
     </w:lvl>
   </w:abstractNum>
-  <w:abstractNum w:abstractNumId="28">
+  <w:abstractNum w:abstractNumId="30">
     <w:nsid w:val="4E247A6D"/>
     <w:multiLevelType w:val="hybridMultilevel"/>
     <w:tmpl w:val="12F21532"/>
@@ -8776,7 +10497,7 @@
       </w:pPr>
     </w:lvl>
   </w:abstractNum>
-  <w:abstractNum w:abstractNumId="29">
+  <w:abstractNum w:abstractNumId="31">
     <w:nsid w:val="4E6B27BA"/>
     <w:multiLevelType w:val="hybridMultilevel"/>
     <w:tmpl w:val="FED24DAE"/>
@@ -8866,7 +10587,7 @@
       </w:pPr>
     </w:lvl>
   </w:abstractNum>
-  <w:abstractNum w:abstractNumId="30">
+  <w:abstractNum w:abstractNumId="32">
     <w:nsid w:val="4ECF1280"/>
     <w:multiLevelType w:val="hybridMultilevel"/>
     <w:tmpl w:val="BBE85C32"/>
@@ -8952,7 +10673,7 @@
       </w:pPr>
     </w:lvl>
   </w:abstractNum>
-  <w:abstractNum w:abstractNumId="31">
+  <w:abstractNum w:abstractNumId="33">
     <w:nsid w:val="507F5916"/>
     <w:multiLevelType w:val="hybridMultilevel"/>
     <w:tmpl w:val="BF628456"/>
@@ -9042,7 +10763,7 @@
       </w:pPr>
     </w:lvl>
   </w:abstractNum>
-  <w:abstractNum w:abstractNumId="32">
+  <w:abstractNum w:abstractNumId="34">
     <w:nsid w:val="52344FCE"/>
     <w:multiLevelType w:val="multilevel"/>
     <w:tmpl w:val="B852C49A"/>
@@ -9155,7 +10876,7 @@
       </w:pPr>
     </w:lvl>
   </w:abstractNum>
-  <w:abstractNum w:abstractNumId="33">
+  <w:abstractNum w:abstractNumId="35">
     <w:nsid w:val="595A0B7C"/>
     <w:multiLevelType w:val="hybridMultilevel"/>
     <w:tmpl w:val="9C061438"/>
@@ -9241,7 +10962,7 @@
       </w:pPr>
     </w:lvl>
   </w:abstractNum>
-  <w:abstractNum w:abstractNumId="34">
+  <w:abstractNum w:abstractNumId="36">
     <w:nsid w:val="5B470F3E"/>
     <w:multiLevelType w:val="hybridMultilevel"/>
     <w:tmpl w:val="76949016"/>
@@ -9331,7 +11052,7 @@
       </w:pPr>
     </w:lvl>
   </w:abstractNum>
-  <w:abstractNum w:abstractNumId="35">
+  <w:abstractNum w:abstractNumId="37">
     <w:nsid w:val="60212221"/>
     <w:multiLevelType w:val="hybridMultilevel"/>
     <w:tmpl w:val="76262A10"/>
@@ -9421,7 +11142,7 @@
       </w:pPr>
     </w:lvl>
   </w:abstractNum>
-  <w:abstractNum w:abstractNumId="36">
+  <w:abstractNum w:abstractNumId="38">
     <w:nsid w:val="63655ECA"/>
     <w:multiLevelType w:val="hybridMultilevel"/>
     <w:tmpl w:val="8646A1DA"/>
@@ -9511,7 +11232,7 @@
       </w:pPr>
     </w:lvl>
   </w:abstractNum>
-  <w:abstractNum w:abstractNumId="37">
+  <w:abstractNum w:abstractNumId="39">
     <w:nsid w:val="66C97AA4"/>
     <w:multiLevelType w:val="hybridMultilevel"/>
     <w:tmpl w:val="5044CB32"/>
@@ -9597,7 +11318,7 @@
       </w:pPr>
     </w:lvl>
   </w:abstractNum>
-  <w:abstractNum w:abstractNumId="38">
+  <w:abstractNum w:abstractNumId="40">
     <w:nsid w:val="6829339B"/>
     <w:multiLevelType w:val="hybridMultilevel"/>
     <w:tmpl w:val="76262A10"/>
@@ -9687,7 +11408,7 @@
       </w:pPr>
     </w:lvl>
   </w:abstractNum>
-  <w:abstractNum w:abstractNumId="39">
+  <w:abstractNum w:abstractNumId="41">
     <w:nsid w:val="69E67A14"/>
     <w:multiLevelType w:val="hybridMultilevel"/>
     <w:tmpl w:val="8646A1DA"/>
@@ -9777,7 +11498,7 @@
       </w:pPr>
     </w:lvl>
   </w:abstractNum>
-  <w:abstractNum w:abstractNumId="40">
+  <w:abstractNum w:abstractNumId="42">
     <w:nsid w:val="6BFA16DD"/>
     <w:multiLevelType w:val="multilevel"/>
     <w:tmpl w:val="B3AA22AC"/>
@@ -9890,7 +11611,96 @@
       </w:pPr>
     </w:lvl>
   </w:abstractNum>
-  <w:abstractNum w:abstractNumId="41">
+  <w:abstractNum w:abstractNumId="43">
+    <w:nsid w:val="6BFA30C2"/>
+    <w:multiLevelType w:val="hybridMultilevel"/>
+    <w:tmpl w:val="5F780E54"/>
+    <w:lvl w:ilvl="0" w:tplc="0409000F">
+      <w:start w:val="1"/>
+      <w:numFmt w:val="decimal"/>
+      <w:lvlText w:val="%1."/>
+      <w:lvlJc w:val="left"/>
+      <w:pPr>
+        <w:ind w:left="720" w:hanging="360"/>
+      </w:pPr>
+      <w:rPr>
+        <w:rFonts w:hint="default"/>
+      </w:rPr>
+    </w:lvl>
+    <w:lvl w:ilvl="1" w:tplc="04090019" w:tentative="1">
+      <w:start w:val="1"/>
+      <w:numFmt w:val="lowerLetter"/>
+      <w:lvlText w:val="%2."/>
+      <w:lvlJc w:val="left"/>
+      <w:pPr>
+        <w:ind w:left="1440" w:hanging="360"/>
+      </w:pPr>
+    </w:lvl>
+    <w:lvl w:ilvl="2" w:tplc="0409001B" w:tentative="1">
+      <w:start w:val="1"/>
+      <w:numFmt w:val="lowerRoman"/>
+      <w:lvlText w:val="%3."/>
+      <w:lvlJc w:val="right"/>
+      <w:pPr>
+        <w:ind w:left="2160" w:hanging="180"/>
+      </w:pPr>
+    </w:lvl>
+    <w:lvl w:ilvl="3" w:tplc="0409000F" w:tentative="1">
+      <w:start w:val="1"/>
+      <w:numFmt w:val="decimal"/>
+      <w:lvlText w:val="%4."/>
+      <w:lvlJc w:val="left"/>
+      <w:pPr>
+        <w:ind w:left="2880" w:hanging="360"/>
+      </w:pPr>
+    </w:lvl>
+    <w:lvl w:ilvl="4" w:tplc="04090019" w:tentative="1">
+      <w:start w:val="1"/>
+      <w:numFmt w:val="lowerLetter"/>
+      <w:lvlText w:val="%5."/>
+      <w:lvlJc w:val="left"/>
+      <w:pPr>
+        <w:ind w:left="3600" w:hanging="360"/>
+      </w:pPr>
+    </w:lvl>
+    <w:lvl w:ilvl="5" w:tplc="0409001B" w:tentative="1">
+      <w:start w:val="1"/>
+      <w:numFmt w:val="lowerRoman"/>
+      <w:lvlText w:val="%6."/>
+      <w:lvlJc w:val="right"/>
+      <w:pPr>
+        <w:ind w:left="4320" w:hanging="180"/>
+      </w:pPr>
+    </w:lvl>
+    <w:lvl w:ilvl="6" w:tplc="0409000F" w:tentative="1">
+      <w:start w:val="1"/>
+      <w:numFmt w:val="decimal"/>
+      <w:lvlText w:val="%7."/>
+      <w:lvlJc w:val="left"/>
+      <w:pPr>
+        <w:ind w:left="5040" w:hanging="360"/>
+      </w:pPr>
+    </w:lvl>
+    <w:lvl w:ilvl="7" w:tplc="04090019" w:tentative="1">
+      <w:start w:val="1"/>
+      <w:numFmt w:val="lowerLetter"/>
+      <w:lvlText w:val="%8."/>
+      <w:lvlJc w:val="left"/>
+      <w:pPr>
+        <w:ind w:left="5760" w:hanging="360"/>
+      </w:pPr>
+    </w:lvl>
+    <w:lvl w:ilvl="8" w:tplc="0409001B" w:tentative="1">
+      <w:start w:val="1"/>
+      <w:numFmt w:val="lowerRoman"/>
+      <w:lvlText w:val="%9."/>
+      <w:lvlJc w:val="right"/>
+      <w:pPr>
+        <w:ind w:left="6480" w:hanging="180"/>
+      </w:pPr>
+    </w:lvl>
+  </w:abstractNum>
+  <w:abstractNum w:abstractNumId="44">
     <w:nsid w:val="736D79C8"/>
     <w:multiLevelType w:val="hybridMultilevel"/>
     <w:tmpl w:val="76949016"/>
@@ -9980,7 +11790,7 @@
       </w:pPr>
     </w:lvl>
   </w:abstractNum>
-  <w:abstractNum w:abstractNumId="42">
+  <w:abstractNum w:abstractNumId="45">
     <w:nsid w:val="73B657B5"/>
     <w:multiLevelType w:val="hybridMultilevel"/>
     <w:tmpl w:val="12F21532"/>
@@ -10070,7 +11880,7 @@
       </w:pPr>
     </w:lvl>
   </w:abstractNum>
-  <w:abstractNum w:abstractNumId="43">
+  <w:abstractNum w:abstractNumId="46">
     <w:nsid w:val="74B64363"/>
     <w:multiLevelType w:val="multilevel"/>
     <w:tmpl w:val="CD4A3F52"/>
@@ -10183,7 +11993,96 @@
       </w:pPr>
     </w:lvl>
   </w:abstractNum>
-  <w:abstractNum w:abstractNumId="44">
+  <w:abstractNum w:abstractNumId="47">
+    <w:nsid w:val="7CB57526"/>
+    <w:multiLevelType w:val="hybridMultilevel"/>
+    <w:tmpl w:val="5F780E54"/>
+    <w:lvl w:ilvl="0" w:tplc="0409000F">
+      <w:start w:val="1"/>
+      <w:numFmt w:val="decimal"/>
+      <w:lvlText w:val="%1."/>
+      <w:lvlJc w:val="left"/>
+      <w:pPr>
+        <w:ind w:left="720" w:hanging="360"/>
+      </w:pPr>
+      <w:rPr>
+        <w:rFonts w:hint="default"/>
+      </w:rPr>
+    </w:lvl>
+    <w:lvl w:ilvl="1" w:tplc="04090019" w:tentative="1">
+      <w:start w:val="1"/>
+      <w:numFmt w:val="lowerLetter"/>
+      <w:lvlText w:val="%2."/>
+      <w:lvlJc w:val="left"/>
+      <w:pPr>
+        <w:ind w:left="1440" w:hanging="360"/>
+      </w:pPr>
+    </w:lvl>
+    <w:lvl w:ilvl="2" w:tplc="0409001B" w:tentative="1">
+      <w:start w:val="1"/>
+      <w:numFmt w:val="lowerRoman"/>
+      <w:lvlText w:val="%3."/>
+      <w:lvlJc w:val="right"/>
+      <w:pPr>
+        <w:ind w:left="2160" w:hanging="180"/>
+      </w:pPr>
+    </w:lvl>
+    <w:lvl w:ilvl="3" w:tplc="0409000F" w:tentative="1">
+      <w:start w:val="1"/>
+      <w:numFmt w:val="decimal"/>
+      <w:lvlText w:val="%4."/>
+      <w:lvlJc w:val="left"/>
+      <w:pPr>
+        <w:ind w:left="2880" w:hanging="360"/>
+      </w:pPr>
+    </w:lvl>
+    <w:lvl w:ilvl="4" w:tplc="04090019" w:tentative="1">
+      <w:start w:val="1"/>
+      <w:numFmt w:val="lowerLetter"/>
+      <w:lvlText w:val="%5."/>
+      <w:lvlJc w:val="left"/>
+      <w:pPr>
+        <w:ind w:left="3600" w:hanging="360"/>
+      </w:pPr>
+    </w:lvl>
+    <w:lvl w:ilvl="5" w:tplc="0409001B" w:tentative="1">
+      <w:start w:val="1"/>
+      <w:numFmt w:val="lowerRoman"/>
+      <w:lvlText w:val="%6."/>
+      <w:lvlJc w:val="right"/>
+      <w:pPr>
+        <w:ind w:left="4320" w:hanging="180"/>
+      </w:pPr>
+    </w:lvl>
+    <w:lvl w:ilvl="6" w:tplc="0409000F" w:tentative="1">
+      <w:start w:val="1"/>
+      <w:numFmt w:val="decimal"/>
+      <w:lvlText w:val="%7."/>
+      <w:lvlJc w:val="left"/>
+      <w:pPr>
+        <w:ind w:left="5040" w:hanging="360"/>
+      </w:pPr>
+    </w:lvl>
+    <w:lvl w:ilvl="7" w:tplc="04090019" w:tentative="1">
+      <w:start w:val="1"/>
+      <w:numFmt w:val="lowerLetter"/>
+      <w:lvlText w:val="%8."/>
+      <w:lvlJc w:val="left"/>
+      <w:pPr>
+        <w:ind w:left="5760" w:hanging="360"/>
+      </w:pPr>
+    </w:lvl>
+    <w:lvl w:ilvl="8" w:tplc="0409001B" w:tentative="1">
+      <w:start w:val="1"/>
+      <w:numFmt w:val="lowerRoman"/>
+      <w:lvlText w:val="%9."/>
+      <w:lvlJc w:val="right"/>
+      <w:pPr>
+        <w:ind w:left="6480" w:hanging="180"/>
+      </w:pPr>
+    </w:lvl>
+  </w:abstractNum>
+  <w:abstractNum w:abstractNumId="48">
     <w:nsid w:val="7E2D534C"/>
     <w:multiLevelType w:val="hybridMultilevel"/>
     <w:tmpl w:val="8646A1DA"/>
@@ -10274,19 +12173,19 @@
     </w:lvl>
   </w:abstractNum>
   <w:num w:numId="1">
-    <w:abstractNumId w:val="43"/>
+    <w:abstractNumId w:val="46"/>
   </w:num>
   <w:num w:numId="2">
-    <w:abstractNumId w:val="32"/>
+    <w:abstractNumId w:val="34"/>
   </w:num>
   <w:num w:numId="3">
-    <w:abstractNumId w:val="40"/>
+    <w:abstractNumId w:val="42"/>
   </w:num>
   <w:num w:numId="4">
     <w:abstractNumId w:val="4"/>
   </w:num>
   <w:num w:numId="5">
-    <w:abstractNumId w:val="30"/>
+    <w:abstractNumId w:val="32"/>
   </w:num>
   <w:num w:numId="6">
     <w:abstractNumId w:val="7"/>
@@ -10295,37 +12194,37 @@
     <w:abstractNumId w:val="13"/>
   </w:num>
   <w:num w:numId="8">
-    <w:abstractNumId w:val="33"/>
+    <w:abstractNumId w:val="35"/>
   </w:num>
   <w:num w:numId="9">
-    <w:abstractNumId w:val="37"/>
+    <w:abstractNumId w:val="39"/>
   </w:num>
   <w:num w:numId="10">
-    <w:abstractNumId w:val="19"/>
+    <w:abstractNumId w:val="20"/>
   </w:num>
   <w:num w:numId="11">
     <w:abstractNumId w:val="11"/>
   </w:num>
   <w:num w:numId="12">
-    <w:abstractNumId w:val="25"/>
+    <w:abstractNumId w:val="26"/>
   </w:num>
   <w:num w:numId="13">
-    <w:abstractNumId w:val="42"/>
+    <w:abstractNumId w:val="45"/>
   </w:num>
   <w:num w:numId="14">
     <w:abstractNumId w:val="3"/>
   </w:num>
   <w:num w:numId="15">
-    <w:abstractNumId w:val="38"/>
+    <w:abstractNumId w:val="40"/>
   </w:num>
   <w:num w:numId="16">
-    <w:abstractNumId w:val="28"/>
+    <w:abstractNumId w:val="30"/>
   </w:num>
   <w:num w:numId="17">
     <w:abstractNumId w:val="0"/>
   </w:num>
   <w:num w:numId="18">
-    <w:abstractNumId w:val="35"/>
+    <w:abstractNumId w:val="37"/>
   </w:num>
   <w:num w:numId="19">
     <w:abstractNumId w:val="17"/>
@@ -10334,7 +12233,7 @@
     <w:abstractNumId w:val="12"/>
   </w:num>
   <w:num w:numId="21">
-    <w:abstractNumId w:val="21"/>
+    <w:abstractNumId w:val="22"/>
   </w:num>
   <w:num w:numId="22">
     <w:abstractNumId w:val="1"/>
@@ -10346,16 +12245,16 @@
     <w:abstractNumId w:val="5"/>
   </w:num>
   <w:num w:numId="25">
-    <w:abstractNumId w:val="41"/>
+    <w:abstractNumId w:val="44"/>
   </w:num>
   <w:num w:numId="26">
-    <w:abstractNumId w:val="29"/>
+    <w:abstractNumId w:val="31"/>
   </w:num>
   <w:num w:numId="27">
-    <w:abstractNumId w:val="34"/>
+    <w:abstractNumId w:val="36"/>
   </w:num>
   <w:num w:numId="28">
-    <w:abstractNumId w:val="26"/>
+    <w:abstractNumId w:val="28"/>
   </w:num>
   <w:num w:numId="29">
     <w:abstractNumId w:val="6"/>
@@ -10364,10 +12263,10 @@
     <w:abstractNumId w:val="14"/>
   </w:num>
   <w:num w:numId="31">
-    <w:abstractNumId w:val="22"/>
+    <w:abstractNumId w:val="23"/>
   </w:num>
   <w:num w:numId="32">
-    <w:abstractNumId w:val="18"/>
+    <w:abstractNumId w:val="19"/>
   </w:num>
   <w:num w:numId="33">
     <w:abstractNumId w:val="8"/>
@@ -10376,19 +12275,19 @@
     <w:abstractNumId w:val="9"/>
   </w:num>
   <w:num w:numId="35">
+    <w:abstractNumId w:val="25"/>
+  </w:num>
+  <w:num w:numId="36">
     <w:abstractNumId w:val="24"/>
   </w:num>
-  <w:num w:numId="36">
-    <w:abstractNumId w:val="23"/>
-  </w:num>
   <w:num w:numId="37">
-    <w:abstractNumId w:val="31"/>
+    <w:abstractNumId w:val="33"/>
   </w:num>
   <w:num w:numId="38">
-    <w:abstractNumId w:val="27"/>
+    <w:abstractNumId w:val="29"/>
   </w:num>
   <w:num w:numId="39">
-    <w:abstractNumId w:val="20"/>
+    <w:abstractNumId w:val="21"/>
   </w:num>
   <w:num w:numId="40">
     <w:abstractNumId w:val="16"/>
@@ -10400,13 +12299,25 @@
     <w:abstractNumId w:val="2"/>
   </w:num>
   <w:num w:numId="43">
-    <w:abstractNumId w:val="44"/>
+    <w:abstractNumId w:val="48"/>
   </w:num>
   <w:num w:numId="44">
-    <w:abstractNumId w:val="39"/>
+    <w:abstractNumId w:val="41"/>
   </w:num>
   <w:num w:numId="45">
-    <w:abstractNumId w:val="36"/>
+    <w:abstractNumId w:val="38"/>
+  </w:num>
+  <w:num w:numId="46">
+    <w:abstractNumId w:val="43"/>
+  </w:num>
+  <w:num w:numId="47">
+    <w:abstractNumId w:val="18"/>
+  </w:num>
+  <w:num w:numId="48">
+    <w:abstractNumId w:val="47"/>
+  </w:num>
+  <w:num w:numId="49">
+    <w:abstractNumId w:val="27"/>
   </w:num>
 </w:numbering>
 </file>
@@ -10641,6 +12552,29 @@
       <w:contextualSpacing/>
     </w:pPr>
   </w:style>
+  <w:style w:type="table" w:styleId="a5">
+    <w:name w:val="Table Grid"/>
+    <w:basedOn w:val="a1"/>
+    <w:uiPriority w:val="39"/>
+    <w:rsid w:val="00780AFE"/>
+    <w:pPr>
+      <w:spacing w:after="0" w:line="240" w:lineRule="auto"/>
+    </w:pPr>
+    <w:rPr>
+      <w:szCs w:val="22"/>
+      <w:lang w:bidi="ar-SA"/>
+    </w:rPr>
+    <w:tblPr>
+      <w:tblBorders>
+        <w:top w:val="single" w:sz="4" w:space="0" w:color="auto"/>
+        <w:left w:val="single" w:sz="4" w:space="0" w:color="auto"/>
+        <w:bottom w:val="single" w:sz="4" w:space="0" w:color="auto"/>
+        <w:right w:val="single" w:sz="4" w:space="0" w:color="auto"/>
+        <w:insideH w:val="single" w:sz="4" w:space="0" w:color="auto"/>
+        <w:insideV w:val="single" w:sz="4" w:space="0" w:color="auto"/>
+      </w:tblBorders>
+    </w:tblPr>
+  </w:style>
 </w:styles>
 </file>
 
@@ -10873,6 +12807,29 @@
       <w:ind w:left="720"/>
       <w:contextualSpacing/>
     </w:pPr>
+  </w:style>
+  <w:style w:type="table" w:styleId="a5">
+    <w:name w:val="Table Grid"/>
+    <w:basedOn w:val="a1"/>
+    <w:uiPriority w:val="39"/>
+    <w:rsid w:val="00780AFE"/>
+    <w:pPr>
+      <w:spacing w:after="0" w:line="240" w:lineRule="auto"/>
+    </w:pPr>
+    <w:rPr>
+      <w:szCs w:val="22"/>
+      <w:lang w:bidi="ar-SA"/>
+    </w:rPr>
+    <w:tblPr>
+      <w:tblBorders>
+        <w:top w:val="single" w:sz="4" w:space="0" w:color="auto"/>
+        <w:left w:val="single" w:sz="4" w:space="0" w:color="auto"/>
+        <w:bottom w:val="single" w:sz="4" w:space="0" w:color="auto"/>
+        <w:right w:val="single" w:sz="4" w:space="0" w:color="auto"/>
+        <w:insideH w:val="single" w:sz="4" w:space="0" w:color="auto"/>
+        <w:insideV w:val="single" w:sz="4" w:space="0" w:color="auto"/>
+      </w:tblBorders>
+    </w:tblPr>
   </w:style>
 </w:styles>
 </file>
@@ -11132,7 +13089,7 @@
   <a:extraClrSchemeLst/>
   <a:extLst>
     <a:ext uri="{05A4C25C-085E-4340-85A3-A5531E510DB2}">
-      <thm15:themeFamily xmlns:thm15="http://schemas.microsoft.com/office/thememl/2012/main" xmlns="" name="Office Theme" id="{62F939B6-93AF-4DB8-9C6B-D6C7DFDC589F}" vid="{4A3C46E8-61CC-4603-A589-7422A47A8E4A}"/>
+      <thm15:themeFamily xmlns="" xmlns:thm15="http://schemas.microsoft.com/office/thememl/2012/main" name="Office Theme" id="{62F939B6-93AF-4DB8-9C6B-D6C7DFDC589F}" vid="{4A3C46E8-61CC-4603-A589-7422A47A8E4A}"/>
     </a:ext>
   </a:extLst>
 </a:theme>

</xml_diff>

<commit_message>
Edit some use case descriptions , present tense and words
</commit_message>
<xml_diff>
--- a/URS_SRS.docx
+++ b/URS_SRS.docx
@@ -1,6 +1,6 @@
 
 <file path=word/document.xml><?xml version="1.0" encoding="utf-8"?>
-<w:document xmlns:wpc="http://schemas.microsoft.com/office/word/2010/wordprocessingCanvas" xmlns:mc="http://schemas.openxmlformats.org/markup-compatibility/2006" xmlns:o="urn:schemas-microsoft-com:office:office" xmlns:r="http://schemas.openxmlformats.org/officeDocument/2006/relationships" xmlns:m="http://schemas.openxmlformats.org/officeDocument/2006/math" xmlns:v="urn:schemas-microsoft-com:vml" xmlns:wp14="http://schemas.microsoft.com/office/word/2010/wordprocessingDrawing" xmlns:wp="http://schemas.openxmlformats.org/drawingml/2006/wordprocessingDrawing" xmlns:w10="urn:schemas-microsoft-com:office:word" xmlns:w="http://schemas.openxmlformats.org/wordprocessingml/2006/main" xmlns:w14="http://schemas.microsoft.com/office/word/2010/wordml" xmlns:wpg="http://schemas.microsoft.com/office/word/2010/wordprocessingGroup" xmlns:wpi="http://schemas.microsoft.com/office/word/2010/wordprocessingInk" xmlns:wne="http://schemas.microsoft.com/office/word/2006/wordml" xmlns:wps="http://schemas.microsoft.com/office/word/2010/wordprocessingShape" mc:Ignorable="w14 wp14">
+<w:document xmlns:wpc="http://schemas.microsoft.com/office/word/2010/wordprocessingCanvas" xmlns:mc="http://schemas.openxmlformats.org/markup-compatibility/2006" xmlns:o="urn:schemas-microsoft-com:office:office" xmlns:r="http://schemas.openxmlformats.org/officeDocument/2006/relationships" xmlns:m="http://schemas.openxmlformats.org/officeDocument/2006/math" xmlns:v="urn:schemas-microsoft-com:vml" xmlns:wp14="http://schemas.microsoft.com/office/word/2010/wordprocessingDrawing" xmlns:wp="http://schemas.openxmlformats.org/drawingml/2006/wordprocessingDrawing" xmlns:w10="urn:schemas-microsoft-com:office:word" xmlns:w="http://schemas.openxmlformats.org/wordprocessingml/2006/main" xmlns:w14="http://schemas.microsoft.com/office/word/2010/wordml" xmlns:w15="http://schemas.microsoft.com/office/word/2012/wordml" xmlns:wpg="http://schemas.microsoft.com/office/word/2010/wordprocessingGroup" xmlns:wpi="http://schemas.microsoft.com/office/word/2010/wordprocessingInk" xmlns:wne="http://schemas.microsoft.com/office/word/2006/wordml" xmlns:wps="http://schemas.microsoft.com/office/word/2010/wordprocessingShape" mc:Ignorable="w14 w15 wp14">
   <w:body>
     <w:p>
       <w:pPr>
@@ -54,47 +54,7 @@
           <w:bCs/>
           <w:szCs w:val="22"/>
         </w:rPr>
-        <w:t xml:space="preserve">to be a member of </w:t>
-      </w:r>
-      <w:proofErr w:type="spellStart"/>
-      <w:r>
-        <w:rPr>
-          <w:rFonts w:ascii="Calibri" w:eastAsia="Calibri" w:hAnsi="Calibri" w:cs="Calibri"/>
-          <w:b/>
-          <w:bCs/>
-          <w:szCs w:val="22"/>
-        </w:rPr>
-        <w:t>Wat</w:t>
-      </w:r>
-      <w:proofErr w:type="spellEnd"/>
-      <w:r>
-        <w:rPr>
-          <w:rFonts w:ascii="Calibri" w:eastAsia="Calibri" w:hAnsi="Calibri" w:cs="Calibri"/>
-          <w:b/>
-          <w:bCs/>
-          <w:szCs w:val="22"/>
-        </w:rPr>
-        <w:t xml:space="preserve"> </w:t>
-      </w:r>
-      <w:proofErr w:type="spellStart"/>
-      <w:r>
-        <w:rPr>
-          <w:rFonts w:ascii="Calibri" w:eastAsia="Calibri" w:hAnsi="Calibri" w:cs="Calibri"/>
-          <w:b/>
-          <w:bCs/>
-          <w:szCs w:val="22"/>
-        </w:rPr>
-        <w:t>Pra</w:t>
-      </w:r>
-      <w:proofErr w:type="spellEnd"/>
-      <w:r>
-        <w:rPr>
-          <w:rFonts w:ascii="Calibri" w:eastAsia="Calibri" w:hAnsi="Calibri" w:cs="Calibri"/>
-          <w:b/>
-          <w:bCs/>
-          <w:szCs w:val="22"/>
-        </w:rPr>
-        <w:t xml:space="preserve"> Singh Website</w:t>
+        <w:t>to be a member of Wat Pra Singh Website</w:t>
       </w:r>
       <w:r>
         <w:rPr>
@@ -2248,7 +2208,7 @@
                 <w:rFonts w:eastAsia="Times New Roman" w:cs="Segoe UI"/>
                 <w:szCs w:val="22"/>
               </w:rPr>
-              <w:t>s can</w:t>
+              <w:t xml:space="preserve"> can</w:t>
             </w:r>
             <w:r>
               <w:rPr>
@@ -2538,7 +2498,21 @@
                 <w:rFonts w:eastAsia="Times New Roman" w:cs="Segoe UI"/>
                 <w:szCs w:val="22"/>
               </w:rPr>
-              <w:t xml:space="preserve"> known current temple’s</w:t>
+              <w:t xml:space="preserve"> know</w:t>
+            </w:r>
+            <w:r>
+              <w:rPr>
+                <w:rFonts w:eastAsia="Times New Roman" w:cs="Segoe UI"/>
+                <w:szCs w:val="22"/>
+              </w:rPr>
+              <w:t>s</w:t>
+            </w:r>
+            <w:r>
+              <w:rPr>
+                <w:rFonts w:eastAsia="Times New Roman" w:cs="Segoe UI"/>
+                <w:szCs w:val="22"/>
+              </w:rPr>
+              <w:t xml:space="preserve"> current temple’s</w:t>
             </w:r>
             <w:r>
               <w:rPr>
@@ -2629,31 +2603,17 @@
             </w:pPr>
             <w:r>
               <w:rPr>
-                <w:rFonts w:eastAsia="Times New Roman" w:cs="Segoe UI"/>
-                <w:szCs w:val="22"/>
-              </w:rPr>
-              <w:t>User</w:t>
-            </w:r>
-            <w:r>
-              <w:rPr>
-                <w:rFonts w:eastAsia="Times New Roman" w:cs="Segoe UI"/>
-                <w:szCs w:val="22"/>
-              </w:rPr>
-              <w:t xml:space="preserve"> </w:t>
-            </w:r>
-            <w:r>
-              <w:rPr>
-                <w:rFonts w:eastAsia="Times New Roman" w:cs="Segoe UI"/>
-                <w:szCs w:val="22"/>
-              </w:rPr>
-              <w:t>selects home</w:t>
-            </w:r>
-            <w:r>
-              <w:rPr>
-                <w:rFonts w:eastAsia="Times New Roman" w:cs="Segoe UI"/>
-                <w:szCs w:val="22"/>
-              </w:rPr>
-              <w:t xml:space="preserve"> on the menu bar.</w:t>
+                <w:rFonts w:ascii="Calibri" w:eastAsia="Calibri" w:hAnsi="Calibri" w:cs="Calibri"/>
+                <w:szCs w:val="22"/>
+              </w:rPr>
+              <w:t>System shall provide the user interface to display the home page with the menu bar</w:t>
+            </w:r>
+            <w:r>
+              <w:rPr>
+                <w:rFonts w:eastAsia="Times New Roman" w:cs="Segoe UI"/>
+                <w:szCs w:val="22"/>
+              </w:rPr>
+              <w:t>.</w:t>
             </w:r>
           </w:p>
           <w:p>
@@ -2668,7 +2628,8 @@
               <w:textAlignment w:val="baseline"/>
               <w:rPr>
                 <w:rFonts w:eastAsia="Times New Roman" w:cs="Segoe UI"/>
-                <w:szCs w:val="22"/>
+                <w:sz w:val="12"/>
+                <w:szCs w:val="12"/>
               </w:rPr>
             </w:pPr>
             <w:r>
@@ -2676,14 +2637,17 @@
                 <w:rFonts w:ascii="Calibri" w:eastAsia="Calibri" w:hAnsi="Calibri" w:cs="Calibri"/>
                 <w:szCs w:val="22"/>
               </w:rPr>
-              <w:t>System shall provide the user interface to display the home page with the menu bar</w:t>
-            </w:r>
-            <w:r>
-              <w:rPr>
-                <w:rFonts w:eastAsia="Times New Roman" w:cs="Segoe UI"/>
-                <w:szCs w:val="22"/>
-              </w:rPr>
+              <w:t>System shall provide slide show image to display the temple’s area</w:t>
+            </w:r>
+            <w:r>
               <w:t>.</w:t>
+            </w:r>
+            <w:r>
+              <w:rPr>
+                <w:rFonts w:eastAsia="Times New Roman" w:cs="Segoe UI"/>
+                <w:szCs w:val="22"/>
+              </w:rPr>
+              <w:t xml:space="preserve"> </w:t>
             </w:r>
           </w:p>
           <w:p>
@@ -2704,20 +2668,112 @@
             </w:pPr>
             <w:r>
               <w:rPr>
-                <w:rFonts w:ascii="Calibri" w:eastAsia="Calibri" w:hAnsi="Calibri" w:cs="Calibri"/>
-                <w:szCs w:val="22"/>
-              </w:rPr>
-              <w:t>System shall provide slide show image to display the temple’s area</w:t>
-            </w:r>
-            <w:r>
-              <w:t>.</w:t>
-            </w:r>
-            <w:r>
-              <w:rPr>
-                <w:rFonts w:eastAsia="Times New Roman" w:cs="Segoe UI"/>
-                <w:szCs w:val="22"/>
-              </w:rPr>
-              <w:t xml:space="preserve"> </w:t>
+                <w:rFonts w:eastAsia="Times New Roman" w:cs="Segoe UI"/>
+                <w:szCs w:val="22"/>
+              </w:rPr>
+              <w:t>User</w:t>
+            </w:r>
+            <w:r>
+              <w:rPr>
+                <w:rFonts w:eastAsia="Times New Roman" w:cs="Segoe UI"/>
+                <w:szCs w:val="22"/>
+              </w:rPr>
+              <w:t xml:space="preserve"> see</w:t>
+            </w:r>
+            <w:r>
+              <w:rPr>
+                <w:rFonts w:eastAsia="Times New Roman" w:cs="Segoe UI"/>
+                <w:szCs w:val="22"/>
+              </w:rPr>
+              <w:t>s</w:t>
+            </w:r>
+            <w:r>
+              <w:rPr>
+                <w:rFonts w:eastAsia="Times New Roman" w:cs="Segoe UI"/>
+                <w:szCs w:val="22"/>
+              </w:rPr>
+              <w:t xml:space="preserve"> the temple’s pictures</w:t>
+            </w:r>
+            <w:r>
+              <w:rPr>
+                <w:rFonts w:eastAsia="Times New Roman" w:cs="Segoe UI"/>
+                <w:szCs w:val="22"/>
+              </w:rPr>
+              <w:t>. </w:t>
+            </w:r>
+          </w:p>
+        </w:tc>
+      </w:tr>
+      <w:tr>
+        <w:tc>
+          <w:tcPr>
+            <w:tcW w:w="1709" w:type="dxa"/>
+            <w:tcBorders>
+              <w:top w:val="outset" w:sz="6" w:space="0" w:color="auto"/>
+              <w:left w:val="single" w:sz="6" w:space="0" w:color="auto"/>
+              <w:bottom w:val="single" w:sz="6" w:space="0" w:color="auto"/>
+              <w:right w:val="single" w:sz="6" w:space="0" w:color="auto"/>
+            </w:tcBorders>
+            <w:shd w:val="clear" w:color="auto" w:fill="D9D9D9"/>
+            <w:hideMark/>
+          </w:tcPr>
+          <w:p>
+            <w:pPr>
+              <w:spacing w:beforeAutospacing="1" w:after="0" w:afterAutospacing="1" w:line="240" w:lineRule="auto"/>
+              <w:jc w:val="both"/>
+              <w:textAlignment w:val="baseline"/>
+              <w:rPr>
+                <w:rFonts w:ascii="Segoe UI" w:eastAsia="Times New Roman" w:hAnsi="Segoe UI" w:cs="Segoe UI"/>
+                <w:sz w:val="12"/>
+                <w:szCs w:val="12"/>
+              </w:rPr>
+            </w:pPr>
+            <w:r>
+              <w:rPr>
+                <w:rFonts w:ascii="Calibri" w:eastAsia="Times New Roman" w:hAnsi="Calibri" w:cs="Segoe UI"/>
+                <w:b/>
+                <w:bCs/>
+                <w:szCs w:val="22"/>
+              </w:rPr>
+              <w:t>Alternative flow</w:t>
+            </w:r>
+            <w:r>
+              <w:rPr>
+                <w:rFonts w:ascii="Calibri" w:eastAsia="Times New Roman" w:hAnsi="Calibri" w:cs="Segoe UI"/>
+                <w:szCs w:val="22"/>
+              </w:rPr>
+              <w:t> </w:t>
+            </w:r>
+          </w:p>
+        </w:tc>
+        <w:tc>
+          <w:tcPr>
+            <w:tcW w:w="7371" w:type="dxa"/>
+            <w:tcBorders>
+              <w:top w:val="outset" w:sz="6" w:space="0" w:color="auto"/>
+              <w:left w:val="outset" w:sz="6" w:space="0" w:color="auto"/>
+              <w:bottom w:val="single" w:sz="6" w:space="0" w:color="auto"/>
+              <w:right w:val="single" w:sz="6" w:space="0" w:color="auto"/>
+            </w:tcBorders>
+            <w:shd w:val="clear" w:color="auto" w:fill="auto"/>
+            <w:hideMark/>
+          </w:tcPr>
+          <w:p>
+            <w:pPr>
+              <w:spacing w:beforeAutospacing="1" w:after="0" w:afterAutospacing="1" w:line="240" w:lineRule="auto"/>
+              <w:jc w:val="both"/>
+              <w:textAlignment w:val="baseline"/>
+              <w:rPr>
+                <w:rFonts w:eastAsia="Times New Roman" w:cs="Segoe UI"/>
+                <w:szCs w:val="22"/>
+              </w:rPr>
+            </w:pPr>
+            <w:r>
+              <w:rPr>
+                <w:rFonts w:eastAsia="Times New Roman" w:cs="Segoe UI"/>
+                <w:szCs w:val="22"/>
+              </w:rPr>
+              <w:t>If User is on other page,</w:t>
             </w:r>
           </w:p>
           <w:p>
@@ -2725,109 +2781,47 @@
               <w:pStyle w:val="a4"/>
               <w:numPr>
                 <w:ilvl w:val="0"/>
-                <w:numId w:val="20"/>
+                <w:numId w:val="45"/>
               </w:numPr>
               <w:spacing w:beforeAutospacing="1" w:after="0" w:afterAutospacing="1" w:line="240" w:lineRule="auto"/>
               <w:jc w:val="both"/>
               <w:textAlignment w:val="baseline"/>
               <w:rPr>
                 <w:rFonts w:eastAsia="Times New Roman" w:cs="Segoe UI"/>
-                <w:sz w:val="12"/>
-                <w:szCs w:val="12"/>
-              </w:rPr>
-            </w:pPr>
-            <w:r>
-              <w:rPr>
-                <w:rFonts w:eastAsia="Times New Roman" w:cs="Segoe UI"/>
-                <w:szCs w:val="22"/>
-              </w:rPr>
-              <w:t>User</w:t>
-            </w:r>
-            <w:r>
-              <w:rPr>
-                <w:rFonts w:eastAsia="Times New Roman" w:cs="Segoe UI"/>
-                <w:szCs w:val="22"/>
-              </w:rPr>
-              <w:t xml:space="preserve"> see</w:t>
-            </w:r>
-            <w:r>
-              <w:rPr>
-                <w:rFonts w:eastAsia="Times New Roman" w:cs="Segoe UI"/>
-                <w:szCs w:val="22"/>
-              </w:rPr>
-              <w:t>s</w:t>
-            </w:r>
-            <w:r>
-              <w:rPr>
-                <w:rFonts w:eastAsia="Times New Roman" w:cs="Segoe UI"/>
-                <w:szCs w:val="22"/>
-              </w:rPr>
-              <w:t xml:space="preserve"> the temple’s pictures</w:t>
-            </w:r>
-            <w:r>
-              <w:rPr>
-                <w:rFonts w:eastAsia="Times New Roman" w:cs="Segoe UI"/>
-                <w:szCs w:val="22"/>
-              </w:rPr>
-              <w:t>. </w:t>
-            </w:r>
-          </w:p>
-        </w:tc>
-      </w:tr>
-      <w:tr>
-        <w:tc>
-          <w:tcPr>
-            <w:tcW w:w="1709" w:type="dxa"/>
-            <w:tcBorders>
-              <w:top w:val="outset" w:sz="6" w:space="0" w:color="auto"/>
-              <w:left w:val="single" w:sz="6" w:space="0" w:color="auto"/>
-              <w:bottom w:val="single" w:sz="6" w:space="0" w:color="auto"/>
-              <w:right w:val="single" w:sz="6" w:space="0" w:color="auto"/>
-            </w:tcBorders>
-            <w:shd w:val="clear" w:color="auto" w:fill="D9D9D9"/>
-            <w:hideMark/>
-          </w:tcPr>
-          <w:p>
-            <w:pPr>
+                <w:szCs w:val="22"/>
+              </w:rPr>
+            </w:pPr>
+            <w:r>
+              <w:rPr>
+                <w:rFonts w:eastAsia="Times New Roman" w:cs="Segoe UI"/>
+                <w:szCs w:val="22"/>
+              </w:rPr>
+              <w:t>User selects home on the menu bar.</w:t>
+            </w:r>
+          </w:p>
+          <w:p>
+            <w:pPr>
+              <w:pStyle w:val="a4"/>
+              <w:numPr>
+                <w:ilvl w:val="0"/>
+                <w:numId w:val="45"/>
+              </w:numPr>
               <w:spacing w:beforeAutospacing="1" w:after="0" w:afterAutospacing="1" w:line="240" w:lineRule="auto"/>
               <w:jc w:val="both"/>
               <w:textAlignment w:val="baseline"/>
               <w:rPr>
-                <w:rFonts w:ascii="Segoe UI" w:eastAsia="Times New Roman" w:hAnsi="Segoe UI" w:cs="Segoe UI"/>
-                <w:sz w:val="12"/>
-                <w:szCs w:val="12"/>
-              </w:rPr>
-            </w:pPr>
-            <w:r>
-              <w:rPr>
-                <w:rFonts w:ascii="Calibri" w:eastAsia="Times New Roman" w:hAnsi="Calibri" w:cs="Segoe UI"/>
-                <w:b/>
-                <w:bCs/>
-                <w:szCs w:val="22"/>
-              </w:rPr>
-              <w:t>Alternative flow</w:t>
-            </w:r>
-            <w:r>
-              <w:rPr>
-                <w:rFonts w:ascii="Calibri" w:eastAsia="Times New Roman" w:hAnsi="Calibri" w:cs="Segoe UI"/>
-                <w:szCs w:val="22"/>
-              </w:rPr>
-              <w:t> </w:t>
-            </w:r>
-          </w:p>
-        </w:tc>
-        <w:tc>
-          <w:tcPr>
-            <w:tcW w:w="7371" w:type="dxa"/>
-            <w:tcBorders>
-              <w:top w:val="outset" w:sz="6" w:space="0" w:color="auto"/>
-              <w:left w:val="outset" w:sz="6" w:space="0" w:color="auto"/>
-              <w:bottom w:val="single" w:sz="6" w:space="0" w:color="auto"/>
-              <w:right w:val="single" w:sz="6" w:space="0" w:color="auto"/>
-            </w:tcBorders>
-            <w:shd w:val="clear" w:color="auto" w:fill="auto"/>
-            <w:hideMark/>
-          </w:tcPr>
+                <w:rFonts w:eastAsia="Times New Roman" w:cs="Segoe UI"/>
+                <w:szCs w:val="22"/>
+              </w:rPr>
+            </w:pPr>
+            <w:r>
+              <w:rPr>
+                <w:rFonts w:eastAsia="Times New Roman" w:cs="Segoe UI"/>
+                <w:szCs w:val="22"/>
+              </w:rPr>
+              <w:t>Go to Normal flow 1</w:t>
+            </w:r>
+          </w:p>
           <w:p>
             <w:pPr>
               <w:spacing w:beforeAutospacing="1" w:after="0" w:afterAutospacing="1" w:line="240" w:lineRule="auto"/>
@@ -2838,13 +2832,6 @@
                 <w:szCs w:val="22"/>
               </w:rPr>
             </w:pPr>
-            <w:r>
-              <w:rPr>
-                <w:rFonts w:eastAsia="Times New Roman" w:cs="Segoe UI"/>
-                <w:szCs w:val="22"/>
-              </w:rPr>
-              <w:t>-</w:t>
-            </w:r>
           </w:p>
         </w:tc>
       </w:tr>
@@ -3251,10 +3238,13 @@
               <w:jc w:val="both"/>
             </w:pPr>
             <w:r>
-              <w:t>User see</w:t>
-            </w:r>
-            <w:r>
-              <w:t xml:space="preserve">n </w:t>
+              <w:t xml:space="preserve">User </w:t>
+            </w:r>
+            <w:r>
+              <w:t>sees</w:t>
+            </w:r>
+            <w:r>
+              <w:t xml:space="preserve"> </w:t>
             </w:r>
             <w:r>
               <w:t>web in difference language</w:t>
@@ -3509,7 +3499,6 @@
           <w:bCs/>
           <w:szCs w:val="22"/>
         </w:rPr>
-        <w:lastRenderedPageBreak/>
         <w:t>URS</w:t>
       </w:r>
       <w:r>
@@ -4859,7 +4848,7 @@
                 <w:rFonts w:eastAsia="Times New Roman" w:cs="Segoe UI"/>
                 <w:szCs w:val="22"/>
               </w:rPr>
-              <w:t xml:space="preserve">Users can view </w:t>
+              <w:t xml:space="preserve">User can view </w:t>
             </w:r>
             <w:r>
               <w:rPr>
@@ -5066,7 +5055,7 @@
                 <w:rFonts w:eastAsia="Times New Roman" w:cs="Segoe UI"/>
                 <w:szCs w:val="22"/>
               </w:rPr>
-              <w:t>Users enter to the website.</w:t>
+              <w:t>User enter to the website.</w:t>
             </w:r>
           </w:p>
         </w:tc>
@@ -5141,7 +5130,7 @@
                 <w:rFonts w:eastAsia="Times New Roman" w:cs="Segoe UI"/>
                 <w:szCs w:val="22"/>
               </w:rPr>
-              <w:t>Users known current temple’s</w:t>
+              <w:t>User known current temple’s</w:t>
             </w:r>
             <w:r>
               <w:rPr>
@@ -5235,14 +5224,28 @@
                 <w:rFonts w:eastAsia="Times New Roman" w:cs="Segoe UI"/>
                 <w:szCs w:val="22"/>
               </w:rPr>
-              <w:t xml:space="preserve">Users </w:t>
-            </w:r>
-            <w:r>
-              <w:rPr>
-                <w:rFonts w:eastAsia="Times New Roman" w:cs="Segoe UI"/>
-                <w:szCs w:val="22"/>
-              </w:rPr>
-              <w:t>select Q&amp;A</w:t>
+              <w:t xml:space="preserve">User </w:t>
+            </w:r>
+            <w:r>
+              <w:rPr>
+                <w:rFonts w:eastAsia="Times New Roman" w:cs="Segoe UI"/>
+                <w:szCs w:val="22"/>
+              </w:rPr>
+              <w:t>select</w:t>
+            </w:r>
+            <w:r>
+              <w:rPr>
+                <w:rFonts w:eastAsia="Times New Roman" w:cs="Segoe UI"/>
+                <w:szCs w:val="22"/>
+              </w:rPr>
+              <w:t>s</w:t>
+            </w:r>
+            <w:r>
+              <w:rPr>
+                <w:rFonts w:eastAsia="Times New Roman" w:cs="Segoe UI"/>
+                <w:szCs w:val="22"/>
+              </w:rPr>
+              <w:t xml:space="preserve"> Q&amp;A</w:t>
             </w:r>
             <w:r>
               <w:rPr>
@@ -5311,6 +5314,7 @@
                 <w:rFonts w:ascii="Calibri" w:eastAsia="Calibri" w:hAnsi="Calibri" w:cs="Calibri"/>
                 <w:szCs w:val="22"/>
               </w:rPr>
+              <w:lastRenderedPageBreak/>
               <w:t>System shall separate each Dharma question with an answer into form of post arrange by the latest answer date</w:t>
             </w:r>
             <w:r>
@@ -5343,7 +5347,21 @@
                 <w:rFonts w:eastAsia="Times New Roman" w:cs="Segoe UI"/>
                 <w:szCs w:val="22"/>
               </w:rPr>
-              <w:t xml:space="preserve">Users see </w:t>
+              <w:t>User see</w:t>
+            </w:r>
+            <w:r>
+              <w:rPr>
+                <w:rFonts w:eastAsia="Times New Roman" w:cs="Segoe UI"/>
+                <w:szCs w:val="22"/>
+              </w:rPr>
+              <w:t>s</w:t>
+            </w:r>
+            <w:r>
+              <w:rPr>
+                <w:rFonts w:eastAsia="Times New Roman" w:cs="Segoe UI"/>
+                <w:szCs w:val="22"/>
+              </w:rPr>
+              <w:t xml:space="preserve"> </w:t>
             </w:r>
             <w:r>
               <w:rPr>
@@ -5393,6 +5411,7 @@
                 <w:bCs/>
                 <w:szCs w:val="22"/>
               </w:rPr>
+              <w:lastRenderedPageBreak/>
               <w:t>Alternative flow</w:t>
             </w:r>
             <w:r>
@@ -5467,7 +5486,6 @@
                 <w:bCs/>
                 <w:szCs w:val="22"/>
               </w:rPr>
-              <w:lastRenderedPageBreak/>
               <w:t>Exception</w:t>
             </w:r>
             <w:r>
@@ -6356,7 +6374,14 @@
                 <w:rFonts w:eastAsia="Times New Roman" w:cs="Segoe UI"/>
                 <w:szCs w:val="22"/>
               </w:rPr>
-              <w:t>Users can</w:t>
+              <w:t>User</w:t>
+            </w:r>
+            <w:r>
+              <w:rPr>
+                <w:rFonts w:eastAsia="Times New Roman" w:cs="Segoe UI"/>
+                <w:szCs w:val="22"/>
+              </w:rPr>
+              <w:t xml:space="preserve"> can</w:t>
             </w:r>
             <w:r>
               <w:rPr>
@@ -6755,7 +6780,28 @@
                 <w:rFonts w:eastAsia="Times New Roman" w:cs="Segoe UI"/>
                 <w:szCs w:val="22"/>
               </w:rPr>
-              <w:t>Users select gallery on the menu bar.</w:t>
+              <w:t>User</w:t>
+            </w:r>
+            <w:r>
+              <w:rPr>
+                <w:rFonts w:eastAsia="Times New Roman" w:cs="Segoe UI"/>
+                <w:szCs w:val="22"/>
+              </w:rPr>
+              <w:t xml:space="preserve"> select</w:t>
+            </w:r>
+            <w:r>
+              <w:rPr>
+                <w:rFonts w:eastAsia="Times New Roman" w:cs="Segoe UI"/>
+                <w:szCs w:val="22"/>
+              </w:rPr>
+              <w:t>s</w:t>
+            </w:r>
+            <w:r>
+              <w:rPr>
+                <w:rFonts w:eastAsia="Times New Roman" w:cs="Segoe UI"/>
+                <w:szCs w:val="22"/>
+              </w:rPr>
+              <w:t xml:space="preserve"> gallery on the menu bar.</w:t>
             </w:r>
           </w:p>
           <w:p>
@@ -7142,7 +7188,6 @@
           <w:bCs/>
           <w:szCs w:val="22"/>
         </w:rPr>
-        <w:lastRenderedPageBreak/>
         <w:t>URS</w:t>
       </w:r>
       <w:r>
@@ -7369,7 +7414,7 @@
                 <w:rFonts w:ascii="Calibri" w:eastAsia="Calibri" w:hAnsi="Calibri" w:cs="Calibri"/>
                 <w:szCs w:val="22"/>
               </w:rPr>
-              <w:t>Users</w:t>
+              <w:t>User</w:t>
             </w:r>
             <w:r>
               <w:rPr>
@@ -7458,7 +7503,7 @@
                 <w:rFonts w:eastAsia="Times New Roman" w:cs="Segoe UI"/>
                 <w:szCs w:val="22"/>
               </w:rPr>
-              <w:t>Users can</w:t>
+              <w:t>User can</w:t>
             </w:r>
             <w:r>
               <w:rPr>
@@ -7722,14 +7767,28 @@
                 <w:rFonts w:eastAsia="Times New Roman" w:cs="Segoe UI"/>
                 <w:szCs w:val="22"/>
               </w:rPr>
-              <w:t xml:space="preserve">Users </w:t>
-            </w:r>
-            <w:r>
-              <w:rPr>
-                <w:rFonts w:eastAsia="Times New Roman" w:cs="Segoe UI"/>
-                <w:szCs w:val="22"/>
-              </w:rPr>
-              <w:t>see larger size of picture</w:t>
+              <w:t xml:space="preserve">User </w:t>
+            </w:r>
+            <w:r>
+              <w:rPr>
+                <w:rFonts w:eastAsia="Times New Roman" w:cs="Segoe UI"/>
+                <w:szCs w:val="22"/>
+              </w:rPr>
+              <w:t>see</w:t>
+            </w:r>
+            <w:r>
+              <w:rPr>
+                <w:rFonts w:eastAsia="Times New Roman" w:cs="Segoe UI"/>
+                <w:szCs w:val="22"/>
+              </w:rPr>
+              <w:t>s</w:t>
+            </w:r>
+            <w:r>
+              <w:rPr>
+                <w:rFonts w:eastAsia="Times New Roman" w:cs="Segoe UI"/>
+                <w:szCs w:val="22"/>
+              </w:rPr>
+              <w:t xml:space="preserve"> larger size of picture</w:t>
             </w:r>
             <w:r>
               <w:rPr>
@@ -7815,14 +7874,28 @@
                 <w:rFonts w:eastAsia="Times New Roman" w:cs="Segoe UI"/>
                 <w:szCs w:val="22"/>
               </w:rPr>
-              <w:t>Users c</w:t>
-            </w:r>
-            <w:r>
-              <w:rPr>
-                <w:rFonts w:eastAsia="Times New Roman" w:cs="Segoe UI"/>
-                <w:szCs w:val="22"/>
-              </w:rPr>
-              <w:t>hoose picture in the album</w:t>
+              <w:t>User c</w:t>
+            </w:r>
+            <w:r>
+              <w:rPr>
+                <w:rFonts w:eastAsia="Times New Roman" w:cs="Segoe UI"/>
+                <w:szCs w:val="22"/>
+              </w:rPr>
+              <w:t>hoose</w:t>
+            </w:r>
+            <w:r>
+              <w:rPr>
+                <w:rFonts w:eastAsia="Times New Roman" w:cs="Segoe UI"/>
+                <w:szCs w:val="22"/>
+              </w:rPr>
+              <w:t>s</w:t>
+            </w:r>
+            <w:r>
+              <w:rPr>
+                <w:rFonts w:eastAsia="Times New Roman" w:cs="Segoe UI"/>
+                <w:szCs w:val="22"/>
+              </w:rPr>
+              <w:t xml:space="preserve"> picture in the album</w:t>
             </w:r>
             <w:r>
               <w:rPr>
@@ -7894,7 +7967,21 @@
                 <w:rFonts w:eastAsia="Times New Roman" w:cs="Segoe UI"/>
                 <w:szCs w:val="22"/>
               </w:rPr>
-              <w:t>Users see larger size of picture.</w:t>
+              <w:t>User see</w:t>
+            </w:r>
+            <w:r>
+              <w:rPr>
+                <w:rFonts w:eastAsia="Times New Roman" w:cs="Segoe UI"/>
+                <w:szCs w:val="22"/>
+              </w:rPr>
+              <w:t>s</w:t>
+            </w:r>
+            <w:r>
+              <w:rPr>
+                <w:rFonts w:eastAsia="Times New Roman" w:cs="Segoe UI"/>
+                <w:szCs w:val="22"/>
+              </w:rPr>
+              <w:t xml:space="preserve"> larger size of picture.</w:t>
             </w:r>
             <w:r>
               <w:rPr>
@@ -8375,7 +8462,7 @@
                 <w:rFonts w:eastAsia="Times New Roman" w:cs="Segoe UI"/>
                 <w:szCs w:val="22"/>
               </w:rPr>
-              <w:t>Users can</w:t>
+              <w:t>User can</w:t>
             </w:r>
             <w:r>
               <w:rPr>
@@ -8625,7 +8712,16 @@
                 <w:rFonts w:eastAsia="Times New Roman" w:cs="Segoe UI"/>
                 <w:szCs w:val="22"/>
               </w:rPr>
-              <w:t>User gets contact’s information.</w:t>
+              <w:t>User get</w:t>
+            </w:r>
+            <w:bookmarkStart w:id="0" w:name="_GoBack"/>
+            <w:bookmarkEnd w:id="0"/>
+            <w:r>
+              <w:rPr>
+                <w:rFonts w:eastAsia="Times New Roman" w:cs="Segoe UI"/>
+                <w:szCs w:val="22"/>
+              </w:rPr>
+              <w:t>s contact’s information.</w:t>
             </w:r>
           </w:p>
         </w:tc>
@@ -8704,14 +8800,28 @@
                 <w:rFonts w:eastAsia="Times New Roman" w:cs="Segoe UI"/>
                 <w:szCs w:val="22"/>
               </w:rPr>
-              <w:t xml:space="preserve">Users </w:t>
-            </w:r>
-            <w:r>
-              <w:rPr>
-                <w:rFonts w:eastAsia="Times New Roman" w:cs="Segoe UI"/>
-                <w:szCs w:val="22"/>
-              </w:rPr>
-              <w:t>select contact on menu bar</w:t>
+              <w:t xml:space="preserve">User </w:t>
+            </w:r>
+            <w:r>
+              <w:rPr>
+                <w:rFonts w:eastAsia="Times New Roman" w:cs="Segoe UI"/>
+                <w:szCs w:val="22"/>
+              </w:rPr>
+              <w:t>select</w:t>
+            </w:r>
+            <w:r>
+              <w:rPr>
+                <w:rFonts w:eastAsia="Times New Roman" w:cs="Segoe UI"/>
+                <w:szCs w:val="22"/>
+              </w:rPr>
+              <w:t>s</w:t>
+            </w:r>
+            <w:r>
+              <w:rPr>
+                <w:rFonts w:eastAsia="Times New Roman" w:cs="Segoe UI"/>
+                <w:szCs w:val="22"/>
+              </w:rPr>
+              <w:t xml:space="preserve"> contact on menu bar</w:t>
             </w:r>
             <w:r>
               <w:rPr>
@@ -8818,7 +8928,28 @@
                 <w:rFonts w:eastAsia="Times New Roman" w:cs="Segoe UI"/>
                 <w:szCs w:val="22"/>
               </w:rPr>
-              <w:t>Users see larger size of picture.</w:t>
+              <w:t>User</w:t>
+            </w:r>
+            <w:r>
+              <w:rPr>
+                <w:rFonts w:eastAsia="Times New Roman" w:cs="Segoe UI"/>
+                <w:szCs w:val="22"/>
+              </w:rPr>
+              <w:t xml:space="preserve"> see</w:t>
+            </w:r>
+            <w:r>
+              <w:rPr>
+                <w:rFonts w:eastAsia="Times New Roman" w:cs="Segoe UI"/>
+                <w:szCs w:val="22"/>
+              </w:rPr>
+              <w:t>s</w:t>
+            </w:r>
+            <w:r>
+              <w:rPr>
+                <w:rFonts w:eastAsia="Times New Roman" w:cs="Segoe UI"/>
+                <w:szCs w:val="22"/>
+              </w:rPr>
+              <w:t xml:space="preserve"> larger size of picture.</w:t>
             </w:r>
             <w:r>
               <w:rPr>
@@ -9088,7 +9219,6 @@
           <w:bCs/>
           <w:szCs w:val="22"/>
         </w:rPr>
-        <w:lastRenderedPageBreak/>
         <w:t>URS</w:t>
       </w:r>
       <w:r>
@@ -9401,7 +9531,7 @@
                 <w:rFonts w:eastAsia="Times New Roman" w:cs="Segoe UI"/>
                 <w:szCs w:val="22"/>
               </w:rPr>
-              <w:t>Users can</w:t>
+              <w:t>User can</w:t>
             </w:r>
             <w:r>
               <w:rPr>
@@ -9730,14 +9860,28 @@
                 <w:rFonts w:eastAsia="Times New Roman" w:cs="Segoe UI"/>
                 <w:szCs w:val="22"/>
               </w:rPr>
-              <w:t xml:space="preserve">Users </w:t>
-            </w:r>
-            <w:r>
-              <w:rPr>
-                <w:rFonts w:eastAsia="Times New Roman" w:cs="Segoe UI"/>
-                <w:szCs w:val="22"/>
-              </w:rPr>
-              <w:t>select map on menu bar</w:t>
+              <w:t xml:space="preserve">User </w:t>
+            </w:r>
+            <w:r>
+              <w:rPr>
+                <w:rFonts w:eastAsia="Times New Roman" w:cs="Segoe UI"/>
+                <w:szCs w:val="22"/>
+              </w:rPr>
+              <w:t>select</w:t>
+            </w:r>
+            <w:r>
+              <w:rPr>
+                <w:rFonts w:eastAsia="Times New Roman" w:cs="Segoe UI"/>
+                <w:szCs w:val="22"/>
+              </w:rPr>
+              <w:t>s</w:t>
+            </w:r>
+            <w:r>
+              <w:rPr>
+                <w:rFonts w:eastAsia="Times New Roman" w:cs="Segoe UI"/>
+                <w:szCs w:val="22"/>
+              </w:rPr>
+              <w:t xml:space="preserve"> map on menu bar</w:t>
             </w:r>
             <w:r>
               <w:rPr>
@@ -9826,7 +9970,21 @@
                 <w:rFonts w:eastAsia="Times New Roman" w:cs="Segoe UI"/>
                 <w:szCs w:val="22"/>
               </w:rPr>
-              <w:t>Users see map.</w:t>
+              <w:t>User see</w:t>
+            </w:r>
+            <w:r>
+              <w:rPr>
+                <w:rFonts w:eastAsia="Times New Roman" w:cs="Segoe UI"/>
+                <w:szCs w:val="22"/>
+              </w:rPr>
+              <w:t>s</w:t>
+            </w:r>
+            <w:r>
+              <w:rPr>
+                <w:rFonts w:eastAsia="Times New Roman" w:cs="Segoe UI"/>
+                <w:szCs w:val="22"/>
+              </w:rPr>
+              <w:t xml:space="preserve"> map.</w:t>
             </w:r>
             <w:r>
               <w:rPr>
@@ -10323,7 +10481,7 @@
                 <w:rFonts w:eastAsia="Times New Roman" w:cs="Segoe UI"/>
                 <w:szCs w:val="22"/>
               </w:rPr>
-              <w:t>Users can</w:t>
+              <w:t>User can</w:t>
             </w:r>
             <w:r>
               <w:rPr>
@@ -10573,7 +10731,14 @@
                 <w:rFonts w:eastAsia="Times New Roman" w:cs="Segoe UI"/>
                 <w:szCs w:val="22"/>
               </w:rPr>
-              <w:t>User gets Facebook fan page.</w:t>
+              <w:t>User is on the</w:t>
+            </w:r>
+            <w:r>
+              <w:rPr>
+                <w:rFonts w:eastAsia="Times New Roman" w:cs="Segoe UI"/>
+                <w:szCs w:val="22"/>
+              </w:rPr>
+              <w:t xml:space="preserve"> Facebook fan page.</w:t>
             </w:r>
           </w:p>
         </w:tc>
@@ -10652,14 +10817,28 @@
                 <w:rFonts w:eastAsia="Times New Roman" w:cs="Segoe UI"/>
                 <w:szCs w:val="22"/>
               </w:rPr>
-              <w:t xml:space="preserve">Users </w:t>
-            </w:r>
-            <w:r>
-              <w:rPr>
-                <w:rFonts w:eastAsia="Times New Roman" w:cs="Segoe UI"/>
-                <w:szCs w:val="22"/>
-              </w:rPr>
-              <w:t>select Facebook on menu bar</w:t>
+              <w:t xml:space="preserve">User </w:t>
+            </w:r>
+            <w:r>
+              <w:rPr>
+                <w:rFonts w:eastAsia="Times New Roman" w:cs="Segoe UI"/>
+                <w:szCs w:val="22"/>
+              </w:rPr>
+              <w:t>select</w:t>
+            </w:r>
+            <w:r>
+              <w:rPr>
+                <w:rFonts w:eastAsia="Times New Roman" w:cs="Segoe UI"/>
+                <w:szCs w:val="22"/>
+              </w:rPr>
+              <w:t>s</w:t>
+            </w:r>
+            <w:r>
+              <w:rPr>
+                <w:rFonts w:eastAsia="Times New Roman" w:cs="Segoe UI"/>
+                <w:szCs w:val="22"/>
+              </w:rPr>
+              <w:t xml:space="preserve"> Facebook on menu bar</w:t>
             </w:r>
             <w:r>
               <w:rPr>
@@ -10717,7 +10896,21 @@
                 <w:rFonts w:ascii="Calibri" w:eastAsia="Calibri" w:hAnsi="Calibri" w:cs="Calibri"/>
                 <w:szCs w:val="22"/>
               </w:rPr>
-              <w:t>User sees Facebook fan page</w:t>
+              <w:t>User see</w:t>
+            </w:r>
+            <w:r>
+              <w:rPr>
+                <w:rFonts w:ascii="Calibri" w:eastAsia="Calibri" w:hAnsi="Calibri" w:cs="Calibri"/>
+                <w:szCs w:val="22"/>
+              </w:rPr>
+              <w:t>s</w:t>
+            </w:r>
+            <w:r>
+              <w:rPr>
+                <w:rFonts w:ascii="Calibri" w:eastAsia="Calibri" w:hAnsi="Calibri" w:cs="Calibri"/>
+                <w:szCs w:val="22"/>
+              </w:rPr>
+              <w:t xml:space="preserve"> Facebook fan page</w:t>
             </w:r>
             <w:r>
               <w:rPr>
@@ -10919,7 +11112,6 @@
           <w:bCs/>
           <w:szCs w:val="22"/>
         </w:rPr>
-        <w:lastRenderedPageBreak/>
         <w:t xml:space="preserve">URS-13: </w:t>
       </w:r>
       <w:r>
@@ -10938,47 +11130,7 @@
           <w:bCs/>
           <w:szCs w:val="22"/>
         </w:rPr>
-        <w:t xml:space="preserve"> can login to the </w:t>
-      </w:r>
-      <w:proofErr w:type="spellStart"/>
-      <w:r>
-        <w:rPr>
-          <w:rFonts w:ascii="Calibri" w:eastAsia="Calibri" w:hAnsi="Calibri" w:cs="Calibri"/>
-          <w:b/>
-          <w:bCs/>
-          <w:szCs w:val="22"/>
-        </w:rPr>
-        <w:t>Wat</w:t>
-      </w:r>
-      <w:proofErr w:type="spellEnd"/>
-      <w:r>
-        <w:rPr>
-          <w:rFonts w:ascii="Calibri" w:eastAsia="Calibri" w:hAnsi="Calibri" w:cs="Calibri"/>
-          <w:b/>
-          <w:bCs/>
-          <w:szCs w:val="22"/>
-        </w:rPr>
-        <w:t xml:space="preserve"> </w:t>
-      </w:r>
-      <w:proofErr w:type="spellStart"/>
-      <w:r>
-        <w:rPr>
-          <w:rFonts w:ascii="Calibri" w:eastAsia="Calibri" w:hAnsi="Calibri" w:cs="Calibri"/>
-          <w:b/>
-          <w:bCs/>
-          <w:szCs w:val="22"/>
-        </w:rPr>
-        <w:t>Pra</w:t>
-      </w:r>
-      <w:proofErr w:type="spellEnd"/>
-      <w:r>
-        <w:rPr>
-          <w:rFonts w:ascii="Calibri" w:eastAsia="Calibri" w:hAnsi="Calibri" w:cs="Calibri"/>
-          <w:b/>
-          <w:bCs/>
-          <w:szCs w:val="22"/>
-        </w:rPr>
-        <w:t xml:space="preserve"> Singh website.  </w:t>
+        <w:t xml:space="preserve"> can login to the Wat Pra Singh website.  </w:t>
       </w:r>
     </w:p>
     <w:tbl>
@@ -11224,39 +11376,7 @@
                 <w:rFonts w:ascii="Calibri" w:eastAsia="Calibri" w:hAnsi="Calibri" w:cs="Calibri"/>
                 <w:szCs w:val="22"/>
               </w:rPr>
-              <w:t xml:space="preserve"> can login to the </w:t>
-            </w:r>
-            <w:proofErr w:type="spellStart"/>
-            <w:r>
-              <w:rPr>
-                <w:rFonts w:ascii="Calibri" w:eastAsia="Calibri" w:hAnsi="Calibri" w:cs="Calibri"/>
-                <w:szCs w:val="22"/>
-              </w:rPr>
-              <w:t>Wat</w:t>
-            </w:r>
-            <w:proofErr w:type="spellEnd"/>
-            <w:r>
-              <w:rPr>
-                <w:rFonts w:ascii="Calibri" w:eastAsia="Calibri" w:hAnsi="Calibri" w:cs="Calibri"/>
-                <w:szCs w:val="22"/>
-              </w:rPr>
-              <w:t xml:space="preserve"> </w:t>
-            </w:r>
-            <w:proofErr w:type="spellStart"/>
-            <w:r>
-              <w:rPr>
-                <w:rFonts w:ascii="Calibri" w:eastAsia="Calibri" w:hAnsi="Calibri" w:cs="Calibri"/>
-                <w:szCs w:val="22"/>
-              </w:rPr>
-              <w:t>Pra</w:t>
-            </w:r>
-            <w:proofErr w:type="spellEnd"/>
-            <w:r>
-              <w:rPr>
-                <w:rFonts w:ascii="Calibri" w:eastAsia="Calibri" w:hAnsi="Calibri" w:cs="Calibri"/>
-                <w:szCs w:val="22"/>
-              </w:rPr>
-              <w:t xml:space="preserve"> Singh website</w:t>
+              <w:t xml:space="preserve"> can login to the Wat Pra Singh website</w:t>
             </w:r>
             <w:r>
               <w:rPr>
@@ -11899,47 +12019,7 @@
           <w:bCs/>
           <w:szCs w:val="22"/>
         </w:rPr>
-        <w:t xml:space="preserve"> can logout from the </w:t>
-      </w:r>
-      <w:proofErr w:type="spellStart"/>
-      <w:r>
-        <w:rPr>
-          <w:rFonts w:ascii="Calibri" w:eastAsia="Calibri" w:hAnsi="Calibri" w:cs="Calibri"/>
-          <w:b/>
-          <w:bCs/>
-          <w:szCs w:val="22"/>
-        </w:rPr>
-        <w:t>Wat</w:t>
-      </w:r>
-      <w:proofErr w:type="spellEnd"/>
-      <w:r>
-        <w:rPr>
-          <w:rFonts w:ascii="Calibri" w:eastAsia="Calibri" w:hAnsi="Calibri" w:cs="Calibri"/>
-          <w:b/>
-          <w:bCs/>
-          <w:szCs w:val="22"/>
-        </w:rPr>
-        <w:t xml:space="preserve"> </w:t>
-      </w:r>
-      <w:proofErr w:type="spellStart"/>
-      <w:r>
-        <w:rPr>
-          <w:rFonts w:ascii="Calibri" w:eastAsia="Calibri" w:hAnsi="Calibri" w:cs="Calibri"/>
-          <w:b/>
-          <w:bCs/>
-          <w:szCs w:val="22"/>
-        </w:rPr>
-        <w:t>Pra</w:t>
-      </w:r>
-      <w:proofErr w:type="spellEnd"/>
-      <w:r>
-        <w:rPr>
-          <w:rFonts w:ascii="Calibri" w:eastAsia="Calibri" w:hAnsi="Calibri" w:cs="Calibri"/>
-          <w:b/>
-          <w:bCs/>
-          <w:szCs w:val="22"/>
-        </w:rPr>
-        <w:t xml:space="preserve"> Singh website.  </w:t>
+        <w:t xml:space="preserve"> can logout from the Wat Pra Singh website.  </w:t>
       </w:r>
     </w:p>
     <w:tbl>
@@ -12192,39 +12272,7 @@
                 <w:rFonts w:ascii="Calibri" w:eastAsia="Calibri" w:hAnsi="Calibri" w:cs="Calibri"/>
                 <w:szCs w:val="22"/>
               </w:rPr>
-              <w:t xml:space="preserve">Member or Admin can logout from the </w:t>
-            </w:r>
-            <w:proofErr w:type="spellStart"/>
-            <w:r>
-              <w:rPr>
-                <w:rFonts w:ascii="Calibri" w:eastAsia="Calibri" w:hAnsi="Calibri" w:cs="Calibri"/>
-                <w:szCs w:val="22"/>
-              </w:rPr>
-              <w:t>Wat</w:t>
-            </w:r>
-            <w:proofErr w:type="spellEnd"/>
-            <w:r>
-              <w:rPr>
-                <w:rFonts w:ascii="Calibri" w:eastAsia="Calibri" w:hAnsi="Calibri" w:cs="Calibri"/>
-                <w:szCs w:val="22"/>
-              </w:rPr>
-              <w:t xml:space="preserve"> </w:t>
-            </w:r>
-            <w:proofErr w:type="spellStart"/>
-            <w:r>
-              <w:rPr>
-                <w:rFonts w:ascii="Calibri" w:eastAsia="Calibri" w:hAnsi="Calibri" w:cs="Calibri"/>
-                <w:szCs w:val="22"/>
-              </w:rPr>
-              <w:t>Pra</w:t>
-            </w:r>
-            <w:proofErr w:type="spellEnd"/>
-            <w:r>
-              <w:rPr>
-                <w:rFonts w:ascii="Calibri" w:eastAsia="Calibri" w:hAnsi="Calibri" w:cs="Calibri"/>
-                <w:szCs w:val="22"/>
-              </w:rPr>
-              <w:t xml:space="preserve"> Singh website.</w:t>
+              <w:t>Member or Admin can logout from the Wat Pra Singh website.</w:t>
             </w:r>
           </w:p>
         </w:tc>
@@ -12475,7 +12523,21 @@
                 <w:rFonts w:eastAsia="Times New Roman" w:cs="Segoe UI"/>
                 <w:szCs w:val="22"/>
               </w:rPr>
-              <w:t>can’t use member’s feature or admin’s feature</w:t>
+              <w:t>can</w:t>
+            </w:r>
+            <w:r>
+              <w:rPr>
+                <w:rFonts w:eastAsia="Times New Roman" w:cs="Segoe UI"/>
+                <w:szCs w:val="22"/>
+              </w:rPr>
+              <w:t>not</w:t>
+            </w:r>
+            <w:r>
+              <w:rPr>
+                <w:rFonts w:eastAsia="Times New Roman" w:cs="Segoe UI"/>
+                <w:szCs w:val="22"/>
+              </w:rPr>
+              <w:t xml:space="preserve"> use member’s feature or admin’s feature</w:t>
             </w:r>
             <w:r>
               <w:rPr>
@@ -12893,7 +12955,6 @@
           <w:bCs/>
           <w:szCs w:val="22"/>
         </w:rPr>
-        <w:lastRenderedPageBreak/>
         <w:t>URS-</w:t>
       </w:r>
       <w:r>
@@ -13077,7 +13138,21 @@
                 <w:rFonts w:ascii="Calibri" w:eastAsia="Calibri" w:hAnsi="Calibri" w:cs="Calibri"/>
                 <w:szCs w:val="22"/>
               </w:rPr>
-              <w:t>Users send the Dharma question.</w:t>
+              <w:t>User send</w:t>
+            </w:r>
+            <w:r>
+              <w:rPr>
+                <w:rFonts w:ascii="Calibri" w:eastAsia="Calibri" w:hAnsi="Calibri" w:cs="Calibri"/>
+                <w:szCs w:val="22"/>
+              </w:rPr>
+              <w:t>s</w:t>
+            </w:r>
+            <w:r>
+              <w:rPr>
+                <w:rFonts w:ascii="Calibri" w:eastAsia="Calibri" w:hAnsi="Calibri" w:cs="Calibri"/>
+                <w:szCs w:val="22"/>
+              </w:rPr>
+              <w:t xml:space="preserve"> the Dharma question.</w:t>
             </w:r>
           </w:p>
         </w:tc>
@@ -13380,7 +13455,21 @@
                 <w:rFonts w:eastAsia="Times New Roman" w:cs="Segoe UI"/>
                 <w:szCs w:val="22"/>
               </w:rPr>
-              <w:t>Users have sent the Dharma question to admin.</w:t>
+              <w:t>User</w:t>
+            </w:r>
+            <w:r>
+              <w:rPr>
+                <w:rFonts w:eastAsia="Times New Roman" w:cs="Segoe UI"/>
+                <w:szCs w:val="22"/>
+              </w:rPr>
+              <w:t xml:space="preserve"> sends</w:t>
+            </w:r>
+            <w:r>
+              <w:rPr>
+                <w:rFonts w:eastAsia="Times New Roman" w:cs="Segoe UI"/>
+                <w:szCs w:val="22"/>
+              </w:rPr>
+              <w:t xml:space="preserve"> the Dharma question to admin.</w:t>
             </w:r>
           </w:p>
         </w:tc>
@@ -13490,7 +13579,21 @@
                 <w:rFonts w:eastAsia="Times New Roman" w:cs="Segoe UI"/>
                 <w:szCs w:val="22"/>
               </w:rPr>
-              <w:t>User input information in the boxes and selects submit.</w:t>
+              <w:t>User input</w:t>
+            </w:r>
+            <w:r>
+              <w:rPr>
+                <w:rFonts w:eastAsia="Times New Roman" w:cs="Segoe UI"/>
+                <w:szCs w:val="22"/>
+              </w:rPr>
+              <w:t>s</w:t>
+            </w:r>
+            <w:r>
+              <w:rPr>
+                <w:rFonts w:eastAsia="Times New Roman" w:cs="Segoe UI"/>
+                <w:szCs w:val="22"/>
+              </w:rPr>
+              <w:t xml:space="preserve"> information in the boxes and selects submit.</w:t>
             </w:r>
           </w:p>
           <w:p>
@@ -13594,7 +13697,21 @@
                 <w:rFonts w:eastAsia="Times New Roman" w:cs="Segoe UI"/>
                 <w:szCs w:val="22"/>
               </w:rPr>
-              <w:t>If user not input question,</w:t>
+              <w:t>If user</w:t>
+            </w:r>
+            <w:r>
+              <w:rPr>
+                <w:rFonts w:eastAsia="Times New Roman" w:cs="Segoe UI"/>
+                <w:szCs w:val="22"/>
+              </w:rPr>
+              <w:t xml:space="preserve"> does</w:t>
+            </w:r>
+            <w:r>
+              <w:rPr>
+                <w:rFonts w:eastAsia="Times New Roman" w:cs="Segoe UI"/>
+                <w:szCs w:val="22"/>
+              </w:rPr>
+              <w:t xml:space="preserve"> not input question,</w:t>
             </w:r>
           </w:p>
           <w:p>
@@ -14212,8 +14329,7 @@
             <w:r>
               <w:rPr>
                 <w:rFonts w:eastAsia="Times New Roman" w:cs="Segoe UI"/>
-                <w:sz w:val="12"/>
-                <w:szCs w:val="12"/>
+                <w:szCs w:val="22"/>
               </w:rPr>
               <w:t>.</w:t>
             </w:r>
@@ -14602,7 +14718,6 @@
           <w:bCs/>
           <w:szCs w:val="22"/>
         </w:rPr>
-        <w:lastRenderedPageBreak/>
         <w:t xml:space="preserve">URS-17: Admins can add the temple’s activities in the update activities page. </w:t>
       </w:r>
     </w:p>
@@ -14856,7 +14971,7 @@
                 <w:rFonts w:ascii="Calibri" w:eastAsia="Calibri" w:hAnsi="Calibri" w:cs="Calibri"/>
                 <w:szCs w:val="22"/>
               </w:rPr>
-              <w:t>Admins can add the temple’s activities in the update activities page.</w:t>
+              <w:t>Admin can add the temple’s activities in the update activities page.</w:t>
             </w:r>
           </w:p>
         </w:tc>
@@ -15099,7 +15214,42 @@
                 <w:rFonts w:eastAsia="Times New Roman" w:cs="Segoe UI"/>
                 <w:szCs w:val="22"/>
               </w:rPr>
-              <w:t>New activity has been post to the website</w:t>
+              <w:t xml:space="preserve">New activity </w:t>
+            </w:r>
+            <w:r>
+              <w:rPr>
+                <w:rFonts w:eastAsia="Times New Roman" w:cs="Segoe UI"/>
+                <w:szCs w:val="22"/>
+              </w:rPr>
+              <w:t>is</w:t>
+            </w:r>
+            <w:r>
+              <w:rPr>
+                <w:rFonts w:eastAsia="Times New Roman" w:cs="Segoe UI"/>
+                <w:szCs w:val="22"/>
+              </w:rPr>
+              <w:t xml:space="preserve"> post</w:t>
+            </w:r>
+            <w:r>
+              <w:rPr>
+                <w:rFonts w:eastAsia="Times New Roman" w:cs="Segoe UI"/>
+                <w:szCs w:val="22"/>
+              </w:rPr>
+              <w:t>ed</w:t>
+            </w:r>
+            <w:r>
+              <w:rPr>
+                <w:rFonts w:eastAsia="Times New Roman" w:cs="Segoe UI"/>
+                <w:szCs w:val="22"/>
+              </w:rPr>
+              <w:t xml:space="preserve"> to the website</w:t>
+            </w:r>
+            <w:r>
+              <w:rPr>
+                <w:rFonts w:eastAsia="Times New Roman" w:cs="Segoe UI"/>
+                <w:szCs w:val="22"/>
+              </w:rPr>
+              <w:t>.</w:t>
             </w:r>
           </w:p>
         </w:tc>
@@ -16010,7 +16160,28 @@
                 <w:rFonts w:eastAsia="Times New Roman" w:cs="Segoe UI"/>
                 <w:szCs w:val="22"/>
               </w:rPr>
-              <w:t>The selected activity has been edited</w:t>
+              <w:t>The selected activity is</w:t>
+            </w:r>
+            <w:r>
+              <w:rPr>
+                <w:rFonts w:eastAsia="Times New Roman" w:cs="Segoe UI"/>
+                <w:szCs w:val="22"/>
+              </w:rPr>
+              <w:t xml:space="preserve"> </w:t>
+            </w:r>
+            <w:r>
+              <w:rPr>
+                <w:rFonts w:eastAsia="Times New Roman" w:cs="Segoe UI"/>
+                <w:szCs w:val="22"/>
+              </w:rPr>
+              <w:t>edited</w:t>
+            </w:r>
+            <w:r>
+              <w:rPr>
+                <w:rFonts w:eastAsia="Times New Roman" w:cs="Segoe UI"/>
+                <w:szCs w:val="22"/>
+              </w:rPr>
+              <w:t>.</w:t>
             </w:r>
           </w:p>
         </w:tc>
@@ -16101,21 +16272,7 @@
                 <w:rFonts w:eastAsia="Times New Roman" w:cs="Segoe UI"/>
                 <w:szCs w:val="22"/>
               </w:rPr>
-              <w:t xml:space="preserve">Admin selects </w:t>
-            </w:r>
-            <w:r>
-              <w:rPr>
-                <w:rFonts w:eastAsia="Times New Roman" w:cs="Segoe UI"/>
-                <w:szCs w:val="22"/>
-              </w:rPr>
-              <w:t>edit</w:t>
-            </w:r>
-            <w:r>
-              <w:rPr>
-                <w:rFonts w:eastAsia="Times New Roman" w:cs="Segoe UI"/>
-                <w:szCs w:val="22"/>
-              </w:rPr>
-              <w:t xml:space="preserve"> button.</w:t>
+              <w:t>Admin selects edit button.</w:t>
             </w:r>
           </w:p>
           <w:p>
@@ -16328,6 +16485,7 @@
                 <w:bCs/>
                 <w:szCs w:val="22"/>
               </w:rPr>
+              <w:lastRenderedPageBreak/>
               <w:t>Alternative flow</w:t>
             </w:r>
             <w:r>
@@ -16478,7 +16636,6 @@
           <w:bCs/>
           <w:szCs w:val="22"/>
         </w:rPr>
-        <w:lastRenderedPageBreak/>
         <w:t xml:space="preserve">URS-19: Admins can delete the temple’s activities in the update activities page. </w:t>
       </w:r>
     </w:p>
@@ -16770,7 +16927,7 @@
                 <w:rFonts w:ascii="Calibri" w:eastAsia="Calibri" w:hAnsi="Calibri" w:cs="Calibri"/>
                 <w:szCs w:val="22"/>
               </w:rPr>
-              <w:t>Admins can delete the temple’s activities in the update activities page.</w:t>
+              <w:t>Admin can delete the temple’s activities in the update activities page.</w:t>
             </w:r>
           </w:p>
         </w:tc>
@@ -16994,13 +17151,40 @@
                 <w:rFonts w:eastAsia="Times New Roman" w:cs="Segoe UI"/>
                 <w:szCs w:val="22"/>
               </w:rPr>
-              <w:t xml:space="preserve">The selected activity has been </w:t>
+              <w:t xml:space="preserve">The selected activity </w:t>
+            </w:r>
+            <w:r>
+              <w:rPr>
+                <w:rFonts w:eastAsia="Times New Roman" w:cs="Segoe UI"/>
+                <w:szCs w:val="22"/>
+              </w:rPr>
+              <w:t>is</w:t>
+            </w:r>
+            <w:r>
+              <w:rPr>
+                <w:rFonts w:eastAsia="Times New Roman" w:cs="Segoe UI"/>
+                <w:szCs w:val="22"/>
+              </w:rPr>
+              <w:t xml:space="preserve"> </w:t>
             </w:r>
             <w:r>
               <w:rPr>
                 <w:szCs w:val="22"/>
               </w:rPr>
               <w:t>delete</w:t>
+            </w:r>
+            <w:r>
+              <w:rPr>
+                <w:szCs w:val="22"/>
+              </w:rPr>
+              <w:t>d</w:t>
+            </w:r>
+            <w:r>
+              <w:rPr>
+                <w:rFonts w:eastAsia="Times New Roman" w:cs="Segoe UI"/>
+                <w:szCs w:val="22"/>
+              </w:rPr>
+              <w:t>.</w:t>
             </w:r>
           </w:p>
         </w:tc>
@@ -17406,46 +17590,6 @@
     <w:p>
       <w:pPr>
         <w:ind w:left="720"/>
-      </w:pPr>
-    </w:p>
-    <w:p>
-      <w:pPr>
-        <w:rPr>
-          <w:rFonts w:ascii="Calibri" w:eastAsia="Calibri" w:hAnsi="Calibri" w:cs="Calibri"/>
-          <w:b/>
-          <w:bCs/>
-          <w:szCs w:val="22"/>
-        </w:rPr>
-      </w:pPr>
-    </w:p>
-    <w:p>
-      <w:pPr>
-        <w:rPr>
-          <w:rFonts w:ascii="Calibri" w:eastAsia="Calibri" w:hAnsi="Calibri" w:cs="Calibri"/>
-          <w:b/>
-          <w:bCs/>
-          <w:szCs w:val="22"/>
-        </w:rPr>
-      </w:pPr>
-    </w:p>
-    <w:p>
-      <w:pPr>
-        <w:rPr>
-          <w:rFonts w:ascii="Calibri" w:eastAsia="Calibri" w:hAnsi="Calibri" w:cs="Calibri"/>
-          <w:b/>
-          <w:bCs/>
-          <w:szCs w:val="22"/>
-        </w:rPr>
-      </w:pPr>
-    </w:p>
-    <w:p>
-      <w:pPr>
-        <w:rPr>
-          <w:rFonts w:ascii="Calibri" w:eastAsia="Calibri" w:hAnsi="Calibri" w:cs="Calibri"/>
-          <w:b/>
-          <w:bCs/>
-          <w:szCs w:val="22"/>
-        </w:rPr>
       </w:pPr>
     </w:p>
     <w:p>
@@ -17805,7 +17949,7 @@
                 <w:rFonts w:ascii="Calibri" w:eastAsia="Calibri" w:hAnsi="Calibri" w:cs="Calibri"/>
                 <w:szCs w:val="22"/>
               </w:rPr>
-              <w:t>Admins can view Dharma Question page</w:t>
+              <w:t>Admin can view Dharma Question page</w:t>
             </w:r>
             <w:r>
               <w:rPr>
@@ -17964,21 +18108,7 @@
                 <w:rFonts w:eastAsia="Times New Roman" w:cs="Segoe UI"/>
                 <w:szCs w:val="22"/>
               </w:rPr>
-              <w:t xml:space="preserve">Logged in as admin &amp; view </w:t>
-            </w:r>
-            <w:r>
-              <w:rPr>
-                <w:rFonts w:eastAsia="Times New Roman" w:cs="Segoe UI"/>
-                <w:szCs w:val="22"/>
-              </w:rPr>
-              <w:t>Q&amp;A</w:t>
-            </w:r>
-            <w:r>
-              <w:rPr>
-                <w:rFonts w:eastAsia="Times New Roman" w:cs="Segoe UI"/>
-                <w:szCs w:val="22"/>
-              </w:rPr>
-              <w:t>.</w:t>
+              <w:t>Logged in as admin &amp; view Q&amp;A.</w:t>
             </w:r>
           </w:p>
         </w:tc>
@@ -18155,14 +18285,7 @@
                 <w:rFonts w:eastAsia="Times New Roman" w:cs="Segoe UI"/>
                 <w:szCs w:val="22"/>
               </w:rPr>
-              <w:t xml:space="preserve"> sees </w:t>
-            </w:r>
-            <w:r>
-              <w:rPr>
-                <w:rFonts w:eastAsia="Times New Roman" w:cs="Segoe UI"/>
-                <w:szCs w:val="22"/>
-              </w:rPr>
-              <w:t>unanswered question.</w:t>
+              <w:t xml:space="preserve"> sees unanswered question.</w:t>
             </w:r>
           </w:p>
         </w:tc>
@@ -18570,7 +18693,7 @@
                 <w:rFonts w:ascii="Calibri" w:eastAsia="Calibri" w:hAnsi="Calibri" w:cs="Calibri"/>
                 <w:szCs w:val="22"/>
               </w:rPr>
-              <w:t>Admins can answer the Dharma question in the Dharma Question page.</w:t>
+              <w:t>Admin can answer the Dharma question in the Dharma Question page.</w:t>
             </w:r>
           </w:p>
         </w:tc>
@@ -18721,21 +18844,7 @@
                 <w:rFonts w:eastAsia="Times New Roman" w:cs="Segoe UI"/>
                 <w:szCs w:val="22"/>
               </w:rPr>
-              <w:t>Logged in as admin &amp; view Q</w:t>
-            </w:r>
-            <w:r>
-              <w:rPr>
-                <w:rFonts w:eastAsia="Times New Roman" w:cs="Segoe UI"/>
-                <w:szCs w:val="22"/>
-              </w:rPr>
-              <w:t>uestion</w:t>
-            </w:r>
-            <w:r>
-              <w:rPr>
-                <w:rFonts w:eastAsia="Times New Roman" w:cs="Segoe UI"/>
-                <w:szCs w:val="22"/>
-              </w:rPr>
-              <w:t>.</w:t>
+              <w:t>Logged in as admin &amp; view Question.</w:t>
             </w:r>
           </w:p>
         </w:tc>
@@ -18822,7 +18931,35 @@
                 <w:rFonts w:eastAsia="Times New Roman" w:cs="Segoe UI"/>
                 <w:szCs w:val="22"/>
               </w:rPr>
-              <w:t xml:space="preserve"> has been post with answer.</w:t>
+              <w:t xml:space="preserve"> </w:t>
+            </w:r>
+            <w:r>
+              <w:rPr>
+                <w:rFonts w:eastAsia="Times New Roman" w:cs="Segoe UI"/>
+                <w:szCs w:val="22"/>
+              </w:rPr>
+              <w:t>is</w:t>
+            </w:r>
+            <w:r>
+              <w:rPr>
+                <w:rFonts w:eastAsia="Times New Roman" w:cs="Segoe UI"/>
+                <w:szCs w:val="22"/>
+              </w:rPr>
+              <w:t xml:space="preserve"> post</w:t>
+            </w:r>
+            <w:r>
+              <w:rPr>
+                <w:rFonts w:eastAsia="Times New Roman" w:cs="Segoe UI"/>
+                <w:szCs w:val="22"/>
+              </w:rPr>
+              <w:t>ed</w:t>
+            </w:r>
+            <w:r>
+              <w:rPr>
+                <w:rFonts w:eastAsia="Times New Roman" w:cs="Segoe UI"/>
+                <w:szCs w:val="22"/>
+              </w:rPr>
+              <w:t xml:space="preserve"> with answer.</w:t>
             </w:r>
           </w:p>
         </w:tc>
@@ -19163,10 +19300,7 @@
               <w:t xml:space="preserve"> to </w:t>
             </w:r>
             <w:r>
-              <w:t>Q&amp;A</w:t>
-            </w:r>
-            <w:r>
-              <w:t xml:space="preserve"> page.</w:t>
+              <w:t>Q&amp;A page.</w:t>
             </w:r>
           </w:p>
           <w:p>
@@ -19504,10 +19638,7 @@
               </w:rPr>
             </w:pPr>
             <w:r>
-              <w:t>Delete</w:t>
-            </w:r>
-            <w:r>
-              <w:t xml:space="preserve"> question</w:t>
+              <w:t>Delete question</w:t>
             </w:r>
             <w:r>
               <w:rPr>
@@ -19588,7 +19719,7 @@
                 <w:rFonts w:ascii="Calibri" w:eastAsia="Calibri" w:hAnsi="Calibri" w:cs="Calibri"/>
                 <w:szCs w:val="22"/>
               </w:rPr>
-              <w:t>Admins can delete the Dharma question in the Dharma Question page.</w:t>
+              <w:t>Admin can delete the Dharma question in the Dharma Question page.</w:t>
             </w:r>
           </w:p>
         </w:tc>
@@ -19739,21 +19870,7 @@
                 <w:rFonts w:eastAsia="Times New Roman" w:cs="Segoe UI"/>
                 <w:szCs w:val="22"/>
               </w:rPr>
-              <w:t xml:space="preserve">Logged in as admin &amp; view </w:t>
-            </w:r>
-            <w:r>
-              <w:rPr>
-                <w:rFonts w:eastAsia="Times New Roman" w:cs="Segoe UI"/>
-                <w:szCs w:val="22"/>
-              </w:rPr>
-              <w:t>Q&amp;A page</w:t>
-            </w:r>
-            <w:r>
-              <w:rPr>
-                <w:rFonts w:eastAsia="Times New Roman" w:cs="Segoe UI"/>
-                <w:szCs w:val="22"/>
-              </w:rPr>
-              <w:t>.</w:t>
+              <w:t>Logged in as admin &amp; view Q&amp;A page.</w:t>
             </w:r>
           </w:p>
         </w:tc>
@@ -19826,21 +19943,21 @@
                 <w:rFonts w:eastAsia="Times New Roman" w:cs="Segoe UI"/>
                 <w:szCs w:val="22"/>
               </w:rPr>
-              <w:t xml:space="preserve">The selected question has been </w:t>
-            </w:r>
-            <w:r>
-              <w:rPr>
-                <w:rFonts w:eastAsia="Times New Roman" w:cs="Segoe UI"/>
-                <w:szCs w:val="22"/>
-              </w:rPr>
-              <w:t>deleted</w:t>
-            </w:r>
-            <w:r>
-              <w:rPr>
-                <w:rFonts w:eastAsia="Times New Roman" w:cs="Segoe UI"/>
-                <w:szCs w:val="22"/>
-              </w:rPr>
-              <w:t>.</w:t>
+              <w:t xml:space="preserve">The selected question </w:t>
+            </w:r>
+            <w:r>
+              <w:rPr>
+                <w:rFonts w:eastAsia="Times New Roman" w:cs="Segoe UI"/>
+                <w:szCs w:val="22"/>
+              </w:rPr>
+              <w:t>is</w:t>
+            </w:r>
+            <w:r>
+              <w:rPr>
+                <w:rFonts w:eastAsia="Times New Roman" w:cs="Segoe UI"/>
+                <w:szCs w:val="22"/>
+              </w:rPr>
+              <w:t xml:space="preserve"> deleted.</w:t>
             </w:r>
           </w:p>
         </w:tc>
@@ -19977,10 +20094,7 @@
               </w:rPr>
             </w:pPr>
             <w:r>
-              <w:t>System shall display confirm user interface “Are yo</w:t>
-            </w:r>
-            <w:r>
-              <w:t>u sure to delete this question”</w:t>
+              <w:t>System shall display confirm user interface “Are you sure to delete this question”</w:t>
             </w:r>
           </w:p>
           <w:p>
@@ -20290,8 +20404,6 @@
           <w:bCs/>
         </w:rPr>
       </w:pPr>
-      <w:bookmarkStart w:id="0" w:name="_GoBack"/>
-      <w:bookmarkEnd w:id="0"/>
       <w:r>
         <w:rPr>
           <w:rFonts w:ascii="Calibri" w:eastAsia="Calibri" w:hAnsi="Calibri" w:cs="Calibri"/>
@@ -20552,7 +20664,14 @@
                 <w:rFonts w:ascii="Calibri" w:eastAsia="Calibri" w:hAnsi="Calibri" w:cs="Calibri"/>
                 <w:szCs w:val="22"/>
               </w:rPr>
-              <w:t>Admins can edit the temple’s history.</w:t>
+              <w:t>Admin</w:t>
+            </w:r>
+            <w:r>
+              <w:rPr>
+                <w:rFonts w:ascii="Calibri" w:eastAsia="Calibri" w:hAnsi="Calibri" w:cs="Calibri"/>
+                <w:szCs w:val="22"/>
+              </w:rPr>
+              <w:t xml:space="preserve"> can edit the temple’s history.</w:t>
             </w:r>
           </w:p>
         </w:tc>
@@ -20703,21 +20822,7 @@
                 <w:rFonts w:eastAsia="Times New Roman" w:cs="Segoe UI"/>
                 <w:szCs w:val="22"/>
               </w:rPr>
-              <w:t xml:space="preserve">Logged in as admin &amp; view </w:t>
-            </w:r>
-            <w:r>
-              <w:rPr>
-                <w:rFonts w:eastAsia="Times New Roman" w:cs="Segoe UI"/>
-                <w:szCs w:val="22"/>
-              </w:rPr>
-              <w:t>history</w:t>
-            </w:r>
-            <w:r>
-              <w:rPr>
-                <w:rFonts w:eastAsia="Times New Roman" w:cs="Segoe UI"/>
-                <w:szCs w:val="22"/>
-              </w:rPr>
-              <w:t xml:space="preserve"> page.</w:t>
+              <w:t>Logged in as admin &amp; view history page.</w:t>
             </w:r>
           </w:p>
         </w:tc>
@@ -20790,13 +20895,34 @@
                 <w:rFonts w:eastAsia="Times New Roman" w:cs="Segoe UI"/>
                 <w:szCs w:val="22"/>
               </w:rPr>
-              <w:t xml:space="preserve">The selected activity has been </w:t>
+              <w:t xml:space="preserve">The selected activity </w:t>
+            </w:r>
+            <w:r>
+              <w:rPr>
+                <w:rFonts w:eastAsia="Times New Roman" w:cs="Segoe UI"/>
+                <w:szCs w:val="22"/>
+              </w:rPr>
+              <w:t>is</w:t>
+            </w:r>
+            <w:r>
+              <w:rPr>
+                <w:rFonts w:eastAsia="Times New Roman" w:cs="Segoe UI"/>
+                <w:szCs w:val="22"/>
+              </w:rPr>
+              <w:t xml:space="preserve"> </w:t>
             </w:r>
             <w:r>
               <w:rPr>
                 <w:szCs w:val="22"/>
               </w:rPr>
               <w:t>delete</w:t>
+            </w:r>
+            <w:r>
+              <w:rPr>
+                <w:rFonts w:eastAsia="Times New Roman" w:cs="Segoe UI"/>
+                <w:szCs w:val="22"/>
+              </w:rPr>
+              <w:t>d.</w:t>
             </w:r>
           </w:p>
         </w:tc>
@@ -21204,7 +21330,7 @@
 </file>
 
 <file path=word/endnotes.xml><?xml version="1.0" encoding="utf-8"?>
-<w:endnotes xmlns:wpc="http://schemas.microsoft.com/office/word/2010/wordprocessingCanvas" xmlns:mc="http://schemas.openxmlformats.org/markup-compatibility/2006" xmlns:o="urn:schemas-microsoft-com:office:office" xmlns:r="http://schemas.openxmlformats.org/officeDocument/2006/relationships" xmlns:m="http://schemas.openxmlformats.org/officeDocument/2006/math" xmlns:v="urn:schemas-microsoft-com:vml" xmlns:wp14="http://schemas.microsoft.com/office/word/2010/wordprocessingDrawing" xmlns:wp="http://schemas.openxmlformats.org/drawingml/2006/wordprocessingDrawing" xmlns:w10="urn:schemas-microsoft-com:office:word" xmlns:w="http://schemas.openxmlformats.org/wordprocessingml/2006/main" xmlns:w14="http://schemas.microsoft.com/office/word/2010/wordml" xmlns:wpg="http://schemas.microsoft.com/office/word/2010/wordprocessingGroup" xmlns:wpi="http://schemas.microsoft.com/office/word/2010/wordprocessingInk" xmlns:wne="http://schemas.microsoft.com/office/word/2006/wordml" xmlns:wps="http://schemas.microsoft.com/office/word/2010/wordprocessingShape" mc:Ignorable="w14 wp14">
+<w:endnotes xmlns:wpc="http://schemas.microsoft.com/office/word/2010/wordprocessingCanvas" xmlns:mc="http://schemas.openxmlformats.org/markup-compatibility/2006" xmlns:o="urn:schemas-microsoft-com:office:office" xmlns:r="http://schemas.openxmlformats.org/officeDocument/2006/relationships" xmlns:m="http://schemas.openxmlformats.org/officeDocument/2006/math" xmlns:v="urn:schemas-microsoft-com:vml" xmlns:wp14="http://schemas.microsoft.com/office/word/2010/wordprocessingDrawing" xmlns:wp="http://schemas.openxmlformats.org/drawingml/2006/wordprocessingDrawing" xmlns:w10="urn:schemas-microsoft-com:office:word" xmlns:w="http://schemas.openxmlformats.org/wordprocessingml/2006/main" xmlns:w14="http://schemas.microsoft.com/office/word/2010/wordml" xmlns:w15="http://schemas.microsoft.com/office/word/2012/wordml" xmlns:wpg="http://schemas.microsoft.com/office/word/2010/wordprocessingGroup" xmlns:wpi="http://schemas.microsoft.com/office/word/2010/wordprocessingInk" xmlns:wne="http://schemas.microsoft.com/office/word/2006/wordml" xmlns:wps="http://schemas.microsoft.com/office/word/2010/wordprocessingShape" mc:Ignorable="w14 w15 wp14">
   <w:endnote w:type="separator" w:id="-1">
     <w:p>
       <w:pPr>
@@ -21229,7 +21355,7 @@
 </file>
 
 <file path=word/footnotes.xml><?xml version="1.0" encoding="utf-8"?>
-<w:footnotes xmlns:wpc="http://schemas.microsoft.com/office/word/2010/wordprocessingCanvas" xmlns:mc="http://schemas.openxmlformats.org/markup-compatibility/2006" xmlns:o="urn:schemas-microsoft-com:office:office" xmlns:r="http://schemas.openxmlformats.org/officeDocument/2006/relationships" xmlns:m="http://schemas.openxmlformats.org/officeDocument/2006/math" xmlns:v="urn:schemas-microsoft-com:vml" xmlns:wp14="http://schemas.microsoft.com/office/word/2010/wordprocessingDrawing" xmlns:wp="http://schemas.openxmlformats.org/drawingml/2006/wordprocessingDrawing" xmlns:w10="urn:schemas-microsoft-com:office:word" xmlns:w="http://schemas.openxmlformats.org/wordprocessingml/2006/main" xmlns:w14="http://schemas.microsoft.com/office/word/2010/wordml" xmlns:wpg="http://schemas.microsoft.com/office/word/2010/wordprocessingGroup" xmlns:wpi="http://schemas.microsoft.com/office/word/2010/wordprocessingInk" xmlns:wne="http://schemas.microsoft.com/office/word/2006/wordml" xmlns:wps="http://schemas.microsoft.com/office/word/2010/wordprocessingShape" mc:Ignorable="w14 wp14">
+<w:footnotes xmlns:wpc="http://schemas.microsoft.com/office/word/2010/wordprocessingCanvas" xmlns:mc="http://schemas.openxmlformats.org/markup-compatibility/2006" xmlns:o="urn:schemas-microsoft-com:office:office" xmlns:r="http://schemas.openxmlformats.org/officeDocument/2006/relationships" xmlns:m="http://schemas.openxmlformats.org/officeDocument/2006/math" xmlns:v="urn:schemas-microsoft-com:vml" xmlns:wp14="http://schemas.microsoft.com/office/word/2010/wordprocessingDrawing" xmlns:wp="http://schemas.openxmlformats.org/drawingml/2006/wordprocessingDrawing" xmlns:w10="urn:schemas-microsoft-com:office:word" xmlns:w="http://schemas.openxmlformats.org/wordprocessingml/2006/main" xmlns:w14="http://schemas.microsoft.com/office/word/2010/wordml" xmlns:w15="http://schemas.microsoft.com/office/word/2012/wordml" xmlns:wpg="http://schemas.microsoft.com/office/word/2010/wordprocessingGroup" xmlns:wpi="http://schemas.microsoft.com/office/word/2010/wordprocessingInk" xmlns:wne="http://schemas.microsoft.com/office/word/2006/wordml" xmlns:wps="http://schemas.microsoft.com/office/word/2010/wordprocessingShape" mc:Ignorable="w14 w15 wp14">
   <w:footnote w:type="separator" w:id="-1">
     <w:p>
       <w:pPr>
@@ -21254,7 +21380,7 @@
 </file>
 
 <file path=word/numbering.xml><?xml version="1.0" encoding="utf-8"?>
-<w:numbering xmlns:wpc="http://schemas.microsoft.com/office/word/2010/wordprocessingCanvas" xmlns:mc="http://schemas.openxmlformats.org/markup-compatibility/2006" xmlns:o="urn:schemas-microsoft-com:office:office" xmlns:r="http://schemas.openxmlformats.org/officeDocument/2006/relationships" xmlns:m="http://schemas.openxmlformats.org/officeDocument/2006/math" xmlns:v="urn:schemas-microsoft-com:vml" xmlns:wp14="http://schemas.microsoft.com/office/word/2010/wordprocessingDrawing" xmlns:wp="http://schemas.openxmlformats.org/drawingml/2006/wordprocessingDrawing" xmlns:w10="urn:schemas-microsoft-com:office:word" xmlns:w="http://schemas.openxmlformats.org/wordprocessingml/2006/main" xmlns:w14="http://schemas.microsoft.com/office/word/2010/wordml" xmlns:wpg="http://schemas.microsoft.com/office/word/2010/wordprocessingGroup" xmlns:wpi="http://schemas.microsoft.com/office/word/2010/wordprocessingInk" xmlns:wne="http://schemas.microsoft.com/office/word/2006/wordml" xmlns:wps="http://schemas.microsoft.com/office/word/2010/wordprocessingShape" mc:Ignorable="w14 wp14">
+<w:numbering xmlns:wpc="http://schemas.microsoft.com/office/word/2010/wordprocessingCanvas" xmlns:mc="http://schemas.openxmlformats.org/markup-compatibility/2006" xmlns:o="urn:schemas-microsoft-com:office:office" xmlns:r="http://schemas.openxmlformats.org/officeDocument/2006/relationships" xmlns:m="http://schemas.openxmlformats.org/officeDocument/2006/math" xmlns:v="urn:schemas-microsoft-com:vml" xmlns:wp14="http://schemas.microsoft.com/office/word/2010/wordprocessingDrawing" xmlns:wp="http://schemas.openxmlformats.org/drawingml/2006/wordprocessingDrawing" xmlns:w10="urn:schemas-microsoft-com:office:word" xmlns:w="http://schemas.openxmlformats.org/wordprocessingml/2006/main" xmlns:w14="http://schemas.microsoft.com/office/word/2010/wordml" xmlns:w15="http://schemas.microsoft.com/office/word/2012/wordml" xmlns:wpg="http://schemas.microsoft.com/office/word/2010/wordprocessingGroup" xmlns:wpi="http://schemas.microsoft.com/office/word/2010/wordprocessingInk" xmlns:wne="http://schemas.microsoft.com/office/word/2006/wordml" xmlns:wps="http://schemas.microsoft.com/office/word/2010/wordprocessingShape" mc:Ignorable="w14 w15 wp14">
   <w:abstractNum w:abstractNumId="0">
     <w:nsid w:val="023F6BDC"/>
     <w:multiLevelType w:val="hybridMultilevel"/>
@@ -23762,6 +23888,96 @@
     </w:lvl>
   </w:abstractNum>
   <w:abstractNum w:abstractNumId="28">
+    <w:nsid w:val="4BC51531"/>
+    <w:multiLevelType w:val="hybridMultilevel"/>
+    <w:tmpl w:val="EA6A7002"/>
+    <w:lvl w:ilvl="0" w:tplc="86BA067E">
+      <w:start w:val="1"/>
+      <w:numFmt w:val="decimal"/>
+      <w:lvlText w:val="%1."/>
+      <w:lvlJc w:val="left"/>
+      <w:pPr>
+        <w:ind w:left="720" w:hanging="360"/>
+      </w:pPr>
+      <w:rPr>
+        <w:sz w:val="22"/>
+        <w:szCs w:val="22"/>
+      </w:rPr>
+    </w:lvl>
+    <w:lvl w:ilvl="1" w:tplc="04090019" w:tentative="1">
+      <w:start w:val="1"/>
+      <w:numFmt w:val="lowerLetter"/>
+      <w:lvlText w:val="%2."/>
+      <w:lvlJc w:val="left"/>
+      <w:pPr>
+        <w:ind w:left="1440" w:hanging="360"/>
+      </w:pPr>
+    </w:lvl>
+    <w:lvl w:ilvl="2" w:tplc="0409001B" w:tentative="1">
+      <w:start w:val="1"/>
+      <w:numFmt w:val="lowerRoman"/>
+      <w:lvlText w:val="%3."/>
+      <w:lvlJc w:val="right"/>
+      <w:pPr>
+        <w:ind w:left="2160" w:hanging="180"/>
+      </w:pPr>
+    </w:lvl>
+    <w:lvl w:ilvl="3" w:tplc="0409000F" w:tentative="1">
+      <w:start w:val="1"/>
+      <w:numFmt w:val="decimal"/>
+      <w:lvlText w:val="%4."/>
+      <w:lvlJc w:val="left"/>
+      <w:pPr>
+        <w:ind w:left="2880" w:hanging="360"/>
+      </w:pPr>
+    </w:lvl>
+    <w:lvl w:ilvl="4" w:tplc="04090019" w:tentative="1">
+      <w:start w:val="1"/>
+      <w:numFmt w:val="lowerLetter"/>
+      <w:lvlText w:val="%5."/>
+      <w:lvlJc w:val="left"/>
+      <w:pPr>
+        <w:ind w:left="3600" w:hanging="360"/>
+      </w:pPr>
+    </w:lvl>
+    <w:lvl w:ilvl="5" w:tplc="0409001B" w:tentative="1">
+      <w:start w:val="1"/>
+      <w:numFmt w:val="lowerRoman"/>
+      <w:lvlText w:val="%6."/>
+      <w:lvlJc w:val="right"/>
+      <w:pPr>
+        <w:ind w:left="4320" w:hanging="180"/>
+      </w:pPr>
+    </w:lvl>
+    <w:lvl w:ilvl="6" w:tplc="0409000F" w:tentative="1">
+      <w:start w:val="1"/>
+      <w:numFmt w:val="decimal"/>
+      <w:lvlText w:val="%7."/>
+      <w:lvlJc w:val="left"/>
+      <w:pPr>
+        <w:ind w:left="5040" w:hanging="360"/>
+      </w:pPr>
+    </w:lvl>
+    <w:lvl w:ilvl="7" w:tplc="04090019" w:tentative="1">
+      <w:start w:val="1"/>
+      <w:numFmt w:val="lowerLetter"/>
+      <w:lvlText w:val="%8."/>
+      <w:lvlJc w:val="left"/>
+      <w:pPr>
+        <w:ind w:left="5760" w:hanging="360"/>
+      </w:pPr>
+    </w:lvl>
+    <w:lvl w:ilvl="8" w:tplc="0409001B" w:tentative="1">
+      <w:start w:val="1"/>
+      <w:numFmt w:val="lowerRoman"/>
+      <w:lvlText w:val="%9."/>
+      <w:lvlJc w:val="right"/>
+      <w:pPr>
+        <w:ind w:left="6480" w:hanging="180"/>
+      </w:pPr>
+    </w:lvl>
+  </w:abstractNum>
+  <w:abstractNum w:abstractNumId="29">
     <w:nsid w:val="4D64318E"/>
     <w:multiLevelType w:val="hybridMultilevel"/>
     <w:tmpl w:val="9F04FFEC"/>
@@ -23851,7 +24067,93 @@
       </w:pPr>
     </w:lvl>
   </w:abstractNum>
-  <w:abstractNum w:abstractNumId="29">
+  <w:abstractNum w:abstractNumId="30">
+    <w:nsid w:val="4DDA7C1C"/>
+    <w:multiLevelType w:val="hybridMultilevel"/>
+    <w:tmpl w:val="4918A6BA"/>
+    <w:lvl w:ilvl="0" w:tplc="0409000F">
+      <w:start w:val="1"/>
+      <w:numFmt w:val="decimal"/>
+      <w:lvlText w:val="%1."/>
+      <w:lvlJc w:val="left"/>
+      <w:pPr>
+        <w:ind w:left="720" w:hanging="360"/>
+      </w:pPr>
+    </w:lvl>
+    <w:lvl w:ilvl="1" w:tplc="04090019" w:tentative="1">
+      <w:start w:val="1"/>
+      <w:numFmt w:val="lowerLetter"/>
+      <w:lvlText w:val="%2."/>
+      <w:lvlJc w:val="left"/>
+      <w:pPr>
+        <w:ind w:left="1440" w:hanging="360"/>
+      </w:pPr>
+    </w:lvl>
+    <w:lvl w:ilvl="2" w:tplc="0409001B" w:tentative="1">
+      <w:start w:val="1"/>
+      <w:numFmt w:val="lowerRoman"/>
+      <w:lvlText w:val="%3."/>
+      <w:lvlJc w:val="right"/>
+      <w:pPr>
+        <w:ind w:left="2160" w:hanging="180"/>
+      </w:pPr>
+    </w:lvl>
+    <w:lvl w:ilvl="3" w:tplc="0409000F" w:tentative="1">
+      <w:start w:val="1"/>
+      <w:numFmt w:val="decimal"/>
+      <w:lvlText w:val="%4."/>
+      <w:lvlJc w:val="left"/>
+      <w:pPr>
+        <w:ind w:left="2880" w:hanging="360"/>
+      </w:pPr>
+    </w:lvl>
+    <w:lvl w:ilvl="4" w:tplc="04090019" w:tentative="1">
+      <w:start w:val="1"/>
+      <w:numFmt w:val="lowerLetter"/>
+      <w:lvlText w:val="%5."/>
+      <w:lvlJc w:val="left"/>
+      <w:pPr>
+        <w:ind w:left="3600" w:hanging="360"/>
+      </w:pPr>
+    </w:lvl>
+    <w:lvl w:ilvl="5" w:tplc="0409001B" w:tentative="1">
+      <w:start w:val="1"/>
+      <w:numFmt w:val="lowerRoman"/>
+      <w:lvlText w:val="%6."/>
+      <w:lvlJc w:val="right"/>
+      <w:pPr>
+        <w:ind w:left="4320" w:hanging="180"/>
+      </w:pPr>
+    </w:lvl>
+    <w:lvl w:ilvl="6" w:tplc="0409000F" w:tentative="1">
+      <w:start w:val="1"/>
+      <w:numFmt w:val="decimal"/>
+      <w:lvlText w:val="%7."/>
+      <w:lvlJc w:val="left"/>
+      <w:pPr>
+        <w:ind w:left="5040" w:hanging="360"/>
+      </w:pPr>
+    </w:lvl>
+    <w:lvl w:ilvl="7" w:tplc="04090019" w:tentative="1">
+      <w:start w:val="1"/>
+      <w:numFmt w:val="lowerLetter"/>
+      <w:lvlText w:val="%8."/>
+      <w:lvlJc w:val="left"/>
+      <w:pPr>
+        <w:ind w:left="5760" w:hanging="360"/>
+      </w:pPr>
+    </w:lvl>
+    <w:lvl w:ilvl="8" w:tplc="0409001B" w:tentative="1">
+      <w:start w:val="1"/>
+      <w:numFmt w:val="lowerRoman"/>
+      <w:lvlText w:val="%9."/>
+      <w:lvlJc w:val="right"/>
+      <w:pPr>
+        <w:ind w:left="6480" w:hanging="180"/>
+      </w:pPr>
+    </w:lvl>
+  </w:abstractNum>
+  <w:abstractNum w:abstractNumId="31">
     <w:nsid w:val="4FA377F4"/>
     <w:multiLevelType w:val="hybridMultilevel"/>
     <w:tmpl w:val="A5D084D4"/>
@@ -23937,7 +24239,7 @@
       </w:pPr>
     </w:lvl>
   </w:abstractNum>
-  <w:abstractNum w:abstractNumId="30">
+  <w:abstractNum w:abstractNumId="32">
     <w:nsid w:val="507F5916"/>
     <w:multiLevelType w:val="hybridMultilevel"/>
     <w:tmpl w:val="BF628456"/>
@@ -24027,7 +24329,7 @@
       </w:pPr>
     </w:lvl>
   </w:abstractNum>
-  <w:abstractNum w:abstractNumId="31">
+  <w:abstractNum w:abstractNumId="33">
     <w:nsid w:val="50F2164F"/>
     <w:multiLevelType w:val="hybridMultilevel"/>
     <w:tmpl w:val="AA0ABE88"/>
@@ -24117,7 +24419,7 @@
       </w:pPr>
     </w:lvl>
   </w:abstractNum>
-  <w:abstractNum w:abstractNumId="32">
+  <w:abstractNum w:abstractNumId="34">
     <w:nsid w:val="5C0A44A7"/>
     <w:multiLevelType w:val="hybridMultilevel"/>
     <w:tmpl w:val="93CA241A"/>
@@ -24207,7 +24509,7 @@
       </w:pPr>
     </w:lvl>
   </w:abstractNum>
-  <w:abstractNum w:abstractNumId="33">
+  <w:abstractNum w:abstractNumId="35">
     <w:nsid w:val="63655ECA"/>
     <w:multiLevelType w:val="hybridMultilevel"/>
     <w:tmpl w:val="8646A1DA"/>
@@ -24297,7 +24599,7 @@
       </w:pPr>
     </w:lvl>
   </w:abstractNum>
-  <w:abstractNum w:abstractNumId="34">
+  <w:abstractNum w:abstractNumId="36">
     <w:nsid w:val="6829339B"/>
     <w:multiLevelType w:val="hybridMultilevel"/>
     <w:tmpl w:val="76262A10"/>
@@ -24387,7 +24689,7 @@
       </w:pPr>
     </w:lvl>
   </w:abstractNum>
-  <w:abstractNum w:abstractNumId="35">
+  <w:abstractNum w:abstractNumId="37">
     <w:nsid w:val="68433289"/>
     <w:multiLevelType w:val="hybridMultilevel"/>
     <w:tmpl w:val="511854B4"/>
@@ -24473,7 +24775,7 @@
       </w:pPr>
     </w:lvl>
   </w:abstractNum>
-  <w:abstractNum w:abstractNumId="36">
+  <w:abstractNum w:abstractNumId="38">
     <w:nsid w:val="6DD85435"/>
     <w:multiLevelType w:val="hybridMultilevel"/>
     <w:tmpl w:val="885A4676"/>
@@ -24563,7 +24865,7 @@
       </w:pPr>
     </w:lvl>
   </w:abstractNum>
-  <w:abstractNum w:abstractNumId="37">
+  <w:abstractNum w:abstractNumId="39">
     <w:nsid w:val="6F0C649F"/>
     <w:multiLevelType w:val="hybridMultilevel"/>
     <w:tmpl w:val="D636896C"/>
@@ -24653,7 +24955,7 @@
       </w:pPr>
     </w:lvl>
   </w:abstractNum>
-  <w:abstractNum w:abstractNumId="38">
+  <w:abstractNum w:abstractNumId="40">
     <w:nsid w:val="6F4F6D0F"/>
     <w:multiLevelType w:val="hybridMultilevel"/>
     <w:tmpl w:val="EB605200"/>
@@ -24743,7 +25045,7 @@
       </w:pPr>
     </w:lvl>
   </w:abstractNum>
-  <w:abstractNum w:abstractNumId="39">
+  <w:abstractNum w:abstractNumId="41">
     <w:nsid w:val="75841C98"/>
     <w:multiLevelType w:val="hybridMultilevel"/>
     <w:tmpl w:val="EB605200"/>
@@ -24833,7 +25135,7 @@
       </w:pPr>
     </w:lvl>
   </w:abstractNum>
-  <w:abstractNum w:abstractNumId="40">
+  <w:abstractNum w:abstractNumId="42">
     <w:nsid w:val="797D7048"/>
     <w:multiLevelType w:val="hybridMultilevel"/>
     <w:tmpl w:val="EB605200"/>
@@ -24923,7 +25225,7 @@
       </w:pPr>
     </w:lvl>
   </w:abstractNum>
-  <w:abstractNum w:abstractNumId="41">
+  <w:abstractNum w:abstractNumId="43">
     <w:nsid w:val="7CB57526"/>
     <w:multiLevelType w:val="hybridMultilevel"/>
     <w:tmpl w:val="5F780E54"/>
@@ -25012,7 +25314,7 @@
       </w:pPr>
     </w:lvl>
   </w:abstractNum>
-  <w:abstractNum w:abstractNumId="42">
+  <w:abstractNum w:abstractNumId="44">
     <w:nsid w:val="7E2D534C"/>
     <w:multiLevelType w:val="hybridMultilevel"/>
     <w:tmpl w:val="8646A1DA"/>
@@ -25106,7 +25408,7 @@
     <w:abstractNumId w:val="10"/>
   </w:num>
   <w:num w:numId="2">
-    <w:abstractNumId w:val="34"/>
+    <w:abstractNumId w:val="36"/>
   </w:num>
   <w:num w:numId="3">
     <w:abstractNumId w:val="21"/>
@@ -25124,10 +25426,10 @@
     <w:abstractNumId w:val="24"/>
   </w:num>
   <w:num w:numId="8">
-    <w:abstractNumId w:val="30"/>
+    <w:abstractNumId w:val="32"/>
   </w:num>
   <w:num w:numId="9">
-    <w:abstractNumId w:val="28"/>
+    <w:abstractNumId w:val="29"/>
   </w:num>
   <w:num w:numId="10">
     <w:abstractNumId w:val="23"/>
@@ -25142,16 +25444,16 @@
     <w:abstractNumId w:val="2"/>
   </w:num>
   <w:num w:numId="14">
-    <w:abstractNumId w:val="42"/>
+    <w:abstractNumId w:val="44"/>
   </w:num>
   <w:num w:numId="15">
-    <w:abstractNumId w:val="33"/>
+    <w:abstractNumId w:val="35"/>
   </w:num>
   <w:num w:numId="16">
     <w:abstractNumId w:val="19"/>
   </w:num>
   <w:num w:numId="17">
-    <w:abstractNumId w:val="41"/>
+    <w:abstractNumId w:val="43"/>
   </w:num>
   <w:num w:numId="18">
     <w:abstractNumId w:val="27"/>
@@ -25205,6 +25507,36 @@
     </w:lvlOverride>
   </w:num>
   <w:num w:numId="26">
+    <w:abstractNumId w:val="41"/>
+    <w:lvlOverride w:ilvl="0">
+      <w:startOverride w:val="1"/>
+    </w:lvlOverride>
+    <w:lvlOverride w:ilvl="1">
+      <w:startOverride w:val="1"/>
+    </w:lvlOverride>
+    <w:lvlOverride w:ilvl="2">
+      <w:startOverride w:val="1"/>
+    </w:lvlOverride>
+    <w:lvlOverride w:ilvl="3">
+      <w:startOverride w:val="1"/>
+    </w:lvlOverride>
+    <w:lvlOverride w:ilvl="4">
+      <w:startOverride w:val="1"/>
+    </w:lvlOverride>
+    <w:lvlOverride w:ilvl="5">
+      <w:startOverride w:val="1"/>
+    </w:lvlOverride>
+    <w:lvlOverride w:ilvl="6">
+      <w:startOverride w:val="1"/>
+    </w:lvlOverride>
+    <w:lvlOverride w:ilvl="7">
+      <w:startOverride w:val="1"/>
+    </w:lvlOverride>
+    <w:lvlOverride w:ilvl="8">
+      <w:startOverride w:val="1"/>
+    </w:lvlOverride>
+  </w:num>
+  <w:num w:numId="27">
     <w:abstractNumId w:val="39"/>
     <w:lvlOverride w:ilvl="0">
       <w:startOverride w:val="1"/>
@@ -25234,38 +25566,8 @@
       <w:startOverride w:val="1"/>
     </w:lvlOverride>
   </w:num>
-  <w:num w:numId="27">
-    <w:abstractNumId w:val="37"/>
-    <w:lvlOverride w:ilvl="0">
-      <w:startOverride w:val="1"/>
-    </w:lvlOverride>
-    <w:lvlOverride w:ilvl="1">
-      <w:startOverride w:val="1"/>
-    </w:lvlOverride>
-    <w:lvlOverride w:ilvl="2">
-      <w:startOverride w:val="1"/>
-    </w:lvlOverride>
-    <w:lvlOverride w:ilvl="3">
-      <w:startOverride w:val="1"/>
-    </w:lvlOverride>
-    <w:lvlOverride w:ilvl="4">
-      <w:startOverride w:val="1"/>
-    </w:lvlOverride>
-    <w:lvlOverride w:ilvl="5">
-      <w:startOverride w:val="1"/>
-    </w:lvlOverride>
-    <w:lvlOverride w:ilvl="6">
-      <w:startOverride w:val="1"/>
-    </w:lvlOverride>
-    <w:lvlOverride w:ilvl="7">
-      <w:startOverride w:val="1"/>
-    </w:lvlOverride>
-    <w:lvlOverride w:ilvl="8">
-      <w:startOverride w:val="1"/>
-    </w:lvlOverride>
-  </w:num>
   <w:num w:numId="28">
-    <w:abstractNumId w:val="40"/>
+    <w:abstractNumId w:val="42"/>
     <w:lvlOverride w:ilvl="0">
       <w:startOverride w:val="1"/>
     </w:lvlOverride>
@@ -25295,13 +25597,13 @@
     </w:lvlOverride>
   </w:num>
   <w:num w:numId="29">
-    <w:abstractNumId w:val="35"/>
+    <w:abstractNumId w:val="37"/>
   </w:num>
   <w:num w:numId="30">
     <w:abstractNumId w:val="1"/>
   </w:num>
   <w:num w:numId="31">
-    <w:abstractNumId w:val="38"/>
+    <w:abstractNumId w:val="40"/>
     <w:lvlOverride w:ilvl="0">
       <w:startOverride w:val="1"/>
     </w:lvlOverride>
@@ -25391,7 +25693,7 @@
     </w:lvlOverride>
   </w:num>
   <w:num w:numId="34">
-    <w:abstractNumId w:val="29"/>
+    <w:abstractNumId w:val="31"/>
     <w:lvlOverride w:ilvl="0">
       <w:startOverride w:val="1"/>
     </w:lvlOverride>
@@ -25424,7 +25726,7 @@
     <w:abstractNumId w:val="13"/>
   </w:num>
   <w:num w:numId="36">
-    <w:abstractNumId w:val="32"/>
+    <w:abstractNumId w:val="34"/>
   </w:num>
   <w:num w:numId="37">
     <w:abstractNumId w:val="3"/>
@@ -25433,7 +25735,7 @@
     <w:abstractNumId w:val="26"/>
   </w:num>
   <w:num w:numId="39">
-    <w:abstractNumId w:val="36"/>
+    <w:abstractNumId w:val="38"/>
   </w:num>
   <w:num w:numId="40">
     <w:abstractNumId w:val="17"/>
@@ -25442,17 +25744,23 @@
     <w:abstractNumId w:val="14"/>
   </w:num>
   <w:num w:numId="42">
-    <w:abstractNumId w:val="31"/>
+    <w:abstractNumId w:val="33"/>
   </w:num>
   <w:num w:numId="43">
     <w:abstractNumId w:val="9"/>
+  </w:num>
+  <w:num w:numId="44">
+    <w:abstractNumId w:val="28"/>
+  </w:num>
+  <w:num w:numId="45">
+    <w:abstractNumId w:val="30"/>
   </w:num>
   <w:numIdMacAtCleanup w:val="43"/>
 </w:numbering>
 </file>
 
 <file path=word/styles.xml><?xml version="1.0" encoding="utf-8"?>
-<w:styles xmlns:mc="http://schemas.openxmlformats.org/markup-compatibility/2006" xmlns:r="http://schemas.openxmlformats.org/officeDocument/2006/relationships" xmlns:w="http://schemas.openxmlformats.org/wordprocessingml/2006/main" xmlns:w14="http://schemas.microsoft.com/office/word/2010/wordml" mc:Ignorable="w14">
+<w:styles xmlns:mc="http://schemas.openxmlformats.org/markup-compatibility/2006" xmlns:r="http://schemas.openxmlformats.org/officeDocument/2006/relationships" xmlns:w="http://schemas.openxmlformats.org/wordprocessingml/2006/main" xmlns:w14="http://schemas.microsoft.com/office/word/2010/wordml" xmlns:w15="http://schemas.microsoft.com/office/word/2012/wordml" mc:Ignorable="w14 w15">
   <w:docDefaults>
     <w:rPrDefault>
       <w:rPr>
@@ -25468,444 +25776,378 @@
       </w:pPr>
     </w:pPrDefault>
   </w:docDefaults>
-  <w:latentStyles w:defLockedState="0" w:defUIPriority="99" w:defSemiHidden="1" w:defUnhideWhenUsed="1" w:defQFormat="0" w:count="267">
-    <w:lsdException w:name="Normal" w:semiHidden="0" w:uiPriority="0" w:unhideWhenUsed="0" w:qFormat="1"/>
-    <w:lsdException w:name="heading 1" w:semiHidden="0" w:uiPriority="9" w:unhideWhenUsed="0" w:qFormat="1"/>
-    <w:lsdException w:name="heading 2" w:uiPriority="9" w:qFormat="1"/>
-    <w:lsdException w:name="heading 3" w:uiPriority="9" w:qFormat="1"/>
-    <w:lsdException w:name="heading 4" w:uiPriority="9" w:qFormat="1"/>
-    <w:lsdException w:name="heading 5" w:uiPriority="9" w:qFormat="1"/>
-    <w:lsdException w:name="heading 6" w:uiPriority="9" w:qFormat="1"/>
-    <w:lsdException w:name="heading 7" w:uiPriority="9" w:qFormat="1"/>
-    <w:lsdException w:name="heading 8" w:uiPriority="9" w:qFormat="1"/>
-    <w:lsdException w:name="heading 9" w:uiPriority="9" w:qFormat="1"/>
-    <w:lsdException w:name="toc 1" w:uiPriority="39"/>
-    <w:lsdException w:name="toc 2" w:uiPriority="39"/>
-    <w:lsdException w:name="toc 3" w:uiPriority="39"/>
-    <w:lsdException w:name="toc 4" w:uiPriority="39"/>
-    <w:lsdException w:name="toc 5" w:uiPriority="39"/>
-    <w:lsdException w:name="toc 6" w:uiPriority="39"/>
-    <w:lsdException w:name="toc 7" w:uiPriority="39"/>
-    <w:lsdException w:name="toc 8" w:uiPriority="39"/>
-    <w:lsdException w:name="toc 9" w:uiPriority="39"/>
-    <w:lsdException w:name="caption" w:uiPriority="35" w:qFormat="1"/>
-    <w:lsdException w:name="Title" w:semiHidden="0" w:uiPriority="10" w:unhideWhenUsed="0" w:qFormat="1"/>
-    <w:lsdException w:name="Default Paragraph Font" w:uiPriority="1"/>
-    <w:lsdException w:name="Subtitle" w:semiHidden="0" w:uiPriority="11" w:unhideWhenUsed="0" w:qFormat="1"/>
-    <w:lsdException w:name="Strong" w:semiHidden="0" w:uiPriority="22" w:unhideWhenUsed="0" w:qFormat="1"/>
-    <w:lsdException w:name="Emphasis" w:semiHidden="0" w:uiPriority="20" w:unhideWhenUsed="0" w:qFormat="1"/>
-    <w:lsdException w:name="Table Grid" w:semiHidden="0" w:uiPriority="39" w:unhideWhenUsed="0"/>
-    <w:lsdException w:name="Placeholder Text" w:unhideWhenUsed="0"/>
-    <w:lsdException w:name="No Spacing" w:semiHidden="0" w:uiPriority="1" w:unhideWhenUsed="0" w:qFormat="1"/>
-    <w:lsdException w:name="Light Shading" w:semiHidden="0" w:uiPriority="60" w:unhideWhenUsed="0"/>
-    <w:lsdException w:name="Light List" w:semiHidden="0" w:uiPriority="61" w:unhideWhenUsed="0"/>
-    <w:lsdException w:name="Light Grid" w:semiHidden="0" w:uiPriority="62" w:unhideWhenUsed="0"/>
-    <w:lsdException w:name="Medium Shading 1" w:semiHidden="0" w:uiPriority="63" w:unhideWhenUsed="0"/>
-    <w:lsdException w:name="Medium Shading 2" w:semiHidden="0" w:uiPriority="64" w:unhideWhenUsed="0"/>
-    <w:lsdException w:name="Medium List 1" w:semiHidden="0" w:uiPriority="65" w:unhideWhenUsed="0"/>
-    <w:lsdException w:name="Medium List 2" w:semiHidden="0" w:uiPriority="66" w:unhideWhenUsed="0"/>
-    <w:lsdException w:name="Medium Grid 1" w:semiHidden="0" w:uiPriority="67" w:unhideWhenUsed="0"/>
-    <w:lsdException w:name="Medium Grid 2" w:semiHidden="0" w:uiPriority="68" w:unhideWhenUsed="0"/>
-    <w:lsdException w:name="Medium Grid 3" w:semiHidden="0" w:uiPriority="69" w:unhideWhenUsed="0"/>
-    <w:lsdException w:name="Dark List" w:semiHidden="0" w:uiPriority="70" w:unhideWhenUsed="0"/>
-    <w:lsdException w:name="Colorful Shading" w:semiHidden="0" w:uiPriority="71" w:unhideWhenUsed="0"/>
-    <w:lsdException w:name="Colorful List" w:semiHidden="0" w:uiPriority="72" w:unhideWhenUsed="0"/>
-    <w:lsdException w:name="Colorful Grid" w:semiHidden="0" w:uiPriority="73" w:unhideWhenUsed="0"/>
-    <w:lsdException w:name="Light Shading Accent 1" w:semiHidden="0" w:uiPriority="60" w:unhideWhenUsed="0"/>
-    <w:lsdException w:name="Light List Accent 1" w:semiHidden="0" w:uiPriority="61" w:unhideWhenUsed="0"/>
-    <w:lsdException w:name="Light Grid Accent 1" w:semiHidden="0" w:uiPriority="62" w:unhideWhenUsed="0"/>
-    <w:lsdException w:name="Medium Shading 1 Accent 1" w:semiHidden="0" w:uiPriority="63" w:unhideWhenUsed="0"/>
-    <w:lsdException w:name="Medium Shading 2 Accent 1" w:semiHidden="0" w:uiPriority="64" w:unhideWhenUsed="0"/>
-    <w:lsdException w:name="Medium List 1 Accent 1" w:semiHidden="0" w:uiPriority="65" w:unhideWhenUsed="0"/>
-    <w:lsdException w:name="Revision" w:unhideWhenUsed="0"/>
-    <w:lsdException w:name="List Paragraph" w:semiHidden="0" w:uiPriority="34" w:unhideWhenUsed="0" w:qFormat="1"/>
-    <w:lsdException w:name="Quote" w:semiHidden="0" w:uiPriority="29" w:unhideWhenUsed="0" w:qFormat="1"/>
-    <w:lsdException w:name="Intense Quote" w:semiHidden="0" w:uiPriority="30" w:unhideWhenUsed="0" w:qFormat="1"/>
-    <w:lsdException w:name="Medium List 2 Accent 1" w:semiHidden="0" w:uiPriority="66" w:unhideWhenUsed="0"/>
-    <w:lsdException w:name="Medium Grid 1 Accent 1" w:semiHidden="0" w:uiPriority="67" w:unhideWhenUsed="0"/>
-    <w:lsdException w:name="Medium Grid 2 Accent 1" w:semiHidden="0" w:uiPriority="68" w:unhideWhenUsed="0"/>
-    <w:lsdException w:name="Medium Grid 3 Accent 1" w:semiHidden="0" w:uiPriority="69" w:unhideWhenUsed="0"/>
-    <w:lsdException w:name="Dark List Accent 1" w:semiHidden="0" w:uiPriority="70" w:unhideWhenUsed="0"/>
-    <w:lsdException w:name="Colorful Shading Accent 1" w:semiHidden="0" w:uiPriority="71" w:unhideWhenUsed="0"/>
-    <w:lsdException w:name="Colorful List Accent 1" w:semiHidden="0" w:uiPriority="72" w:unhideWhenUsed="0"/>
-    <w:lsdException w:name="Colorful Grid Accent 1" w:semiHidden="0" w:uiPriority="73" w:unhideWhenUsed="0"/>
-    <w:lsdException w:name="Light Shading Accent 2" w:semiHidden="0" w:uiPriority="60" w:unhideWhenUsed="0"/>
-    <w:lsdException w:name="Light List Accent 2" w:semiHidden="0" w:uiPriority="61" w:unhideWhenUsed="0"/>
-    <w:lsdException w:name="Light Grid Accent 2" w:semiHidden="0" w:uiPriority="62" w:unhideWhenUsed="0"/>
-    <w:lsdException w:name="Medium Shading 1 Accent 2" w:semiHidden="0" w:uiPriority="63" w:unhideWhenUsed="0"/>
-    <w:lsdException w:name="Medium Shading 2 Accent 2" w:semiHidden="0" w:uiPriority="64" w:unhideWhenUsed="0"/>
-    <w:lsdException w:name="Medium List 1 Accent 2" w:semiHidden="0" w:uiPriority="65" w:unhideWhenUsed="0"/>
-    <w:lsdException w:name="Medium List 2 Accent 2" w:semiHidden="0" w:uiPriority="66" w:unhideWhenUsed="0"/>
-    <w:lsdException w:name="Medium Grid 1 Accent 2" w:semiHidden="0" w:uiPriority="67" w:unhideWhenUsed="0"/>
-    <w:lsdException w:name="Medium Grid 2 Accent 2" w:semiHidden="0" w:uiPriority="68" w:unhideWhenUsed="0"/>
-    <w:lsdException w:name="Medium Grid 3 Accent 2" w:semiHidden="0" w:uiPriority="69" w:unhideWhenUsed="0"/>
-    <w:lsdException w:name="Dark List Accent 2" w:semiHidden="0" w:uiPriority="70" w:unhideWhenUsed="0"/>
-    <w:lsdException w:name="Colorful Shading Accent 2" w:semiHidden="0" w:uiPriority="71" w:unhideWhenUsed="0"/>
-    <w:lsdException w:name="Colorful List Accent 2" w:semiHidden="0" w:uiPriority="72" w:unhideWhenUsed="0"/>
-    <w:lsdException w:name="Colorful Grid Accent 2" w:semiHidden="0" w:uiPriority="73" w:unhideWhenUsed="0"/>
-    <w:lsdException w:name="Light Shading Accent 3" w:semiHidden="0" w:uiPriority="60" w:unhideWhenUsed="0"/>
-    <w:lsdException w:name="Light List Accent 3" w:semiHidden="0" w:uiPriority="61" w:unhideWhenUsed="0"/>
-    <w:lsdException w:name="Light Grid Accent 3" w:semiHidden="0" w:uiPriority="62" w:unhideWhenUsed="0"/>
-    <w:lsdException w:name="Medium Shading 1 Accent 3" w:semiHidden="0" w:uiPriority="63" w:unhideWhenUsed="0"/>
-    <w:lsdException w:name="Medium Shading 2 Accent 3" w:semiHidden="0" w:uiPriority="64" w:unhideWhenUsed="0"/>
-    <w:lsdException w:name="Medium List 1 Accent 3" w:semiHidden="0" w:uiPriority="65" w:unhideWhenUsed="0"/>
-    <w:lsdException w:name="Medium List 2 Accent 3" w:semiHidden="0" w:uiPriority="66" w:unhideWhenUsed="0"/>
-    <w:lsdException w:name="Medium Grid 1 Accent 3" w:semiHidden="0" w:uiPriority="67" w:unhideWhenUsed="0"/>
-    <w:lsdException w:name="Medium Grid 2 Accent 3" w:semiHidden="0" w:uiPriority="68" w:unhideWhenUsed="0"/>
-    <w:lsdException w:name="Medium Grid 3 Accent 3" w:semiHidden="0" w:uiPriority="69" w:unhideWhenUsed="0"/>
-    <w:lsdException w:name="Dark List Accent 3" w:semiHidden="0" w:uiPriority="70" w:unhideWhenUsed="0"/>
-    <w:lsdException w:name="Colorful Shading Accent 3" w:semiHidden="0" w:uiPriority="71" w:unhideWhenUsed="0"/>
-    <w:lsdException w:name="Colorful List Accent 3" w:semiHidden="0" w:uiPriority="72" w:unhideWhenUsed="0"/>
-    <w:lsdException w:name="Colorful Grid Accent 3" w:semiHidden="0" w:uiPriority="73" w:unhideWhenUsed="0"/>
-    <w:lsdException w:name="Light Shading Accent 4" w:semiHidden="0" w:uiPriority="60" w:unhideWhenUsed="0"/>
-    <w:lsdException w:name="Light List Accent 4" w:semiHidden="0" w:uiPriority="61" w:unhideWhenUsed="0"/>
-    <w:lsdException w:name="Light Grid Accent 4" w:semiHidden="0" w:uiPriority="62" w:unhideWhenUsed="0"/>
-    <w:lsdException w:name="Medium Shading 1 Accent 4" w:semiHidden="0" w:uiPriority="63" w:unhideWhenUsed="0"/>
-    <w:lsdException w:name="Medium Shading 2 Accent 4" w:semiHidden="0" w:uiPriority="64" w:unhideWhenUsed="0"/>
-    <w:lsdException w:name="Medium List 1 Accent 4" w:semiHidden="0" w:uiPriority="65" w:unhideWhenUsed="0"/>
-    <w:lsdException w:name="Medium List 2 Accent 4" w:semiHidden="0" w:uiPriority="66" w:unhideWhenUsed="0"/>
-    <w:lsdException w:name="Medium Grid 1 Accent 4" w:semiHidden="0" w:uiPriority="67" w:unhideWhenUsed="0"/>
-    <w:lsdException w:name="Medium Grid 2 Accent 4" w:semiHidden="0" w:uiPriority="68" w:unhideWhenUsed="0"/>
-    <w:lsdException w:name="Medium Grid 3 Accent 4" w:semiHidden="0" w:uiPriority="69" w:unhideWhenUsed="0"/>
-    <w:lsdException w:name="Dark List Accent 4" w:semiHidden="0" w:uiPriority="70" w:unhideWhenUsed="0"/>
-    <w:lsdException w:name="Colorful Shading Accent 4" w:semiHidden="0" w:uiPriority="71" w:unhideWhenUsed="0"/>
-    <w:lsdException w:name="Colorful List Accent 4" w:semiHidden="0" w:uiPriority="72" w:unhideWhenUsed="0"/>
-    <w:lsdException w:name="Colorful Grid Accent 4" w:semiHidden="0" w:uiPriority="73" w:unhideWhenUsed="0"/>
-    <w:lsdException w:name="Light Shading Accent 5" w:semiHidden="0" w:uiPriority="60" w:unhideWhenUsed="0"/>
-    <w:lsdException w:name="Light List Accent 5" w:semiHidden="0" w:uiPriority="61" w:unhideWhenUsed="0"/>
-    <w:lsdException w:name="Light Grid Accent 5" w:semiHidden="0" w:uiPriority="62" w:unhideWhenUsed="0"/>
-    <w:lsdException w:name="Medium Shading 1 Accent 5" w:semiHidden="0" w:uiPriority="63" w:unhideWhenUsed="0"/>
-    <w:lsdException w:name="Medium Shading 2 Accent 5" w:semiHidden="0" w:uiPriority="64" w:unhideWhenUsed="0"/>
-    <w:lsdException w:name="Medium List 1 Accent 5" w:semiHidden="0" w:uiPriority="65" w:unhideWhenUsed="0"/>
-    <w:lsdException w:name="Medium List 2 Accent 5" w:semiHidden="0" w:uiPriority="66" w:unhideWhenUsed="0"/>
-    <w:lsdException w:name="Medium Grid 1 Accent 5" w:semiHidden="0" w:uiPriority="67" w:unhideWhenUsed="0"/>
-    <w:lsdException w:name="Medium Grid 2 Accent 5" w:semiHidden="0" w:uiPriority="68" w:unhideWhenUsed="0"/>
-    <w:lsdException w:name="Medium Grid 3 Accent 5" w:semiHidden="0" w:uiPriority="69" w:unhideWhenUsed="0"/>
-    <w:lsdException w:name="Dark List Accent 5" w:semiHidden="0" w:uiPriority="70" w:unhideWhenUsed="0"/>
-    <w:lsdException w:name="Colorful Shading Accent 5" w:semiHidden="0" w:uiPriority="71" w:unhideWhenUsed="0"/>
-    <w:lsdException w:name="Colorful List Accent 5" w:semiHidden="0" w:uiPriority="72" w:unhideWhenUsed="0"/>
-    <w:lsdException w:name="Colorful Grid Accent 5" w:semiHidden="0" w:uiPriority="73" w:unhideWhenUsed="0"/>
-    <w:lsdException w:name="Light Shading Accent 6" w:semiHidden="0" w:uiPriority="60" w:unhideWhenUsed="0"/>
-    <w:lsdException w:name="Light List Accent 6" w:semiHidden="0" w:uiPriority="61" w:unhideWhenUsed="0"/>
-    <w:lsdException w:name="Light Grid Accent 6" w:semiHidden="0" w:uiPriority="62" w:unhideWhenUsed="0"/>
-    <w:lsdException w:name="Medium Shading 1 Accent 6" w:semiHidden="0" w:uiPriority="63" w:unhideWhenUsed="0"/>
-    <w:lsdException w:name="Medium Shading 2 Accent 6" w:semiHidden="0" w:uiPriority="64" w:unhideWhenUsed="0"/>
-    <w:lsdException w:name="Medium List 1 Accent 6" w:semiHidden="0" w:uiPriority="65" w:unhideWhenUsed="0"/>
-    <w:lsdException w:name="Medium List 2 Accent 6" w:semiHidden="0" w:uiPriority="66" w:unhideWhenUsed="0"/>
-    <w:lsdException w:name="Medium Grid 1 Accent 6" w:semiHidden="0" w:uiPriority="67" w:unhideWhenUsed="0"/>
-    <w:lsdException w:name="Medium Grid 2 Accent 6" w:semiHidden="0" w:uiPriority="68" w:unhideWhenUsed="0"/>
-    <w:lsdException w:name="Medium Grid 3 Accent 6" w:semiHidden="0" w:uiPriority="69" w:unhideWhenUsed="0"/>
-    <w:lsdException w:name="Dark List Accent 6" w:semiHidden="0" w:uiPriority="70" w:unhideWhenUsed="0"/>
-    <w:lsdException w:name="Colorful Shading Accent 6" w:semiHidden="0" w:uiPriority="71" w:unhideWhenUsed="0"/>
-    <w:lsdException w:name="Colorful List Accent 6" w:semiHidden="0" w:uiPriority="72" w:unhideWhenUsed="0"/>
-    <w:lsdException w:name="Colorful Grid Accent 6" w:semiHidden="0" w:uiPriority="73" w:unhideWhenUsed="0"/>
-    <w:lsdException w:name="Subtle Emphasis" w:semiHidden="0" w:uiPriority="19" w:unhideWhenUsed="0" w:qFormat="1"/>
-    <w:lsdException w:name="Intense Emphasis" w:semiHidden="0" w:uiPriority="21" w:unhideWhenUsed="0" w:qFormat="1"/>
-    <w:lsdException w:name="Subtle Reference" w:semiHidden="0" w:uiPriority="31" w:unhideWhenUsed="0" w:qFormat="1"/>
-    <w:lsdException w:name="Intense Reference" w:semiHidden="0" w:uiPriority="32" w:unhideWhenUsed="0" w:qFormat="1"/>
-    <w:lsdException w:name="Book Title" w:semiHidden="0" w:uiPriority="33" w:unhideWhenUsed="0" w:qFormat="1"/>
-    <w:lsdException w:name="Bibliography" w:uiPriority="37"/>
-    <w:lsdException w:name="TOC Heading" w:uiPriority="39" w:qFormat="1"/>
-  </w:latentStyles>
-  <w:style w:type="paragraph" w:default="1" w:styleId="a">
-    <w:name w:val="Normal"/>
-    <w:qFormat/>
-  </w:style>
-  <w:style w:type="character" w:default="1" w:styleId="a0">
-    <w:name w:val="Default Paragraph Font"/>
-    <w:uiPriority w:val="1"/>
-    <w:semiHidden/>
-    <w:unhideWhenUsed/>
-  </w:style>
-  <w:style w:type="table" w:default="1" w:styleId="a1">
-    <w:name w:val="Normal Table"/>
-    <w:uiPriority w:val="99"/>
-    <w:semiHidden/>
-    <w:unhideWhenUsed/>
-    <w:tblPr>
-      <w:tblInd w:w="0" w:type="dxa"/>
-      <w:tblCellMar>
-        <w:top w:w="0" w:type="dxa"/>
-        <w:left w:w="108" w:type="dxa"/>
-        <w:bottom w:w="0" w:type="dxa"/>
-        <w:right w:w="108" w:type="dxa"/>
-      </w:tblCellMar>
-    </w:tblPr>
-  </w:style>
-  <w:style w:type="numbering" w:default="1" w:styleId="a2">
-    <w:name w:val="No List"/>
-    <w:uiPriority w:val="99"/>
-    <w:semiHidden/>
-    <w:unhideWhenUsed/>
-  </w:style>
-  <w:style w:type="character" w:styleId="a3">
-    <w:name w:val="Hyperlink"/>
-    <w:basedOn w:val="a0"/>
-    <w:uiPriority w:val="99"/>
-    <w:unhideWhenUsed/>
-    <w:rPr>
-      <w:color w:val="0563C1" w:themeColor="hyperlink"/>
-      <w:u w:val="single"/>
-    </w:rPr>
-  </w:style>
-  <w:style w:type="paragraph" w:customStyle="1" w:styleId="paragraph">
-    <w:name w:val="paragraph"/>
-    <w:basedOn w:val="a"/>
-    <w:rsid w:val="009D3F97"/>
-    <w:pPr>
-      <w:spacing w:before="100" w:beforeAutospacing="1" w:after="100" w:afterAutospacing="1" w:line="240" w:lineRule="auto"/>
-    </w:pPr>
-    <w:rPr>
-      <w:rFonts w:ascii="Angsana New" w:eastAsia="Times New Roman" w:hAnsi="Angsana New" w:cs="Angsana New"/>
-      <w:sz w:val="28"/>
-    </w:rPr>
-  </w:style>
-  <w:style w:type="character" w:customStyle="1" w:styleId="normaltextrun">
-    <w:name w:val="normaltextrun"/>
-    <w:basedOn w:val="a0"/>
-    <w:rsid w:val="009D3F97"/>
-  </w:style>
-  <w:style w:type="character" w:customStyle="1" w:styleId="eop">
-    <w:name w:val="eop"/>
-    <w:basedOn w:val="a0"/>
-    <w:rsid w:val="009D3F97"/>
-  </w:style>
-  <w:style w:type="paragraph" w:styleId="a4">
-    <w:name w:val="List Paragraph"/>
-    <w:basedOn w:val="a"/>
-    <w:uiPriority w:val="34"/>
-    <w:qFormat/>
-    <w:rsid w:val="00985DAB"/>
-    <w:pPr>
-      <w:ind w:left="720"/>
-      <w:contextualSpacing/>
-    </w:pPr>
-  </w:style>
-  <w:style w:type="table" w:styleId="a5">
-    <w:name w:val="Table Grid"/>
-    <w:basedOn w:val="a1"/>
-    <w:uiPriority w:val="39"/>
-    <w:rsid w:val="00780AFE"/>
-    <w:pPr>
-      <w:spacing w:after="0" w:line="240" w:lineRule="auto"/>
-    </w:pPr>
-    <w:rPr>
-      <w:szCs w:val="22"/>
-      <w:lang w:bidi="ar-SA"/>
-    </w:rPr>
-    <w:tblPr>
-      <w:tblBorders>
-        <w:top w:val="single" w:sz="4" w:space="0" w:color="auto"/>
-        <w:left w:val="single" w:sz="4" w:space="0" w:color="auto"/>
-        <w:bottom w:val="single" w:sz="4" w:space="0" w:color="auto"/>
-        <w:right w:val="single" w:sz="4" w:space="0" w:color="auto"/>
-        <w:insideH w:val="single" w:sz="4" w:space="0" w:color="auto"/>
-        <w:insideV w:val="single" w:sz="4" w:space="0" w:color="auto"/>
-      </w:tblBorders>
-    </w:tblPr>
-  </w:style>
-  <w:style w:type="paragraph" w:styleId="a6">
-    <w:name w:val="header"/>
-    <w:basedOn w:val="a"/>
-    <w:link w:val="a7"/>
-    <w:uiPriority w:val="99"/>
-    <w:unhideWhenUsed/>
-    <w:rsid w:val="00023103"/>
-    <w:pPr>
-      <w:tabs>
-        <w:tab w:val="center" w:pos="4513"/>
-        <w:tab w:val="right" w:pos="9026"/>
-      </w:tabs>
-      <w:spacing w:after="0" w:line="240" w:lineRule="auto"/>
-    </w:pPr>
-  </w:style>
-  <w:style w:type="character" w:customStyle="1" w:styleId="a7">
-    <w:name w:val="หัวกระดาษ อักขระ"/>
-    <w:basedOn w:val="a0"/>
-    <w:link w:val="a6"/>
-    <w:uiPriority w:val="99"/>
-    <w:rsid w:val="00023103"/>
-  </w:style>
-  <w:style w:type="paragraph" w:styleId="a8">
-    <w:name w:val="footer"/>
-    <w:basedOn w:val="a"/>
-    <w:link w:val="a9"/>
-    <w:uiPriority w:val="99"/>
-    <w:unhideWhenUsed/>
-    <w:rsid w:val="00023103"/>
-    <w:pPr>
-      <w:tabs>
-        <w:tab w:val="center" w:pos="4513"/>
-        <w:tab w:val="right" w:pos="9026"/>
-      </w:tabs>
-      <w:spacing w:after="0" w:line="240" w:lineRule="auto"/>
-    </w:pPr>
-  </w:style>
-  <w:style w:type="character" w:customStyle="1" w:styleId="a9">
-    <w:name w:val="ท้ายกระดาษ อักขระ"/>
-    <w:basedOn w:val="a0"/>
-    <w:link w:val="a8"/>
-    <w:uiPriority w:val="99"/>
-    <w:rsid w:val="00023103"/>
-  </w:style>
-</w:styles>
-</file>
-
-<file path=word/stylesWithEffects.xml><?xml version="1.0" encoding="utf-8"?>
-<w:styles xmlns:wpc="http://schemas.microsoft.com/office/word/2010/wordprocessingCanvas" xmlns:mc="http://schemas.openxmlformats.org/markup-compatibility/2006" xmlns:o="urn:schemas-microsoft-com:office:office" xmlns:r="http://schemas.openxmlformats.org/officeDocument/2006/relationships" xmlns:m="http://schemas.openxmlformats.org/officeDocument/2006/math" xmlns:v="urn:schemas-microsoft-com:vml" xmlns:wp14="http://schemas.microsoft.com/office/word/2010/wordprocessingDrawing" xmlns:wp="http://schemas.openxmlformats.org/drawingml/2006/wordprocessingDrawing" xmlns:w10="urn:schemas-microsoft-com:office:word" xmlns:w="http://schemas.openxmlformats.org/wordprocessingml/2006/main" xmlns:w14="http://schemas.microsoft.com/office/word/2010/wordml" xmlns:wpg="http://schemas.microsoft.com/office/word/2010/wordprocessingGroup" xmlns:wpi="http://schemas.microsoft.com/office/word/2010/wordprocessingInk" xmlns:wne="http://schemas.microsoft.com/office/word/2006/wordml" xmlns:wps="http://schemas.microsoft.com/office/word/2010/wordprocessingShape" mc:Ignorable="w14 wp14">
-  <w:docDefaults>
-    <w:rPrDefault>
-      <w:rPr>
-        <w:rFonts w:asciiTheme="minorHAnsi" w:eastAsiaTheme="minorHAnsi" w:hAnsiTheme="minorHAnsi" w:cstheme="minorBidi"/>
-        <w:sz w:val="22"/>
-        <w:szCs w:val="28"/>
-        <w:lang w:val="en-US" w:eastAsia="en-US" w:bidi="th-TH"/>
-      </w:rPr>
-    </w:rPrDefault>
-    <w:pPrDefault>
-      <w:pPr>
-        <w:spacing w:after="160" w:line="259" w:lineRule="auto"/>
-      </w:pPr>
-    </w:pPrDefault>
-  </w:docDefaults>
-  <w:latentStyles w:defLockedState="0" w:defUIPriority="99" w:defSemiHidden="1" w:defUnhideWhenUsed="1" w:defQFormat="0" w:count="267">
-    <w:lsdException w:name="Normal" w:semiHidden="0" w:uiPriority="0" w:unhideWhenUsed="0" w:qFormat="1"/>
-    <w:lsdException w:name="heading 1" w:semiHidden="0" w:uiPriority="9" w:unhideWhenUsed="0" w:qFormat="1"/>
-    <w:lsdException w:name="heading 2" w:uiPriority="9" w:qFormat="1"/>
-    <w:lsdException w:name="heading 3" w:uiPriority="9" w:qFormat="1"/>
-    <w:lsdException w:name="heading 4" w:uiPriority="9" w:qFormat="1"/>
-    <w:lsdException w:name="heading 5" w:uiPriority="9" w:qFormat="1"/>
-    <w:lsdException w:name="heading 6" w:uiPriority="9" w:qFormat="1"/>
-    <w:lsdException w:name="heading 7" w:uiPriority="9" w:qFormat="1"/>
-    <w:lsdException w:name="heading 8" w:uiPriority="9" w:qFormat="1"/>
-    <w:lsdException w:name="heading 9" w:uiPriority="9" w:qFormat="1"/>
-    <w:lsdException w:name="toc 1" w:uiPriority="39"/>
-    <w:lsdException w:name="toc 2" w:uiPriority="39"/>
-    <w:lsdException w:name="toc 3" w:uiPriority="39"/>
-    <w:lsdException w:name="toc 4" w:uiPriority="39"/>
-    <w:lsdException w:name="toc 5" w:uiPriority="39"/>
-    <w:lsdException w:name="toc 6" w:uiPriority="39"/>
-    <w:lsdException w:name="toc 7" w:uiPriority="39"/>
-    <w:lsdException w:name="toc 8" w:uiPriority="39"/>
-    <w:lsdException w:name="toc 9" w:uiPriority="39"/>
-    <w:lsdException w:name="caption" w:uiPriority="35" w:qFormat="1"/>
-    <w:lsdException w:name="Title" w:semiHidden="0" w:uiPriority="10" w:unhideWhenUsed="0" w:qFormat="1"/>
-    <w:lsdException w:name="Default Paragraph Font" w:uiPriority="1"/>
-    <w:lsdException w:name="Subtitle" w:semiHidden="0" w:uiPriority="11" w:unhideWhenUsed="0" w:qFormat="1"/>
-    <w:lsdException w:name="Strong" w:semiHidden="0" w:uiPriority="22" w:unhideWhenUsed="0" w:qFormat="1"/>
-    <w:lsdException w:name="Emphasis" w:semiHidden="0" w:uiPriority="20" w:unhideWhenUsed="0" w:qFormat="1"/>
-    <w:lsdException w:name="Table Grid" w:semiHidden="0" w:uiPriority="39" w:unhideWhenUsed="0"/>
-    <w:lsdException w:name="Placeholder Text" w:unhideWhenUsed="0"/>
-    <w:lsdException w:name="No Spacing" w:semiHidden="0" w:uiPriority="1" w:unhideWhenUsed="0" w:qFormat="1"/>
-    <w:lsdException w:name="Light Shading" w:semiHidden="0" w:uiPriority="60" w:unhideWhenUsed="0"/>
-    <w:lsdException w:name="Light List" w:semiHidden="0" w:uiPriority="61" w:unhideWhenUsed="0"/>
-    <w:lsdException w:name="Light Grid" w:semiHidden="0" w:uiPriority="62" w:unhideWhenUsed="0"/>
-    <w:lsdException w:name="Medium Shading 1" w:semiHidden="0" w:uiPriority="63" w:unhideWhenUsed="0"/>
-    <w:lsdException w:name="Medium Shading 2" w:semiHidden="0" w:uiPriority="64" w:unhideWhenUsed="0"/>
-    <w:lsdException w:name="Medium List 1" w:semiHidden="0" w:uiPriority="65" w:unhideWhenUsed="0"/>
-    <w:lsdException w:name="Medium List 2" w:semiHidden="0" w:uiPriority="66" w:unhideWhenUsed="0"/>
-    <w:lsdException w:name="Medium Grid 1" w:semiHidden="0" w:uiPriority="67" w:unhideWhenUsed="0"/>
-    <w:lsdException w:name="Medium Grid 2" w:semiHidden="0" w:uiPriority="68" w:unhideWhenUsed="0"/>
-    <w:lsdException w:name="Medium Grid 3" w:semiHidden="0" w:uiPriority="69" w:unhideWhenUsed="0"/>
-    <w:lsdException w:name="Dark List" w:semiHidden="0" w:uiPriority="70" w:unhideWhenUsed="0"/>
-    <w:lsdException w:name="Colorful Shading" w:semiHidden="0" w:uiPriority="71" w:unhideWhenUsed="0"/>
-    <w:lsdException w:name="Colorful List" w:semiHidden="0" w:uiPriority="72" w:unhideWhenUsed="0"/>
-    <w:lsdException w:name="Colorful Grid" w:semiHidden="0" w:uiPriority="73" w:unhideWhenUsed="0"/>
-    <w:lsdException w:name="Light Shading Accent 1" w:semiHidden="0" w:uiPriority="60" w:unhideWhenUsed="0"/>
-    <w:lsdException w:name="Light List Accent 1" w:semiHidden="0" w:uiPriority="61" w:unhideWhenUsed="0"/>
-    <w:lsdException w:name="Light Grid Accent 1" w:semiHidden="0" w:uiPriority="62" w:unhideWhenUsed="0"/>
-    <w:lsdException w:name="Medium Shading 1 Accent 1" w:semiHidden="0" w:uiPriority="63" w:unhideWhenUsed="0"/>
-    <w:lsdException w:name="Medium Shading 2 Accent 1" w:semiHidden="0" w:uiPriority="64" w:unhideWhenUsed="0"/>
-    <w:lsdException w:name="Medium List 1 Accent 1" w:semiHidden="0" w:uiPriority="65" w:unhideWhenUsed="0"/>
-    <w:lsdException w:name="Revision" w:unhideWhenUsed="0"/>
-    <w:lsdException w:name="List Paragraph" w:semiHidden="0" w:uiPriority="34" w:unhideWhenUsed="0" w:qFormat="1"/>
-    <w:lsdException w:name="Quote" w:semiHidden="0" w:uiPriority="29" w:unhideWhenUsed="0" w:qFormat="1"/>
-    <w:lsdException w:name="Intense Quote" w:semiHidden="0" w:uiPriority="30" w:unhideWhenUsed="0" w:qFormat="1"/>
-    <w:lsdException w:name="Medium List 2 Accent 1" w:semiHidden="0" w:uiPriority="66" w:unhideWhenUsed="0"/>
-    <w:lsdException w:name="Medium Grid 1 Accent 1" w:semiHidden="0" w:uiPriority="67" w:unhideWhenUsed="0"/>
-    <w:lsdException w:name="Medium Grid 2 Accent 1" w:semiHidden="0" w:uiPriority="68" w:unhideWhenUsed="0"/>
-    <w:lsdException w:name="Medium Grid 3 Accent 1" w:semiHidden="0" w:uiPriority="69" w:unhideWhenUsed="0"/>
-    <w:lsdException w:name="Dark List Accent 1" w:semiHidden="0" w:uiPriority="70" w:unhideWhenUsed="0"/>
-    <w:lsdException w:name="Colorful Shading Accent 1" w:semiHidden="0" w:uiPriority="71" w:unhideWhenUsed="0"/>
-    <w:lsdException w:name="Colorful List Accent 1" w:semiHidden="0" w:uiPriority="72" w:unhideWhenUsed="0"/>
-    <w:lsdException w:name="Colorful Grid Accent 1" w:semiHidden="0" w:uiPriority="73" w:unhideWhenUsed="0"/>
-    <w:lsdException w:name="Light Shading Accent 2" w:semiHidden="0" w:uiPriority="60" w:unhideWhenUsed="0"/>
-    <w:lsdException w:name="Light List Accent 2" w:semiHidden="0" w:uiPriority="61" w:unhideWhenUsed="0"/>
-    <w:lsdException w:name="Light Grid Accent 2" w:semiHidden="0" w:uiPriority="62" w:unhideWhenUsed="0"/>
-    <w:lsdException w:name="Medium Shading 1 Accent 2" w:semiHidden="0" w:uiPriority="63" w:unhideWhenUsed="0"/>
-    <w:lsdException w:name="Medium Shading 2 Accent 2" w:semiHidden="0" w:uiPriority="64" w:unhideWhenUsed="0"/>
-    <w:lsdException w:name="Medium List 1 Accent 2" w:semiHidden="0" w:uiPriority="65" w:unhideWhenUsed="0"/>
-    <w:lsdException w:name="Medium List 2 Accent 2" w:semiHidden="0" w:uiPriority="66" w:unhideWhenUsed="0"/>
-    <w:lsdException w:name="Medium Grid 1 Accent 2" w:semiHidden="0" w:uiPriority="67" w:unhideWhenUsed="0"/>
-    <w:lsdException w:name="Medium Grid 2 Accent 2" w:semiHidden="0" w:uiPriority="68" w:unhideWhenUsed="0"/>
-    <w:lsdException w:name="Medium Grid 3 Accent 2" w:semiHidden="0" w:uiPriority="69" w:unhideWhenUsed="0"/>
-    <w:lsdException w:name="Dark List Accent 2" w:semiHidden="0" w:uiPriority="70" w:unhideWhenUsed="0"/>
-    <w:lsdException w:name="Colorful Shading Accent 2" w:semiHidden="0" w:uiPriority="71" w:unhideWhenUsed="0"/>
-    <w:lsdException w:name="Colorful List Accent 2" w:semiHidden="0" w:uiPriority="72" w:unhideWhenUsed="0"/>
-    <w:lsdException w:name="Colorful Grid Accent 2" w:semiHidden="0" w:uiPriority="73" w:unhideWhenUsed="0"/>
-    <w:lsdException w:name="Light Shading Accent 3" w:semiHidden="0" w:uiPriority="60" w:unhideWhenUsed="0"/>
-    <w:lsdException w:name="Light List Accent 3" w:semiHidden="0" w:uiPriority="61" w:unhideWhenUsed="0"/>
-    <w:lsdException w:name="Light Grid Accent 3" w:semiHidden="0" w:uiPriority="62" w:unhideWhenUsed="0"/>
-    <w:lsdException w:name="Medium Shading 1 Accent 3" w:semiHidden="0" w:uiPriority="63" w:unhideWhenUsed="0"/>
-    <w:lsdException w:name="Medium Shading 2 Accent 3" w:semiHidden="0" w:uiPriority="64" w:unhideWhenUsed="0"/>
-    <w:lsdException w:name="Medium List 1 Accent 3" w:semiHidden="0" w:uiPriority="65" w:unhideWhenUsed="0"/>
-    <w:lsdException w:name="Medium List 2 Accent 3" w:semiHidden="0" w:uiPriority="66" w:unhideWhenUsed="0"/>
-    <w:lsdException w:name="Medium Grid 1 Accent 3" w:semiHidden="0" w:uiPriority="67" w:unhideWhenUsed="0"/>
-    <w:lsdException w:name="Medium Grid 2 Accent 3" w:semiHidden="0" w:uiPriority="68" w:unhideWhenUsed="0"/>
-    <w:lsdException w:name="Medium Grid 3 Accent 3" w:semiHidden="0" w:uiPriority="69" w:unhideWhenUsed="0"/>
-    <w:lsdException w:name="Dark List Accent 3" w:semiHidden="0" w:uiPriority="70" w:unhideWhenUsed="0"/>
-    <w:lsdException w:name="Colorful Shading Accent 3" w:semiHidden="0" w:uiPriority="71" w:unhideWhenUsed="0"/>
-    <w:lsdException w:name="Colorful List Accent 3" w:semiHidden="0" w:uiPriority="72" w:unhideWhenUsed="0"/>
-    <w:lsdException w:name="Colorful Grid Accent 3" w:semiHidden="0" w:uiPriority="73" w:unhideWhenUsed="0"/>
-    <w:lsdException w:name="Light Shading Accent 4" w:semiHidden="0" w:uiPriority="60" w:unhideWhenUsed="0"/>
-    <w:lsdException w:name="Light List Accent 4" w:semiHidden="0" w:uiPriority="61" w:unhideWhenUsed="0"/>
-    <w:lsdException w:name="Light Grid Accent 4" w:semiHidden="0" w:uiPriority="62" w:unhideWhenUsed="0"/>
-    <w:lsdException w:name="Medium Shading 1 Accent 4" w:semiHidden="0" w:uiPriority="63" w:unhideWhenUsed="0"/>
-    <w:lsdException w:name="Medium Shading 2 Accent 4" w:semiHidden="0" w:uiPriority="64" w:unhideWhenUsed="0"/>
-    <w:lsdException w:name="Medium List 1 Accent 4" w:semiHidden="0" w:uiPriority="65" w:unhideWhenUsed="0"/>
-    <w:lsdException w:name="Medium List 2 Accent 4" w:semiHidden="0" w:uiPriority="66" w:unhideWhenUsed="0"/>
-    <w:lsdException w:name="Medium Grid 1 Accent 4" w:semiHidden="0" w:uiPriority="67" w:unhideWhenUsed="0"/>
-    <w:lsdException w:name="Medium Grid 2 Accent 4" w:semiHidden="0" w:uiPriority="68" w:unhideWhenUsed="0"/>
-    <w:lsdException w:name="Medium Grid 3 Accent 4" w:semiHidden="0" w:uiPriority="69" w:unhideWhenUsed="0"/>
-    <w:lsdException w:name="Dark List Accent 4" w:semiHidden="0" w:uiPriority="70" w:unhideWhenUsed="0"/>
-    <w:lsdException w:name="Colorful Shading Accent 4" w:semiHidden="0" w:uiPriority="71" w:unhideWhenUsed="0"/>
-    <w:lsdException w:name="Colorful List Accent 4" w:semiHidden="0" w:uiPriority="72" w:unhideWhenUsed="0"/>
-    <w:lsdException w:name="Colorful Grid Accent 4" w:semiHidden="0" w:uiPriority="73" w:unhideWhenUsed="0"/>
-    <w:lsdException w:name="Light Shading Accent 5" w:semiHidden="0" w:uiPriority="60" w:unhideWhenUsed="0"/>
-    <w:lsdException w:name="Light List Accent 5" w:semiHidden="0" w:uiPriority="61" w:unhideWhenUsed="0"/>
-    <w:lsdException w:name="Light Grid Accent 5" w:semiHidden="0" w:uiPriority="62" w:unhideWhenUsed="0"/>
-    <w:lsdException w:name="Medium Shading 1 Accent 5" w:semiHidden="0" w:uiPriority="63" w:unhideWhenUsed="0"/>
-    <w:lsdException w:name="Medium Shading 2 Accent 5" w:semiHidden="0" w:uiPriority="64" w:unhideWhenUsed="0"/>
-    <w:lsdException w:name="Medium List 1 Accent 5" w:semiHidden="0" w:uiPriority="65" w:unhideWhenUsed="0"/>
-    <w:lsdException w:name="Medium List 2 Accent 5" w:semiHidden="0" w:uiPriority="66" w:unhideWhenUsed="0"/>
-    <w:lsdException w:name="Medium Grid 1 Accent 5" w:semiHidden="0" w:uiPriority="67" w:unhideWhenUsed="0"/>
-    <w:lsdException w:name="Medium Grid 2 Accent 5" w:semiHidden="0" w:uiPriority="68" w:unhideWhenUsed="0"/>
-    <w:lsdException w:name="Medium Grid 3 Accent 5" w:semiHidden="0" w:uiPriority="69" w:unhideWhenUsed="0"/>
-    <w:lsdException w:name="Dark List Accent 5" w:semiHidden="0" w:uiPriority="70" w:unhideWhenUsed="0"/>
-    <w:lsdException w:name="Colorful Shading Accent 5" w:semiHidden="0" w:uiPriority="71" w:unhideWhenUsed="0"/>
-    <w:lsdException w:name="Colorful List Accent 5" w:semiHidden="0" w:uiPriority="72" w:unhideWhenUsed="0"/>
-    <w:lsdException w:name="Colorful Grid Accent 5" w:semiHidden="0" w:uiPriority="73" w:unhideWhenUsed="0"/>
-    <w:lsdException w:name="Light Shading Accent 6" w:semiHidden="0" w:uiPriority="60" w:unhideWhenUsed="0"/>
-    <w:lsdException w:name="Light List Accent 6" w:semiHidden="0" w:uiPriority="61" w:unhideWhenUsed="0"/>
-    <w:lsdException w:name="Light Grid Accent 6" w:semiHidden="0" w:uiPriority="62" w:unhideWhenUsed="0"/>
-    <w:lsdException w:name="Medium Shading 1 Accent 6" w:semiHidden="0" w:uiPriority="63" w:unhideWhenUsed="0"/>
-    <w:lsdException w:name="Medium Shading 2 Accent 6" w:semiHidden="0" w:uiPriority="64" w:unhideWhenUsed="0"/>
-    <w:lsdException w:name="Medium List 1 Accent 6" w:semiHidden="0" w:uiPriority="65" w:unhideWhenUsed="0"/>
-    <w:lsdException w:name="Medium List 2 Accent 6" w:semiHidden="0" w:uiPriority="66" w:unhideWhenUsed="0"/>
-    <w:lsdException w:name="Medium Grid 1 Accent 6" w:semiHidden="0" w:uiPriority="67" w:unhideWhenUsed="0"/>
-    <w:lsdException w:name="Medium Grid 2 Accent 6" w:semiHidden="0" w:uiPriority="68" w:unhideWhenUsed="0"/>
-    <w:lsdException w:name="Medium Grid 3 Accent 6" w:semiHidden="0" w:uiPriority="69" w:unhideWhenUsed="0"/>
-    <w:lsdException w:name="Dark List Accent 6" w:semiHidden="0" w:uiPriority="70" w:unhideWhenUsed="0"/>
-    <w:lsdException w:name="Colorful Shading Accent 6" w:semiHidden="0" w:uiPriority="71" w:unhideWhenUsed="0"/>
-    <w:lsdException w:name="Colorful List Accent 6" w:semiHidden="0" w:uiPriority="72" w:unhideWhenUsed="0"/>
-    <w:lsdException w:name="Colorful Grid Accent 6" w:semiHidden="0" w:uiPriority="73" w:unhideWhenUsed="0"/>
-    <w:lsdException w:name="Subtle Emphasis" w:semiHidden="0" w:uiPriority="19" w:unhideWhenUsed="0" w:qFormat="1"/>
-    <w:lsdException w:name="Intense Emphasis" w:semiHidden="0" w:uiPriority="21" w:unhideWhenUsed="0" w:qFormat="1"/>
-    <w:lsdException w:name="Subtle Reference" w:semiHidden="0" w:uiPriority="31" w:unhideWhenUsed="0" w:qFormat="1"/>
-    <w:lsdException w:name="Intense Reference" w:semiHidden="0" w:uiPriority="32" w:unhideWhenUsed="0" w:qFormat="1"/>
-    <w:lsdException w:name="Book Title" w:semiHidden="0" w:uiPriority="33" w:unhideWhenUsed="0" w:qFormat="1"/>
-    <w:lsdException w:name="Bibliography" w:uiPriority="37"/>
-    <w:lsdException w:name="TOC Heading" w:uiPriority="39" w:qFormat="1"/>
+  <w:latentStyles w:defLockedState="0" w:defUIPriority="99" w:defSemiHidden="0" w:defUnhideWhenUsed="0" w:defQFormat="0" w:count="371">
+    <w:lsdException w:name="Normal" w:uiPriority="0" w:qFormat="1"/>
+    <w:lsdException w:name="heading 1" w:uiPriority="9" w:qFormat="1"/>
+    <w:lsdException w:name="heading 2" w:semiHidden="1" w:uiPriority="9" w:unhideWhenUsed="1" w:qFormat="1"/>
+    <w:lsdException w:name="heading 3" w:semiHidden="1" w:uiPriority="9" w:unhideWhenUsed="1" w:qFormat="1"/>
+    <w:lsdException w:name="heading 4" w:semiHidden="1" w:uiPriority="9" w:unhideWhenUsed="1" w:qFormat="1"/>
+    <w:lsdException w:name="heading 5" w:semiHidden="1" w:uiPriority="9" w:unhideWhenUsed="1" w:qFormat="1"/>
+    <w:lsdException w:name="heading 6" w:semiHidden="1" w:uiPriority="9" w:unhideWhenUsed="1" w:qFormat="1"/>
+    <w:lsdException w:name="heading 7" w:semiHidden="1" w:uiPriority="9" w:unhideWhenUsed="1" w:qFormat="1"/>
+    <w:lsdException w:name="heading 8" w:semiHidden="1" w:uiPriority="9" w:unhideWhenUsed="1" w:qFormat="1"/>
+    <w:lsdException w:name="heading 9" w:semiHidden="1" w:uiPriority="9" w:unhideWhenUsed="1" w:qFormat="1"/>
+    <w:lsdException w:name="index 1" w:semiHidden="1" w:unhideWhenUsed="1"/>
+    <w:lsdException w:name="index 2" w:semiHidden="1" w:unhideWhenUsed="1"/>
+    <w:lsdException w:name="index 3" w:semiHidden="1" w:unhideWhenUsed="1"/>
+    <w:lsdException w:name="index 4" w:semiHidden="1" w:unhideWhenUsed="1"/>
+    <w:lsdException w:name="index 5" w:semiHidden="1" w:unhideWhenUsed="1"/>
+    <w:lsdException w:name="index 6" w:semiHidden="1" w:unhideWhenUsed="1"/>
+    <w:lsdException w:name="index 7" w:semiHidden="1" w:unhideWhenUsed="1"/>
+    <w:lsdException w:name="index 8" w:semiHidden="1" w:unhideWhenUsed="1"/>
+    <w:lsdException w:name="index 9" w:semiHidden="1" w:unhideWhenUsed="1"/>
+    <w:lsdException w:name="toc 1" w:semiHidden="1" w:uiPriority="39" w:unhideWhenUsed="1"/>
+    <w:lsdException w:name="toc 2" w:semiHidden="1" w:uiPriority="39" w:unhideWhenUsed="1"/>
+    <w:lsdException w:name="toc 3" w:semiHidden="1" w:uiPriority="39" w:unhideWhenUsed="1"/>
+    <w:lsdException w:name="toc 4" w:semiHidden="1" w:uiPriority="39" w:unhideWhenUsed="1"/>
+    <w:lsdException w:name="toc 5" w:semiHidden="1" w:uiPriority="39" w:unhideWhenUsed="1"/>
+    <w:lsdException w:name="toc 6" w:semiHidden="1" w:uiPriority="39" w:unhideWhenUsed="1"/>
+    <w:lsdException w:name="toc 7" w:semiHidden="1" w:uiPriority="39" w:unhideWhenUsed="1"/>
+    <w:lsdException w:name="toc 8" w:semiHidden="1" w:uiPriority="39" w:unhideWhenUsed="1"/>
+    <w:lsdException w:name="toc 9" w:semiHidden="1" w:uiPriority="39" w:unhideWhenUsed="1"/>
+    <w:lsdException w:name="Normal Indent" w:semiHidden="1" w:unhideWhenUsed="1"/>
+    <w:lsdException w:name="footnote text" w:semiHidden="1" w:unhideWhenUsed="1"/>
+    <w:lsdException w:name="annotation text" w:semiHidden="1" w:unhideWhenUsed="1"/>
+    <w:lsdException w:name="header" w:semiHidden="1" w:unhideWhenUsed="1"/>
+    <w:lsdException w:name="footer" w:semiHidden="1" w:unhideWhenUsed="1"/>
+    <w:lsdException w:name="index heading" w:semiHidden="1" w:unhideWhenUsed="1"/>
+    <w:lsdException w:name="caption" w:semiHidden="1" w:uiPriority="35" w:unhideWhenUsed="1" w:qFormat="1"/>
+    <w:lsdException w:name="table of figures" w:semiHidden="1" w:unhideWhenUsed="1"/>
+    <w:lsdException w:name="envelope address" w:semiHidden="1" w:unhideWhenUsed="1"/>
+    <w:lsdException w:name="envelope return" w:semiHidden="1" w:unhideWhenUsed="1"/>
+    <w:lsdException w:name="footnote reference" w:semiHidden="1" w:unhideWhenUsed="1"/>
+    <w:lsdException w:name="annotation reference" w:semiHidden="1" w:unhideWhenUsed="1"/>
+    <w:lsdException w:name="line number" w:semiHidden="1" w:unhideWhenUsed="1"/>
+    <w:lsdException w:name="page number" w:semiHidden="1" w:unhideWhenUsed="1"/>
+    <w:lsdException w:name="endnote reference" w:semiHidden="1" w:unhideWhenUsed="1"/>
+    <w:lsdException w:name="endnote text" w:semiHidden="1" w:unhideWhenUsed="1"/>
+    <w:lsdException w:name="table of authorities" w:semiHidden="1" w:unhideWhenUsed="1"/>
+    <w:lsdException w:name="macro" w:semiHidden="1" w:unhideWhenUsed="1"/>
+    <w:lsdException w:name="toa heading" w:semiHidden="1" w:unhideWhenUsed="1"/>
+    <w:lsdException w:name="List" w:semiHidden="1" w:unhideWhenUsed="1"/>
+    <w:lsdException w:name="List Bullet" w:semiHidden="1" w:unhideWhenUsed="1"/>
+    <w:lsdException w:name="List Number" w:semiHidden="1" w:unhideWhenUsed="1"/>
+    <w:lsdException w:name="List 2" w:semiHidden="1" w:unhideWhenUsed="1"/>
+    <w:lsdException w:name="List 3" w:semiHidden="1" w:unhideWhenUsed="1"/>
+    <w:lsdException w:name="List 4" w:semiHidden="1" w:unhideWhenUsed="1"/>
+    <w:lsdException w:name="List 5" w:semiHidden="1" w:unhideWhenUsed="1"/>
+    <w:lsdException w:name="List Bullet 2" w:semiHidden="1" w:unhideWhenUsed="1"/>
+    <w:lsdException w:name="List Bullet 3" w:semiHidden="1" w:unhideWhenUsed="1"/>
+    <w:lsdException w:name="List Bullet 4" w:semiHidden="1" w:unhideWhenUsed="1"/>
+    <w:lsdException w:name="List Bullet 5" w:semiHidden="1" w:unhideWhenUsed="1"/>
+    <w:lsdException w:name="List Number 2" w:semiHidden="1" w:unhideWhenUsed="1"/>
+    <w:lsdException w:name="List Number 3" w:semiHidden="1" w:unhideWhenUsed="1"/>
+    <w:lsdException w:name="List Number 4" w:semiHidden="1" w:unhideWhenUsed="1"/>
+    <w:lsdException w:name="List Number 5" w:semiHidden="1" w:unhideWhenUsed="1"/>
+    <w:lsdException w:name="Title" w:uiPriority="10" w:qFormat="1"/>
+    <w:lsdException w:name="Closing" w:semiHidden="1" w:unhideWhenUsed="1"/>
+    <w:lsdException w:name="Signature" w:semiHidden="1" w:unhideWhenUsed="1"/>
+    <w:lsdException w:name="Default Paragraph Font" w:semiHidden="1" w:uiPriority="1" w:unhideWhenUsed="1"/>
+    <w:lsdException w:name="Body Text" w:semiHidden="1" w:unhideWhenUsed="1"/>
+    <w:lsdException w:name="Body Text Indent" w:semiHidden="1" w:unhideWhenUsed="1"/>
+    <w:lsdException w:name="List Continue" w:semiHidden="1" w:unhideWhenUsed="1"/>
+    <w:lsdException w:name="List Continue 2" w:semiHidden="1" w:unhideWhenUsed="1"/>
+    <w:lsdException w:name="List Continue 3" w:semiHidden="1" w:unhideWhenUsed="1"/>
+    <w:lsdException w:name="List Continue 4" w:semiHidden="1" w:unhideWhenUsed="1"/>
+    <w:lsdException w:name="List Continue 5" w:semiHidden="1" w:unhideWhenUsed="1"/>
+    <w:lsdException w:name="Message Header" w:semiHidden="1" w:unhideWhenUsed="1"/>
+    <w:lsdException w:name="Subtitle" w:uiPriority="11" w:qFormat="1"/>
+    <w:lsdException w:name="Salutation" w:semiHidden="1" w:unhideWhenUsed="1"/>
+    <w:lsdException w:name="Date" w:semiHidden="1" w:unhideWhenUsed="1"/>
+    <w:lsdException w:name="Body Text First Indent" w:semiHidden="1" w:unhideWhenUsed="1"/>
+    <w:lsdException w:name="Body Text First Indent 2" w:semiHidden="1" w:unhideWhenUsed="1"/>
+    <w:lsdException w:name="Note Heading" w:semiHidden="1" w:unhideWhenUsed="1"/>
+    <w:lsdException w:name="Body Text 2" w:semiHidden="1" w:unhideWhenUsed="1"/>
+    <w:lsdException w:name="Body Text 3" w:semiHidden="1" w:unhideWhenUsed="1"/>
+    <w:lsdException w:name="Body Text Indent 2" w:semiHidden="1" w:unhideWhenUsed="1"/>
+    <w:lsdException w:name="Body Text Indent 3" w:semiHidden="1" w:unhideWhenUsed="1"/>
+    <w:lsdException w:name="Block Text" w:semiHidden="1" w:unhideWhenUsed="1"/>
+    <w:lsdException w:name="Hyperlink" w:semiHidden="1" w:unhideWhenUsed="1"/>
+    <w:lsdException w:name="FollowedHyperlink" w:semiHidden="1" w:unhideWhenUsed="1"/>
+    <w:lsdException w:name="Strong" w:uiPriority="22" w:qFormat="1"/>
+    <w:lsdException w:name="Emphasis" w:uiPriority="20" w:qFormat="1"/>
+    <w:lsdException w:name="Document Map" w:semiHidden="1" w:unhideWhenUsed="1"/>
+    <w:lsdException w:name="Plain Text" w:semiHidden="1" w:unhideWhenUsed="1"/>
+    <w:lsdException w:name="E-mail Signature" w:semiHidden="1" w:unhideWhenUsed="1"/>
+    <w:lsdException w:name="HTML Top of Form" w:semiHidden="1" w:unhideWhenUsed="1"/>
+    <w:lsdException w:name="HTML Bottom of Form" w:semiHidden="1" w:unhideWhenUsed="1"/>
+    <w:lsdException w:name="Normal (Web)" w:semiHidden="1" w:unhideWhenUsed="1"/>
+    <w:lsdException w:name="HTML Acronym" w:semiHidden="1" w:unhideWhenUsed="1"/>
+    <w:lsdException w:name="HTML Address" w:semiHidden="1" w:unhideWhenUsed="1"/>
+    <w:lsdException w:name="HTML Cite" w:semiHidden="1" w:unhideWhenUsed="1"/>
+    <w:lsdException w:name="HTML Code" w:semiHidden="1" w:unhideWhenUsed="1"/>
+    <w:lsdException w:name="HTML Definition" w:semiHidden="1" w:unhideWhenUsed="1"/>
+    <w:lsdException w:name="HTML Keyboard" w:semiHidden="1" w:unhideWhenUsed="1"/>
+    <w:lsdException w:name="HTML Preformatted" w:semiHidden="1" w:unhideWhenUsed="1"/>
+    <w:lsdException w:name="HTML Sample" w:semiHidden="1" w:unhideWhenUsed="1"/>
+    <w:lsdException w:name="HTML Typewriter" w:semiHidden="1" w:unhideWhenUsed="1"/>
+    <w:lsdException w:name="HTML Variable" w:semiHidden="1" w:unhideWhenUsed="1"/>
+    <w:lsdException w:name="Normal Table" w:semiHidden="1" w:unhideWhenUsed="1"/>
+    <w:lsdException w:name="annotation subject" w:semiHidden="1" w:unhideWhenUsed="1"/>
+    <w:lsdException w:name="No List" w:semiHidden="1" w:unhideWhenUsed="1"/>
+    <w:lsdException w:name="Outline List 1" w:semiHidden="1" w:unhideWhenUsed="1"/>
+    <w:lsdException w:name="Outline List 2" w:semiHidden="1" w:unhideWhenUsed="1"/>
+    <w:lsdException w:name="Outline List 3" w:semiHidden="1" w:unhideWhenUsed="1"/>
+    <w:lsdException w:name="Table Simple 1" w:semiHidden="1" w:unhideWhenUsed="1"/>
+    <w:lsdException w:name="Table Simple 2" w:semiHidden="1" w:unhideWhenUsed="1"/>
+    <w:lsdException w:name="Table Simple 3" w:semiHidden="1" w:unhideWhenUsed="1"/>
+    <w:lsdException w:name="Table Classic 1" w:semiHidden="1" w:unhideWhenUsed="1"/>
+    <w:lsdException w:name="Table Classic 2" w:semiHidden="1" w:unhideWhenUsed="1"/>
+    <w:lsdException w:name="Table Classic 3" w:semiHidden="1" w:unhideWhenUsed="1"/>
+    <w:lsdException w:name="Table Classic 4" w:semiHidden="1" w:unhideWhenUsed="1"/>
+    <w:lsdException w:name="Table Colorful 1" w:semiHidden="1" w:unhideWhenUsed="1"/>
+    <w:lsdException w:name="Table Colorful 2" w:semiHidden="1" w:unhideWhenUsed="1"/>
+    <w:lsdException w:name="Table Colorful 3" w:semiHidden="1" w:unhideWhenUsed="1"/>
+    <w:lsdException w:name="Table Columns 1" w:semiHidden="1" w:unhideWhenUsed="1"/>
+    <w:lsdException w:name="Table Columns 2" w:semiHidden="1" w:unhideWhenUsed="1"/>
+    <w:lsdException w:name="Table Columns 3" w:semiHidden="1" w:unhideWhenUsed="1"/>
+    <w:lsdException w:name="Table Columns 4" w:semiHidden="1" w:unhideWhenUsed="1"/>
+    <w:lsdException w:name="Table Columns 5" w:semiHidden="1" w:unhideWhenUsed="1"/>
+    <w:lsdException w:name="Table Grid 1" w:semiHidden="1" w:unhideWhenUsed="1"/>
+    <w:lsdException w:name="Table Grid 2" w:semiHidden="1" w:unhideWhenUsed="1"/>
+    <w:lsdException w:name="Table Grid 3" w:semiHidden="1" w:unhideWhenUsed="1"/>
+    <w:lsdException w:name="Table Grid 4" w:semiHidden="1" w:unhideWhenUsed="1"/>
+    <w:lsdException w:name="Table Grid 5" w:semiHidden="1" w:unhideWhenUsed="1"/>
+    <w:lsdException w:name="Table Grid 6" w:semiHidden="1" w:unhideWhenUsed="1"/>
+    <w:lsdException w:name="Table Grid 7" w:semiHidden="1" w:unhideWhenUsed="1"/>
+    <w:lsdException w:name="Table Grid 8" w:semiHidden="1" w:unhideWhenUsed="1"/>
+    <w:lsdException w:name="Table List 1" w:semiHidden="1" w:unhideWhenUsed="1"/>
+    <w:lsdException w:name="Table List 2" w:semiHidden="1" w:unhideWhenUsed="1"/>
+    <w:lsdException w:name="Table List 3" w:semiHidden="1" w:unhideWhenUsed="1"/>
+    <w:lsdException w:name="Table List 4" w:semiHidden="1" w:unhideWhenUsed="1"/>
+    <w:lsdException w:name="Table List 5" w:semiHidden="1" w:unhideWhenUsed="1"/>
+    <w:lsdException w:name="Table List 6" w:semiHidden="1" w:unhideWhenUsed="1"/>
+    <w:lsdException w:name="Table List 7" w:semiHidden="1" w:unhideWhenUsed="1"/>
+    <w:lsdException w:name="Table List 8" w:semiHidden="1" w:unhideWhenUsed="1"/>
+    <w:lsdException w:name="Table 3D effects 1" w:semiHidden="1" w:unhideWhenUsed="1"/>
+    <w:lsdException w:name="Table 3D effects 2" w:semiHidden="1" w:unhideWhenUsed="1"/>
+    <w:lsdException w:name="Table 3D effects 3" w:semiHidden="1" w:unhideWhenUsed="1"/>
+    <w:lsdException w:name="Table Contemporary" w:semiHidden="1" w:unhideWhenUsed="1"/>
+    <w:lsdException w:name="Table Elegant" w:semiHidden="1" w:unhideWhenUsed="1"/>
+    <w:lsdException w:name="Table Professional" w:semiHidden="1" w:unhideWhenUsed="1"/>
+    <w:lsdException w:name="Table Subtle 1" w:semiHidden="1" w:unhideWhenUsed="1"/>
+    <w:lsdException w:name="Table Subtle 2" w:semiHidden="1" w:unhideWhenUsed="1"/>
+    <w:lsdException w:name="Table Web 1" w:semiHidden="1" w:unhideWhenUsed="1"/>
+    <w:lsdException w:name="Table Web 2" w:semiHidden="1" w:unhideWhenUsed="1"/>
+    <w:lsdException w:name="Table Web 3" w:semiHidden="1" w:unhideWhenUsed="1"/>
+    <w:lsdException w:name="Balloon Text" w:semiHidden="1" w:unhideWhenUsed="1"/>
+    <w:lsdException w:name="Table Grid" w:uiPriority="39"/>
+    <w:lsdException w:name="Table Theme" w:semiHidden="1" w:unhideWhenUsed="1"/>
+    <w:lsdException w:name="Placeholder Text" w:semiHidden="1"/>
+    <w:lsdException w:name="No Spacing" w:uiPriority="1" w:qFormat="1"/>
+    <w:lsdException w:name="Light Shading" w:uiPriority="60"/>
+    <w:lsdException w:name="Light List" w:uiPriority="61"/>
+    <w:lsdException w:name="Light Grid" w:uiPriority="62"/>
+    <w:lsdException w:name="Medium Shading 1" w:uiPriority="63"/>
+    <w:lsdException w:name="Medium Shading 2" w:uiPriority="64"/>
+    <w:lsdException w:name="Medium List 1" w:uiPriority="65"/>
+    <w:lsdException w:name="Medium List 2" w:uiPriority="66"/>
+    <w:lsdException w:name="Medium Grid 1" w:uiPriority="67"/>
+    <w:lsdException w:name="Medium Grid 2" w:uiPriority="68"/>
+    <w:lsdException w:name="Medium Grid 3" w:uiPriority="69"/>
+    <w:lsdException w:name="Dark List" w:uiPriority="70"/>
+    <w:lsdException w:name="Colorful Shading" w:uiPriority="71"/>
+    <w:lsdException w:name="Colorful List" w:uiPriority="72"/>
+    <w:lsdException w:name="Colorful Grid" w:uiPriority="73"/>
+    <w:lsdException w:name="Light Shading Accent 1" w:uiPriority="60"/>
+    <w:lsdException w:name="Light List Accent 1" w:uiPriority="61"/>
+    <w:lsdException w:name="Light Grid Accent 1" w:uiPriority="62"/>
+    <w:lsdException w:name="Medium Shading 1 Accent 1" w:uiPriority="63"/>
+    <w:lsdException w:name="Medium Shading 2 Accent 1" w:uiPriority="64"/>
+    <w:lsdException w:name="Medium List 1 Accent 1" w:uiPriority="65"/>
+    <w:lsdException w:name="Revision" w:semiHidden="1"/>
+    <w:lsdException w:name="List Paragraph" w:uiPriority="34" w:qFormat="1"/>
+    <w:lsdException w:name="Quote" w:uiPriority="29" w:qFormat="1"/>
+    <w:lsdException w:name="Intense Quote" w:uiPriority="30" w:qFormat="1"/>
+    <w:lsdException w:name="Medium List 2 Accent 1" w:uiPriority="66"/>
+    <w:lsdException w:name="Medium Grid 1 Accent 1" w:uiPriority="67"/>
+    <w:lsdException w:name="Medium Grid 2 Accent 1" w:uiPriority="68"/>
+    <w:lsdException w:name="Medium Grid 3 Accent 1" w:uiPriority="69"/>
+    <w:lsdException w:name="Dark List Accent 1" w:uiPriority="70"/>
+    <w:lsdException w:name="Colorful Shading Accent 1" w:uiPriority="71"/>
+    <w:lsdException w:name="Colorful List Accent 1" w:uiPriority="72"/>
+    <w:lsdException w:name="Colorful Grid Accent 1" w:uiPriority="73"/>
+    <w:lsdException w:name="Light Shading Accent 2" w:uiPriority="60"/>
+    <w:lsdException w:name="Light List Accent 2" w:uiPriority="61"/>
+    <w:lsdException w:name="Light Grid Accent 2" w:uiPriority="62"/>
+    <w:lsdException w:name="Medium Shading 1 Accent 2" w:uiPriority="63"/>
+    <w:lsdException w:name="Medium Shading 2 Accent 2" w:uiPriority="64"/>
+    <w:lsdException w:name="Medium List 1 Accent 2" w:uiPriority="65"/>
+    <w:lsdException w:name="Medium List 2 Accent 2" w:uiPriority="66"/>
+    <w:lsdException w:name="Medium Grid 1 Accent 2" w:uiPriority="67"/>
+    <w:lsdException w:name="Medium Grid 2 Accent 2" w:uiPriority="68"/>
+    <w:lsdException w:name="Medium Grid 3 Accent 2" w:uiPriority="69"/>
+    <w:lsdException w:name="Dark List Accent 2" w:uiPriority="70"/>
+    <w:lsdException w:name="Colorful Shading Accent 2" w:uiPriority="71"/>
+    <w:lsdException w:name="Colorful List Accent 2" w:uiPriority="72"/>
+    <w:lsdException w:name="Colorful Grid Accent 2" w:uiPriority="73"/>
+    <w:lsdException w:name="Light Shading Accent 3" w:uiPriority="60"/>
+    <w:lsdException w:name="Light List Accent 3" w:uiPriority="61"/>
+    <w:lsdException w:name="Light Grid Accent 3" w:uiPriority="62"/>
+    <w:lsdException w:name="Medium Shading 1 Accent 3" w:uiPriority="63"/>
+    <w:lsdException w:name="Medium Shading 2 Accent 3" w:uiPriority="64"/>
+    <w:lsdException w:name="Medium List 1 Accent 3" w:uiPriority="65"/>
+    <w:lsdException w:name="Medium List 2 Accent 3" w:uiPriority="66"/>
+    <w:lsdException w:name="Medium Grid 1 Accent 3" w:uiPriority="67"/>
+    <w:lsdException w:name="Medium Grid 2 Accent 3" w:uiPriority="68"/>
+    <w:lsdException w:name="Medium Grid 3 Accent 3" w:uiPriority="69"/>
+    <w:lsdException w:name="Dark List Accent 3" w:uiPriority="70"/>
+    <w:lsdException w:name="Colorful Shading Accent 3" w:uiPriority="71"/>
+    <w:lsdException w:name="Colorful List Accent 3" w:uiPriority="72"/>
+    <w:lsdException w:name="Colorful Grid Accent 3" w:uiPriority="73"/>
+    <w:lsdException w:name="Light Shading Accent 4" w:uiPriority="60"/>
+    <w:lsdException w:name="Light List Accent 4" w:uiPriority="61"/>
+    <w:lsdException w:name="Light Grid Accent 4" w:uiPriority="62"/>
+    <w:lsdException w:name="Medium Shading 1 Accent 4" w:uiPriority="63"/>
+    <w:lsdException w:name="Medium Shading 2 Accent 4" w:uiPriority="64"/>
+    <w:lsdException w:name="Medium List 1 Accent 4" w:uiPriority="65"/>
+    <w:lsdException w:name="Medium List 2 Accent 4" w:uiPriority="66"/>
+    <w:lsdException w:name="Medium Grid 1 Accent 4" w:uiPriority="67"/>
+    <w:lsdException w:name="Medium Grid 2 Accent 4" w:uiPriority="68"/>
+    <w:lsdException w:name="Medium Grid 3 Accent 4" w:uiPriority="69"/>
+    <w:lsdException w:name="Dark List Accent 4" w:uiPriority="70"/>
+    <w:lsdException w:name="Colorful Shading Accent 4" w:uiPriority="71"/>
+    <w:lsdException w:name="Colorful List Accent 4" w:uiPriority="72"/>
+    <w:lsdException w:name="Colorful Grid Accent 4" w:uiPriority="73"/>
+    <w:lsdException w:name="Light Shading Accent 5" w:uiPriority="60"/>
+    <w:lsdException w:name="Light List Accent 5" w:uiPriority="61"/>
+    <w:lsdException w:name="Light Grid Accent 5" w:uiPriority="62"/>
+    <w:lsdException w:name="Medium Shading 1 Accent 5" w:uiPriority="63"/>
+    <w:lsdException w:name="Medium Shading 2 Accent 5" w:uiPriority="64"/>
+    <w:lsdException w:name="Medium List 1 Accent 5" w:uiPriority="65"/>
+    <w:lsdException w:name="Medium List 2 Accent 5" w:uiPriority="66"/>
+    <w:lsdException w:name="Medium Grid 1 Accent 5" w:uiPriority="67"/>
+    <w:lsdException w:name="Medium Grid 2 Accent 5" w:uiPriority="68"/>
+    <w:lsdException w:name="Medium Grid 3 Accent 5" w:uiPriority="69"/>
+    <w:lsdException w:name="Dark List Accent 5" w:uiPriority="70"/>
+    <w:lsdException w:name="Colorful Shading Accent 5" w:uiPriority="71"/>
+    <w:lsdException w:name="Colorful List Accent 5" w:uiPriority="72"/>
+    <w:lsdException w:name="Colorful Grid Accent 5" w:uiPriority="73"/>
+    <w:lsdException w:name="Light Shading Accent 6" w:uiPriority="60"/>
+    <w:lsdException w:name="Light List Accent 6" w:uiPriority="61"/>
+    <w:lsdException w:name="Light Grid Accent 6" w:uiPriority="62"/>
+    <w:lsdException w:name="Medium Shading 1 Accent 6" w:uiPriority="63"/>
+    <w:lsdException w:name="Medium Shading 2 Accent 6" w:uiPriority="64"/>
+    <w:lsdException w:name="Medium List 1 Accent 6" w:uiPriority="65"/>
+    <w:lsdException w:name="Medium List 2 Accent 6" w:uiPriority="66"/>
+    <w:lsdException w:name="Medium Grid 1 Accent 6" w:uiPriority="67"/>
+    <w:lsdException w:name="Medium Grid 2 Accent 6" w:uiPriority="68"/>
+    <w:lsdException w:name="Medium Grid 3 Accent 6" w:uiPriority="69"/>
+    <w:lsdException w:name="Dark List Accent 6" w:uiPriority="70"/>
+    <w:lsdException w:name="Colorful Shading Accent 6" w:uiPriority="71"/>
+    <w:lsdException w:name="Colorful List Accent 6" w:uiPriority="72"/>
+    <w:lsdException w:name="Colorful Grid Accent 6" w:uiPriority="73"/>
+    <w:lsdException w:name="Subtle Emphasis" w:uiPriority="19" w:qFormat="1"/>
+    <w:lsdException w:name="Intense Emphasis" w:uiPriority="21" w:qFormat="1"/>
+    <w:lsdException w:name="Subtle Reference" w:uiPriority="31" w:qFormat="1"/>
+    <w:lsdException w:name="Intense Reference" w:uiPriority="32" w:qFormat="1"/>
+    <w:lsdException w:name="Book Title" w:uiPriority="33" w:qFormat="1"/>
+    <w:lsdException w:name="Bibliography" w:semiHidden="1" w:uiPriority="37" w:unhideWhenUsed="1"/>
+    <w:lsdException w:name="TOC Heading" w:semiHidden="1" w:uiPriority="39" w:unhideWhenUsed="1" w:qFormat="1"/>
+    <w:lsdException w:name="Plain Table 1" w:uiPriority="41"/>
+    <w:lsdException w:name="Plain Table 2" w:uiPriority="42"/>
+    <w:lsdException w:name="Plain Table 3" w:uiPriority="43"/>
+    <w:lsdException w:name="Plain Table 4" w:uiPriority="44"/>
+    <w:lsdException w:name="Plain Table 5" w:uiPriority="45"/>
+    <w:lsdException w:name="Grid Table Light" w:uiPriority="40"/>
+    <w:lsdException w:name="Grid Table 1 Light" w:uiPriority="46"/>
+    <w:lsdException w:name="Grid Table 2" w:uiPriority="47"/>
+    <w:lsdException w:name="Grid Table 3" w:uiPriority="48"/>
+    <w:lsdException w:name="Grid Table 4" w:uiPriority="49"/>
+    <w:lsdException w:name="Grid Table 5 Dark" w:uiPriority="50"/>
+    <w:lsdException w:name="Grid Table 6 Colorful" w:uiPriority="51"/>
+    <w:lsdException w:name="Grid Table 7 Colorful" w:uiPriority="52"/>
+    <w:lsdException w:name="Grid Table 1 Light Accent 1" w:uiPriority="46"/>
+    <w:lsdException w:name="Grid Table 2 Accent 1" w:uiPriority="47"/>
+    <w:lsdException w:name="Grid Table 3 Accent 1" w:uiPriority="48"/>
+    <w:lsdException w:name="Grid Table 4 Accent 1" w:uiPriority="49"/>
+    <w:lsdException w:name="Grid Table 5 Dark Accent 1" w:uiPriority="50"/>
+    <w:lsdException w:name="Grid Table 6 Colorful Accent 1" w:uiPriority="51"/>
+    <w:lsdException w:name="Grid Table 7 Colorful Accent 1" w:uiPriority="52"/>
+    <w:lsdException w:name="Grid Table 1 Light Accent 2" w:uiPriority="46"/>
+    <w:lsdException w:name="Grid Table 2 Accent 2" w:uiPriority="47"/>
+    <w:lsdException w:name="Grid Table 3 Accent 2" w:uiPriority="48"/>
+    <w:lsdException w:name="Grid Table 4 Accent 2" w:uiPriority="49"/>
+    <w:lsdException w:name="Grid Table 5 Dark Accent 2" w:uiPriority="50"/>
+    <w:lsdException w:name="Grid Table 6 Colorful Accent 2" w:uiPriority="51"/>
+    <w:lsdException w:name="Grid Table 7 Colorful Accent 2" w:uiPriority="52"/>
+    <w:lsdException w:name="Grid Table 1 Light Accent 3" w:uiPriority="46"/>
+    <w:lsdException w:name="Grid Table 2 Accent 3" w:uiPriority="47"/>
+    <w:lsdException w:name="Grid Table 3 Accent 3" w:uiPriority="48"/>
+    <w:lsdException w:name="Grid Table 4 Accent 3" w:uiPriority="49"/>
+    <w:lsdException w:name="Grid Table 5 Dark Accent 3" w:uiPriority="50"/>
+    <w:lsdException w:name="Grid Table 6 Colorful Accent 3" w:uiPriority="51"/>
+    <w:lsdException w:name="Grid Table 7 Colorful Accent 3" w:uiPriority="52"/>
+    <w:lsdException w:name="Grid Table 1 Light Accent 4" w:uiPriority="46"/>
+    <w:lsdException w:name="Grid Table 2 Accent 4" w:uiPriority="47"/>
+    <w:lsdException w:name="Grid Table 3 Accent 4" w:uiPriority="48"/>
+    <w:lsdException w:name="Grid Table 4 Accent 4" w:uiPriority="49"/>
+    <w:lsdException w:name="Grid Table 5 Dark Accent 4" w:uiPriority="50"/>
+    <w:lsdException w:name="Grid Table 6 Colorful Accent 4" w:uiPriority="51"/>
+    <w:lsdException w:name="Grid Table 7 Colorful Accent 4" w:uiPriority="52"/>
+    <w:lsdException w:name="Grid Table 1 Light Accent 5" w:uiPriority="46"/>
+    <w:lsdException w:name="Grid Table 2 Accent 5" w:uiPriority="47"/>
+    <w:lsdException w:name="Grid Table 3 Accent 5" w:uiPriority="48"/>
+    <w:lsdException w:name="Grid Table 4 Accent 5" w:uiPriority="49"/>
+    <w:lsdException w:name="Grid Table 5 Dark Accent 5" w:uiPriority="50"/>
+    <w:lsdException w:name="Grid Table 6 Colorful Accent 5" w:uiPriority="51"/>
+    <w:lsdException w:name="Grid Table 7 Colorful Accent 5" w:uiPriority="52"/>
+    <w:lsdException w:name="Grid Table 1 Light Accent 6" w:uiPriority="46"/>
+    <w:lsdException w:name="Grid Table 2 Accent 6" w:uiPriority="47"/>
+    <w:lsdException w:name="Grid Table 3 Accent 6" w:uiPriority="48"/>
+    <w:lsdException w:name="Grid Table 4 Accent 6" w:uiPriority="49"/>
+    <w:lsdException w:name="Grid Table 5 Dark Accent 6" w:uiPriority="50"/>
+    <w:lsdException w:name="Grid Table 6 Colorful Accent 6" w:uiPriority="51"/>
+    <w:lsdException w:name="Grid Table 7 Colorful Accent 6" w:uiPriority="52"/>
+    <w:lsdException w:name="List Table 1 Light" w:uiPriority="46"/>
+    <w:lsdException w:name="List Table 2" w:uiPriority="47"/>
+    <w:lsdException w:name="List Table 3" w:uiPriority="48"/>
+    <w:lsdException w:name="List Table 4" w:uiPriority="49"/>
+    <w:lsdException w:name="List Table 5 Dark" w:uiPriority="50"/>
+    <w:lsdException w:name="List Table 6 Colorful" w:uiPriority="51"/>
+    <w:lsdException w:name="List Table 7 Colorful" w:uiPriority="52"/>
+    <w:lsdException w:name="List Table 1 Light Accent 1" w:uiPriority="46"/>
+    <w:lsdException w:name="List Table 2 Accent 1" w:uiPriority="47"/>
+    <w:lsdException w:name="List Table 3 Accent 1" w:uiPriority="48"/>
+    <w:lsdException w:name="List Table 4 Accent 1" w:uiPriority="49"/>
+    <w:lsdException w:name="List Table 5 Dark Accent 1" w:uiPriority="50"/>
+    <w:lsdException w:name="List Table 6 Colorful Accent 1" w:uiPriority="51"/>
+    <w:lsdException w:name="List Table 7 Colorful Accent 1" w:uiPriority="52"/>
+    <w:lsdException w:name="List Table 1 Light Accent 2" w:uiPriority="46"/>
+    <w:lsdException w:name="List Table 2 Accent 2" w:uiPriority="47"/>
+    <w:lsdException w:name="List Table 3 Accent 2" w:uiPriority="48"/>
+    <w:lsdException w:name="List Table 4 Accent 2" w:uiPriority="49"/>
+    <w:lsdException w:name="List Table 5 Dark Accent 2" w:uiPriority="50"/>
+    <w:lsdException w:name="List Table 6 Colorful Accent 2" w:uiPriority="51"/>
+    <w:lsdException w:name="List Table 7 Colorful Accent 2" w:uiPriority="52"/>
+    <w:lsdException w:name="List Table 1 Light Accent 3" w:uiPriority="46"/>
+    <w:lsdException w:name="List Table 2 Accent 3" w:uiPriority="47"/>
+    <w:lsdException w:name="List Table 3 Accent 3" w:uiPriority="48"/>
+    <w:lsdException w:name="List Table 4 Accent 3" w:uiPriority="49"/>
+    <w:lsdException w:name="List Table 5 Dark Accent 3" w:uiPriority="50"/>
+    <w:lsdException w:name="List Table 6 Colorful Accent 3" w:uiPriority="51"/>
+    <w:lsdException w:name="List Table 7 Colorful Accent 3" w:uiPriority="52"/>
+    <w:lsdException w:name="List Table 1 Light Accent 4" w:uiPriority="46"/>
+    <w:lsdException w:name="List Table 2 Accent 4" w:uiPriority="47"/>
+    <w:lsdException w:name="List Table 3 Accent 4" w:uiPriority="48"/>
+    <w:lsdException w:name="List Table 4 Accent 4" w:uiPriority="49"/>
+    <w:lsdException w:name="List Table 5 Dark Accent 4" w:uiPriority="50"/>
+    <w:lsdException w:name="List Table 6 Colorful Accent 4" w:uiPriority="51"/>
+    <w:lsdException w:name="List Table 7 Colorful Accent 4" w:uiPriority="52"/>
+    <w:lsdException w:name="List Table 1 Light Accent 5" w:uiPriority="46"/>
+    <w:lsdException w:name="List Table 2 Accent 5" w:uiPriority="47"/>
+    <w:lsdException w:name="List Table 3 Accent 5" w:uiPriority="48"/>
+    <w:lsdException w:name="List Table 4 Accent 5" w:uiPriority="49"/>
+    <w:lsdException w:name="List Table 5 Dark Accent 5" w:uiPriority="50"/>
+    <w:lsdException w:name="List Table 6 Colorful Accent 5" w:uiPriority="51"/>
+    <w:lsdException w:name="List Table 7 Colorful Accent 5" w:uiPriority="52"/>
+    <w:lsdException w:name="List Table 1 Light Accent 6" w:uiPriority="46"/>
+    <w:lsdException w:name="List Table 2 Accent 6" w:uiPriority="47"/>
+    <w:lsdException w:name="List Table 3 Accent 6" w:uiPriority="48"/>
+    <w:lsdException w:name="List Table 4 Accent 6" w:uiPriority="49"/>
+    <w:lsdException w:name="List Table 5 Dark Accent 6" w:uiPriority="50"/>
+    <w:lsdException w:name="List Table 6 Colorful Accent 6" w:uiPriority="51"/>
+    <w:lsdException w:name="List Table 7 Colorful Accent 6" w:uiPriority="52"/>
   </w:latentStyles>
   <w:style w:type="paragraph" w:default="1" w:styleId="a">
     <w:name w:val="Normal"/>
@@ -26306,7 +26548,7 @@
   <a:extraClrSchemeLst/>
   <a:extLst>
     <a:ext uri="{05A4C25C-085E-4340-85A3-A5531E510DB2}">
-      <thm15:themeFamily xmlns:thm15="http://schemas.microsoft.com/office/thememl/2012/main" xmlns="" name="Office Theme" id="{62F939B6-93AF-4DB8-9C6B-D6C7DFDC589F}" vid="{4A3C46E8-61CC-4603-A589-7422A47A8E4A}"/>
+      <thm15:themeFamily xmlns:thm15="http://schemas.microsoft.com/office/thememl/2012/main" name="Office Theme" id="{62F939B6-93AF-4DB8-9C6B-D6C7DFDC589F}" vid="{4A3C46E8-61CC-4603-A589-7422A47A8E4A}"/>
     </a:ext>
   </a:extLst>
 </a:theme>

</xml_diff>

<commit_message>
For URS_SRS : - Add AD (almost finish but need to check again and may need to edit some AD) - Add new UC - Edit some UC and some normal flow - Still need to check pronoun (visitor, admin , member, user) For URS_only: (This is new file to show all URS) - Add-Edit some URS especially for Admin. - For now, we have 49 URS - Re-check again :3
</commit_message>
<xml_diff>
--- a/URS_SRS.docx
+++ b/URS_SRS.docx
@@ -4584,6 +4584,9 @@
             <w:r>
               <w:t>View activities list.</w:t>
             </w:r>
+            <w:r>
+              <w:t xml:space="preserve"> </w:t>
+            </w:r>
           </w:p>
         </w:tc>
       </w:tr>
@@ -5832,10 +5835,10 @@
           <w:szCs w:val="22"/>
         </w:rPr>
         <w:drawing>
-          <wp:inline distT="0" distB="0" distL="0" distR="0" wp14:anchorId="5E9364E5" wp14:editId="57928D7E">
-            <wp:extent cx="1057275" cy="3314700"/>
-            <wp:effectExtent l="0" t="0" r="9525" b="0"/>
-            <wp:docPr id="7" name="รูปภาพ 7"/>
+          <wp:inline distT="0" distB="0" distL="0" distR="0" wp14:anchorId="08DBA6E3" wp14:editId="60E12807">
+            <wp:extent cx="1438275" cy="3514725"/>
+            <wp:effectExtent l="0" t="0" r="9525" b="9525"/>
+            <wp:docPr id="11" name="รูปภาพ 11"/>
             <wp:cNvGraphicFramePr>
               <a:graphicFrameLocks xmlns:a="http://schemas.openxmlformats.org/drawingml/2006/main" noChangeAspect="1"/>
             </wp:cNvGraphicFramePr>
@@ -5843,7 +5846,7 @@
               <a:graphicData uri="http://schemas.openxmlformats.org/drawingml/2006/picture">
                 <pic:pic xmlns:pic="http://schemas.openxmlformats.org/drawingml/2006/picture">
                   <pic:nvPicPr>
-                    <pic:cNvPr id="0" name="View_Q&amp;Apage.jpg"/>
+                    <pic:cNvPr id="0" name="view_QnApage.jpg"/>
                     <pic:cNvPicPr/>
                   </pic:nvPicPr>
                   <pic:blipFill>
@@ -5861,7 +5864,7 @@
                   <pic:spPr>
                     <a:xfrm>
                       <a:off x="0" y="0"/>
-                      <a:ext cx="1057275" cy="3314700"/>
+                      <a:ext cx="1438275" cy="3514725"/>
                     </a:xfrm>
                     <a:prstGeom prst="rect">
                       <a:avLst/>
@@ -6784,7 +6787,21 @@
                 <w:rFonts w:ascii="Calibri" w:eastAsia="Calibri" w:hAnsi="Calibri" w:cs="Calibri"/>
                 <w:szCs w:val="22"/>
               </w:rPr>
-              <w:t>iew pictures of each activity by go to</w:t>
+              <w:t>iew</w:t>
+            </w:r>
+            <w:r>
+              <w:rPr>
+                <w:rFonts w:ascii="Calibri" w:eastAsia="Calibri" w:hAnsi="Calibri" w:cs="Calibri"/>
+                <w:szCs w:val="22"/>
+              </w:rPr>
+              <w:t xml:space="preserve"> all temple activity’s album</w:t>
+            </w:r>
+            <w:r>
+              <w:rPr>
+                <w:rFonts w:ascii="Calibri" w:eastAsia="Calibri" w:hAnsi="Calibri" w:cs="Calibri"/>
+                <w:szCs w:val="22"/>
+              </w:rPr>
+              <w:t xml:space="preserve"> by go to</w:t>
             </w:r>
             <w:r>
               <w:rPr>
@@ -7041,7 +7058,7 @@
                 <w:rFonts w:eastAsia="Times New Roman" w:cs="Segoe UI"/>
                 <w:szCs w:val="22"/>
               </w:rPr>
-              <w:t>sees pictures of each album</w:t>
+              <w:t>sees thumbnail of all albums in gallery page</w:t>
             </w:r>
             <w:r>
               <w:rPr>
@@ -7177,61 +7194,6 @@
           <w:p>
             <w:pPr>
               <w:pStyle w:val="a4"/>
-              <w:numPr>
-                <w:ilvl w:val="0"/>
-                <w:numId w:val="21"/>
-              </w:numPr>
-              <w:spacing w:beforeAutospacing="1" w:after="0" w:afterAutospacing="1" w:line="240" w:lineRule="auto"/>
-              <w:jc w:val="both"/>
-              <w:textAlignment w:val="baseline"/>
-              <w:rPr>
-                <w:rFonts w:eastAsia="Times New Roman" w:cs="Segoe UI"/>
-                <w:sz w:val="12"/>
-                <w:szCs w:val="12"/>
-              </w:rPr>
-            </w:pPr>
-            <w:r>
-              <w:rPr>
-                <w:rFonts w:eastAsia="Times New Roman" w:cs="Segoe UI"/>
-                <w:szCs w:val="22"/>
-              </w:rPr>
-              <w:t>User selects album.</w:t>
-            </w:r>
-          </w:p>
-          <w:p>
-            <w:pPr>
-              <w:pStyle w:val="a4"/>
-              <w:numPr>
-                <w:ilvl w:val="0"/>
-                <w:numId w:val="21"/>
-              </w:numPr>
-            </w:pPr>
-            <w:r>
-              <w:rPr>
-                <w:rFonts w:ascii="Calibri" w:eastAsia="Calibri" w:hAnsi="Calibri" w:cs="Calibri"/>
-                <w:szCs w:val="22"/>
-              </w:rPr>
-              <w:t>System shall provide user interface to display all pictures of the chosen activity album.</w:t>
-            </w:r>
-          </w:p>
-          <w:p>
-            <w:pPr>
-              <w:pStyle w:val="a4"/>
-              <w:numPr>
-                <w:ilvl w:val="0"/>
-                <w:numId w:val="21"/>
-              </w:numPr>
-            </w:pPr>
-            <w:r>
-              <w:t>User sees all pictures of album.</w:t>
-            </w:r>
-          </w:p>
-          <w:p>
-            <w:pPr>
-              <w:pStyle w:val="a4"/>
-              <w:spacing w:beforeAutospacing="1" w:after="0" w:afterAutospacing="1" w:line="240" w:lineRule="auto"/>
-              <w:jc w:val="both"/>
-              <w:textAlignment w:val="baseline"/>
               <w:rPr>
                 <w:rFonts w:eastAsia="Times New Roman" w:cs="Segoe UI"/>
                 <w:sz w:val="12"/>
@@ -7403,6 +7365,7 @@
     </w:p>
     <w:p>
       <w:pPr>
+        <w:jc w:val="center"/>
         <w:rPr>
           <w:rFonts w:ascii="Calibri" w:eastAsia="Calibri" w:hAnsi="Calibri" w:cs="Calibri"/>
           <w:b/>
@@ -7410,6 +7373,56 @@
           <w:szCs w:val="22"/>
         </w:rPr>
       </w:pPr>
+      <w:r>
+        <w:rPr>
+          <w:rFonts w:ascii="Calibri" w:eastAsia="Calibri" w:hAnsi="Calibri" w:cs="Calibri"/>
+          <w:b/>
+          <w:bCs/>
+          <w:noProof/>
+          <w:szCs w:val="22"/>
+        </w:rPr>
+        <w:drawing>
+          <wp:inline distT="0" distB="0" distL="0" distR="0" wp14:anchorId="2C3ECEA5" wp14:editId="008A6238">
+            <wp:extent cx="1619250" cy="3714750"/>
+            <wp:effectExtent l="0" t="0" r="0" b="0"/>
+            <wp:docPr id="9" name="รูปภาพ 9"/>
+            <wp:cNvGraphicFramePr>
+              <a:graphicFrameLocks xmlns:a="http://schemas.openxmlformats.org/drawingml/2006/main" noChangeAspect="1"/>
+            </wp:cNvGraphicFramePr>
+            <a:graphic xmlns:a="http://schemas.openxmlformats.org/drawingml/2006/main">
+              <a:graphicData uri="http://schemas.openxmlformats.org/drawingml/2006/picture">
+                <pic:pic xmlns:pic="http://schemas.openxmlformats.org/drawingml/2006/picture">
+                  <pic:nvPicPr>
+                    <pic:cNvPr id="0" name="view_gallerypage.jpg"/>
+                    <pic:cNvPicPr/>
+                  </pic:nvPicPr>
+                  <pic:blipFill>
+                    <a:blip r:embed="rId15">
+                      <a:extLst>
+                        <a:ext uri="{28A0092B-C50C-407E-A947-70E740481C1C}">
+                          <a14:useLocalDpi xmlns:a14="http://schemas.microsoft.com/office/drawing/2010/main" val="0"/>
+                        </a:ext>
+                      </a:extLst>
+                    </a:blip>
+                    <a:stretch>
+                      <a:fillRect/>
+                    </a:stretch>
+                  </pic:blipFill>
+                  <pic:spPr>
+                    <a:xfrm>
+                      <a:off x="0" y="0"/>
+                      <a:ext cx="1619250" cy="3714750"/>
+                    </a:xfrm>
+                    <a:prstGeom prst="rect">
+                      <a:avLst/>
+                    </a:prstGeom>
+                  </pic:spPr>
+                </pic:pic>
+              </a:graphicData>
+            </a:graphic>
+          </wp:inline>
+        </w:drawing>
+      </w:r>
     </w:p>
     <w:p>
       <w:pPr>
@@ -7460,6 +7473,960 @@
           <w:szCs w:val="22"/>
         </w:rPr>
       </w:pPr>
+    </w:p>
+    <w:p>
+      <w:pPr>
+        <w:rPr>
+          <w:rFonts w:ascii="Calibri" w:eastAsia="Calibri" w:hAnsi="Calibri" w:cs="Calibri"/>
+          <w:b/>
+          <w:bCs/>
+          <w:szCs w:val="22"/>
+        </w:rPr>
+      </w:pPr>
+      <w:r>
+        <w:rPr>
+          <w:rFonts w:ascii="Calibri" w:eastAsia="Calibri" w:hAnsi="Calibri" w:cs="Calibri"/>
+          <w:b/>
+          <w:bCs/>
+          <w:szCs w:val="22"/>
+        </w:rPr>
+        <w:br w:type="page"/>
+      </w:r>
+    </w:p>
+    <w:p>
+      <w:pPr>
+        <w:rPr>
+          <w:color w:val="FF0000"/>
+        </w:rPr>
+      </w:pPr>
+      <w:r>
+        <w:rPr>
+          <w:rFonts w:ascii="Calibri" w:eastAsia="Calibri" w:hAnsi="Calibri" w:cs="Calibri"/>
+          <w:b/>
+          <w:bCs/>
+          <w:color w:val="FF0000"/>
+          <w:szCs w:val="22"/>
+        </w:rPr>
+        <w:lastRenderedPageBreak/>
+        <w:t xml:space="preserve">URS-09: </w:t>
+      </w:r>
+      <w:r>
+        <w:rPr>
+          <w:b/>
+          <w:bCs/>
+          <w:color w:val="FF0000"/>
+        </w:rPr>
+        <w:t>Visitor can view all pictures in selected album.</w:t>
+      </w:r>
+    </w:p>
+    <w:tbl>
+      <w:tblPr>
+        <w:tblW w:w="9080" w:type="dxa"/>
+        <w:tblBorders>
+          <w:top w:val="outset" w:sz="6" w:space="0" w:color="auto"/>
+          <w:left w:val="outset" w:sz="6" w:space="0" w:color="auto"/>
+          <w:bottom w:val="outset" w:sz="6" w:space="0" w:color="auto"/>
+          <w:right w:val="outset" w:sz="6" w:space="0" w:color="auto"/>
+        </w:tblBorders>
+        <w:tblCellMar>
+          <w:left w:w="0" w:type="dxa"/>
+          <w:right w:w="0" w:type="dxa"/>
+        </w:tblCellMar>
+        <w:tblLook w:val="04A0" w:firstRow="1" w:lastRow="0" w:firstColumn="1" w:lastColumn="0" w:noHBand="0" w:noVBand="1"/>
+      </w:tblPr>
+      <w:tblGrid>
+        <w:gridCol w:w="1709"/>
+        <w:gridCol w:w="7371"/>
+      </w:tblGrid>
+      <w:tr>
+        <w:tc>
+          <w:tcPr>
+            <w:tcW w:w="1709" w:type="dxa"/>
+            <w:tcBorders>
+              <w:top w:val="single" w:sz="6" w:space="0" w:color="auto"/>
+              <w:left w:val="single" w:sz="6" w:space="0" w:color="auto"/>
+              <w:bottom w:val="single" w:sz="6" w:space="0" w:color="auto"/>
+              <w:right w:val="single" w:sz="6" w:space="0" w:color="auto"/>
+            </w:tcBorders>
+            <w:shd w:val="clear" w:color="auto" w:fill="D9D9D9"/>
+            <w:hideMark/>
+          </w:tcPr>
+          <w:p>
+            <w:pPr>
+              <w:spacing w:beforeAutospacing="1" w:after="0" w:afterAutospacing="1" w:line="240" w:lineRule="auto"/>
+              <w:jc w:val="both"/>
+              <w:textAlignment w:val="baseline"/>
+              <w:rPr>
+                <w:rFonts w:ascii="Segoe UI" w:eastAsia="Times New Roman" w:hAnsi="Segoe UI" w:cs="Segoe UI"/>
+                <w:sz w:val="12"/>
+                <w:szCs w:val="12"/>
+              </w:rPr>
+            </w:pPr>
+            <w:r>
+              <w:rPr>
+                <w:rFonts w:ascii="Calibri" w:eastAsia="Times New Roman" w:hAnsi="Calibri" w:cs="Segoe UI"/>
+                <w:b/>
+                <w:bCs/>
+                <w:szCs w:val="22"/>
+              </w:rPr>
+              <w:t>Use case ID</w:t>
+            </w:r>
+            <w:r>
+              <w:rPr>
+                <w:rFonts w:ascii="Calibri" w:eastAsia="Times New Roman" w:hAnsi="Calibri" w:cs="Segoe UI"/>
+                <w:szCs w:val="22"/>
+              </w:rPr>
+              <w:t> </w:t>
+            </w:r>
+          </w:p>
+        </w:tc>
+        <w:tc>
+          <w:tcPr>
+            <w:tcW w:w="7371" w:type="dxa"/>
+            <w:tcBorders>
+              <w:top w:val="single" w:sz="6" w:space="0" w:color="auto"/>
+              <w:left w:val="outset" w:sz="6" w:space="0" w:color="auto"/>
+              <w:bottom w:val="single" w:sz="6" w:space="0" w:color="auto"/>
+              <w:right w:val="single" w:sz="6" w:space="0" w:color="auto"/>
+            </w:tcBorders>
+            <w:shd w:val="clear" w:color="auto" w:fill="auto"/>
+            <w:hideMark/>
+          </w:tcPr>
+          <w:p>
+            <w:pPr>
+              <w:spacing w:beforeAutospacing="1" w:after="0" w:afterAutospacing="1" w:line="240" w:lineRule="auto"/>
+              <w:jc w:val="both"/>
+              <w:textAlignment w:val="baseline"/>
+              <w:rPr>
+                <w:rFonts w:eastAsia="Times New Roman" w:cs="Segoe UI"/>
+                <w:sz w:val="12"/>
+                <w:szCs w:val="12"/>
+              </w:rPr>
+            </w:pPr>
+            <w:r>
+              <w:rPr>
+                <w:rFonts w:eastAsia="Times New Roman" w:cs="Segoe UI"/>
+                <w:szCs w:val="22"/>
+              </w:rPr>
+              <w:t>URS-09</w:t>
+            </w:r>
+          </w:p>
+        </w:tc>
+      </w:tr>
+      <w:tr>
+        <w:tc>
+          <w:tcPr>
+            <w:tcW w:w="1709" w:type="dxa"/>
+            <w:tcBorders>
+              <w:top w:val="outset" w:sz="6" w:space="0" w:color="auto"/>
+              <w:left w:val="single" w:sz="6" w:space="0" w:color="auto"/>
+              <w:bottom w:val="single" w:sz="6" w:space="0" w:color="auto"/>
+              <w:right w:val="single" w:sz="6" w:space="0" w:color="auto"/>
+            </w:tcBorders>
+            <w:shd w:val="clear" w:color="auto" w:fill="D9D9D9"/>
+            <w:hideMark/>
+          </w:tcPr>
+          <w:p>
+            <w:pPr>
+              <w:spacing w:beforeAutospacing="1" w:after="0" w:afterAutospacing="1" w:line="240" w:lineRule="auto"/>
+              <w:jc w:val="both"/>
+              <w:textAlignment w:val="baseline"/>
+              <w:rPr>
+                <w:rFonts w:ascii="Segoe UI" w:eastAsia="Times New Roman" w:hAnsi="Segoe UI" w:cs="Segoe UI"/>
+                <w:sz w:val="12"/>
+                <w:szCs w:val="12"/>
+              </w:rPr>
+            </w:pPr>
+            <w:r>
+              <w:rPr>
+                <w:rFonts w:ascii="Calibri" w:eastAsia="Times New Roman" w:hAnsi="Calibri" w:cs="Segoe UI"/>
+                <w:b/>
+                <w:bCs/>
+                <w:szCs w:val="22"/>
+              </w:rPr>
+              <w:t xml:space="preserve">Use </w:t>
+            </w:r>
+            <w:r>
+              <w:rPr>
+                <w:rFonts w:ascii="Calibri" w:eastAsia="Times New Roman" w:hAnsi="Calibri" w:cs="Segoe UI"/>
+                <w:b/>
+                <w:bCs/>
+                <w:szCs w:val="22"/>
+              </w:rPr>
+              <w:t>case name</w:t>
+            </w:r>
+            <w:r>
+              <w:rPr>
+                <w:rFonts w:ascii="Calibri" w:eastAsia="Times New Roman" w:hAnsi="Calibri" w:cs="Segoe UI"/>
+                <w:szCs w:val="22"/>
+              </w:rPr>
+              <w:t> </w:t>
+            </w:r>
+          </w:p>
+        </w:tc>
+        <w:tc>
+          <w:tcPr>
+            <w:tcW w:w="7371" w:type="dxa"/>
+            <w:tcBorders>
+              <w:top w:val="outset" w:sz="6" w:space="0" w:color="auto"/>
+              <w:left w:val="outset" w:sz="6" w:space="0" w:color="auto"/>
+              <w:bottom w:val="single" w:sz="6" w:space="0" w:color="auto"/>
+              <w:right w:val="single" w:sz="6" w:space="0" w:color="auto"/>
+            </w:tcBorders>
+            <w:shd w:val="clear" w:color="auto" w:fill="auto"/>
+            <w:hideMark/>
+          </w:tcPr>
+          <w:p>
+            <w:pPr>
+              <w:spacing w:beforeAutospacing="1" w:after="0" w:afterAutospacing="1" w:line="240" w:lineRule="auto"/>
+              <w:jc w:val="both"/>
+              <w:textAlignment w:val="baseline"/>
+              <w:rPr>
+                <w:rFonts w:eastAsia="Times New Roman" w:cs="Segoe UI"/>
+                <w:sz w:val="12"/>
+                <w:szCs w:val="12"/>
+              </w:rPr>
+            </w:pPr>
+            <w:r>
+              <w:rPr>
+                <w:rFonts w:ascii="Calibri" w:eastAsia="Calibri" w:hAnsi="Calibri" w:cs="Calibri"/>
+                <w:szCs w:val="22"/>
+              </w:rPr>
+              <w:t>View</w:t>
+            </w:r>
+            <w:r>
+              <w:rPr>
+                <w:rFonts w:ascii="Calibri" w:eastAsia="Calibri" w:hAnsi="Calibri" w:cs="Calibri"/>
+                <w:szCs w:val="22"/>
+              </w:rPr>
+              <w:t xml:space="preserve"> pictu</w:t>
+            </w:r>
+            <w:r>
+              <w:rPr>
+                <w:rFonts w:ascii="Calibri" w:eastAsia="Calibri" w:hAnsi="Calibri" w:cs="Calibri"/>
+                <w:szCs w:val="22"/>
+              </w:rPr>
+              <w:t>res in selected album</w:t>
+            </w:r>
+            <w:r>
+              <w:rPr>
+                <w:rFonts w:ascii="Calibri" w:eastAsia="Calibri" w:hAnsi="Calibri" w:cs="Calibri"/>
+                <w:szCs w:val="22"/>
+              </w:rPr>
+              <w:t>.</w:t>
+            </w:r>
+          </w:p>
+        </w:tc>
+      </w:tr>
+      <w:tr>
+        <w:tc>
+          <w:tcPr>
+            <w:tcW w:w="1709" w:type="dxa"/>
+            <w:tcBorders>
+              <w:top w:val="outset" w:sz="6" w:space="0" w:color="auto"/>
+              <w:left w:val="single" w:sz="6" w:space="0" w:color="auto"/>
+              <w:bottom w:val="single" w:sz="6" w:space="0" w:color="auto"/>
+              <w:right w:val="single" w:sz="6" w:space="0" w:color="auto"/>
+            </w:tcBorders>
+            <w:shd w:val="clear" w:color="auto" w:fill="D9D9D9"/>
+            <w:hideMark/>
+          </w:tcPr>
+          <w:p>
+            <w:pPr>
+              <w:spacing w:beforeAutospacing="1" w:after="0" w:afterAutospacing="1" w:line="240" w:lineRule="auto"/>
+              <w:jc w:val="both"/>
+              <w:textAlignment w:val="baseline"/>
+              <w:rPr>
+                <w:rFonts w:ascii="Segoe UI" w:eastAsia="Times New Roman" w:hAnsi="Segoe UI" w:cs="Segoe UI"/>
+                <w:sz w:val="12"/>
+                <w:szCs w:val="12"/>
+              </w:rPr>
+            </w:pPr>
+            <w:r>
+              <w:rPr>
+                <w:rFonts w:ascii="Calibri" w:eastAsia="Times New Roman" w:hAnsi="Calibri" w:cs="Segoe UI"/>
+                <w:b/>
+                <w:bCs/>
+                <w:szCs w:val="22"/>
+              </w:rPr>
+              <w:t>Description</w:t>
+            </w:r>
+            <w:r>
+              <w:rPr>
+                <w:rFonts w:ascii="Calibri" w:eastAsia="Times New Roman" w:hAnsi="Calibri" w:cs="Segoe UI"/>
+                <w:szCs w:val="22"/>
+              </w:rPr>
+              <w:t> </w:t>
+            </w:r>
+          </w:p>
+        </w:tc>
+        <w:tc>
+          <w:tcPr>
+            <w:tcW w:w="7371" w:type="dxa"/>
+            <w:tcBorders>
+              <w:top w:val="outset" w:sz="6" w:space="0" w:color="auto"/>
+              <w:left w:val="outset" w:sz="6" w:space="0" w:color="auto"/>
+              <w:bottom w:val="single" w:sz="6" w:space="0" w:color="auto"/>
+              <w:right w:val="single" w:sz="6" w:space="0" w:color="auto"/>
+            </w:tcBorders>
+            <w:shd w:val="clear" w:color="auto" w:fill="auto"/>
+            <w:hideMark/>
+          </w:tcPr>
+          <w:p>
+            <w:pPr>
+              <w:spacing w:beforeAutospacing="1" w:after="0" w:afterAutospacing="1" w:line="240" w:lineRule="auto"/>
+              <w:jc w:val="both"/>
+              <w:textAlignment w:val="baseline"/>
+              <w:rPr>
+                <w:rFonts w:eastAsia="Times New Roman" w:cs="Segoe UI"/>
+                <w:sz w:val="12"/>
+                <w:szCs w:val="12"/>
+              </w:rPr>
+            </w:pPr>
+            <w:r>
+              <w:rPr>
+                <w:rFonts w:eastAsia="Times New Roman" w:cs="Segoe UI"/>
+                <w:szCs w:val="22"/>
+              </w:rPr>
+              <w:t>Users can</w:t>
+            </w:r>
+            <w:r>
+              <w:rPr>
+                <w:rFonts w:ascii="Calibri" w:eastAsia="Calibri" w:hAnsi="Calibri" w:cs="Calibri"/>
+                <w:szCs w:val="22"/>
+              </w:rPr>
+              <w:t xml:space="preserve"> v</w:t>
+            </w:r>
+            <w:r>
+              <w:rPr>
+                <w:rFonts w:ascii="Calibri" w:eastAsia="Calibri" w:hAnsi="Calibri" w:cs="Calibri"/>
+                <w:szCs w:val="22"/>
+              </w:rPr>
+              <w:t xml:space="preserve">iew pictures of </w:t>
+            </w:r>
+            <w:r>
+              <w:rPr>
+                <w:rFonts w:ascii="Calibri" w:eastAsia="Calibri" w:hAnsi="Calibri" w:cs="Calibri"/>
+                <w:szCs w:val="22"/>
+              </w:rPr>
+              <w:t>selected album</w:t>
+            </w:r>
+            <w:r>
+              <w:rPr>
+                <w:rFonts w:ascii="Calibri" w:eastAsia="Calibri" w:hAnsi="Calibri" w:cs="Calibri"/>
+                <w:szCs w:val="22"/>
+              </w:rPr>
+              <w:t>.</w:t>
+            </w:r>
+            <w:r>
+              <w:rPr>
+                <w:rFonts w:ascii="Calibri" w:eastAsia="Calibri" w:hAnsi="Calibri" w:cs="Calibri"/>
+                <w:szCs w:val="22"/>
+              </w:rPr>
+              <w:t xml:space="preserve"> </w:t>
+            </w:r>
+            <w:r>
+              <w:rPr>
+                <w:rFonts w:eastAsia="Times New Roman" w:cs="Segoe UI"/>
+                <w:sz w:val="12"/>
+                <w:szCs w:val="12"/>
+              </w:rPr>
+              <w:t>.</w:t>
+            </w:r>
+          </w:p>
+        </w:tc>
+      </w:tr>
+      <w:tr>
+        <w:tc>
+          <w:tcPr>
+            <w:tcW w:w="1709" w:type="dxa"/>
+            <w:tcBorders>
+              <w:top w:val="outset" w:sz="6" w:space="0" w:color="auto"/>
+              <w:left w:val="single" w:sz="6" w:space="0" w:color="auto"/>
+              <w:bottom w:val="single" w:sz="6" w:space="0" w:color="auto"/>
+              <w:right w:val="single" w:sz="6" w:space="0" w:color="auto"/>
+            </w:tcBorders>
+            <w:shd w:val="clear" w:color="auto" w:fill="D9D9D9"/>
+            <w:hideMark/>
+          </w:tcPr>
+          <w:p>
+            <w:pPr>
+              <w:spacing w:beforeAutospacing="1" w:after="0" w:afterAutospacing="1" w:line="240" w:lineRule="auto"/>
+              <w:jc w:val="both"/>
+              <w:textAlignment w:val="baseline"/>
+              <w:rPr>
+                <w:rFonts w:ascii="Segoe UI" w:eastAsia="Times New Roman" w:hAnsi="Segoe UI" w:cs="Segoe UI"/>
+                <w:sz w:val="12"/>
+                <w:szCs w:val="12"/>
+              </w:rPr>
+            </w:pPr>
+            <w:r>
+              <w:rPr>
+                <w:rFonts w:ascii="Calibri" w:eastAsia="Times New Roman" w:hAnsi="Calibri" w:cs="Segoe UI"/>
+                <w:b/>
+                <w:bCs/>
+                <w:szCs w:val="22"/>
+              </w:rPr>
+              <w:t>Actor(s)</w:t>
+            </w:r>
+            <w:r>
+              <w:rPr>
+                <w:rFonts w:ascii="Calibri" w:eastAsia="Times New Roman" w:hAnsi="Calibri" w:cs="Segoe UI"/>
+                <w:szCs w:val="22"/>
+              </w:rPr>
+              <w:t> </w:t>
+            </w:r>
+          </w:p>
+        </w:tc>
+        <w:tc>
+          <w:tcPr>
+            <w:tcW w:w="7371" w:type="dxa"/>
+            <w:tcBorders>
+              <w:top w:val="outset" w:sz="6" w:space="0" w:color="auto"/>
+              <w:left w:val="outset" w:sz="6" w:space="0" w:color="auto"/>
+              <w:bottom w:val="single" w:sz="6" w:space="0" w:color="auto"/>
+              <w:right w:val="single" w:sz="6" w:space="0" w:color="auto"/>
+            </w:tcBorders>
+            <w:shd w:val="clear" w:color="auto" w:fill="auto"/>
+            <w:hideMark/>
+          </w:tcPr>
+          <w:p>
+            <w:pPr>
+              <w:spacing w:beforeAutospacing="1" w:after="0" w:afterAutospacing="1" w:line="240" w:lineRule="auto"/>
+              <w:jc w:val="both"/>
+              <w:textAlignment w:val="baseline"/>
+              <w:rPr>
+                <w:rFonts w:eastAsia="Times New Roman" w:cs="Segoe UI"/>
+                <w:sz w:val="12"/>
+                <w:szCs w:val="12"/>
+              </w:rPr>
+            </w:pPr>
+            <w:r>
+              <w:t>Visitor, Member or Admin.</w:t>
+            </w:r>
+          </w:p>
+        </w:tc>
+      </w:tr>
+      <w:tr>
+        <w:tc>
+          <w:tcPr>
+            <w:tcW w:w="1709" w:type="dxa"/>
+            <w:tcBorders>
+              <w:top w:val="outset" w:sz="6" w:space="0" w:color="auto"/>
+              <w:left w:val="single" w:sz="6" w:space="0" w:color="auto"/>
+              <w:bottom w:val="single" w:sz="6" w:space="0" w:color="auto"/>
+              <w:right w:val="single" w:sz="6" w:space="0" w:color="auto"/>
+            </w:tcBorders>
+            <w:shd w:val="clear" w:color="auto" w:fill="D9D9D9"/>
+            <w:hideMark/>
+          </w:tcPr>
+          <w:p>
+            <w:pPr>
+              <w:spacing w:beforeAutospacing="1" w:after="0" w:afterAutospacing="1" w:line="240" w:lineRule="auto"/>
+              <w:jc w:val="both"/>
+              <w:textAlignment w:val="baseline"/>
+              <w:rPr>
+                <w:rFonts w:ascii="Segoe UI" w:eastAsia="Times New Roman" w:hAnsi="Segoe UI" w:cs="Segoe UI"/>
+                <w:sz w:val="12"/>
+                <w:szCs w:val="12"/>
+              </w:rPr>
+            </w:pPr>
+            <w:r>
+              <w:rPr>
+                <w:rFonts w:ascii="Calibri" w:eastAsia="Times New Roman" w:hAnsi="Calibri" w:cs="Segoe UI"/>
+                <w:b/>
+                <w:bCs/>
+                <w:szCs w:val="22"/>
+              </w:rPr>
+              <w:t>Precondition</w:t>
+            </w:r>
+            <w:r>
+              <w:rPr>
+                <w:rFonts w:ascii="Calibri" w:eastAsia="Times New Roman" w:hAnsi="Calibri" w:cs="Segoe UI"/>
+                <w:szCs w:val="22"/>
+              </w:rPr>
+              <w:t> </w:t>
+            </w:r>
+          </w:p>
+        </w:tc>
+        <w:tc>
+          <w:tcPr>
+            <w:tcW w:w="7371" w:type="dxa"/>
+            <w:tcBorders>
+              <w:top w:val="outset" w:sz="6" w:space="0" w:color="auto"/>
+              <w:left w:val="outset" w:sz="6" w:space="0" w:color="auto"/>
+              <w:bottom w:val="single" w:sz="6" w:space="0" w:color="auto"/>
+              <w:right w:val="single" w:sz="6" w:space="0" w:color="auto"/>
+            </w:tcBorders>
+            <w:shd w:val="clear" w:color="auto" w:fill="auto"/>
+            <w:hideMark/>
+          </w:tcPr>
+          <w:p>
+            <w:pPr>
+              <w:spacing w:beforeAutospacing="1" w:after="0" w:afterAutospacing="1" w:line="240" w:lineRule="auto"/>
+              <w:jc w:val="both"/>
+              <w:textAlignment w:val="baseline"/>
+              <w:rPr>
+                <w:rFonts w:eastAsia="Times New Roman" w:cs="Segoe UI"/>
+                <w:sz w:val="12"/>
+                <w:szCs w:val="12"/>
+              </w:rPr>
+            </w:pPr>
+            <w:r>
+              <w:rPr>
+                <w:rFonts w:ascii="Calibri" w:eastAsia="Calibri" w:hAnsi="Calibri" w:cs="Calibri"/>
+                <w:szCs w:val="22"/>
+              </w:rPr>
+              <w:t>View gallery.</w:t>
+            </w:r>
+            <w:r>
+              <w:rPr>
+                <w:rFonts w:eastAsia="Times New Roman" w:cs="Segoe UI"/>
+                <w:sz w:val="12"/>
+                <w:szCs w:val="12"/>
+              </w:rPr>
+              <w:t xml:space="preserve"> </w:t>
+            </w:r>
+          </w:p>
+        </w:tc>
+      </w:tr>
+      <w:tr>
+        <w:tc>
+          <w:tcPr>
+            <w:tcW w:w="1709" w:type="dxa"/>
+            <w:tcBorders>
+              <w:top w:val="outset" w:sz="6" w:space="0" w:color="auto"/>
+              <w:left w:val="single" w:sz="6" w:space="0" w:color="auto"/>
+              <w:bottom w:val="single" w:sz="6" w:space="0" w:color="auto"/>
+              <w:right w:val="single" w:sz="6" w:space="0" w:color="auto"/>
+            </w:tcBorders>
+            <w:shd w:val="clear" w:color="auto" w:fill="D9D9D9"/>
+            <w:hideMark/>
+          </w:tcPr>
+          <w:p>
+            <w:pPr>
+              <w:spacing w:beforeAutospacing="1" w:after="0" w:afterAutospacing="1" w:line="240" w:lineRule="auto"/>
+              <w:jc w:val="both"/>
+              <w:textAlignment w:val="baseline"/>
+              <w:rPr>
+                <w:rFonts w:ascii="Segoe UI" w:eastAsia="Times New Roman" w:hAnsi="Segoe UI" w:cs="Segoe UI"/>
+                <w:sz w:val="12"/>
+                <w:szCs w:val="12"/>
+              </w:rPr>
+            </w:pPr>
+            <w:r>
+              <w:rPr>
+                <w:rFonts w:ascii="Calibri" w:eastAsia="Times New Roman" w:hAnsi="Calibri" w:cs="Segoe UI"/>
+                <w:b/>
+                <w:bCs/>
+                <w:szCs w:val="22"/>
+              </w:rPr>
+              <w:t>Post condition</w:t>
+            </w:r>
+            <w:r>
+              <w:rPr>
+                <w:rFonts w:ascii="Calibri" w:eastAsia="Times New Roman" w:hAnsi="Calibri" w:cs="Segoe UI"/>
+                <w:szCs w:val="22"/>
+              </w:rPr>
+              <w:t> </w:t>
+            </w:r>
+          </w:p>
+        </w:tc>
+        <w:tc>
+          <w:tcPr>
+            <w:tcW w:w="7371" w:type="dxa"/>
+            <w:tcBorders>
+              <w:top w:val="outset" w:sz="6" w:space="0" w:color="auto"/>
+              <w:left w:val="outset" w:sz="6" w:space="0" w:color="auto"/>
+              <w:bottom w:val="single" w:sz="6" w:space="0" w:color="auto"/>
+              <w:right w:val="single" w:sz="6" w:space="0" w:color="auto"/>
+            </w:tcBorders>
+            <w:shd w:val="clear" w:color="auto" w:fill="auto"/>
+            <w:hideMark/>
+          </w:tcPr>
+          <w:p>
+            <w:pPr>
+              <w:spacing w:beforeAutospacing="1" w:after="0" w:afterAutospacing="1" w:line="240" w:lineRule="auto"/>
+              <w:jc w:val="both"/>
+              <w:textAlignment w:val="baseline"/>
+              <w:rPr>
+                <w:rFonts w:eastAsia="Times New Roman" w:cs="Segoe UI"/>
+                <w:sz w:val="12"/>
+                <w:szCs w:val="12"/>
+              </w:rPr>
+            </w:pPr>
+            <w:r>
+              <w:rPr>
+                <w:rFonts w:eastAsia="Times New Roman" w:cs="Segoe UI"/>
+                <w:szCs w:val="22"/>
+              </w:rPr>
+              <w:t>User</w:t>
+            </w:r>
+            <w:r>
+              <w:rPr>
+                <w:rFonts w:eastAsia="Times New Roman" w:cs="Segoe UI"/>
+                <w:szCs w:val="22"/>
+              </w:rPr>
+              <w:t xml:space="preserve"> </w:t>
+            </w:r>
+            <w:r>
+              <w:rPr>
+                <w:rFonts w:eastAsia="Times New Roman" w:cs="Segoe UI"/>
+                <w:szCs w:val="22"/>
+              </w:rPr>
+              <w:t>sees pictures of each album</w:t>
+            </w:r>
+            <w:r>
+              <w:rPr>
+                <w:rFonts w:eastAsia="Times New Roman" w:cs="Segoe UI"/>
+                <w:szCs w:val="22"/>
+              </w:rPr>
+              <w:t>.</w:t>
+            </w:r>
+          </w:p>
+        </w:tc>
+      </w:tr>
+      <w:tr>
+        <w:tc>
+          <w:tcPr>
+            <w:tcW w:w="1709" w:type="dxa"/>
+            <w:tcBorders>
+              <w:top w:val="outset" w:sz="6" w:space="0" w:color="auto"/>
+              <w:left w:val="single" w:sz="6" w:space="0" w:color="auto"/>
+              <w:bottom w:val="single" w:sz="6" w:space="0" w:color="auto"/>
+              <w:right w:val="single" w:sz="6" w:space="0" w:color="auto"/>
+            </w:tcBorders>
+            <w:shd w:val="clear" w:color="auto" w:fill="D9D9D9"/>
+            <w:hideMark/>
+          </w:tcPr>
+          <w:p>
+            <w:pPr>
+              <w:spacing w:beforeAutospacing="1" w:after="0" w:afterAutospacing="1" w:line="240" w:lineRule="auto"/>
+              <w:jc w:val="both"/>
+              <w:textAlignment w:val="baseline"/>
+              <w:rPr>
+                <w:rFonts w:ascii="Segoe UI" w:eastAsia="Times New Roman" w:hAnsi="Segoe UI" w:cs="Segoe UI"/>
+                <w:sz w:val="12"/>
+                <w:szCs w:val="12"/>
+              </w:rPr>
+            </w:pPr>
+            <w:r>
+              <w:rPr>
+                <w:rFonts w:ascii="Calibri" w:eastAsia="Times New Roman" w:hAnsi="Calibri" w:cs="Segoe UI"/>
+                <w:b/>
+                <w:bCs/>
+                <w:szCs w:val="22"/>
+              </w:rPr>
+              <w:t>Normal flow </w:t>
+            </w:r>
+            <w:r>
+              <w:rPr>
+                <w:rFonts w:ascii="Calibri" w:eastAsia="Times New Roman" w:hAnsi="Calibri" w:cs="Segoe UI"/>
+                <w:szCs w:val="22"/>
+              </w:rPr>
+              <w:t> </w:t>
+            </w:r>
+          </w:p>
+        </w:tc>
+        <w:tc>
+          <w:tcPr>
+            <w:tcW w:w="7371" w:type="dxa"/>
+            <w:tcBorders>
+              <w:top w:val="outset" w:sz="6" w:space="0" w:color="auto"/>
+              <w:left w:val="outset" w:sz="6" w:space="0" w:color="auto"/>
+              <w:bottom w:val="single" w:sz="6" w:space="0" w:color="auto"/>
+              <w:right w:val="single" w:sz="6" w:space="0" w:color="auto"/>
+            </w:tcBorders>
+            <w:shd w:val="clear" w:color="auto" w:fill="auto"/>
+            <w:hideMark/>
+          </w:tcPr>
+          <w:p>
+            <w:pPr>
+              <w:pStyle w:val="a4"/>
+              <w:numPr>
+                <w:ilvl w:val="0"/>
+                <w:numId w:val="47"/>
+              </w:numPr>
+              <w:spacing w:beforeAutospacing="1" w:after="0" w:afterAutospacing="1" w:line="240" w:lineRule="auto"/>
+              <w:jc w:val="both"/>
+              <w:textAlignment w:val="baseline"/>
+              <w:rPr>
+                <w:rFonts w:eastAsia="Times New Roman" w:cs="Segoe UI"/>
+                <w:sz w:val="12"/>
+                <w:szCs w:val="12"/>
+              </w:rPr>
+            </w:pPr>
+            <w:r>
+              <w:rPr>
+                <w:rFonts w:eastAsia="Times New Roman" w:cs="Segoe UI"/>
+                <w:szCs w:val="22"/>
+              </w:rPr>
+              <w:t>User selects album.</w:t>
+            </w:r>
+          </w:p>
+          <w:p>
+            <w:pPr>
+              <w:pStyle w:val="a4"/>
+              <w:numPr>
+                <w:ilvl w:val="0"/>
+                <w:numId w:val="47"/>
+              </w:numPr>
+            </w:pPr>
+            <w:r>
+              <w:rPr>
+                <w:rFonts w:ascii="Calibri" w:eastAsia="Calibri" w:hAnsi="Calibri" w:cs="Calibri"/>
+                <w:szCs w:val="22"/>
+              </w:rPr>
+              <w:t>System shall provide user interface to display all pictures of the chosen activity album.</w:t>
+            </w:r>
+          </w:p>
+          <w:p>
+            <w:pPr>
+              <w:pStyle w:val="a4"/>
+              <w:numPr>
+                <w:ilvl w:val="0"/>
+                <w:numId w:val="47"/>
+              </w:numPr>
+            </w:pPr>
+            <w:r>
+              <w:t>User sees all pictures of album.</w:t>
+            </w:r>
+          </w:p>
+          <w:p>
+            <w:pPr>
+              <w:pStyle w:val="a4"/>
+              <w:spacing w:beforeAutospacing="1" w:after="0" w:afterAutospacing="1" w:line="240" w:lineRule="auto"/>
+              <w:jc w:val="both"/>
+              <w:textAlignment w:val="baseline"/>
+              <w:rPr>
+                <w:rFonts w:eastAsia="Times New Roman" w:cs="Segoe UI"/>
+                <w:sz w:val="12"/>
+                <w:szCs w:val="12"/>
+              </w:rPr>
+            </w:pPr>
+          </w:p>
+        </w:tc>
+      </w:tr>
+      <w:tr>
+        <w:tc>
+          <w:tcPr>
+            <w:tcW w:w="1709" w:type="dxa"/>
+            <w:tcBorders>
+              <w:top w:val="outset" w:sz="6" w:space="0" w:color="auto"/>
+              <w:left w:val="single" w:sz="6" w:space="0" w:color="auto"/>
+              <w:bottom w:val="single" w:sz="6" w:space="0" w:color="auto"/>
+              <w:right w:val="single" w:sz="6" w:space="0" w:color="auto"/>
+            </w:tcBorders>
+            <w:shd w:val="clear" w:color="auto" w:fill="D9D9D9"/>
+            <w:hideMark/>
+          </w:tcPr>
+          <w:p>
+            <w:pPr>
+              <w:spacing w:beforeAutospacing="1" w:after="0" w:afterAutospacing="1" w:line="240" w:lineRule="auto"/>
+              <w:jc w:val="both"/>
+              <w:textAlignment w:val="baseline"/>
+              <w:rPr>
+                <w:rFonts w:ascii="Segoe UI" w:eastAsia="Times New Roman" w:hAnsi="Segoe UI" w:cs="Segoe UI"/>
+                <w:sz w:val="12"/>
+                <w:szCs w:val="12"/>
+              </w:rPr>
+            </w:pPr>
+            <w:r>
+              <w:rPr>
+                <w:rFonts w:ascii="Calibri" w:eastAsia="Times New Roman" w:hAnsi="Calibri" w:cs="Segoe UI"/>
+                <w:b/>
+                <w:bCs/>
+                <w:szCs w:val="22"/>
+              </w:rPr>
+              <w:t>Alternative flow</w:t>
+            </w:r>
+            <w:r>
+              <w:rPr>
+                <w:rFonts w:ascii="Calibri" w:eastAsia="Times New Roman" w:hAnsi="Calibri" w:cs="Segoe UI"/>
+                <w:szCs w:val="22"/>
+              </w:rPr>
+              <w:t> </w:t>
+            </w:r>
+          </w:p>
+        </w:tc>
+        <w:tc>
+          <w:tcPr>
+            <w:tcW w:w="7371" w:type="dxa"/>
+            <w:tcBorders>
+              <w:top w:val="outset" w:sz="6" w:space="0" w:color="auto"/>
+              <w:left w:val="outset" w:sz="6" w:space="0" w:color="auto"/>
+              <w:bottom w:val="single" w:sz="6" w:space="0" w:color="auto"/>
+              <w:right w:val="single" w:sz="6" w:space="0" w:color="auto"/>
+            </w:tcBorders>
+            <w:shd w:val="clear" w:color="auto" w:fill="auto"/>
+            <w:hideMark/>
+          </w:tcPr>
+          <w:p>
+            <w:pPr>
+              <w:spacing w:beforeAutospacing="1" w:after="0" w:afterAutospacing="1" w:line="240" w:lineRule="auto"/>
+              <w:jc w:val="both"/>
+              <w:textAlignment w:val="baseline"/>
+              <w:rPr>
+                <w:rFonts w:eastAsia="Times New Roman" w:cs="Segoe UI"/>
+                <w:szCs w:val="22"/>
+              </w:rPr>
+            </w:pPr>
+            <w:r>
+              <w:rPr>
+                <w:rFonts w:eastAsia="Times New Roman" w:cs="Segoe UI"/>
+                <w:szCs w:val="22"/>
+              </w:rPr>
+              <w:t>-</w:t>
+            </w:r>
+          </w:p>
+        </w:tc>
+      </w:tr>
+      <w:tr>
+        <w:tc>
+          <w:tcPr>
+            <w:tcW w:w="1709" w:type="dxa"/>
+            <w:tcBorders>
+              <w:top w:val="outset" w:sz="6" w:space="0" w:color="auto"/>
+              <w:left w:val="single" w:sz="6" w:space="0" w:color="auto"/>
+              <w:bottom w:val="single" w:sz="6" w:space="0" w:color="auto"/>
+              <w:right w:val="single" w:sz="6" w:space="0" w:color="auto"/>
+            </w:tcBorders>
+            <w:shd w:val="clear" w:color="auto" w:fill="D9D9D9"/>
+            <w:hideMark/>
+          </w:tcPr>
+          <w:p>
+            <w:pPr>
+              <w:spacing w:beforeAutospacing="1" w:after="0" w:afterAutospacing="1" w:line="240" w:lineRule="auto"/>
+              <w:jc w:val="both"/>
+              <w:textAlignment w:val="baseline"/>
+              <w:rPr>
+                <w:rFonts w:ascii="Segoe UI" w:eastAsia="Times New Roman" w:hAnsi="Segoe UI" w:cs="Segoe UI"/>
+                <w:sz w:val="12"/>
+                <w:szCs w:val="12"/>
+              </w:rPr>
+            </w:pPr>
+            <w:r>
+              <w:rPr>
+                <w:rFonts w:ascii="Calibri" w:eastAsia="Times New Roman" w:hAnsi="Calibri" w:cs="Segoe UI"/>
+                <w:b/>
+                <w:bCs/>
+                <w:szCs w:val="22"/>
+              </w:rPr>
+              <w:t>Exception</w:t>
+            </w:r>
+            <w:r>
+              <w:rPr>
+                <w:rFonts w:ascii="Calibri" w:eastAsia="Times New Roman" w:hAnsi="Calibri" w:cs="Segoe UI"/>
+                <w:szCs w:val="22"/>
+              </w:rPr>
+              <w:t> </w:t>
+            </w:r>
+          </w:p>
+        </w:tc>
+        <w:tc>
+          <w:tcPr>
+            <w:tcW w:w="7371" w:type="dxa"/>
+            <w:tcBorders>
+              <w:top w:val="outset" w:sz="6" w:space="0" w:color="auto"/>
+              <w:left w:val="outset" w:sz="6" w:space="0" w:color="auto"/>
+              <w:bottom w:val="single" w:sz="6" w:space="0" w:color="auto"/>
+              <w:right w:val="single" w:sz="6" w:space="0" w:color="auto"/>
+            </w:tcBorders>
+            <w:shd w:val="clear" w:color="auto" w:fill="auto"/>
+            <w:hideMark/>
+          </w:tcPr>
+          <w:p>
+            <w:pPr>
+              <w:spacing w:beforeAutospacing="1" w:after="0" w:afterAutospacing="1" w:line="240" w:lineRule="auto"/>
+              <w:jc w:val="both"/>
+              <w:textAlignment w:val="baseline"/>
+              <w:rPr>
+                <w:rFonts w:eastAsia="Times New Roman" w:cs="Segoe UI"/>
+                <w:szCs w:val="22"/>
+              </w:rPr>
+            </w:pPr>
+            <w:r>
+              <w:rPr>
+                <w:rFonts w:eastAsia="Times New Roman" w:cs="Segoe UI"/>
+                <w:szCs w:val="22"/>
+              </w:rPr>
+              <w:t>-</w:t>
+            </w:r>
+          </w:p>
+        </w:tc>
+      </w:tr>
+    </w:tbl>
+    <w:p>
+      <w:r>
+        <w:rPr>
+          <w:rFonts w:ascii="Calibri" w:eastAsia="Calibri" w:hAnsi="Calibri" w:cs="Calibri"/>
+          <w:b/>
+          <w:bCs/>
+          <w:szCs w:val="22"/>
+        </w:rPr>
+        <w:t xml:space="preserve"> </w:t>
+      </w:r>
+    </w:p>
+    <w:p>
+      <w:pPr>
+        <w:jc w:val="center"/>
+        <w:rPr>
+          <w:rFonts w:ascii="Calibri" w:eastAsia="Calibri" w:hAnsi="Calibri" w:cs="Calibri"/>
+          <w:b/>
+          <w:bCs/>
+          <w:szCs w:val="22"/>
+        </w:rPr>
+      </w:pPr>
+      <w:r>
+        <w:rPr>
+          <w:rFonts w:ascii="Calibri" w:eastAsia="Calibri" w:hAnsi="Calibri" w:cs="Calibri"/>
+          <w:b/>
+          <w:bCs/>
+          <w:noProof/>
+          <w:szCs w:val="22"/>
+        </w:rPr>
+        <w:drawing>
+          <wp:inline distT="0" distB="0" distL="0" distR="0" wp14:anchorId="1922E37C" wp14:editId="6A7DCCDC">
+            <wp:extent cx="1771650" cy="3619500"/>
+            <wp:effectExtent l="0" t="0" r="0" b="0"/>
+            <wp:docPr id="12" name="รูปภาพ 12"/>
+            <wp:cNvGraphicFramePr>
+              <a:graphicFrameLocks xmlns:a="http://schemas.openxmlformats.org/drawingml/2006/main" noChangeAspect="1"/>
+            </wp:cNvGraphicFramePr>
+            <a:graphic xmlns:a="http://schemas.openxmlformats.org/drawingml/2006/main">
+              <a:graphicData uri="http://schemas.openxmlformats.org/drawingml/2006/picture">
+                <pic:pic xmlns:pic="http://schemas.openxmlformats.org/drawingml/2006/picture">
+                  <pic:nvPicPr>
+                    <pic:cNvPr id="0" name="View_pictures.jpg"/>
+                    <pic:cNvPicPr/>
+                  </pic:nvPicPr>
+                  <pic:blipFill>
+                    <a:blip r:embed="rId16">
+                      <a:extLst>
+                        <a:ext uri="{28A0092B-C50C-407E-A947-70E740481C1C}">
+                          <a14:useLocalDpi xmlns:a14="http://schemas.microsoft.com/office/drawing/2010/main" val="0"/>
+                        </a:ext>
+                      </a:extLst>
+                    </a:blip>
+                    <a:stretch>
+                      <a:fillRect/>
+                    </a:stretch>
+                  </pic:blipFill>
+                  <pic:spPr>
+                    <a:xfrm>
+                      <a:off x="0" y="0"/>
+                      <a:ext cx="1771650" cy="3619500"/>
+                    </a:xfrm>
+                    <a:prstGeom prst="rect">
+                      <a:avLst/>
+                    </a:prstGeom>
+                  </pic:spPr>
+                </pic:pic>
+              </a:graphicData>
+            </a:graphic>
+          </wp:inline>
+        </w:drawing>
+      </w:r>
     </w:p>
     <w:p>
       <w:pPr>
@@ -7507,7 +8474,16 @@
           <w:bCs/>
           <w:szCs w:val="22"/>
         </w:rPr>
-        <w:t xml:space="preserve">09: </w:t>
+        <w:t>10</w:t>
+      </w:r>
+      <w:r>
+        <w:rPr>
+          <w:rFonts w:ascii="Calibri" w:eastAsia="Calibri" w:hAnsi="Calibri" w:cs="Calibri"/>
+          <w:b/>
+          <w:bCs/>
+          <w:szCs w:val="22"/>
+        </w:rPr>
+        <w:t xml:space="preserve">: </w:t>
       </w:r>
       <w:r>
         <w:rPr>
@@ -7617,14 +8593,7 @@
                 <w:rFonts w:eastAsia="Times New Roman" w:cs="Segoe UI"/>
                 <w:szCs w:val="22"/>
               </w:rPr>
-              <w:t>URS-09</w:t>
-            </w:r>
-            <w:r>
-              <w:rPr>
-                <w:rFonts w:eastAsia="Times New Roman" w:cs="Segoe UI"/>
-                <w:szCs w:val="22"/>
-              </w:rPr>
-              <w:t> </w:t>
+              <w:t>URS-10</w:t>
             </w:r>
           </w:p>
         </w:tc>
@@ -7969,10 +8938,10 @@
             </w:pPr>
             <w:r>
               <w:rPr>
-                <w:rFonts w:eastAsia="Times New Roman" w:cs="Segoe UI"/>
-                <w:szCs w:val="22"/>
-              </w:rPr>
-              <w:t>View gallery.</w:t>
+                <w:rFonts w:ascii="Calibri" w:eastAsia="Calibri" w:hAnsi="Calibri" w:cs="Calibri"/>
+                <w:szCs w:val="22"/>
+              </w:rPr>
+              <w:t>View pictures in selected album.</w:t>
             </w:r>
           </w:p>
         </w:tc>
@@ -8392,6 +9361,7 @@
     </w:p>
     <w:p>
       <w:pPr>
+        <w:jc w:val="center"/>
         <w:rPr>
           <w:rFonts w:ascii="Calibri" w:eastAsia="Calibri" w:hAnsi="Calibri" w:cs="Calibri"/>
           <w:b/>
@@ -8399,6 +9369,56 @@
           <w:szCs w:val="22"/>
         </w:rPr>
       </w:pPr>
+      <w:r>
+        <w:rPr>
+          <w:rFonts w:ascii="Calibri" w:eastAsia="Calibri" w:hAnsi="Calibri" w:cs="Calibri"/>
+          <w:b/>
+          <w:bCs/>
+          <w:noProof/>
+          <w:szCs w:val="22"/>
+        </w:rPr>
+        <w:drawing>
+          <wp:inline distT="0" distB="0" distL="0" distR="0" wp14:anchorId="3ECD98CA" wp14:editId="618DB0E9">
+            <wp:extent cx="1771650" cy="3648075"/>
+            <wp:effectExtent l="0" t="0" r="0" b="9525"/>
+            <wp:docPr id="13" name="รูปภาพ 13"/>
+            <wp:cNvGraphicFramePr>
+              <a:graphicFrameLocks xmlns:a="http://schemas.openxmlformats.org/drawingml/2006/main" noChangeAspect="1"/>
+            </wp:cNvGraphicFramePr>
+            <a:graphic xmlns:a="http://schemas.openxmlformats.org/drawingml/2006/main">
+              <a:graphicData uri="http://schemas.openxmlformats.org/drawingml/2006/picture">
+                <pic:pic xmlns:pic="http://schemas.openxmlformats.org/drawingml/2006/picture">
+                  <pic:nvPicPr>
+                    <pic:cNvPr id="0" name="view_large_pic.jpg"/>
+                    <pic:cNvPicPr/>
+                  </pic:nvPicPr>
+                  <pic:blipFill>
+                    <a:blip r:embed="rId17">
+                      <a:extLst>
+                        <a:ext uri="{28A0092B-C50C-407E-A947-70E740481C1C}">
+                          <a14:useLocalDpi xmlns:a14="http://schemas.microsoft.com/office/drawing/2010/main" val="0"/>
+                        </a:ext>
+                      </a:extLst>
+                    </a:blip>
+                    <a:stretch>
+                      <a:fillRect/>
+                    </a:stretch>
+                  </pic:blipFill>
+                  <pic:spPr>
+                    <a:xfrm>
+                      <a:off x="0" y="0"/>
+                      <a:ext cx="1771650" cy="3648075"/>
+                    </a:xfrm>
+                    <a:prstGeom prst="rect">
+                      <a:avLst/>
+                    </a:prstGeom>
+                  </pic:spPr>
+                </pic:pic>
+              </a:graphicData>
+            </a:graphic>
+          </wp:inline>
+        </w:drawing>
+      </w:r>
       <w:r>
         <w:rPr>
           <w:rFonts w:ascii="Calibri" w:eastAsia="Calibri" w:hAnsi="Calibri" w:cs="Calibri"/>
@@ -8444,7 +9464,16 @@
           <w:bCs/>
           <w:szCs w:val="22"/>
         </w:rPr>
-        <w:t xml:space="preserve">10: </w:t>
+        <w:t>11</w:t>
+      </w:r>
+      <w:r>
+        <w:rPr>
+          <w:rFonts w:ascii="Calibri" w:eastAsia="Calibri" w:hAnsi="Calibri" w:cs="Calibri"/>
+          <w:b/>
+          <w:bCs/>
+          <w:szCs w:val="22"/>
+        </w:rPr>
+        <w:t xml:space="preserve">: </w:t>
       </w:r>
       <w:r>
         <w:rPr>
@@ -8554,7 +9583,7 @@
                 <w:rFonts w:eastAsia="Times New Roman" w:cs="Segoe UI"/>
                 <w:szCs w:val="22"/>
               </w:rPr>
-              <w:t>URS-10</w:t>
+              <w:t>URS-11</w:t>
             </w:r>
           </w:p>
         </w:tc>
@@ -9369,7 +10398,7 @@
                     <pic:cNvPicPr/>
                   </pic:nvPicPr>
                   <pic:blipFill>
-                    <a:blip r:embed="rId15">
+                    <a:blip r:embed="rId18">
                       <a:extLst>
                         <a:ext uri="{28A0092B-C50C-407E-A947-70E740481C1C}">
                           <a14:useLocalDpi xmlns:a14="http://schemas.microsoft.com/office/drawing/2010/main" val="0"/>
@@ -9483,7 +10512,16 @@
           <w:bCs/>
           <w:szCs w:val="22"/>
         </w:rPr>
-        <w:t xml:space="preserve">11: </w:t>
+        <w:t>12</w:t>
+      </w:r>
+      <w:r>
+        <w:rPr>
+          <w:rFonts w:ascii="Calibri" w:eastAsia="Calibri" w:hAnsi="Calibri" w:cs="Calibri"/>
+          <w:b/>
+          <w:bCs/>
+          <w:szCs w:val="22"/>
+        </w:rPr>
+        <w:t xml:space="preserve">: </w:t>
       </w:r>
       <w:r>
         <w:rPr>
@@ -9611,7 +10649,7 @@
                 <w:rFonts w:eastAsia="Times New Roman" w:cs="Segoe UI"/>
                 <w:szCs w:val="22"/>
               </w:rPr>
-              <w:t>URS-11</w:t>
+              <w:t>URS-12</w:t>
             </w:r>
           </w:p>
         </w:tc>
@@ -10366,6 +11404,7 @@
     <w:p/>
     <w:p>
       <w:pPr>
+        <w:jc w:val="center"/>
         <w:rPr>
           <w:rFonts w:ascii="Calibri" w:eastAsia="Calibri" w:hAnsi="Calibri" w:cs="Calibri"/>
           <w:b/>
@@ -10373,6 +11412,56 @@
           <w:szCs w:val="22"/>
         </w:rPr>
       </w:pPr>
+      <w:r>
+        <w:rPr>
+          <w:rFonts w:ascii="Calibri" w:eastAsia="Calibri" w:hAnsi="Calibri" w:cs="Calibri"/>
+          <w:b/>
+          <w:bCs/>
+          <w:noProof/>
+          <w:szCs w:val="22"/>
+        </w:rPr>
+        <w:drawing>
+          <wp:inline distT="0" distB="0" distL="0" distR="0" wp14:anchorId="23D76489" wp14:editId="2F1A992A">
+            <wp:extent cx="1190625" cy="3895725"/>
+            <wp:effectExtent l="0" t="0" r="9525" b="9525"/>
+            <wp:docPr id="14" name="รูปภาพ 14"/>
+            <wp:cNvGraphicFramePr>
+              <a:graphicFrameLocks xmlns:a="http://schemas.openxmlformats.org/drawingml/2006/main" noChangeAspect="1"/>
+            </wp:cNvGraphicFramePr>
+            <a:graphic xmlns:a="http://schemas.openxmlformats.org/drawingml/2006/main">
+              <a:graphicData uri="http://schemas.openxmlformats.org/drawingml/2006/picture">
+                <pic:pic xmlns:pic="http://schemas.openxmlformats.org/drawingml/2006/picture">
+                  <pic:nvPicPr>
+                    <pic:cNvPr id="0" name="view_map.jpg"/>
+                    <pic:cNvPicPr/>
+                  </pic:nvPicPr>
+                  <pic:blipFill>
+                    <a:blip r:embed="rId19">
+                      <a:extLst>
+                        <a:ext uri="{28A0092B-C50C-407E-A947-70E740481C1C}">
+                          <a14:useLocalDpi xmlns:a14="http://schemas.microsoft.com/office/drawing/2010/main" val="0"/>
+                        </a:ext>
+                      </a:extLst>
+                    </a:blip>
+                    <a:stretch>
+                      <a:fillRect/>
+                    </a:stretch>
+                  </pic:blipFill>
+                  <pic:spPr>
+                    <a:xfrm>
+                      <a:off x="0" y="0"/>
+                      <a:ext cx="1190625" cy="3895725"/>
+                    </a:xfrm>
+                    <a:prstGeom prst="rect">
+                      <a:avLst/>
+                    </a:prstGeom>
+                  </pic:spPr>
+                </pic:pic>
+              </a:graphicData>
+            </a:graphic>
+          </wp:inline>
+        </w:drawing>
+      </w:r>
       <w:r>
         <w:rPr>
           <w:rFonts w:ascii="Calibri" w:eastAsia="Calibri" w:hAnsi="Calibri" w:cs="Calibri"/>
@@ -10380,6 +11469,26 @@
           <w:bCs/>
           <w:szCs w:val="22"/>
         </w:rPr>
+        <w:br w:type="page"/>
+      </w:r>
+    </w:p>
+    <w:p>
+      <w:pPr>
+        <w:rPr>
+          <w:rFonts w:ascii="Calibri" w:eastAsia="Calibri" w:hAnsi="Calibri" w:cs="Calibri"/>
+          <w:b/>
+          <w:bCs/>
+          <w:szCs w:val="22"/>
+        </w:rPr>
+      </w:pPr>
+      <w:r>
+        <w:rPr>
+          <w:rFonts w:ascii="Calibri" w:eastAsia="Calibri" w:hAnsi="Calibri" w:cs="Calibri"/>
+          <w:b/>
+          <w:bCs/>
+          <w:szCs w:val="22"/>
+        </w:rPr>
+        <w:lastRenderedPageBreak/>
         <w:t>URS</w:t>
       </w:r>
       <w:r>
@@ -10398,7 +11507,16 @@
           <w:bCs/>
           <w:szCs w:val="22"/>
         </w:rPr>
-        <w:t xml:space="preserve">12: </w:t>
+        <w:t>13</w:t>
+      </w:r>
+      <w:r>
+        <w:rPr>
+          <w:rFonts w:ascii="Calibri" w:eastAsia="Calibri" w:hAnsi="Calibri" w:cs="Calibri"/>
+          <w:b/>
+          <w:bCs/>
+          <w:szCs w:val="22"/>
+        </w:rPr>
+        <w:t xml:space="preserve">: </w:t>
       </w:r>
       <w:r>
         <w:rPr>
@@ -10526,7 +11644,7 @@
                 <w:rFonts w:eastAsia="Times New Roman" w:cs="Segoe UI"/>
                 <w:szCs w:val="22"/>
               </w:rPr>
-              <w:t>URS-12</w:t>
+              <w:t>URS-13</w:t>
             </w:r>
           </w:p>
         </w:tc>
@@ -10706,14 +11824,14 @@
                 <w:rFonts w:ascii="Calibri" w:eastAsia="Calibri" w:hAnsi="Calibri" w:cs="Calibri"/>
                 <w:szCs w:val="22"/>
               </w:rPr>
-              <w:t xml:space="preserve">view </w:t>
+              <w:t>view temple’s Facebook fan page by selected Facebook on menu bar</w:t>
             </w:r>
             <w:r>
               <w:rPr>
                 <w:rFonts w:ascii="Calibri" w:eastAsia="Calibri" w:hAnsi="Calibri" w:cs="Calibri"/>
                 <w:szCs w:val="22"/>
               </w:rPr>
-              <w:t xml:space="preserve">map by go to map page. </w:t>
+              <w:t xml:space="preserve">. </w:t>
             </w:r>
             <w:r>
               <w:rPr>
@@ -11262,12 +12380,54 @@
     </w:tbl>
     <w:p/>
     <w:p>
+      <w:pPr>
+        <w:jc w:val="center"/>
+      </w:pPr>
       <w:r>
         <w:rPr>
-          <w:rFonts w:ascii="Calibri" w:eastAsia="Calibri" w:hAnsi="Calibri" w:cs="Calibri"/>
-          <w:szCs w:val="22"/>
+          <w:noProof/>
         </w:rPr>
-        <w:t xml:space="preserve"> </w:t>
+        <w:drawing>
+          <wp:inline distT="0" distB="0" distL="0" distR="0" wp14:anchorId="412371CE" wp14:editId="1642E7E4">
+            <wp:extent cx="1771650" cy="3514725"/>
+            <wp:effectExtent l="0" t="0" r="0" b="9525"/>
+            <wp:docPr id="15" name="รูปภาพ 15"/>
+            <wp:cNvGraphicFramePr>
+              <a:graphicFrameLocks xmlns:a="http://schemas.openxmlformats.org/drawingml/2006/main" noChangeAspect="1"/>
+            </wp:cNvGraphicFramePr>
+            <a:graphic xmlns:a="http://schemas.openxmlformats.org/drawingml/2006/main">
+              <a:graphicData uri="http://schemas.openxmlformats.org/drawingml/2006/picture">
+                <pic:pic xmlns:pic="http://schemas.openxmlformats.org/drawingml/2006/picture">
+                  <pic:nvPicPr>
+                    <pic:cNvPr id="0" name="View_facebook.jpg"/>
+                    <pic:cNvPicPr/>
+                  </pic:nvPicPr>
+                  <pic:blipFill>
+                    <a:blip r:embed="rId20">
+                      <a:extLst>
+                        <a:ext uri="{28A0092B-C50C-407E-A947-70E740481C1C}">
+                          <a14:useLocalDpi xmlns:a14="http://schemas.microsoft.com/office/drawing/2010/main" val="0"/>
+                        </a:ext>
+                      </a:extLst>
+                    </a:blip>
+                    <a:stretch>
+                      <a:fillRect/>
+                    </a:stretch>
+                  </pic:blipFill>
+                  <pic:spPr>
+                    <a:xfrm>
+                      <a:off x="0" y="0"/>
+                      <a:ext cx="1771650" cy="3514725"/>
+                    </a:xfrm>
+                    <a:prstGeom prst="rect">
+                      <a:avLst/>
+                    </a:prstGeom>
+                  </pic:spPr>
+                </pic:pic>
+              </a:graphicData>
+            </a:graphic>
+          </wp:inline>
+        </w:drawing>
       </w:r>
     </w:p>
     <w:p/>
@@ -11281,6 +12441,14 @@
     <w:p/>
     <w:p/>
     <w:p>
+      <w:pPr>
+        <w:rPr>
+          <w:rFonts w:ascii="Calibri" w:eastAsia="Calibri" w:hAnsi="Calibri" w:cs="Calibri"/>
+          <w:b/>
+          <w:bCs/>
+          <w:szCs w:val="22"/>
+        </w:rPr>
+      </w:pPr>
       <w:r>
         <w:rPr>
           <w:rFonts w:ascii="Calibri" w:eastAsia="Calibri" w:hAnsi="Calibri" w:cs="Calibri"/>
@@ -11288,8 +12456,25 @@
           <w:bCs/>
           <w:szCs w:val="22"/>
         </w:rPr>
-        <w:lastRenderedPageBreak/>
-        <w:t xml:space="preserve">URS-13: Visitor can login to the </w:t>
+        <w:t>URS-14</w:t>
+      </w:r>
+      <w:r>
+        <w:rPr>
+          <w:rFonts w:ascii="Calibri" w:eastAsia="Calibri" w:hAnsi="Calibri" w:cs="Calibri"/>
+          <w:b/>
+          <w:bCs/>
+          <w:szCs w:val="22"/>
+        </w:rPr>
+        <w:t>: Member or Admin</w:t>
+      </w:r>
+      <w:r>
+        <w:rPr>
+          <w:rFonts w:ascii="Calibri" w:eastAsia="Calibri" w:hAnsi="Calibri" w:cs="Calibri"/>
+          <w:b/>
+          <w:bCs/>
+          <w:szCs w:val="22"/>
+        </w:rPr>
+        <w:t xml:space="preserve"> can login to the </w:t>
       </w:r>
       <w:proofErr w:type="spellStart"/>
       <w:r>
@@ -11420,7 +12605,7 @@
                 <w:rFonts w:eastAsia="Times New Roman" w:cs="Segoe UI"/>
                 <w:szCs w:val="22"/>
               </w:rPr>
-              <w:t>URS-13</w:t>
+              <w:t>URS-14</w:t>
             </w:r>
           </w:p>
         </w:tc>
@@ -11568,7 +12753,14 @@
                 <w:rFonts w:ascii="Calibri" w:eastAsia="Calibri" w:hAnsi="Calibri" w:cs="Calibri"/>
                 <w:szCs w:val="22"/>
               </w:rPr>
-              <w:t xml:space="preserve">Visitor can login to the </w:t>
+              <w:t>Member or Admin</w:t>
+            </w:r>
+            <w:r>
+              <w:rPr>
+                <w:rFonts w:ascii="Calibri" w:eastAsia="Calibri" w:hAnsi="Calibri" w:cs="Calibri"/>
+                <w:szCs w:val="22"/>
+              </w:rPr>
+              <w:t xml:space="preserve"> can login to the </w:t>
             </w:r>
             <w:proofErr w:type="spellStart"/>
             <w:r>
@@ -11679,10 +12871,10 @@
             </w:pPr>
             <w:r>
               <w:rPr>
-                <w:rFonts w:eastAsia="Times New Roman" w:cs="Segoe UI"/>
-                <w:szCs w:val="22"/>
-              </w:rPr>
-              <w:t>Visitor</w:t>
+                <w:rFonts w:ascii="Calibri" w:eastAsia="Calibri" w:hAnsi="Calibri" w:cs="Calibri"/>
+                <w:szCs w:val="22"/>
+              </w:rPr>
+              <w:t>Member or Admin</w:t>
             </w:r>
           </w:p>
         </w:tc>
@@ -11990,6 +13182,58 @@
               <w:t>System shall provide a success message “login success”.</w:t>
             </w:r>
           </w:p>
+          <w:p>
+            <w:pPr>
+              <w:pStyle w:val="a4"/>
+              <w:numPr>
+                <w:ilvl w:val="0"/>
+                <w:numId w:val="25"/>
+              </w:numPr>
+              <w:spacing w:before="100" w:beforeAutospacing="1" w:after="100" w:afterAutospacing="1" w:line="240" w:lineRule="auto"/>
+              <w:jc w:val="both"/>
+              <w:textAlignment w:val="baseline"/>
+              <w:rPr>
+                <w:rFonts w:eastAsia="Times New Roman" w:cs="Segoe UI"/>
+                <w:sz w:val="12"/>
+                <w:szCs w:val="12"/>
+              </w:rPr>
+            </w:pPr>
+            <w:r>
+              <w:t>System shall</w:t>
+            </w:r>
+            <w:r>
+              <w:t xml:space="preserve"> provide the member or admin</w:t>
+            </w:r>
+            <w:r>
+              <w:t xml:space="preserve"> feature</w:t>
+            </w:r>
+            <w:r>
+              <w:t xml:space="preserve"> to user.</w:t>
+            </w:r>
+          </w:p>
+          <w:p>
+            <w:pPr>
+              <w:pStyle w:val="a4"/>
+              <w:numPr>
+                <w:ilvl w:val="0"/>
+                <w:numId w:val="25"/>
+              </w:numPr>
+              <w:spacing w:before="100" w:beforeAutospacing="1" w:after="100" w:afterAutospacing="1" w:line="240" w:lineRule="auto"/>
+              <w:jc w:val="both"/>
+              <w:textAlignment w:val="baseline"/>
+              <w:rPr>
+                <w:rFonts w:eastAsia="Times New Roman" w:cs="Segoe UI"/>
+                <w:sz w:val="12"/>
+                <w:szCs w:val="12"/>
+              </w:rPr>
+            </w:pPr>
+            <w:r>
+              <w:t>System shall</w:t>
+            </w:r>
+            <w:r>
+              <w:t xml:space="preserve"> redirect to the home page after login complete.</w:t>
+            </w:r>
+          </w:p>
         </w:tc>
       </w:tr>
       <w:tr>
@@ -12160,15 +13404,64 @@
       </w:pPr>
     </w:p>
     <w:p>
+      <w:pPr>
+        <w:jc w:val="center"/>
+      </w:pPr>
       <w:r>
-        <w:t xml:space="preserve"> </w:t>
+        <w:rPr>
+          <w:noProof/>
+        </w:rPr>
+        <w:lastRenderedPageBreak/>
+        <w:drawing>
+          <wp:inline distT="0" distB="0" distL="0" distR="0" wp14:anchorId="4C557D24" wp14:editId="78B6EE26">
+            <wp:extent cx="1562100" cy="7191375"/>
+            <wp:effectExtent l="0" t="0" r="0" b="9525"/>
+            <wp:docPr id="16" name="รูปภาพ 16"/>
+            <wp:cNvGraphicFramePr>
+              <a:graphicFrameLocks xmlns:a="http://schemas.openxmlformats.org/drawingml/2006/main" noChangeAspect="1"/>
+            </wp:cNvGraphicFramePr>
+            <a:graphic xmlns:a="http://schemas.openxmlformats.org/drawingml/2006/main">
+              <a:graphicData uri="http://schemas.openxmlformats.org/drawingml/2006/picture">
+                <pic:pic xmlns:pic="http://schemas.openxmlformats.org/drawingml/2006/picture">
+                  <pic:nvPicPr>
+                    <pic:cNvPr id="0" name="login.jpg"/>
+                    <pic:cNvPicPr/>
+                  </pic:nvPicPr>
+                  <pic:blipFill>
+                    <a:blip r:embed="rId21">
+                      <a:extLst>
+                        <a:ext uri="{28A0092B-C50C-407E-A947-70E740481C1C}">
+                          <a14:useLocalDpi xmlns:a14="http://schemas.microsoft.com/office/drawing/2010/main" val="0"/>
+                        </a:ext>
+                      </a:extLst>
+                    </a:blip>
+                    <a:stretch>
+                      <a:fillRect/>
+                    </a:stretch>
+                  </pic:blipFill>
+                  <pic:spPr>
+                    <a:xfrm>
+                      <a:off x="0" y="0"/>
+                      <a:ext cx="1562100" cy="7191375"/>
+                    </a:xfrm>
+                    <a:prstGeom prst="rect">
+                      <a:avLst/>
+                    </a:prstGeom>
+                  </pic:spPr>
+                </pic:pic>
+              </a:graphicData>
+            </a:graphic>
+          </wp:inline>
+        </w:drawing>
       </w:r>
     </w:p>
     <w:p>
       <w:pPr>
         <w:rPr>
+          <w:rFonts w:ascii="Calibri" w:eastAsia="Calibri" w:hAnsi="Calibri" w:cs="Calibri"/>
           <w:b/>
           <w:bCs/>
+          <w:szCs w:val="22"/>
         </w:rPr>
       </w:pPr>
       <w:r>
@@ -12178,7 +13471,37 @@
           <w:bCs/>
           <w:szCs w:val="22"/>
         </w:rPr>
-        <w:t xml:space="preserve">URS-14: Member or Admin can logout from the </w:t>
+        <w:br w:type="page"/>
+      </w:r>
+    </w:p>
+    <w:p>
+      <w:pPr>
+        <w:rPr>
+          <w:b/>
+          <w:bCs/>
+          <w:color w:val="FF0000"/>
+        </w:rPr>
+      </w:pPr>
+      <w:r>
+        <w:rPr>
+          <w:rFonts w:ascii="Calibri" w:eastAsia="Calibri" w:hAnsi="Calibri" w:cs="Calibri"/>
+          <w:b/>
+          <w:bCs/>
+          <w:color w:val="FF0000"/>
+          <w:szCs w:val="22"/>
+        </w:rPr>
+        <w:lastRenderedPageBreak/>
+        <w:t>URS-15</w:t>
+      </w:r>
+      <w:r>
+        <w:rPr>
+          <w:rFonts w:ascii="Calibri" w:eastAsia="Calibri" w:hAnsi="Calibri" w:cs="Calibri"/>
+          <w:b/>
+          <w:bCs/>
+          <w:color w:val="FF0000"/>
+          <w:szCs w:val="22"/>
+        </w:rPr>
+        <w:t xml:space="preserve">: Member or Admin can logout from the </w:t>
       </w:r>
       <w:proofErr w:type="spellStart"/>
       <w:r>
@@ -12186,6 +13509,7 @@
           <w:rFonts w:ascii="Calibri" w:eastAsia="Calibri" w:hAnsi="Calibri" w:cs="Calibri"/>
           <w:b/>
           <w:bCs/>
+          <w:color w:val="FF0000"/>
           <w:szCs w:val="22"/>
         </w:rPr>
         <w:t>Wat</w:t>
@@ -12196,6 +13520,7 @@
           <w:rFonts w:ascii="Calibri" w:eastAsia="Calibri" w:hAnsi="Calibri" w:cs="Calibri"/>
           <w:b/>
           <w:bCs/>
+          <w:color w:val="FF0000"/>
           <w:szCs w:val="22"/>
         </w:rPr>
         <w:t xml:space="preserve"> </w:t>
@@ -12206,6 +13531,7 @@
           <w:rFonts w:ascii="Calibri" w:eastAsia="Calibri" w:hAnsi="Calibri" w:cs="Calibri"/>
           <w:b/>
           <w:bCs/>
+          <w:color w:val="FF0000"/>
           <w:szCs w:val="22"/>
         </w:rPr>
         <w:t>Pra</w:t>
@@ -12216,6 +13542,7 @@
           <w:rFonts w:ascii="Calibri" w:eastAsia="Calibri" w:hAnsi="Calibri" w:cs="Calibri"/>
           <w:b/>
           <w:bCs/>
+          <w:color w:val="FF0000"/>
           <w:szCs w:val="22"/>
         </w:rPr>
         <w:t xml:space="preserve"> Singh website.  </w:t>
@@ -12309,7 +13636,7 @@
                 <w:rFonts w:eastAsia="Times New Roman" w:cs="Segoe UI"/>
                 <w:szCs w:val="22"/>
               </w:rPr>
-              <w:t>URS-14 </w:t>
+              <w:t>URS-15</w:t>
             </w:r>
           </w:p>
         </w:tc>
@@ -13005,27 +14332,54 @@
     <w:p>
       <w:pPr>
         <w:ind w:left="720"/>
-      </w:pPr>
-    </w:p>
-    <w:p>
-      <w:pPr>
+        <w:jc w:val="center"/>
+      </w:pPr>
+      <w:r>
         <w:rPr>
-          <w:rFonts w:ascii="Calibri" w:eastAsia="Calibri" w:hAnsi="Calibri" w:cs="Calibri"/>
-          <w:b/>
-          <w:bCs/>
-          <w:szCs w:val="22"/>
+          <w:noProof/>
         </w:rPr>
-      </w:pPr>
-    </w:p>
-    <w:p>
-      <w:pPr>
-        <w:rPr>
-          <w:rFonts w:ascii="Calibri" w:eastAsia="Calibri" w:hAnsi="Calibri" w:cs="Calibri"/>
-          <w:b/>
-          <w:bCs/>
-          <w:szCs w:val="22"/>
-        </w:rPr>
-      </w:pPr>
+        <w:drawing>
+          <wp:inline distT="0" distB="0" distL="0" distR="0" wp14:anchorId="1BC9459C" wp14:editId="375A2640">
+            <wp:extent cx="1190625" cy="4800600"/>
+            <wp:effectExtent l="0" t="0" r="9525" b="0"/>
+            <wp:docPr id="17" name="รูปภาพ 17"/>
+            <wp:cNvGraphicFramePr>
+              <a:graphicFrameLocks xmlns:a="http://schemas.openxmlformats.org/drawingml/2006/main" noChangeAspect="1"/>
+            </wp:cNvGraphicFramePr>
+            <a:graphic xmlns:a="http://schemas.openxmlformats.org/drawingml/2006/main">
+              <a:graphicData uri="http://schemas.openxmlformats.org/drawingml/2006/picture">
+                <pic:pic xmlns:pic="http://schemas.openxmlformats.org/drawingml/2006/picture">
+                  <pic:nvPicPr>
+                    <pic:cNvPr id="0" name="Logout.jpg"/>
+                    <pic:cNvPicPr/>
+                  </pic:nvPicPr>
+                  <pic:blipFill>
+                    <a:blip r:embed="rId22">
+                      <a:extLst>
+                        <a:ext uri="{28A0092B-C50C-407E-A947-70E740481C1C}">
+                          <a14:useLocalDpi xmlns:a14="http://schemas.microsoft.com/office/drawing/2010/main" val="0"/>
+                        </a:ext>
+                      </a:extLst>
+                    </a:blip>
+                    <a:stretch>
+                      <a:fillRect/>
+                    </a:stretch>
+                  </pic:blipFill>
+                  <pic:spPr>
+                    <a:xfrm>
+                      <a:off x="0" y="0"/>
+                      <a:ext cx="1190625" cy="4800600"/>
+                    </a:xfrm>
+                    <a:prstGeom prst="rect">
+                      <a:avLst/>
+                    </a:prstGeom>
+                  </pic:spPr>
+                </pic:pic>
+              </a:graphicData>
+            </a:graphic>
+          </wp:inline>
+        </w:drawing>
+      </w:r>
     </w:p>
     <w:p>
       <w:pPr>
@@ -13082,7 +14436,16 @@
           <w:szCs w:val="22"/>
         </w:rPr>
         <w:lastRenderedPageBreak/>
-        <w:t xml:space="preserve">URS-15: Member can send the Dharma question. </w:t>
+        <w:t>URS-16</w:t>
+      </w:r>
+      <w:r>
+        <w:rPr>
+          <w:rFonts w:ascii="Calibri" w:eastAsia="Calibri" w:hAnsi="Calibri" w:cs="Calibri"/>
+          <w:b/>
+          <w:bCs/>
+          <w:szCs w:val="22"/>
+        </w:rPr>
+        <w:t xml:space="preserve">: Member can send the Dharma question. </w:t>
       </w:r>
     </w:p>
     <w:tbl>
@@ -13173,7 +14536,7 @@
                 <w:rFonts w:eastAsia="Times New Roman" w:cs="Segoe UI"/>
                 <w:szCs w:val="22"/>
               </w:rPr>
-              <w:t>URS-15</w:t>
+              <w:t>URS-16</w:t>
             </w:r>
           </w:p>
         </w:tc>
@@ -13865,11 +15228,65 @@
     </w:p>
     <w:p>
       <w:pPr>
+        <w:jc w:val="center"/>
         <w:rPr>
+          <w:rFonts w:ascii="Calibri" w:eastAsia="Calibri" w:hAnsi="Calibri" w:cs="Calibri"/>
           <w:b/>
           <w:bCs/>
+          <w:szCs w:val="22"/>
         </w:rPr>
       </w:pPr>
+      <w:r>
+        <w:rPr>
+          <w:rFonts w:ascii="Calibri" w:eastAsia="Calibri" w:hAnsi="Calibri" w:cs="Calibri"/>
+          <w:b/>
+          <w:bCs/>
+          <w:noProof/>
+          <w:szCs w:val="22"/>
+        </w:rPr>
+        <w:lastRenderedPageBreak/>
+        <w:drawing>
+          <wp:inline distT="0" distB="0" distL="0" distR="0" wp14:anchorId="64EC8115" wp14:editId="68B0CE03">
+            <wp:extent cx="1333500" cy="5457825"/>
+            <wp:effectExtent l="0" t="0" r="0" b="9525"/>
+            <wp:docPr id="18" name="รูปภาพ 18"/>
+            <wp:cNvGraphicFramePr>
+              <a:graphicFrameLocks xmlns:a="http://schemas.openxmlformats.org/drawingml/2006/main" noChangeAspect="1"/>
+            </wp:cNvGraphicFramePr>
+            <a:graphic xmlns:a="http://schemas.openxmlformats.org/drawingml/2006/main">
+              <a:graphicData uri="http://schemas.openxmlformats.org/drawingml/2006/picture">
+                <pic:pic xmlns:pic="http://schemas.openxmlformats.org/drawingml/2006/picture">
+                  <pic:nvPicPr>
+                    <pic:cNvPr id="0" name="send_Question.jpg"/>
+                    <pic:cNvPicPr/>
+                  </pic:nvPicPr>
+                  <pic:blipFill>
+                    <a:blip r:embed="rId23">
+                      <a:extLst>
+                        <a:ext uri="{28A0092B-C50C-407E-A947-70E740481C1C}">
+                          <a14:useLocalDpi xmlns:a14="http://schemas.microsoft.com/office/drawing/2010/main" val="0"/>
+                        </a:ext>
+                      </a:extLst>
+                    </a:blip>
+                    <a:stretch>
+                      <a:fillRect/>
+                    </a:stretch>
+                  </pic:blipFill>
+                  <pic:spPr>
+                    <a:xfrm>
+                      <a:off x="0" y="0"/>
+                      <a:ext cx="1333500" cy="5457825"/>
+                    </a:xfrm>
+                    <a:prstGeom prst="rect">
+                      <a:avLst/>
+                    </a:prstGeom>
+                  </pic:spPr>
+                </pic:pic>
+              </a:graphicData>
+            </a:graphic>
+          </wp:inline>
+        </w:drawing>
+      </w:r>
       <w:r>
         <w:rPr>
           <w:rFonts w:ascii="Calibri" w:eastAsia="Calibri" w:hAnsi="Calibri" w:cs="Calibri"/>
@@ -13877,7 +15294,34 @@
           <w:bCs/>
           <w:szCs w:val="22"/>
         </w:rPr>
-        <w:t xml:space="preserve">URS-16: Member can receive the activity news from temple via the registered email.  </w:t>
+        <w:br w:type="page"/>
+      </w:r>
+    </w:p>
+    <w:p>
+      <w:pPr>
+        <w:rPr>
+          <w:b/>
+          <w:bCs/>
+        </w:rPr>
+      </w:pPr>
+      <w:r>
+        <w:rPr>
+          <w:rFonts w:ascii="Calibri" w:eastAsia="Calibri" w:hAnsi="Calibri" w:cs="Calibri"/>
+          <w:b/>
+          <w:bCs/>
+          <w:szCs w:val="22"/>
+        </w:rPr>
+        <w:lastRenderedPageBreak/>
+        <w:t>URS-17</w:t>
+      </w:r>
+      <w:r>
+        <w:rPr>
+          <w:rFonts w:ascii="Calibri" w:eastAsia="Calibri" w:hAnsi="Calibri" w:cs="Calibri"/>
+          <w:b/>
+          <w:bCs/>
+          <w:szCs w:val="22"/>
+        </w:rPr>
+        <w:t xml:space="preserve">: Member can receive the activity news from temple via the registered email.  </w:t>
       </w:r>
     </w:p>
     <w:tbl>
@@ -13968,7 +15412,7 @@
                 <w:rFonts w:eastAsia="Times New Roman" w:cs="Segoe UI"/>
                 <w:szCs w:val="22"/>
               </w:rPr>
-              <w:t>URS-16</w:t>
+              <w:t>URS-17</w:t>
             </w:r>
           </w:p>
         </w:tc>
@@ -14619,6 +16063,7 @@
     </w:p>
     <w:p>
       <w:pPr>
+        <w:jc w:val="center"/>
         <w:rPr>
           <w:rFonts w:ascii="Calibri" w:eastAsia="Calibri" w:hAnsi="Calibri" w:cs="Calibri"/>
           <w:b/>
@@ -14626,9 +16071,60 @@
           <w:szCs w:val="22"/>
         </w:rPr>
       </w:pPr>
+      <w:r>
+        <w:rPr>
+          <w:rFonts w:ascii="Calibri" w:eastAsia="Calibri" w:hAnsi="Calibri" w:cs="Calibri"/>
+          <w:b/>
+          <w:bCs/>
+          <w:noProof/>
+          <w:szCs w:val="22"/>
+        </w:rPr>
+        <w:drawing>
+          <wp:inline distT="0" distB="0" distL="0" distR="0" wp14:anchorId="46940359" wp14:editId="3751594E">
+            <wp:extent cx="1771650" cy="2286000"/>
+            <wp:effectExtent l="0" t="0" r="0" b="0"/>
+            <wp:docPr id="19" name="รูปภาพ 19"/>
+            <wp:cNvGraphicFramePr>
+              <a:graphicFrameLocks xmlns:a="http://schemas.openxmlformats.org/drawingml/2006/main" noChangeAspect="1"/>
+            </wp:cNvGraphicFramePr>
+            <a:graphic xmlns:a="http://schemas.openxmlformats.org/drawingml/2006/main">
+              <a:graphicData uri="http://schemas.openxmlformats.org/drawingml/2006/picture">
+                <pic:pic xmlns:pic="http://schemas.openxmlformats.org/drawingml/2006/picture">
+                  <pic:nvPicPr>
+                    <pic:cNvPr id="0" name="get_news.jpg"/>
+                    <pic:cNvPicPr/>
+                  </pic:nvPicPr>
+                  <pic:blipFill>
+                    <a:blip r:embed="rId24">
+                      <a:extLst>
+                        <a:ext uri="{28A0092B-C50C-407E-A947-70E740481C1C}">
+                          <a14:useLocalDpi xmlns:a14="http://schemas.microsoft.com/office/drawing/2010/main" val="0"/>
+                        </a:ext>
+                      </a:extLst>
+                    </a:blip>
+                    <a:stretch>
+                      <a:fillRect/>
+                    </a:stretch>
+                  </pic:blipFill>
+                  <pic:spPr>
+                    <a:xfrm>
+                      <a:off x="0" y="0"/>
+                      <a:ext cx="1771650" cy="2286000"/>
+                    </a:xfrm>
+                    <a:prstGeom prst="rect">
+                      <a:avLst/>
+                    </a:prstGeom>
+                  </pic:spPr>
+                </pic:pic>
+              </a:graphicData>
+            </a:graphic>
+          </wp:inline>
+        </w:drawing>
+      </w:r>
     </w:p>
     <w:p>
       <w:pPr>
+        <w:jc w:val="center"/>
         <w:rPr>
           <w:rFonts w:ascii="Calibri" w:eastAsia="Calibri" w:hAnsi="Calibri" w:cs="Calibri"/>
           <w:b/>
@@ -14706,6 +16202,25 @@
           <w:szCs w:val="22"/>
         </w:rPr>
       </w:pPr>
+    </w:p>
+    <w:p>
+      <w:pPr>
+        <w:rPr>
+          <w:rFonts w:ascii="Calibri" w:eastAsia="Calibri" w:hAnsi="Calibri" w:cs="Calibri"/>
+          <w:b/>
+          <w:bCs/>
+          <w:szCs w:val="22"/>
+        </w:rPr>
+      </w:pPr>
+      <w:r>
+        <w:rPr>
+          <w:rFonts w:ascii="Calibri" w:eastAsia="Calibri" w:hAnsi="Calibri" w:cs="Calibri"/>
+          <w:b/>
+          <w:bCs/>
+          <w:szCs w:val="22"/>
+        </w:rPr>
+        <w:br w:type="page"/>
+      </w:r>
     </w:p>
     <w:p>
       <w:pPr>
@@ -14722,7 +16237,16 @@
           <w:szCs w:val="22"/>
         </w:rPr>
         <w:lastRenderedPageBreak/>
-        <w:t xml:space="preserve">URS-17: Admins can add the temple’s activities in the update activities page. </w:t>
+        <w:t>URS-18</w:t>
+      </w:r>
+      <w:r>
+        <w:rPr>
+          <w:rFonts w:ascii="Calibri" w:eastAsia="Calibri" w:hAnsi="Calibri" w:cs="Calibri"/>
+          <w:b/>
+          <w:bCs/>
+          <w:szCs w:val="22"/>
+        </w:rPr>
+        <w:t xml:space="preserve">: Admins can add the temple’s activities in the update activities page. </w:t>
       </w:r>
     </w:p>
     <w:tbl>
@@ -14813,7 +16337,7 @@
                 <w:rFonts w:eastAsia="Times New Roman" w:cs="Segoe UI"/>
                 <w:szCs w:val="22"/>
               </w:rPr>
-              <w:t xml:space="preserve"> URS-17</w:t>
+              <w:t xml:space="preserve"> URS-18</w:t>
             </w:r>
           </w:p>
         </w:tc>
@@ -15584,8 +17108,10 @@
     <w:p>
       <w:pPr>
         <w:rPr>
+          <w:rFonts w:ascii="Calibri" w:eastAsia="Calibri" w:hAnsi="Calibri" w:cs="Calibri"/>
           <w:b/>
           <w:bCs/>
+          <w:szCs w:val="22"/>
         </w:rPr>
       </w:pPr>
       <w:r>
@@ -15595,7 +17121,36 @@
           <w:bCs/>
           <w:szCs w:val="22"/>
         </w:rPr>
-        <w:t xml:space="preserve">URS-18: Admins can edit the temple’s activities in the update activities page. </w:t>
+        <w:br w:type="page"/>
+      </w:r>
+      <w:bookmarkStart w:id="0" w:name="_GoBack"/>
+      <w:bookmarkEnd w:id="0"/>
+    </w:p>
+    <w:p>
+      <w:pPr>
+        <w:rPr>
+          <w:b/>
+          <w:bCs/>
+        </w:rPr>
+      </w:pPr>
+      <w:r>
+        <w:rPr>
+          <w:rFonts w:ascii="Calibri" w:eastAsia="Calibri" w:hAnsi="Calibri" w:cs="Calibri"/>
+          <w:b/>
+          <w:bCs/>
+          <w:szCs w:val="22"/>
+        </w:rPr>
+        <w:lastRenderedPageBreak/>
+        <w:t>URS-19</w:t>
+      </w:r>
+      <w:r>
+        <w:rPr>
+          <w:rFonts w:ascii="Calibri" w:eastAsia="Calibri" w:hAnsi="Calibri" w:cs="Calibri"/>
+          <w:b/>
+          <w:bCs/>
+          <w:szCs w:val="22"/>
+        </w:rPr>
+        <w:t xml:space="preserve">: Admins can edit the temple’s activities in the update activities page. </w:t>
       </w:r>
     </w:p>
     <w:tbl>
@@ -15686,7 +17241,7 @@
                 <w:rFonts w:eastAsia="Times New Roman" w:cs="Segoe UI"/>
                 <w:szCs w:val="22"/>
               </w:rPr>
-              <w:t xml:space="preserve"> URS-18</w:t>
+              <w:t xml:space="preserve"> URS-19</w:t>
             </w:r>
           </w:p>
         </w:tc>
@@ -16467,6 +18022,25 @@
     </w:p>
     <w:p>
       <w:pPr>
+        <w:rPr>
+          <w:rFonts w:ascii="Calibri" w:eastAsia="Calibri" w:hAnsi="Calibri" w:cs="Calibri"/>
+          <w:b/>
+          <w:bCs/>
+          <w:szCs w:val="22"/>
+        </w:rPr>
+      </w:pPr>
+      <w:r>
+        <w:rPr>
+          <w:rFonts w:ascii="Calibri" w:eastAsia="Calibri" w:hAnsi="Calibri" w:cs="Calibri"/>
+          <w:b/>
+          <w:bCs/>
+          <w:szCs w:val="22"/>
+        </w:rPr>
+        <w:br w:type="page"/>
+      </w:r>
+    </w:p>
+    <w:p>
+      <w:pPr>
         <w:tabs>
           <w:tab w:val="left" w:pos="3870"/>
         </w:tabs>
@@ -16479,28 +18053,8 @@
           <w:szCs w:val="22"/>
         </w:rPr>
         <w:lastRenderedPageBreak/>
-        <w:t xml:space="preserve">URS-19: Admins can delete the temple’s activities in the update activities page. </w:t>
+        <w:t>URS-20</w:t>
       </w:r>
-    </w:p>
-    <w:p>
-      <w:pPr>
-        <w:ind w:left="720"/>
-      </w:pPr>
-      <w:r>
-        <w:rPr>
-          <w:b/>
-          <w:bCs/>
-        </w:rPr>
-        <w:t>SRS-84:</w:t>
-      </w:r>
-      <w:r>
-        <w:t xml:space="preserve"> System shall display the success message “Delete success”.</w:t>
-      </w:r>
-    </w:p>
-    <w:p>
-      <w:pPr>
-        <w:ind w:left="720"/>
-      </w:pPr>
       <w:r>
         <w:rPr>
           <w:rFonts w:ascii="Calibri" w:eastAsia="Calibri" w:hAnsi="Calibri" w:cs="Calibri"/>
@@ -16508,20 +18062,7 @@
           <w:bCs/>
           <w:szCs w:val="22"/>
         </w:rPr>
-        <w:t>SRS-75:</w:t>
-      </w:r>
-      <w:r>
-        <w:t xml:space="preserve"> System shall redirect</w:t>
-      </w:r>
-      <w:r>
-        <w:rPr>
-          <w:rFonts w:ascii="Calibri" w:eastAsia="Calibri" w:hAnsi="Calibri" w:cs="Calibri"/>
-          <w:szCs w:val="22"/>
-        </w:rPr>
-        <w:t xml:space="preserve"> to </w:t>
-      </w:r>
-      <w:r>
-        <w:t>activity announcement page.</w:t>
+        <w:t xml:space="preserve">: Admins can delete the temple’s activities in the update activities page. </w:t>
       </w:r>
     </w:p>
     <w:tbl>
@@ -16612,7 +18153,7 @@
                 <w:rFonts w:eastAsia="Times New Roman" w:cs="Segoe UI"/>
                 <w:szCs w:val="22"/>
               </w:rPr>
-              <w:t xml:space="preserve"> URS-19</w:t>
+              <w:t xml:space="preserve"> URS-20</w:t>
             </w:r>
           </w:p>
         </w:tc>
@@ -17537,6 +19078,25 @@
           <w:szCs w:val="22"/>
         </w:rPr>
       </w:pPr>
+    </w:p>
+    <w:p>
+      <w:pPr>
+        <w:rPr>
+          <w:rFonts w:ascii="Calibri" w:eastAsia="Calibri" w:hAnsi="Calibri" w:cs="Calibri"/>
+          <w:b/>
+          <w:bCs/>
+          <w:szCs w:val="22"/>
+        </w:rPr>
+      </w:pPr>
+      <w:r>
+        <w:rPr>
+          <w:rFonts w:ascii="Calibri" w:eastAsia="Calibri" w:hAnsi="Calibri" w:cs="Calibri"/>
+          <w:b/>
+          <w:bCs/>
+          <w:szCs w:val="22"/>
+        </w:rPr>
+        <w:br w:type="page"/>
+      </w:r>
     </w:p>
     <w:p>
       <w:pPr>
@@ -17553,7 +19113,16 @@
           <w:szCs w:val="22"/>
         </w:rPr>
         <w:lastRenderedPageBreak/>
-        <w:t xml:space="preserve">URS-20: Admins can view Dharma Question page. </w:t>
+        <w:t>URS-21</w:t>
+      </w:r>
+      <w:r>
+        <w:rPr>
+          <w:rFonts w:ascii="Calibri" w:eastAsia="Calibri" w:hAnsi="Calibri" w:cs="Calibri"/>
+          <w:b/>
+          <w:bCs/>
+          <w:szCs w:val="22"/>
+        </w:rPr>
+        <w:t xml:space="preserve">: Admins can view Dharma Question page. </w:t>
       </w:r>
     </w:p>
     <w:tbl>
@@ -17644,7 +19213,7 @@
                 <w:rFonts w:eastAsia="Times New Roman" w:cs="Segoe UI"/>
                 <w:szCs w:val="22"/>
               </w:rPr>
-              <w:t>URS-20</w:t>
+              <w:t>URS-21</w:t>
             </w:r>
           </w:p>
         </w:tc>
@@ -18286,8 +19855,10 @@
     <w:p>
       <w:pPr>
         <w:rPr>
+          <w:rFonts w:ascii="Calibri" w:eastAsia="Calibri" w:hAnsi="Calibri" w:cs="Calibri"/>
           <w:b/>
           <w:bCs/>
+          <w:szCs w:val="22"/>
         </w:rPr>
       </w:pPr>
       <w:r>
@@ -18297,7 +19868,34 @@
           <w:bCs/>
           <w:szCs w:val="22"/>
         </w:rPr>
-        <w:t xml:space="preserve">URS-21: Admins can answer the Dharma question in the Dharma Question page. </w:t>
+        <w:br w:type="page"/>
+      </w:r>
+    </w:p>
+    <w:p>
+      <w:pPr>
+        <w:rPr>
+          <w:b/>
+          <w:bCs/>
+        </w:rPr>
+      </w:pPr>
+      <w:r>
+        <w:rPr>
+          <w:rFonts w:ascii="Calibri" w:eastAsia="Calibri" w:hAnsi="Calibri" w:cs="Calibri"/>
+          <w:b/>
+          <w:bCs/>
+          <w:szCs w:val="22"/>
+        </w:rPr>
+        <w:lastRenderedPageBreak/>
+        <w:t>URS-22</w:t>
+      </w:r>
+      <w:r>
+        <w:rPr>
+          <w:rFonts w:ascii="Calibri" w:eastAsia="Calibri" w:hAnsi="Calibri" w:cs="Calibri"/>
+          <w:b/>
+          <w:bCs/>
+          <w:szCs w:val="22"/>
+        </w:rPr>
+        <w:t xml:space="preserve">: Admins can answer the Dharma question in the Dharma Question page. </w:t>
       </w:r>
     </w:p>
     <w:tbl>
@@ -18388,7 +19986,7 @@
                 <w:rFonts w:eastAsia="Times New Roman" w:cs="Segoe UI"/>
                 <w:szCs w:val="22"/>
               </w:rPr>
-              <w:t>URS-21</w:t>
+              <w:t>URS-22</w:t>
             </w:r>
           </w:p>
         </w:tc>
@@ -19237,6 +20835,25 @@
           <w:szCs w:val="22"/>
         </w:rPr>
       </w:pPr>
+    </w:p>
+    <w:p>
+      <w:pPr>
+        <w:rPr>
+          <w:rFonts w:ascii="Calibri" w:eastAsia="Calibri" w:hAnsi="Calibri" w:cs="Calibri"/>
+          <w:b/>
+          <w:bCs/>
+          <w:szCs w:val="22"/>
+        </w:rPr>
+      </w:pPr>
+      <w:r>
+        <w:rPr>
+          <w:rFonts w:ascii="Calibri" w:eastAsia="Calibri" w:hAnsi="Calibri" w:cs="Calibri"/>
+          <w:b/>
+          <w:bCs/>
+          <w:szCs w:val="22"/>
+        </w:rPr>
+        <w:br w:type="page"/>
+      </w:r>
     </w:p>
     <w:p>
       <w:pPr>
@@ -19253,7 +20870,16 @@
           <w:szCs w:val="22"/>
         </w:rPr>
         <w:lastRenderedPageBreak/>
-        <w:t xml:space="preserve">URS-22: Admins can delete the Dharma question in the Dharma Question page. </w:t>
+        <w:t>URS-23</w:t>
+      </w:r>
+      <w:r>
+        <w:rPr>
+          <w:rFonts w:ascii="Calibri" w:eastAsia="Calibri" w:hAnsi="Calibri" w:cs="Calibri"/>
+          <w:b/>
+          <w:bCs/>
+          <w:szCs w:val="22"/>
+        </w:rPr>
+        <w:t xml:space="preserve">: Admins can delete the Dharma question in the Dharma Question page. </w:t>
       </w:r>
     </w:p>
     <w:tbl>
@@ -19344,7 +20970,7 @@
                 <w:rFonts w:eastAsia="Times New Roman" w:cs="Segoe UI"/>
                 <w:szCs w:val="22"/>
               </w:rPr>
-              <w:t>URS-22</w:t>
+              <w:t>URS-23</w:t>
             </w:r>
           </w:p>
         </w:tc>
@@ -20134,8 +21760,10 @@
     <w:p>
       <w:pPr>
         <w:rPr>
+          <w:rFonts w:ascii="Calibri" w:eastAsia="Calibri" w:hAnsi="Calibri" w:cs="Calibri"/>
           <w:b/>
           <w:bCs/>
+          <w:szCs w:val="22"/>
         </w:rPr>
       </w:pPr>
       <w:r>
@@ -20145,7 +21773,34 @@
           <w:bCs/>
           <w:szCs w:val="22"/>
         </w:rPr>
-        <w:t xml:space="preserve">URS-23: Admins can edit the temple’s history. </w:t>
+        <w:br w:type="page"/>
+      </w:r>
+    </w:p>
+    <w:p>
+      <w:pPr>
+        <w:rPr>
+          <w:b/>
+          <w:bCs/>
+        </w:rPr>
+      </w:pPr>
+      <w:r>
+        <w:rPr>
+          <w:rFonts w:ascii="Calibri" w:eastAsia="Calibri" w:hAnsi="Calibri" w:cs="Calibri"/>
+          <w:b/>
+          <w:bCs/>
+          <w:szCs w:val="22"/>
+        </w:rPr>
+        <w:lastRenderedPageBreak/>
+        <w:t>URS-24</w:t>
+      </w:r>
+      <w:r>
+        <w:rPr>
+          <w:rFonts w:ascii="Calibri" w:eastAsia="Calibri" w:hAnsi="Calibri" w:cs="Calibri"/>
+          <w:b/>
+          <w:bCs/>
+          <w:szCs w:val="22"/>
+        </w:rPr>
+        <w:t xml:space="preserve">: Admins can edit the temple’s history. </w:t>
       </w:r>
     </w:p>
     <w:tbl>
@@ -20236,7 +21891,7 @@
                 <w:rFonts w:eastAsia="Times New Roman" w:cs="Segoe UI"/>
                 <w:szCs w:val="22"/>
               </w:rPr>
-              <w:t xml:space="preserve"> URS-23</w:t>
+              <w:t xml:space="preserve"> URS-24</w:t>
             </w:r>
           </w:p>
         </w:tc>
@@ -21003,10 +22658,7 @@
       </w:pPr>
     </w:p>
     <w:p/>
-    <w:p>
-      <w:bookmarkStart w:id="0" w:name="_GoBack"/>
-      <w:bookmarkEnd w:id="0"/>
-    </w:p>
+    <w:p/>
     <w:sectPr>
       <w:pgSz w:w="11906" w:h="16838"/>
       <w:pgMar w:top="1440" w:right="1440" w:bottom="1440" w:left="1440" w:header="720" w:footer="720" w:gutter="0"/>
@@ -24824,6 +26476,96 @@
     </w:lvl>
   </w:abstractNum>
   <w:abstractNum w:abstractNumId="42">
+    <w:nsid w:val="76A61310"/>
+    <w:multiLevelType w:val="hybridMultilevel"/>
+    <w:tmpl w:val="A9A6EA08"/>
+    <w:lvl w:ilvl="0" w:tplc="86BA067E">
+      <w:start w:val="1"/>
+      <w:numFmt w:val="decimal"/>
+      <w:lvlText w:val="%1."/>
+      <w:lvlJc w:val="left"/>
+      <w:pPr>
+        <w:ind w:left="720" w:hanging="360"/>
+      </w:pPr>
+      <w:rPr>
+        <w:sz w:val="22"/>
+        <w:szCs w:val="22"/>
+      </w:rPr>
+    </w:lvl>
+    <w:lvl w:ilvl="1" w:tplc="04090019">
+      <w:start w:val="1"/>
+      <w:numFmt w:val="lowerLetter"/>
+      <w:lvlText w:val="%2."/>
+      <w:lvlJc w:val="left"/>
+      <w:pPr>
+        <w:ind w:left="1440" w:hanging="360"/>
+      </w:pPr>
+    </w:lvl>
+    <w:lvl w:ilvl="2" w:tplc="0409001B" w:tentative="1">
+      <w:start w:val="1"/>
+      <w:numFmt w:val="lowerRoman"/>
+      <w:lvlText w:val="%3."/>
+      <w:lvlJc w:val="right"/>
+      <w:pPr>
+        <w:ind w:left="2160" w:hanging="180"/>
+      </w:pPr>
+    </w:lvl>
+    <w:lvl w:ilvl="3" w:tplc="0409000F" w:tentative="1">
+      <w:start w:val="1"/>
+      <w:numFmt w:val="decimal"/>
+      <w:lvlText w:val="%4."/>
+      <w:lvlJc w:val="left"/>
+      <w:pPr>
+        <w:ind w:left="2880" w:hanging="360"/>
+      </w:pPr>
+    </w:lvl>
+    <w:lvl w:ilvl="4" w:tplc="04090019" w:tentative="1">
+      <w:start w:val="1"/>
+      <w:numFmt w:val="lowerLetter"/>
+      <w:lvlText w:val="%5."/>
+      <w:lvlJc w:val="left"/>
+      <w:pPr>
+        <w:ind w:left="3600" w:hanging="360"/>
+      </w:pPr>
+    </w:lvl>
+    <w:lvl w:ilvl="5" w:tplc="0409001B" w:tentative="1">
+      <w:start w:val="1"/>
+      <w:numFmt w:val="lowerRoman"/>
+      <w:lvlText w:val="%6."/>
+      <w:lvlJc w:val="right"/>
+      <w:pPr>
+        <w:ind w:left="4320" w:hanging="180"/>
+      </w:pPr>
+    </w:lvl>
+    <w:lvl w:ilvl="6" w:tplc="0409000F" w:tentative="1">
+      <w:start w:val="1"/>
+      <w:numFmt w:val="decimal"/>
+      <w:lvlText w:val="%7."/>
+      <w:lvlJc w:val="left"/>
+      <w:pPr>
+        <w:ind w:left="5040" w:hanging="360"/>
+      </w:pPr>
+    </w:lvl>
+    <w:lvl w:ilvl="7" w:tplc="04090019" w:tentative="1">
+      <w:start w:val="1"/>
+      <w:numFmt w:val="lowerLetter"/>
+      <w:lvlText w:val="%8."/>
+      <w:lvlJc w:val="left"/>
+      <w:pPr>
+        <w:ind w:left="5760" w:hanging="360"/>
+      </w:pPr>
+    </w:lvl>
+    <w:lvl w:ilvl="8" w:tplc="0409001B" w:tentative="1">
+      <w:start w:val="1"/>
+      <w:numFmt w:val="lowerRoman"/>
+      <w:lvlText w:val="%9."/>
+      <w:lvlJc w:val="right"/>
+      <w:pPr>
+        <w:ind w:left="6480" w:hanging="180"/>
+      </w:pPr>
+    </w:lvl>
+  </w:abstractNum>
+  <w:abstractNum w:abstractNumId="43">
     <w:nsid w:val="797D7048"/>
     <w:multiLevelType w:val="hybridMultilevel"/>
     <w:tmpl w:val="EB605200"/>
@@ -24913,7 +26655,97 @@
       </w:pPr>
     </w:lvl>
   </w:abstractNum>
-  <w:abstractNum w:abstractNumId="43">
+  <w:abstractNum w:abstractNumId="44">
+    <w:nsid w:val="7ADC0E5E"/>
+    <w:multiLevelType w:val="hybridMultilevel"/>
+    <w:tmpl w:val="A9A6EA08"/>
+    <w:lvl w:ilvl="0" w:tplc="86BA067E">
+      <w:start w:val="1"/>
+      <w:numFmt w:val="decimal"/>
+      <w:lvlText w:val="%1."/>
+      <w:lvlJc w:val="left"/>
+      <w:pPr>
+        <w:ind w:left="720" w:hanging="360"/>
+      </w:pPr>
+      <w:rPr>
+        <w:sz w:val="22"/>
+        <w:szCs w:val="22"/>
+      </w:rPr>
+    </w:lvl>
+    <w:lvl w:ilvl="1" w:tplc="04090019">
+      <w:start w:val="1"/>
+      <w:numFmt w:val="lowerLetter"/>
+      <w:lvlText w:val="%2."/>
+      <w:lvlJc w:val="left"/>
+      <w:pPr>
+        <w:ind w:left="1440" w:hanging="360"/>
+      </w:pPr>
+    </w:lvl>
+    <w:lvl w:ilvl="2" w:tplc="0409001B" w:tentative="1">
+      <w:start w:val="1"/>
+      <w:numFmt w:val="lowerRoman"/>
+      <w:lvlText w:val="%3."/>
+      <w:lvlJc w:val="right"/>
+      <w:pPr>
+        <w:ind w:left="2160" w:hanging="180"/>
+      </w:pPr>
+    </w:lvl>
+    <w:lvl w:ilvl="3" w:tplc="0409000F" w:tentative="1">
+      <w:start w:val="1"/>
+      <w:numFmt w:val="decimal"/>
+      <w:lvlText w:val="%4."/>
+      <w:lvlJc w:val="left"/>
+      <w:pPr>
+        <w:ind w:left="2880" w:hanging="360"/>
+      </w:pPr>
+    </w:lvl>
+    <w:lvl w:ilvl="4" w:tplc="04090019" w:tentative="1">
+      <w:start w:val="1"/>
+      <w:numFmt w:val="lowerLetter"/>
+      <w:lvlText w:val="%5."/>
+      <w:lvlJc w:val="left"/>
+      <w:pPr>
+        <w:ind w:left="3600" w:hanging="360"/>
+      </w:pPr>
+    </w:lvl>
+    <w:lvl w:ilvl="5" w:tplc="0409001B" w:tentative="1">
+      <w:start w:val="1"/>
+      <w:numFmt w:val="lowerRoman"/>
+      <w:lvlText w:val="%6."/>
+      <w:lvlJc w:val="right"/>
+      <w:pPr>
+        <w:ind w:left="4320" w:hanging="180"/>
+      </w:pPr>
+    </w:lvl>
+    <w:lvl w:ilvl="6" w:tplc="0409000F" w:tentative="1">
+      <w:start w:val="1"/>
+      <w:numFmt w:val="decimal"/>
+      <w:lvlText w:val="%7."/>
+      <w:lvlJc w:val="left"/>
+      <w:pPr>
+        <w:ind w:left="5040" w:hanging="360"/>
+      </w:pPr>
+    </w:lvl>
+    <w:lvl w:ilvl="7" w:tplc="04090019" w:tentative="1">
+      <w:start w:val="1"/>
+      <w:numFmt w:val="lowerLetter"/>
+      <w:lvlText w:val="%8."/>
+      <w:lvlJc w:val="left"/>
+      <w:pPr>
+        <w:ind w:left="5760" w:hanging="360"/>
+      </w:pPr>
+    </w:lvl>
+    <w:lvl w:ilvl="8" w:tplc="0409001B" w:tentative="1">
+      <w:start w:val="1"/>
+      <w:numFmt w:val="lowerRoman"/>
+      <w:lvlText w:val="%9."/>
+      <w:lvlJc w:val="right"/>
+      <w:pPr>
+        <w:ind w:left="6480" w:hanging="180"/>
+      </w:pPr>
+    </w:lvl>
+  </w:abstractNum>
+  <w:abstractNum w:abstractNumId="45">
     <w:nsid w:val="7CB57526"/>
     <w:multiLevelType w:val="hybridMultilevel"/>
     <w:tmpl w:val="5F780E54"/>
@@ -25002,7 +26834,7 @@
       </w:pPr>
     </w:lvl>
   </w:abstractNum>
-  <w:abstractNum w:abstractNumId="44">
+  <w:abstractNum w:abstractNumId="46">
     <w:nsid w:val="7E2D534C"/>
     <w:multiLevelType w:val="hybridMultilevel"/>
     <w:tmpl w:val="8646A1DA"/>
@@ -25132,7 +26964,7 @@
     <w:abstractNumId w:val="2"/>
   </w:num>
   <w:num w:numId="14">
-    <w:abstractNumId w:val="44"/>
+    <w:abstractNumId w:val="46"/>
   </w:num>
   <w:num w:numId="15">
     <w:abstractNumId w:val="35"/>
@@ -25141,7 +26973,7 @@
     <w:abstractNumId w:val="19"/>
   </w:num>
   <w:num w:numId="17">
-    <w:abstractNumId w:val="43"/>
+    <w:abstractNumId w:val="45"/>
   </w:num>
   <w:num w:numId="18">
     <w:abstractNumId w:val="27"/>
@@ -25255,7 +27087,7 @@
     </w:lvlOverride>
   </w:num>
   <w:num w:numId="28">
-    <w:abstractNumId w:val="42"/>
+    <w:abstractNumId w:val="43"/>
     <w:lvlOverride w:ilvl="0">
       <w:startOverride w:val="1"/>
     </w:lvlOverride>
@@ -25442,6 +27274,12 @@
   </w:num>
   <w:num w:numId="45">
     <w:abstractNumId w:val="30"/>
+  </w:num>
+  <w:num w:numId="46">
+    <w:abstractNumId w:val="44"/>
+  </w:num>
+  <w:num w:numId="47">
+    <w:abstractNumId w:val="42"/>
   </w:num>
   <w:numIdMacAtCleanup w:val="43"/>
 </w:numbering>
@@ -26376,7 +28214,7 @@
   <a:extraClrSchemeLst/>
   <a:extLst>
     <a:ext uri="{05A4C25C-085E-4340-85A3-A5531E510DB2}">
-      <thm15:themeFamily xmlns:thm15="http://schemas.microsoft.com/office/thememl/2012/main" xmlns="" name="Office Theme" id="{62F939B6-93AF-4DB8-9C6B-D6C7DFDC589F}" vid="{4A3C46E8-61CC-4603-A589-7422A47A8E4A}"/>
+      <thm15:themeFamily xmlns="" xmlns:thm15="http://schemas.microsoft.com/office/thememl/2012/main" name="Office Theme" id="{62F939B6-93AF-4DB8-9C6B-D6C7DFDC589F}" vid="{4A3C46E8-61CC-4603-A589-7422A47A8E4A}"/>
     </a:ext>
   </a:extLst>
 </a:theme>

</xml_diff>